<commit_message>
Fixing NAs in load file for 2012 and first scripts to validation run 8.9
</commit_message>
<xml_diff>
--- a/scripts/COPA_Brazil_input_data/!!Documentation.docx
+++ b/scripts/COPA_Brazil_input_data/!!Documentation.docx
@@ -11,13 +11,8 @@
       </w:r>
     </w:p>
     <w:p>
-      <w:proofErr w:type="spellStart"/>
-      <w:r>
-        <w:t>Newave</w:t>
-      </w:r>
-      <w:proofErr w:type="spellEnd"/>
-      <w:r>
-        <w:t xml:space="preserve"> is </w:t>
+      <w:r>
+        <w:t xml:space="preserve">Newave is </w:t>
       </w:r>
       <w:r>
         <w:t xml:space="preserve">one of the models </w:t>
@@ -108,15 +103,7 @@
         <w:t xml:space="preserve">it is necessary the reading of the </w:t>
       </w:r>
       <w:r>
-        <w:t xml:space="preserve">following files of </w:t>
-      </w:r>
-      <w:proofErr w:type="spellStart"/>
-      <w:r>
-        <w:t>Newave’s</w:t>
-      </w:r>
-      <w:proofErr w:type="spellEnd"/>
-      <w:r>
-        <w:t xml:space="preserve"> deck</w:t>
+        <w:t>following files of Newave’s deck</w:t>
       </w:r>
       <w:r>
         <w:t xml:space="preserve"> of May 2017</w:t>
@@ -175,31 +162,7 @@
         <w:t xml:space="preserve">scripts were created for the cited purposes. They were </w:t>
       </w:r>
       <w:r>
-        <w:t>made in R with the packages “</w:t>
-      </w:r>
-      <w:proofErr w:type="spellStart"/>
-      <w:r>
-        <w:t>dplyr</w:t>
-      </w:r>
-      <w:proofErr w:type="spellEnd"/>
-      <w:r>
-        <w:t>”, “</w:t>
-      </w:r>
-      <w:proofErr w:type="spellStart"/>
-      <w:r>
-        <w:t>tidyverse</w:t>
-      </w:r>
-      <w:proofErr w:type="spellEnd"/>
-      <w:r>
-        <w:t>”, “</w:t>
-      </w:r>
-      <w:proofErr w:type="spellStart"/>
-      <w:r>
-        <w:t>tibble</w:t>
-      </w:r>
-      <w:proofErr w:type="spellEnd"/>
-      <w:r>
-        <w:t>” and “ggplot2”.</w:t>
+        <w:t>made in R with the packages “dplyr”, “tidyverse”, “tibble” and “ggplot2”.</w:t>
       </w:r>
       <w:r>
         <w:t xml:space="preserve"> </w:t>
@@ -280,11 +243,9 @@
           <w:lang w:val="en"/>
         </w:rPr>
       </w:pPr>
-      <w:proofErr w:type="spellStart"/>
       <w:r>
         <w:t>Reading_term_newave.R</w:t>
       </w:r>
-      <w:proofErr w:type="spellEnd"/>
       <w:r>
         <w:t xml:space="preserve">: </w:t>
       </w:r>
@@ -330,11 +291,9 @@
           <w:lang w:val="en"/>
         </w:rPr>
       </w:pPr>
-      <w:proofErr w:type="spellStart"/>
       <w:r>
         <w:t>Reading_clast_newave.R</w:t>
       </w:r>
-      <w:proofErr w:type="spellEnd"/>
       <w:r>
         <w:t xml:space="preserve">: </w:t>
       </w:r>
@@ -398,14 +357,12 @@
           <w:lang w:val="en"/>
         </w:rPr>
       </w:pPr>
-      <w:proofErr w:type="spellStart"/>
       <w:r>
         <w:rPr>
           <w:lang w:val="en"/>
         </w:rPr>
         <w:t>Reading_conft_newave.R</w:t>
       </w:r>
-      <w:proofErr w:type="spellEnd"/>
       <w:r>
         <w:rPr>
           <w:lang w:val="en"/>
@@ -517,14 +474,12 @@
           <w:lang w:val="en"/>
         </w:rPr>
       </w:pPr>
-      <w:proofErr w:type="spellStart"/>
       <w:r>
         <w:rPr>
           <w:lang w:val="en"/>
         </w:rPr>
         <w:t>Investment_cost_thermal.R</w:t>
       </w:r>
-      <w:proofErr w:type="spellEnd"/>
     </w:p>
     <w:p>
       <w:pPr>
@@ -594,14 +549,12 @@
         </w:rPr>
         <w:t xml:space="preserve"> </w:t>
       </w:r>
-      <w:proofErr w:type="spellStart"/>
       <w:r>
         <w:rPr>
           <w:lang w:val="en"/>
         </w:rPr>
         <w:t>Creating_invest_opts_br.R</w:t>
       </w:r>
-      <w:proofErr w:type="spellEnd"/>
     </w:p>
     <w:p>
       <w:pPr>
@@ -637,16 +590,170 @@
         <w:rPr>
           <w:lang w:val="en"/>
         </w:rPr>
-        <w:t xml:space="preserve"> (</w:t>
-      </w:r>
-      <w:proofErr w:type="spellStart"/>
-      <w:r>
-        <w:rPr>
-          <w:lang w:val="en"/>
-        </w:rPr>
-        <w:t>Investiment_cost_thermal.R</w:t>
-      </w:r>
-      <w:proofErr w:type="spellEnd"/>
+        <w:t xml:space="preserve"> (Investiment_cost_thermal.R)</w:t>
+      </w:r>
+      <w:r>
+        <w:rPr>
+          <w:lang w:val="en"/>
+        </w:rPr>
+        <w:t xml:space="preserve"> and creates the file investOpts</w:t>
+      </w:r>
+      <w:r>
+        <w:rPr>
+          <w:lang w:val="en"/>
+        </w:rPr>
+        <w:t>.csv</w:t>
+      </w:r>
+      <w:r>
+        <w:rPr>
+          <w:lang w:val="en"/>
+        </w:rPr>
+        <w:t xml:space="preserve">, in the right format to be </w:t>
+      </w:r>
+      <w:r>
+        <w:rPr>
+          <w:lang w:val="en"/>
+        </w:rPr>
+        <w:t xml:space="preserve">used </w:t>
+      </w:r>
+      <w:r>
+        <w:rPr>
+          <w:lang w:val="en"/>
+        </w:rPr>
+        <w:t xml:space="preserve">by </w:t>
+      </w:r>
+      <w:r>
+        <w:rPr>
+          <w:lang w:val="en"/>
+        </w:rPr>
+        <w:t xml:space="preserve">COPA </w:t>
+      </w:r>
+      <w:r>
+        <w:rPr>
+          <w:lang w:val="en"/>
+        </w:rPr>
+        <w:t>model</w:t>
+      </w:r>
+      <w:r>
+        <w:rPr>
+          <w:lang w:val="en"/>
+        </w:rPr>
+        <w:t>.</w:t>
+      </w:r>
+    </w:p>
+    <w:p>
+      <w:pPr>
+        <w:pStyle w:val="Heading2"/>
+        <w:rPr>
+          <w:lang w:val="en"/>
+        </w:rPr>
+      </w:pPr>
+      <w:r>
+        <w:rPr>
+          <w:lang w:val="en"/>
+        </w:rPr>
+        <w:t>Cr</w:t>
+      </w:r>
+      <w:r>
+        <w:rPr>
+          <w:lang w:val="en"/>
+        </w:rPr>
+        <w:t>e</w:t>
+      </w:r>
+      <w:r>
+        <w:rPr>
+          <w:lang w:val="en"/>
+        </w:rPr>
+        <w:t>ating_load_br</w:t>
+      </w:r>
+    </w:p>
+    <w:p>
+      <w:pPr>
+        <w:rPr>
+          <w:lang w:val="en"/>
+        </w:rPr>
+      </w:pPr>
+      <w:r>
+        <w:rPr>
+          <w:lang w:val="en"/>
+        </w:rPr>
+        <w:t>It reads hourly Swedish and Brazilian load information and manipulates them in order to achieve COPA format reading. The period of Brazilian load is 01/01/2015 until 01/01/2017.</w:t>
+      </w:r>
+      <w:r>
+        <w:rPr>
+          <w:lang w:val="en"/>
+        </w:rPr>
+        <w:t xml:space="preserve"> The result is saved as “</w:t>
+      </w:r>
+      <w:r>
+        <w:rPr>
+          <w:lang w:val="en"/>
+        </w:rPr>
+        <w:t>load_</w:t>
+      </w:r>
+      <w:r>
+        <w:rPr>
+          <w:lang w:val="en"/>
+        </w:rPr>
+        <w:t>Br.feather</w:t>
+      </w:r>
+      <w:r>
+        <w:rPr>
+          <w:lang w:val="en"/>
+        </w:rPr>
+        <w:t>”</w:t>
+      </w:r>
+      <w:r>
+        <w:rPr>
+          <w:lang w:val="en"/>
+        </w:rPr>
+        <w:t xml:space="preserve"> and “load_Br.csv”.</w:t>
+      </w:r>
+      <w:r>
+        <w:rPr>
+          <w:lang w:val="en"/>
+        </w:rPr>
+        <w:t xml:space="preserve"> </w:t>
+      </w:r>
+    </w:p>
+    <w:p>
+      <w:pPr>
+        <w:pStyle w:val="Heading2"/>
+        <w:rPr>
+          <w:lang w:val="en"/>
+        </w:rPr>
+      </w:pPr>
+      <w:r>
+        <w:rPr>
+          <w:lang w:val="en"/>
+        </w:rPr>
+        <w:t>Creating_lineCapacities_br</w:t>
+      </w:r>
+    </w:p>
+    <w:p>
+      <w:pPr>
+        <w:rPr>
+          <w:lang w:val="en"/>
+        </w:rPr>
+      </w:pPr>
+      <w:r>
+        <w:rPr>
+          <w:lang w:val="en"/>
+        </w:rPr>
+        <w:t xml:space="preserve">This script creates the lineCapacities with brazilian data </w:t>
+      </w:r>
+      <w:r>
+        <w:rPr>
+          <w:lang w:val="en"/>
+        </w:rPr>
+        <w:t>(</w:t>
+      </w:r>
+      <w:r>
+        <w:rPr>
+          <w:lang w:val="en"/>
+        </w:rPr>
+        <w:t>Newave deck of May 2017</w:t>
+      </w:r>
       <w:r>
         <w:rPr>
           <w:lang w:val="en"/>
@@ -657,259 +764,19 @@
         <w:rPr>
           <w:lang w:val="en"/>
         </w:rPr>
-        <w:t xml:space="preserve"> and creates the file investOpts</w:t>
-      </w:r>
-      <w:r>
-        <w:rPr>
-          <w:lang w:val="en"/>
-        </w:rPr>
-        <w:t>.csv</w:t>
-      </w:r>
-      <w:r>
-        <w:rPr>
-          <w:lang w:val="en"/>
-        </w:rPr>
-        <w:t xml:space="preserve">, in the right format to be </w:t>
-      </w:r>
-      <w:r>
-        <w:rPr>
-          <w:lang w:val="en"/>
-        </w:rPr>
-        <w:t xml:space="preserve">used </w:t>
-      </w:r>
-      <w:r>
-        <w:rPr>
-          <w:lang w:val="en"/>
-        </w:rPr>
-        <w:t xml:space="preserve">by </w:t>
-      </w:r>
-      <w:r>
-        <w:rPr>
-          <w:lang w:val="en"/>
-        </w:rPr>
-        <w:t xml:space="preserve">COPA </w:t>
-      </w:r>
-      <w:r>
-        <w:rPr>
-          <w:lang w:val="en"/>
-        </w:rPr>
-        <w:t>model</w:t>
-      </w:r>
-      <w:r>
-        <w:rPr>
-          <w:lang w:val="en"/>
-        </w:rPr>
         <w:t>.</w:t>
       </w:r>
-    </w:p>
-    <w:p>
-      <w:pPr>
-        <w:pStyle w:val="Heading2"/>
-        <w:rPr>
-          <w:lang w:val="en"/>
-        </w:rPr>
-      </w:pPr>
-      <w:proofErr w:type="spellStart"/>
-      <w:r>
-        <w:rPr>
-          <w:lang w:val="en"/>
-        </w:rPr>
-        <w:t>Cr</w:t>
-      </w:r>
-      <w:r>
-        <w:rPr>
-          <w:lang w:val="en"/>
-        </w:rPr>
-        <w:t>e</w:t>
-      </w:r>
-      <w:r>
-        <w:rPr>
-          <w:lang w:val="en"/>
-        </w:rPr>
-        <w:t>ating_load_br</w:t>
-      </w:r>
-      <w:proofErr w:type="spellEnd"/>
-    </w:p>
-    <w:p>
-      <w:pPr>
-        <w:rPr>
-          <w:lang w:val="en"/>
-        </w:rPr>
-      </w:pPr>
-      <w:r>
-        <w:rPr>
-          <w:lang w:val="en"/>
-        </w:rPr>
-        <w:t>It reads hourly Swedish and Brazilian load information and manipulates them in order to achieve COPA format reading. The period of Brazilian load is 01/01/2015 until 01/01/2017.</w:t>
-      </w:r>
-      <w:r>
-        <w:rPr>
-          <w:lang w:val="en"/>
-        </w:rPr>
-        <w:t xml:space="preserve"> The result is saved as “</w:t>
-      </w:r>
-      <w:proofErr w:type="spellStart"/>
-      <w:r>
-        <w:rPr>
-          <w:lang w:val="en"/>
-        </w:rPr>
-        <w:t>load_</w:t>
-      </w:r>
-      <w:r>
-        <w:rPr>
-          <w:lang w:val="en"/>
-        </w:rPr>
-        <w:t>Br.feather</w:t>
-      </w:r>
-      <w:proofErr w:type="spellEnd"/>
-      <w:r>
-        <w:rPr>
-          <w:lang w:val="en"/>
-        </w:rPr>
-        <w:t>”</w:t>
-      </w:r>
-      <w:r>
-        <w:rPr>
-          <w:lang w:val="en"/>
-        </w:rPr>
-        <w:t xml:space="preserve"> and “load_Br.csv”.</w:t>
-      </w:r>
       <w:r>
         <w:rPr>
           <w:lang w:val="en"/>
         </w:rPr>
         <w:t xml:space="preserve"> </w:t>
       </w:r>
-    </w:p>
-    <w:p>
-      <w:pPr>
-        <w:pStyle w:val="Heading2"/>
-        <w:rPr>
-          <w:lang w:val="en"/>
-        </w:rPr>
-      </w:pPr>
-      <w:proofErr w:type="spellStart"/>
-      <w:r>
-        <w:rPr>
-          <w:lang w:val="en"/>
-        </w:rPr>
-        <w:t>Creating_lineCapacities_br</w:t>
-      </w:r>
-      <w:proofErr w:type="spellEnd"/>
-    </w:p>
-    <w:p>
-      <w:pPr>
-        <w:rPr>
-          <w:lang w:val="en"/>
-        </w:rPr>
-      </w:pPr>
-      <w:r>
-        <w:rPr>
-          <w:lang w:val="en"/>
-        </w:rPr>
-        <w:t xml:space="preserve">This script creates the </w:t>
-      </w:r>
-      <w:proofErr w:type="spellStart"/>
-      <w:r>
-        <w:rPr>
-          <w:lang w:val="en"/>
-        </w:rPr>
-        <w:t>lineCapacities</w:t>
-      </w:r>
-      <w:proofErr w:type="spellEnd"/>
-      <w:r>
-        <w:rPr>
-          <w:lang w:val="en"/>
-        </w:rPr>
-        <w:t xml:space="preserve"> with </w:t>
-      </w:r>
-      <w:proofErr w:type="spellStart"/>
-      <w:proofErr w:type="gramStart"/>
-      <w:r>
-        <w:rPr>
-          <w:lang w:val="en"/>
-        </w:rPr>
-        <w:t>brazilian</w:t>
-      </w:r>
-      <w:proofErr w:type="spellEnd"/>
-      <w:proofErr w:type="gramEnd"/>
-      <w:r>
-        <w:rPr>
-          <w:lang w:val="en"/>
-        </w:rPr>
-        <w:t xml:space="preserve"> data </w:t>
-      </w:r>
-      <w:r>
-        <w:rPr>
-          <w:lang w:val="en"/>
-        </w:rPr>
-        <w:t>(</w:t>
-      </w:r>
-      <w:proofErr w:type="spellStart"/>
-      <w:r>
-        <w:rPr>
-          <w:lang w:val="en"/>
-        </w:rPr>
-        <w:t>Newave</w:t>
-      </w:r>
-      <w:proofErr w:type="spellEnd"/>
-      <w:r>
-        <w:rPr>
-          <w:lang w:val="en"/>
-        </w:rPr>
-        <w:t xml:space="preserve"> deck of May 2017</w:t>
-      </w:r>
-      <w:r>
-        <w:rPr>
-          <w:lang w:val="en"/>
-        </w:rPr>
-        <w:t>)</w:t>
-      </w:r>
-      <w:r>
-        <w:rPr>
-          <w:lang w:val="en"/>
-        </w:rPr>
-        <w:t>.</w:t>
-      </w:r>
-      <w:r>
-        <w:rPr>
-          <w:lang w:val="en"/>
-        </w:rPr>
-        <w:t xml:space="preserve"> </w:t>
-      </w:r>
-      <w:r>
-        <w:rPr>
-          <w:lang w:val="en"/>
-        </w:rPr>
-        <w:t xml:space="preserve">For that, it reads the "system.DAT" from </w:t>
-      </w:r>
-      <w:proofErr w:type="spellStart"/>
-      <w:r>
-        <w:rPr>
-          <w:lang w:val="en"/>
-        </w:rPr>
-        <w:t>Newave</w:t>
-      </w:r>
-      <w:proofErr w:type="spellEnd"/>
-      <w:r>
-        <w:rPr>
-          <w:lang w:val="en"/>
-        </w:rPr>
-        <w:t xml:space="preserve"> deck and </w:t>
-      </w:r>
-      <w:proofErr w:type="spellStart"/>
-      <w:r>
-        <w:rPr>
-          <w:lang w:val="en"/>
-        </w:rPr>
-        <w:t>transformes</w:t>
-      </w:r>
-      <w:proofErr w:type="spellEnd"/>
-      <w:r>
-        <w:rPr>
-          <w:lang w:val="en"/>
-        </w:rPr>
-        <w:t xml:space="preserve"> the data in the format that COPA reads.</w:t>
+      <w:r>
+        <w:rPr>
+          <w:lang w:val="en"/>
+        </w:rPr>
+        <w:t>For that, it reads the "system.DAT" from Newave deck and transformes the data in the format that COPA reads.</w:t>
       </w:r>
       <w:r>
         <w:rPr>
@@ -928,14 +795,7 @@
         <w:rPr>
           <w:lang w:val="en"/>
         </w:rPr>
-        <w:t xml:space="preserve"> The unit of values is </w:t>
-      </w:r>
-      <w:proofErr w:type="spellStart"/>
-      <w:r>
-        <w:rPr>
-          <w:lang w:val="en"/>
-        </w:rPr>
-        <w:t>M</w:t>
+        <w:t xml:space="preserve"> The unit of values is M</w:t>
       </w:r>
       <w:r>
         <w:rPr>
@@ -949,26 +809,11 @@
         </w:rPr>
         <w:t>medio</w:t>
       </w:r>
-      <w:proofErr w:type="spellEnd"/>
-      <w:r>
-        <w:rPr>
-          <w:lang w:val="en"/>
-        </w:rPr>
-        <w:t xml:space="preserve"> (</w:t>
-      </w:r>
-      <w:proofErr w:type="spellStart"/>
-      <w:r>
-        <w:rPr>
-          <w:lang w:val="en"/>
-        </w:rPr>
-        <w:t>Mwmonth</w:t>
-      </w:r>
-      <w:proofErr w:type="spellEnd"/>
-      <w:r>
-        <w:rPr>
-          <w:lang w:val="en"/>
-        </w:rPr>
-        <w:t>)</w:t>
+      <w:r>
+        <w:rPr>
+          <w:lang w:val="en"/>
+        </w:rPr>
+        <w:t xml:space="preserve"> (Mwmonth)</w:t>
       </w:r>
       <w:r>
         <w:rPr>
@@ -989,19 +834,11 @@
         </w:rPr>
         <w:t>The resultant file is named “</w:t>
       </w:r>
-      <w:proofErr w:type="spellStart"/>
-      <w:r>
-        <w:rPr>
-          <w:lang w:val="en"/>
-        </w:rPr>
-        <w:t>lineCapacities</w:t>
-      </w:r>
-      <w:proofErr w:type="spellEnd"/>
-      <w:r>
-        <w:rPr>
-          <w:lang w:val="en"/>
-        </w:rPr>
-        <w:t xml:space="preserve"> _br.csv</w:t>
+      <w:r>
+        <w:rPr>
+          <w:lang w:val="en"/>
+        </w:rPr>
+        <w:t>lineCapacities _br.csv</w:t>
       </w:r>
       <w:r>
         <w:rPr>
@@ -1023,14 +860,12 @@
           <w:lang w:val="en"/>
         </w:rPr>
       </w:pPr>
-      <w:proofErr w:type="spellStart"/>
       <w:r>
         <w:rPr>
           <w:lang w:val="en"/>
         </w:rPr>
         <w:t>Creating_intermittent_opts_br</w:t>
       </w:r>
-      <w:proofErr w:type="spellEnd"/>
     </w:p>
     <w:p>
       <w:pPr>
@@ -1137,7 +972,6 @@
           <w:lang w:val="en"/>
         </w:rPr>
       </w:pPr>
-      <w:proofErr w:type="gramStart"/>
       <w:r>
         <w:rPr>
           <w:lang w:val="en"/>
@@ -1148,14 +982,7 @@
         <w:rPr>
           <w:lang w:val="en"/>
         </w:rPr>
-        <w:t>) Non</w:t>
-      </w:r>
-      <w:proofErr w:type="gramEnd"/>
-      <w:r>
-        <w:rPr>
-          <w:lang w:val="en"/>
-        </w:rPr>
-        <w:t xml:space="preserve"> planned: investment cost in each region and a huge potential</w:t>
+        <w:t>) Non planned: investment cost in each region and a huge potential</w:t>
       </w:r>
       <w:r>
         <w:rPr>
@@ -1210,159 +1037,72 @@
         <w:rPr>
           <w:lang w:val="en"/>
         </w:rPr>
-        <w:t>, we’ve used the EPE document: “</w:t>
-      </w:r>
-      <w:proofErr w:type="spellStart"/>
-      <w:r>
-        <w:rPr>
-          <w:lang w:val="en"/>
-        </w:rPr>
-        <w:t>Energia</w:t>
-      </w:r>
-      <w:proofErr w:type="spellEnd"/>
+        <w:t xml:space="preserve">, we’ve used the EPE document: “Energia Renovável – Hidraulica, Biomassa, Eolica, Solar e Oceanica” from 2015. </w:t>
+      </w:r>
+      <w:r>
+        <w:rPr>
+          <w:lang w:val="en"/>
+        </w:rPr>
+        <w:t>The monetary actualization was done by IPCA index (to take values to April, 2017) and means currency taxes from IBGE.</w:t>
+      </w:r>
+    </w:p>
+    <w:p>
+      <w:pPr>
+        <w:rPr>
+          <w:lang w:val="en"/>
+        </w:rPr>
+      </w:pPr>
+      <w:r>
+        <w:rPr>
+          <w:lang w:val="en"/>
+        </w:rPr>
+        <w:t xml:space="preserve">Regarding investment costs in solar PV power plants, this script has a plot comparing different PV utility scale costs. It is a good step to compare different references. </w:t>
+      </w:r>
+      <w:r>
+        <w:rPr>
+          <w:lang w:val="en"/>
+        </w:rPr>
+        <w:t xml:space="preserve">The chosen one was IRENA: “The Power of Change”, 2016.  </w:t>
+      </w:r>
+    </w:p>
+    <w:p>
+      <w:pPr>
+        <w:pStyle w:val="Heading2"/>
+        <w:rPr>
+          <w:lang w:val="en"/>
+        </w:rPr>
+      </w:pPr>
+      <w:r>
+        <w:rPr>
+          <w:lang w:val="en"/>
+        </w:rPr>
+        <w:t>Creating_hydro_br</w:t>
+      </w:r>
+    </w:p>
+    <w:p>
+      <w:pPr>
+        <w:rPr>
+          <w:lang w:val="en"/>
+        </w:rPr>
+      </w:pPr>
+      <w:r>
+        <w:rPr>
+          <w:lang w:val="en"/>
+        </w:rPr>
+        <w:t xml:space="preserve">This script creates the hydro files for Brazilian version of COPA. </w:t>
+      </w:r>
+      <w:r>
+        <w:rPr>
+          <w:lang w:val="en"/>
+        </w:rPr>
+        <w:t>They are</w:t>
+      </w:r>
       <w:r>
         <w:rPr>
           <w:lang w:val="en"/>
         </w:rPr>
         <w:t xml:space="preserve"> </w:t>
       </w:r>
-      <w:proofErr w:type="spellStart"/>
-      <w:r>
-        <w:rPr>
-          <w:lang w:val="en"/>
-        </w:rPr>
-        <w:t>Renovável</w:t>
-      </w:r>
-      <w:proofErr w:type="spellEnd"/>
-      <w:r>
-        <w:rPr>
-          <w:lang w:val="en"/>
-        </w:rPr>
-        <w:t xml:space="preserve"> – </w:t>
-      </w:r>
-      <w:proofErr w:type="spellStart"/>
-      <w:r>
-        <w:rPr>
-          <w:lang w:val="en"/>
-        </w:rPr>
-        <w:t>Hidraulica</w:t>
-      </w:r>
-      <w:proofErr w:type="spellEnd"/>
-      <w:r>
-        <w:rPr>
-          <w:lang w:val="en"/>
-        </w:rPr>
-        <w:t xml:space="preserve">, </w:t>
-      </w:r>
-      <w:proofErr w:type="spellStart"/>
-      <w:r>
-        <w:rPr>
-          <w:lang w:val="en"/>
-        </w:rPr>
-        <w:t>Biomassa</w:t>
-      </w:r>
-      <w:proofErr w:type="spellEnd"/>
-      <w:r>
-        <w:rPr>
-          <w:lang w:val="en"/>
-        </w:rPr>
-        <w:t xml:space="preserve">, </w:t>
-      </w:r>
-      <w:proofErr w:type="spellStart"/>
-      <w:r>
-        <w:rPr>
-          <w:lang w:val="en"/>
-        </w:rPr>
-        <w:t>Eolica</w:t>
-      </w:r>
-      <w:proofErr w:type="spellEnd"/>
-      <w:r>
-        <w:rPr>
-          <w:lang w:val="en"/>
-        </w:rPr>
-        <w:t xml:space="preserve">, Solar e </w:t>
-      </w:r>
-      <w:proofErr w:type="spellStart"/>
-      <w:r>
-        <w:rPr>
-          <w:lang w:val="en"/>
-        </w:rPr>
-        <w:t>Oceanica</w:t>
-      </w:r>
-      <w:proofErr w:type="spellEnd"/>
-      <w:r>
-        <w:rPr>
-          <w:lang w:val="en"/>
-        </w:rPr>
-        <w:t xml:space="preserve">” from 2015. </w:t>
-      </w:r>
-      <w:r>
-        <w:rPr>
-          <w:lang w:val="en"/>
-        </w:rPr>
-        <w:t>The monetary actualization was done by IPCA index (to take values to April, 2017) and means currency taxes from IBGE.</w:t>
-      </w:r>
-    </w:p>
-    <w:p>
-      <w:pPr>
-        <w:rPr>
-          <w:lang w:val="en"/>
-        </w:rPr>
-      </w:pPr>
-      <w:r>
-        <w:rPr>
-          <w:lang w:val="en"/>
-        </w:rPr>
-        <w:t xml:space="preserve">Regarding investment costs in solar PV power plants, this script has a plot comparing different PV utility scale costs. It is a good step to compare different references. </w:t>
-      </w:r>
-      <w:r>
-        <w:rPr>
-          <w:lang w:val="en"/>
-        </w:rPr>
-        <w:t xml:space="preserve">The chosen one was IRENA: “The Power of Change”, 2016.  </w:t>
-      </w:r>
-    </w:p>
-    <w:p>
-      <w:pPr>
-        <w:pStyle w:val="Heading2"/>
-        <w:rPr>
-          <w:lang w:val="en"/>
-        </w:rPr>
-      </w:pPr>
-      <w:proofErr w:type="spellStart"/>
-      <w:r>
-        <w:rPr>
-          <w:lang w:val="en"/>
-        </w:rPr>
-        <w:t>Creating_hydro_br</w:t>
-      </w:r>
-      <w:proofErr w:type="spellEnd"/>
-    </w:p>
-    <w:p>
-      <w:pPr>
-        <w:rPr>
-          <w:lang w:val="en"/>
-        </w:rPr>
-      </w:pPr>
-      <w:r>
-        <w:rPr>
-          <w:lang w:val="en"/>
-        </w:rPr>
-        <w:t xml:space="preserve">This script creates the hydro files for Brazilian version of COPA. </w:t>
-      </w:r>
-      <w:r>
-        <w:rPr>
-          <w:lang w:val="en"/>
-        </w:rPr>
-        <w:t>They are</w:t>
-      </w:r>
-      <w:r>
-        <w:rPr>
-          <w:lang w:val="en"/>
-        </w:rPr>
-        <w:t xml:space="preserve"> </w:t>
-      </w:r>
-      <w:proofErr w:type="spellStart"/>
       <w:r>
         <w:rPr>
           <w:lang w:val="en"/>
@@ -1375,7 +1115,6 @@
         </w:rPr>
         <w:t>.feather</w:t>
       </w:r>
-      <w:proofErr w:type="spellEnd"/>
       <w:r>
         <w:rPr>
           <w:lang w:val="en"/>
@@ -1405,14 +1144,7 @@
         <w:rPr>
           <w:lang w:val="en"/>
         </w:rPr>
-        <w:t xml:space="preserve">Concerning the </w:t>
-      </w:r>
-      <w:proofErr w:type="spellStart"/>
-      <w:r>
-        <w:rPr>
-          <w:lang w:val="en"/>
-        </w:rPr>
-        <w:t>br_shype_hydro</w:t>
+        <w:t>Concerning the br_shype_hydro</w:t>
       </w:r>
       <w:r>
         <w:rPr>
@@ -1420,7 +1152,6 @@
         </w:rPr>
         <w:t>.feather</w:t>
       </w:r>
-      <w:proofErr w:type="spellEnd"/>
       <w:r>
         <w:rPr>
           <w:lang w:val="en"/>
@@ -1482,20 +1213,12 @@
           <w:lang w:val="en"/>
         </w:rPr>
       </w:pPr>
-      <w:proofErr w:type="spellStart"/>
       <w:r>
         <w:rPr>
           <w:lang w:val="en"/>
         </w:rPr>
         <w:lastRenderedPageBreak/>
-        <w:t>MaxReservoir</w:t>
-      </w:r>
-      <w:proofErr w:type="spellEnd"/>
-      <w:r>
-        <w:rPr>
-          <w:lang w:val="en"/>
-        </w:rPr>
-        <w:t xml:space="preserve">: max capacity of storage of each subsystem. This data was achieved in the ONS website. Link is in the script. </w:t>
+        <w:t xml:space="preserve">MaxReservoir: max capacity of storage of each subsystem. This data was achieved in the ONS website. Link is in the script. </w:t>
       </w:r>
       <w:r>
         <w:rPr>
@@ -1515,39 +1238,17 @@
           <w:lang w:val="en"/>
         </w:rPr>
       </w:pPr>
-      <w:proofErr w:type="spellStart"/>
-      <w:r>
-        <w:rPr>
-          <w:lang w:val="en"/>
-        </w:rPr>
-        <w:t>MaxHydPower</w:t>
-      </w:r>
-      <w:proofErr w:type="spellEnd"/>
-      <w:r>
-        <w:rPr>
-          <w:lang w:val="en"/>
-        </w:rPr>
-        <w:t xml:space="preserve"> is the maximum power that could be generated by the subsystem.</w:t>
-      </w:r>
-      <w:r>
-        <w:rPr>
-          <w:lang w:val="en"/>
-        </w:rPr>
-        <w:t xml:space="preserve"> It came by “CadUsh.csv” from </w:t>
-      </w:r>
-      <w:proofErr w:type="spellStart"/>
-      <w:r>
-        <w:rPr>
-          <w:lang w:val="en"/>
-        </w:rPr>
-        <w:t>Newave</w:t>
-      </w:r>
-      <w:proofErr w:type="spellEnd"/>
-      <w:r>
-        <w:rPr>
-          <w:lang w:val="en"/>
-        </w:rPr>
-        <w:t xml:space="preserve"> deck. </w:t>
+      <w:r>
+        <w:rPr>
+          <w:lang w:val="en"/>
+        </w:rPr>
+        <w:t>MaxHydPower is the maximum power that could be generated by the subsystem.</w:t>
+      </w:r>
+      <w:r>
+        <w:rPr>
+          <w:lang w:val="en"/>
+        </w:rPr>
+        <w:t xml:space="preserve"> It came by “CadUsh.csv” from Newave deck. </w:t>
       </w:r>
     </w:p>
     <w:p>
@@ -1561,73 +1262,23 @@
           <w:lang w:val="en"/>
         </w:rPr>
       </w:pPr>
-      <w:proofErr w:type="spellStart"/>
-      <w:r>
-        <w:rPr>
-          <w:lang w:val="en"/>
-        </w:rPr>
-        <w:t>MinFlow</w:t>
-      </w:r>
-      <w:proofErr w:type="spellEnd"/>
-      <w:r>
-        <w:rPr>
-          <w:lang w:val="en"/>
-        </w:rPr>
-        <w:t xml:space="preserve"> and </w:t>
-      </w:r>
-      <w:proofErr w:type="spellStart"/>
-      <w:r>
-        <w:rPr>
-          <w:lang w:val="en"/>
-        </w:rPr>
-        <w:t>MaxFlow</w:t>
-      </w:r>
-      <w:proofErr w:type="spellEnd"/>
-      <w:r>
-        <w:rPr>
-          <w:lang w:val="en"/>
-        </w:rPr>
-        <w:t xml:space="preserve"> are the minimum and maximum flows that can come to the reservoirs respectively.</w:t>
-      </w:r>
-      <w:r>
-        <w:rPr>
-          <w:lang w:val="en"/>
-        </w:rPr>
-        <w:t xml:space="preserve"> The </w:t>
-      </w:r>
-      <w:proofErr w:type="spellStart"/>
-      <w:r>
-        <w:rPr>
-          <w:lang w:val="en"/>
-        </w:rPr>
-        <w:t>MinFlow</w:t>
-      </w:r>
-      <w:proofErr w:type="spellEnd"/>
-      <w:r>
-        <w:rPr>
-          <w:lang w:val="en"/>
-        </w:rPr>
-        <w:t xml:space="preserve"> was done by the minimum observed value from the daily inflows from 1979 to 2014. </w:t>
-      </w:r>
-      <w:r>
-        <w:rPr>
-          <w:lang w:val="en"/>
-        </w:rPr>
-        <w:t xml:space="preserve">The </w:t>
-      </w:r>
-      <w:proofErr w:type="spellStart"/>
-      <w:r>
-        <w:rPr>
-          <w:lang w:val="en"/>
-        </w:rPr>
-        <w:t>MaxFlow</w:t>
-      </w:r>
-      <w:proofErr w:type="spellEnd"/>
-      <w:r>
-        <w:rPr>
-          <w:lang w:val="en"/>
-        </w:rPr>
-        <w:t xml:space="preserve"> is simply a very big number.</w:t>
+      <w:r>
+        <w:rPr>
+          <w:lang w:val="en"/>
+        </w:rPr>
+        <w:t>MinFlow and MaxFlow are the minimum and maximum flows that can come to the reservoirs respectively.</w:t>
+      </w:r>
+      <w:r>
+        <w:rPr>
+          <w:lang w:val="en"/>
+        </w:rPr>
+        <w:t xml:space="preserve"> The MinFlow was done by the minimum observed value from the daily inflows from 1979 to 2014. </w:t>
+      </w:r>
+      <w:r>
+        <w:rPr>
+          <w:lang w:val="en"/>
+        </w:rPr>
+        <w:t>The MaxFlow is simply a very big number.</w:t>
       </w:r>
     </w:p>
     <w:p>
@@ -1637,14 +1288,12 @@
           <w:lang w:val="en"/>
         </w:rPr>
       </w:pPr>
-      <w:proofErr w:type="spellStart"/>
       <w:r>
         <w:rPr>
           <w:lang w:val="en"/>
         </w:rPr>
         <w:t>Creating_solar_feather_br</w:t>
       </w:r>
-      <w:proofErr w:type="spellEnd"/>
     </w:p>
     <w:p>
       <w:pPr>
@@ -1834,63 +1483,41 @@
           <w:lang w:eastAsia="en-US"/>
         </w:rPr>
       </w:pPr>
-      <w:proofErr w:type="gramStart"/>
       <w:r>
         <w:rPr>
           <w:lang w:eastAsia="en-US"/>
         </w:rPr>
-        <w:t>output</w:t>
-      </w:r>
-      <w:proofErr w:type="gramEnd"/>
+        <w:t>output: mean power output over the timestep in kW</w:t>
+      </w:r>
       <w:r>
         <w:rPr>
           <w:lang w:eastAsia="en-US"/>
         </w:rPr>
-        <w:t xml:space="preserve">: mean power output over the </w:t>
-      </w:r>
-      <w:proofErr w:type="spellStart"/>
-      <w:r>
+        <w:t>.</w:t>
+      </w:r>
+    </w:p>
+    <w:p>
+      <w:pPr>
         <w:rPr>
           <w:lang w:eastAsia="en-US"/>
         </w:rPr>
-        <w:t>timestep</w:t>
-      </w:r>
-      <w:proofErr w:type="spellEnd"/>
+      </w:pPr>
       <w:r>
         <w:rPr>
           <w:lang w:eastAsia="en-US"/>
         </w:rPr>
-        <w:t xml:space="preserve"> in kW</w:t>
+        <w:t>I choose three locations in each region and got information of each year for these locations. I</w:t>
       </w:r>
       <w:r>
         <w:rPr>
           <w:lang w:eastAsia="en-US"/>
         </w:rPr>
-        <w:t>.</w:t>
-      </w:r>
-    </w:p>
-    <w:p>
-      <w:pPr>
+        <w:t>’ve</w:t>
+      </w:r>
+      <w:r>
         <w:rPr>
           <w:lang w:eastAsia="en-US"/>
         </w:rPr>
-      </w:pPr>
-      <w:r>
-        <w:rPr>
-          <w:lang w:eastAsia="en-US"/>
-        </w:rPr>
-        <w:t>I choose three locations in each region and got information of each year for these locations. I</w:t>
-      </w:r>
-      <w:r>
-        <w:rPr>
-          <w:lang w:eastAsia="en-US"/>
-        </w:rPr>
-        <w:t>’ve</w:t>
-      </w:r>
-      <w:r>
-        <w:rPr>
-          <w:lang w:eastAsia="en-US"/>
-        </w:rPr>
         <w:t xml:space="preserve"> created a new time series that contains hourly values for 2012 to 2015 and the capacity factor of each hour is the mean of the capacity factor of the chosen regions. </w:t>
       </w:r>
     </w:p>
@@ -1901,7 +1528,6 @@
           <w:lang w:val="en"/>
         </w:rPr>
       </w:pPr>
-      <w:proofErr w:type="spellStart"/>
       <w:r>
         <w:rPr>
           <w:lang w:val="en"/>
@@ -1909,7 +1535,6 @@
         <w:lastRenderedPageBreak/>
         <w:t>Creating_wind_feather_br</w:t>
       </w:r>
-      <w:proofErr w:type="spellEnd"/>
     </w:p>
     <w:p>
       <w:pPr>
@@ -1927,21 +1552,7 @@
         <w:rPr>
           <w:lang w:val="en"/>
         </w:rPr>
-        <w:t xml:space="preserve"> The data comes from Renewables Ninja and the methodology is the same of “</w:t>
-      </w:r>
-      <w:proofErr w:type="spellStart"/>
-      <w:r>
-        <w:rPr>
-          <w:lang w:val="en"/>
-        </w:rPr>
-        <w:t>Creating_solar_feather_br</w:t>
-      </w:r>
-      <w:proofErr w:type="spellEnd"/>
-      <w:r>
-        <w:rPr>
-          <w:lang w:val="en"/>
-        </w:rPr>
-        <w:t>”.</w:t>
+        <w:t xml:space="preserve"> The data comes from Renewables Ninja and the methodology is the same of “Creating_solar_feather_br”.</w:t>
       </w:r>
     </w:p>
     <w:p>
@@ -2168,7 +1779,6 @@
                 <w:lang w:eastAsia="en-US"/>
               </w:rPr>
             </w:pPr>
-            <w:proofErr w:type="spellStart"/>
             <w:r>
               <w:rPr>
                 <w:sz w:val="22"/>
@@ -2176,7 +1786,6 @@
               </w:rPr>
               <w:t>Creating_intermittent_opts_br.R</w:t>
             </w:r>
-            <w:proofErr w:type="spellEnd"/>
           </w:p>
         </w:tc>
         <w:tc>
@@ -2204,17 +1813,8 @@
                 <w:sz w:val="22"/>
                 <w:lang w:eastAsia="en-US"/>
               </w:rPr>
-              <w:t xml:space="preserve"> and </w:t>
+              <w:t xml:space="preserve"> and br_intermittent_opts.feather</w:t>
             </w:r>
-            <w:proofErr w:type="spellStart"/>
-            <w:r>
-              <w:rPr>
-                <w:sz w:val="22"/>
-                <w:lang w:eastAsia="en-US"/>
-              </w:rPr>
-              <w:t>br_intermittent_opts.feather</w:t>
-            </w:r>
-            <w:proofErr w:type="spellEnd"/>
           </w:p>
         </w:tc>
       </w:tr>
@@ -2235,7 +1835,6 @@
                 <w:lang w:eastAsia="en-US"/>
               </w:rPr>
             </w:pPr>
-            <w:proofErr w:type="spellStart"/>
             <w:r>
               <w:rPr>
                 <w:sz w:val="22"/>
@@ -2243,7 +1842,6 @@
               </w:rPr>
               <w:t>Creating_invest_opts_br.R</w:t>
             </w:r>
-            <w:proofErr w:type="spellEnd"/>
           </w:p>
         </w:tc>
         <w:tc>
@@ -2287,7 +1885,6 @@
                 <w:lang w:eastAsia="en-US"/>
               </w:rPr>
             </w:pPr>
-            <w:proofErr w:type="spellStart"/>
             <w:r>
               <w:rPr>
                 <w:sz w:val="22"/>
@@ -2295,7 +1892,6 @@
               </w:rPr>
               <w:t>Creating_load_br.R</w:t>
             </w:r>
-            <w:proofErr w:type="spellEnd"/>
           </w:p>
         </w:tc>
         <w:tc>
@@ -2316,17 +1912,8 @@
                 <w:sz w:val="22"/>
                 <w:lang w:eastAsia="en-US"/>
               </w:rPr>
-              <w:t xml:space="preserve">load_Br.csv and </w:t>
+              <w:t>load_Br.csv and load_Br.feather</w:t>
             </w:r>
-            <w:proofErr w:type="spellStart"/>
-            <w:r>
-              <w:rPr>
-                <w:sz w:val="22"/>
-                <w:lang w:eastAsia="en-US"/>
-              </w:rPr>
-              <w:t>load_Br.feather</w:t>
-            </w:r>
-            <w:proofErr w:type="spellEnd"/>
           </w:p>
         </w:tc>
       </w:tr>
@@ -2347,7 +1934,6 @@
                 <w:lang w:eastAsia="en-US"/>
               </w:rPr>
             </w:pPr>
-            <w:proofErr w:type="spellStart"/>
             <w:r>
               <w:rPr>
                 <w:sz w:val="22"/>
@@ -2355,7 +1941,6 @@
               </w:rPr>
               <w:t>Creating_lineCapacities_br.R</w:t>
             </w:r>
-            <w:proofErr w:type="spellEnd"/>
           </w:p>
         </w:tc>
         <w:tc>
@@ -2399,7 +1984,6 @@
                 <w:lang w:eastAsia="en-US"/>
               </w:rPr>
             </w:pPr>
-            <w:proofErr w:type="spellStart"/>
             <w:r>
               <w:rPr>
                 <w:sz w:val="22"/>
@@ -2407,7 +1991,6 @@
               </w:rPr>
               <w:t>Creating_solar_feather_br.R</w:t>
             </w:r>
-            <w:proofErr w:type="spellEnd"/>
           </w:p>
         </w:tc>
         <w:tc>
@@ -2423,21 +2006,12 @@
                 <w:lang w:eastAsia="en-US"/>
               </w:rPr>
             </w:pPr>
-            <w:proofErr w:type="spellStart"/>
             <w:r>
               <w:rPr>
                 <w:sz w:val="22"/>
                 <w:lang w:eastAsia="en-US"/>
               </w:rPr>
-              <w:t>solar_GAMS_br.feather</w:t>
-            </w:r>
-            <w:proofErr w:type="spellEnd"/>
-            <w:r>
-              <w:rPr>
-                <w:sz w:val="22"/>
-                <w:lang w:eastAsia="en-US"/>
-              </w:rPr>
-              <w:t xml:space="preserve"> and solar_GAMS_br.csv</w:t>
+              <w:t>solar_GAMS_br.feather and solar_GAMS_br.csv</w:t>
             </w:r>
           </w:p>
         </w:tc>
@@ -2459,7 +2033,6 @@
                 <w:lang w:eastAsia="en-US"/>
               </w:rPr>
             </w:pPr>
-            <w:proofErr w:type="spellStart"/>
             <w:r>
               <w:rPr>
                 <w:sz w:val="22"/>
@@ -2467,7 +2040,6 @@
               </w:rPr>
               <w:t>Creating_wind_feather_br.R</w:t>
             </w:r>
-            <w:proofErr w:type="spellEnd"/>
           </w:p>
         </w:tc>
         <w:tc>
@@ -2488,17 +2060,8 @@
                 <w:sz w:val="22"/>
                 <w:lang w:eastAsia="en-US"/>
               </w:rPr>
-              <w:t xml:space="preserve">wind_br.csv and </w:t>
+              <w:t>wind_br.csv and wind_br.feather</w:t>
             </w:r>
-            <w:proofErr w:type="spellStart"/>
-            <w:r>
-              <w:rPr>
-                <w:sz w:val="22"/>
-                <w:lang w:eastAsia="en-US"/>
-              </w:rPr>
-              <w:t>wind_br.feather</w:t>
-            </w:r>
-            <w:proofErr w:type="spellEnd"/>
           </w:p>
         </w:tc>
       </w:tr>
@@ -2520,7 +2083,6 @@
                 <w:lang w:eastAsia="en-US"/>
               </w:rPr>
             </w:pPr>
-            <w:proofErr w:type="spellStart"/>
             <w:r>
               <w:rPr>
                 <w:sz w:val="22"/>
@@ -2528,7 +2090,6 @@
               </w:rPr>
               <w:t>Creating_hydro_br.R</w:t>
             </w:r>
-            <w:proofErr w:type="spellEnd"/>
           </w:p>
         </w:tc>
         <w:tc>
@@ -2556,17 +2117,8 @@
                 <w:sz w:val="22"/>
                 <w:lang w:eastAsia="en-US"/>
               </w:rPr>
-              <w:t xml:space="preserve">, </w:t>
+              <w:t>, hidro_data_br.feather</w:t>
             </w:r>
-            <w:proofErr w:type="spellStart"/>
-            <w:r>
-              <w:rPr>
-                <w:sz w:val="22"/>
-                <w:lang w:eastAsia="en-US"/>
-              </w:rPr>
-              <w:t>hidro_data_br.feather</w:t>
-            </w:r>
-            <w:proofErr w:type="spellEnd"/>
             <w:r>
               <w:rPr>
                 <w:sz w:val="22"/>
@@ -2574,7 +2126,6 @@
               </w:rPr>
               <w:t xml:space="preserve"> and </w:t>
             </w:r>
-            <w:proofErr w:type="spellStart"/>
             <w:r>
               <w:rPr>
                 <w:sz w:val="22"/>
@@ -2582,7 +2133,6 @@
               </w:rPr>
               <w:t>br_shype_hydro.feather</w:t>
             </w:r>
-            <w:proofErr w:type="spellEnd"/>
           </w:p>
         </w:tc>
       </w:tr>
@@ -2603,7 +2153,6 @@
                 <w:lang w:eastAsia="en-US"/>
               </w:rPr>
             </w:pPr>
-            <w:proofErr w:type="spellStart"/>
             <w:r>
               <w:rPr>
                 <w:sz w:val="22"/>
@@ -2611,7 +2160,6 @@
               </w:rPr>
               <w:t>Creating_load_br_adapted.R</w:t>
             </w:r>
-            <w:proofErr w:type="spellEnd"/>
           </w:p>
         </w:tc>
         <w:tc>
@@ -2681,39 +2229,47 @@
         <w:rPr>
           <w:lang w:eastAsia="en-US"/>
         </w:rPr>
-        <w:t>from “</w:t>
-      </w:r>
-      <w:proofErr w:type="spellStart"/>
-      <w:r>
+        <w:t>from “load_data_write_gdx.R” to be loaded.</w:t>
+      </w:r>
+    </w:p>
+    <w:p>
+      <w:pPr>
+        <w:pStyle w:val="Heading2"/>
         <w:rPr>
           <w:lang w:eastAsia="en-US"/>
         </w:rPr>
-        <w:t>load_data_write_gdx.R</w:t>
-      </w:r>
-      <w:proofErr w:type="spellEnd"/>
+      </w:pPr>
       <w:r>
         <w:rPr>
           <w:lang w:eastAsia="en-US"/>
         </w:rPr>
-        <w:t xml:space="preserve">” </w:t>
-      </w:r>
-      <w:r>
+        <w:lastRenderedPageBreak/>
+        <w:t>Analizing COPA Brazil results.R</w:t>
+      </w:r>
+    </w:p>
+    <w:p>
+      <w:pPr>
         <w:rPr>
           <w:lang w:eastAsia="en-US"/>
         </w:rPr>
-        <w:t xml:space="preserve">to be </w:t>
-      </w:r>
+      </w:pPr>
       <w:r>
         <w:rPr>
           <w:lang w:eastAsia="en-US"/>
         </w:rPr>
-        <w:t>loaded</w:t>
+        <w:t>It make graphs</w:t>
       </w:r>
       <w:r>
         <w:rPr>
           <w:lang w:eastAsia="en-US"/>
         </w:rPr>
-        <w:t>.</w:t>
+        <w:t xml:space="preserve"> to check key points of COPA Brazil model</w:t>
+      </w:r>
+      <w:r>
+        <w:rPr>
+          <w:lang w:eastAsia="en-US"/>
+        </w:rPr>
+        <w:t xml:space="preserve">. The first one contains the renewable generation by source (Wind and Solar PV) by region in MWh. The second one shows the thermal generation by source. The third graph shows investment on PV, thermal and wind by region. It also has an appendix comparing variable costs of thermal power plants.  </w:t>
       </w:r>
     </w:p>
     <w:p>
@@ -2723,119 +2279,51 @@
           <w:lang w:eastAsia="en-US"/>
         </w:rPr>
       </w:pPr>
-      <w:proofErr w:type="spellStart"/>
       <w:r>
         <w:rPr>
           <w:lang w:eastAsia="en-US"/>
         </w:rPr>
-        <w:lastRenderedPageBreak/>
-        <w:t>Analizing</w:t>
-      </w:r>
-      <w:proofErr w:type="spellEnd"/>
-      <w:r>
+        <w:t>ONS_validation_data.R</w:t>
+      </w:r>
+    </w:p>
+    <w:p>
+      <w:pPr>
         <w:rPr>
           <w:lang w:eastAsia="en-US"/>
         </w:rPr>
-        <w:t xml:space="preserve"> COPA Brazil </w:t>
-      </w:r>
-      <w:proofErr w:type="spellStart"/>
+      </w:pPr>
       <w:r>
         <w:rPr>
           <w:lang w:eastAsia="en-US"/>
         </w:rPr>
-        <w:t>results.R</w:t>
-      </w:r>
-      <w:proofErr w:type="spellEnd"/>
-    </w:p>
-    <w:p>
-      <w:pPr>
+        <w:t>This script creates graphs in order to compare electricity generation of ONS and COPA Brazil. It compares the generation of ONS for the period 2012-07-01 to 2012-07-31 for each region. The ONS data was achieved on its new website: (</w:t>
+      </w:r>
+      <w:r>
         <w:rPr>
           <w:lang w:eastAsia="en-US"/>
         </w:rPr>
-      </w:pPr>
+        <w:t>http://www.ons.org.br/pt/paginas/resultados-da-operacao/historico-da-operacao</w:t>
+      </w:r>
       <w:r>
         <w:rPr>
           <w:lang w:eastAsia="en-US"/>
         </w:rPr>
-        <w:t>It make graphs</w:t>
-      </w:r>
-      <w:r>
+        <w:t xml:space="preserve">). </w:t>
+      </w:r>
+    </w:p>
+    <w:p>
+      <w:pPr>
+        <w:pStyle w:val="Heading2"/>
         <w:rPr>
           <w:lang w:eastAsia="en-US"/>
         </w:rPr>
-        <w:t xml:space="preserve"> to check key points of COPA Brazil model</w:t>
-      </w:r>
+      </w:pPr>
       <w:r>
         <w:rPr>
           <w:lang w:eastAsia="en-US"/>
         </w:rPr>
-        <w:t>. The first one contains the renewable generation by source (Wind and Solar PV) by region in MWh. The second one shows the thermal ge</w:t>
-      </w:r>
-      <w:bookmarkStart w:id="1" w:name="_GoBack"/>
-      <w:bookmarkEnd w:id="1"/>
-      <w:r>
-        <w:rPr>
-          <w:lang w:eastAsia="en-US"/>
-        </w:rPr>
-        <w:t xml:space="preserve">neration by source. The third graph shows investment on PV, thermal and wind by region. It also has an appendix comparing variable costs of thermal power plants.  </w:t>
-      </w:r>
-    </w:p>
-    <w:p>
-      <w:pPr>
-        <w:pStyle w:val="Heading2"/>
-        <w:rPr>
-          <w:lang w:eastAsia="en-US"/>
-        </w:rPr>
-      </w:pPr>
-      <w:proofErr w:type="spellStart"/>
-      <w:r>
-        <w:rPr>
-          <w:lang w:eastAsia="en-US"/>
-        </w:rPr>
-        <w:t>ONS_validation_data.R</w:t>
-      </w:r>
-      <w:proofErr w:type="spellEnd"/>
-    </w:p>
-    <w:p>
-      <w:pPr>
-        <w:rPr>
-          <w:lang w:eastAsia="en-US"/>
-        </w:rPr>
-      </w:pPr>
-      <w:r>
-        <w:rPr>
-          <w:lang w:eastAsia="en-US"/>
-        </w:rPr>
-        <w:t>This script creates graphs in order to compare electricity generation of ONS and COPA Brazil. It compares the generation of ONS for the period 2012-07-01 to 2012-07-31 for each region. The ONS data was achieved on its new website: (</w:t>
-      </w:r>
-      <w:r>
-        <w:rPr>
-          <w:lang w:eastAsia="en-US"/>
-        </w:rPr>
-        <w:t>http://www.ons.org.br/pt/paginas/resultados-da-operacao/historico-da-operacao</w:t>
-      </w:r>
-      <w:r>
-        <w:rPr>
-          <w:lang w:eastAsia="en-US"/>
-        </w:rPr>
-        <w:t xml:space="preserve">). </w:t>
-      </w:r>
-    </w:p>
-    <w:p>
-      <w:pPr>
-        <w:pStyle w:val="Heading2"/>
-        <w:rPr>
-          <w:lang w:eastAsia="en-US"/>
-        </w:rPr>
-      </w:pPr>
-      <w:proofErr w:type="spellStart"/>
-      <w:r>
-        <w:rPr>
-          <w:lang w:eastAsia="en-US"/>
-        </w:rPr>
         <w:t>Comparing_COPA_ONS_load.R</w:t>
       </w:r>
-      <w:proofErr w:type="spellEnd"/>
       <w:r>
         <w:rPr>
           <w:lang w:eastAsia="en-US"/>
@@ -3115,35 +2603,7 @@
         <w:rPr>
           <w:lang w:val="en"/>
         </w:rPr>
-        <w:t xml:space="preserve">The monetary restatement was made by applying the average exchange rate for the year in question to the required values, </w:t>
-      </w:r>
-      <w:proofErr w:type="spellStart"/>
-      <w:r>
-        <w:rPr>
-          <w:lang w:val="en"/>
-        </w:rPr>
-        <w:t>ie</w:t>
-      </w:r>
-      <w:proofErr w:type="spellEnd"/>
-      <w:r>
-        <w:rPr>
-          <w:lang w:val="en"/>
-        </w:rPr>
-        <w:t xml:space="preserve"> the average exchange rates for 2013, 2015 and 2016 were applied. Afterwards, we have the values ​​in Brazilian </w:t>
-      </w:r>
-      <w:proofErr w:type="spellStart"/>
-      <w:r>
-        <w:rPr>
-          <w:lang w:val="en"/>
-        </w:rPr>
-        <w:t>reais</w:t>
-      </w:r>
-      <w:proofErr w:type="spellEnd"/>
-      <w:r>
-        <w:rPr>
-          <w:lang w:val="en"/>
-        </w:rPr>
-        <w:t xml:space="preserve"> (R$) of 2013, 2015 and 2016. Subsequently, the IPCA (inflation official index in Brazil) correction was applied to reach the values ​​of May 2017.</w:t>
+        <w:t>The monetary restatement was made by applying the average exchange rate for the year in question to the required values, ie the average exchange rates for 2013, 2015 and 2016 were applied. Afterwards, we have the values ​​in Brazilian reais (R$) of 2013, 2015 and 2016. Subsequently, the IPCA (inflation official index in Brazil) correction was applied to reach the values ​​of May 2017.</w:t>
       </w:r>
     </w:p>
     <w:p>
@@ -3245,15 +2705,7 @@
         <w:t>Decision: I don’t have information about interruption of these plants</w:t>
       </w:r>
       <w:r>
-        <w:t xml:space="preserve"> in </w:t>
-      </w:r>
-      <w:proofErr w:type="spellStart"/>
-      <w:r>
-        <w:t>Newave</w:t>
-      </w:r>
-      <w:proofErr w:type="spellEnd"/>
-      <w:r>
-        <w:t xml:space="preserve"> deck</w:t>
+        <w:t xml:space="preserve"> in Newave deck</w:t>
       </w:r>
       <w:r>
         <w:t xml:space="preserve">. Because of that, </w:t>
@@ -3414,38 +2866,20 @@
       </w:r>
     </w:p>
     <w:p>
-      <w:proofErr w:type="spellStart"/>
       <w:r>
         <w:t>our_</w:t>
       </w:r>
       <w:r>
         <w:t>table</w:t>
       </w:r>
-      <w:proofErr w:type="spellEnd"/>
-      <w:r>
-        <w:t>[</w:t>
-      </w:r>
-      <w:proofErr w:type="spellStart"/>
-      <w:r>
-        <w:t>sapply</w:t>
-      </w:r>
-      <w:proofErr w:type="spellEnd"/>
-      <w:r>
-        <w:t>(</w:t>
-      </w:r>
-      <w:proofErr w:type="spellStart"/>
-      <w:r>
-        <w:t>our_</w:t>
+      <w:r>
+        <w:t>[sapply(our_</w:t>
       </w:r>
       <w:r>
         <w:t>table</w:t>
       </w:r>
       <w:r>
-        <w:t>,is.character</w:t>
-      </w:r>
-      <w:proofErr w:type="spellEnd"/>
-      <w:r>
-        <w:t>)]</w:t>
+        <w:t>,is.character)]</w:t>
       </w:r>
       <w:r>
         <w:sym w:font="Wingdings" w:char="F0DF"/>
@@ -3499,96 +2933,57 @@
           <w:b/>
           <w:color w:val="FF0000"/>
         </w:rPr>
-        <w:t xml:space="preserve">script </w:t>
-      </w:r>
-      <w:proofErr w:type="spellStart"/>
+        <w:t>script functions_</w:t>
+      </w:r>
       <w:r>
         <w:rPr>
           <w:b/>
           <w:color w:val="FF0000"/>
         </w:rPr>
-        <w:t>functions_</w:t>
+        <w:t>gdx_transfer</w:t>
       </w:r>
       <w:r>
         <w:rPr>
           <w:b/>
           <w:color w:val="FF0000"/>
         </w:rPr>
-        <w:t>gdx_transfer</w:t>
-      </w:r>
-      <w:r>
-        <w:rPr>
-          <w:b/>
-          <w:color w:val="FF0000"/>
-        </w:rPr>
         <w:t>.R</w:t>
       </w:r>
-      <w:proofErr w:type="spellEnd"/>
     </w:p>
     <w:p>
       <w:r>
         <w:t>Around line 47</w:t>
       </w:r>
       <w:r>
-        <w:t xml:space="preserve"> of this script, I realize the load file was created based in feather file.  Because of that, my load was not being saved. I changed the file for the .csv and changed the reading function. It was “</w:t>
-      </w:r>
-      <w:proofErr w:type="spellStart"/>
-      <w:r>
-        <w:t>read_feather</w:t>
-      </w:r>
-      <w:proofErr w:type="spellEnd"/>
-      <w:r>
-        <w:t>” and now it is “</w:t>
-      </w:r>
-      <w:proofErr w:type="spellStart"/>
-      <w:r>
-        <w:t>read_delim</w:t>
-      </w:r>
-      <w:proofErr w:type="spellEnd"/>
-      <w:r>
-        <w:t>”</w:t>
+        <w:t xml:space="preserve"> of this script, I realize the load file was created based in feather file.  Because of that, my load was not being saved. I changed the file for the .csv and changed the reading function. It was “read_feather” and now it is “read_delim”</w:t>
       </w:r>
       <w:r>
         <w:t>. I saved the initial file as “</w:t>
       </w:r>
-      <w:proofErr w:type="spellStart"/>
+      <w:r>
+        <w:t>functions_gdx_transfer - original.R</w:t>
+      </w:r>
+      <w:r>
+        <w:t>” and the new one as “</w:t>
+      </w:r>
       <w:r>
         <w:t>functions_gdx_transfer</w:t>
       </w:r>
-      <w:proofErr w:type="spellEnd"/>
-      <w:r>
-        <w:t xml:space="preserve"> - </w:t>
-      </w:r>
-      <w:proofErr w:type="spellStart"/>
-      <w:r>
-        <w:t>original.R</w:t>
-      </w:r>
-      <w:proofErr w:type="spellEnd"/>
-      <w:r>
-        <w:t>” and the new one as “</w:t>
-      </w:r>
-      <w:proofErr w:type="spellStart"/>
-      <w:r>
-        <w:t>functions_gdx_transfer</w:t>
-      </w:r>
       <w:r>
         <w:t>_br</w:t>
       </w:r>
       <w:r>
         <w:t>.R</w:t>
       </w:r>
-      <w:proofErr w:type="spellEnd"/>
       <w:r>
         <w:t>”.</w:t>
       </w:r>
       <w:r>
         <w:t xml:space="preserve"> Important: by the time we will make the runs, we need to change the name of this script to R functions read it properly. The name must be “</w:t>
       </w:r>
-      <w:proofErr w:type="spellStart"/>
       <w:r>
         <w:t>functions_gdx_transfer.R</w:t>
       </w:r>
-      <w:proofErr w:type="spellEnd"/>
       <w:r>
         <w:t>”.</w:t>
       </w:r>
@@ -3755,7 +3150,6 @@
           <w:lang w:val="en"/>
         </w:rPr>
       </w:pPr>
-      <w:proofErr w:type="spellStart"/>
       <w:r>
         <w:rPr>
           <w:lang w:val="en"/>
@@ -3768,7 +3162,6 @@
         </w:rPr>
         <w:t>_data_br</w:t>
       </w:r>
-      <w:proofErr w:type="spellEnd"/>
     </w:p>
     <w:p>
       <w:pPr>
@@ -3785,21 +3178,7 @@
         <w:rPr>
           <w:lang w:val="en"/>
         </w:rPr>
-        <w:t xml:space="preserve">Update the </w:t>
-      </w:r>
-      <w:proofErr w:type="spellStart"/>
-      <w:r>
-        <w:rPr>
-          <w:lang w:val="en"/>
-        </w:rPr>
-        <w:t>MinFlow</w:t>
-      </w:r>
-      <w:proofErr w:type="spellEnd"/>
-      <w:r>
-        <w:rPr>
-          <w:lang w:val="en"/>
-        </w:rPr>
-        <w:t xml:space="preserve"> column. </w:t>
+        <w:t xml:space="preserve">Update the MinFlow column. </w:t>
       </w:r>
       <w:r>
         <w:rPr>
@@ -3819,33 +3198,11 @@
           <w:lang w:val="en"/>
         </w:rPr>
       </w:pPr>
-      <w:proofErr w:type="spellStart"/>
-      <w:r>
-        <w:rPr>
-          <w:lang w:val="en"/>
-        </w:rPr>
-        <w:t>MaxHydPower</w:t>
-      </w:r>
-      <w:proofErr w:type="spellEnd"/>
-      <w:r>
-        <w:rPr>
-          <w:lang w:val="en"/>
-        </w:rPr>
-        <w:t xml:space="preserve">: aggregation of hydro power plants from CadUsh.csv by </w:t>
-      </w:r>
-      <w:proofErr w:type="spellStart"/>
-      <w:r>
-        <w:rPr>
-          <w:lang w:val="en"/>
-        </w:rPr>
-        <w:t>subsistem</w:t>
-      </w:r>
-      <w:proofErr w:type="spellEnd"/>
-      <w:r>
-        <w:rPr>
-          <w:lang w:val="en"/>
-        </w:rPr>
-        <w:t xml:space="preserve">. Be aware about the number of turbines in each plant. </w:t>
+      <w:r>
+        <w:rPr>
+          <w:lang w:val="en"/>
+        </w:rPr>
+        <w:t xml:space="preserve">MaxHydPower: aggregation of hydro power plants from CadUsh.csv by subsistem. Be aware about the number of turbines in each plant. </w:t>
       </w:r>
       <w:r>
         <w:rPr>
@@ -3958,21 +3315,7 @@
         <w:rPr>
           <w:lang w:val="en"/>
         </w:rPr>
-        <w:t xml:space="preserve">Documentation of scripts starting by </w:t>
-      </w:r>
-      <w:proofErr w:type="spellStart"/>
-      <w:r>
-        <w:rPr>
-          <w:lang w:val="en"/>
-        </w:rPr>
-        <w:t>creating_hydro</w:t>
-      </w:r>
-      <w:proofErr w:type="spellEnd"/>
-      <w:r>
-        <w:rPr>
-          <w:lang w:val="en"/>
-        </w:rPr>
-        <w:t>.</w:t>
+        <w:t>Documentation of scripts starting by creating_hydro.</w:t>
       </w:r>
       <w:r>
         <w:rPr>
@@ -4010,16 +3353,8 @@
         <w:rPr>
           <w:lang w:val="en"/>
         </w:rPr>
-        <w:t xml:space="preserve">Review of script </w:t>
-      </w:r>
-      <w:proofErr w:type="spellStart"/>
-      <w:r>
-        <w:rPr>
-          <w:lang w:val="en"/>
-        </w:rPr>
-        <w:t>creating_inttermitent_opts_br</w:t>
-      </w:r>
-      <w:proofErr w:type="spellEnd"/>
+        <w:t>Review of script creating_inttermitent_opts_br</w:t>
+      </w:r>
       <w:r>
         <w:rPr>
           <w:lang w:val="en"/>
@@ -4076,16 +3411,8 @@
         <w:rPr>
           <w:lang w:val="en"/>
         </w:rPr>
-        <w:t xml:space="preserve"> on </w:t>
-      </w:r>
-      <w:proofErr w:type="spellStart"/>
-      <w:r>
-        <w:rPr>
-          <w:lang w:val="en"/>
-        </w:rPr>
-        <w:t>creating_intermittent_opts_br</w:t>
-      </w:r>
-      <w:proofErr w:type="spellEnd"/>
+        <w:t xml:space="preserve"> on creating_intermittent_opts_br</w:t>
+      </w:r>
       <w:r>
         <w:rPr>
           <w:lang w:val="en"/>
@@ -4149,6 +3476,34 @@
         </w:rPr>
         <w:t xml:space="preserve"> OK</w:t>
       </w:r>
+    </w:p>
+    <w:p>
+      <w:pPr>
+        <w:rPr>
+          <w:lang w:val="en"/>
+        </w:rPr>
+      </w:pPr>
+    </w:p>
+    <w:p>
+      <w:pPr>
+        <w:rPr>
+          <w:lang w:val="en"/>
+        </w:rPr>
+      </w:pPr>
+      <w:r>
+        <w:rPr>
+          <w:lang w:val="en"/>
+        </w:rPr>
+        <w:t xml:space="preserve">Continue from conft validation 2012 </w:t>
+      </w:r>
+      <w:r>
+        <w:rPr>
+          <w:lang w:val="en"/>
+        </w:rPr>
+        <w:sym w:font="Wingdings" w:char="F04A"/>
+      </w:r>
+      <w:bookmarkStart w:id="1" w:name="_GoBack"/>
+      <w:bookmarkEnd w:id="1"/>
     </w:p>
     <w:p>
       <w:pPr>
@@ -10320,7 +9675,7 @@
 </file>
 
 <file path=customXml/itemProps1.xml><?xml version="1.0" encoding="utf-8"?>
-<ds:datastoreItem xmlns:ds="http://schemas.openxmlformats.org/officeDocument/2006/customXml" ds:itemID="{8DF778AF-FC85-4A5A-B2D2-20AB1F26E00A}">
+<ds:datastoreItem xmlns:ds="http://schemas.openxmlformats.org/officeDocument/2006/customXml" ds:itemID="{14AFA72B-42D7-4155-AA57-6F9E501F150C}">
   <ds:schemaRefs>
     <ds:schemaRef ds:uri="http://schemas.openxmlformats.org/officeDocument/2006/bibliography"/>
   </ds:schemaRefs>

</xml_diff>

<commit_message>
creating input data with ONS deck dec2012 and 2012 run validation scripts (tables and graphs).
</commit_message>
<xml_diff>
--- a/scripts/COPA_Brazil_input_data/!!Documentation.docx
+++ b/scripts/COPA_Brazil_input_data/!!Documentation.docx
@@ -11,8 +11,13 @@
       </w:r>
     </w:p>
     <w:p>
-      <w:r>
-        <w:t xml:space="preserve">Newave is </w:t>
+      <w:proofErr w:type="spellStart"/>
+      <w:r>
+        <w:t>Newave</w:t>
+      </w:r>
+      <w:proofErr w:type="spellEnd"/>
+      <w:r>
+        <w:t xml:space="preserve"> is </w:t>
       </w:r>
       <w:r>
         <w:t xml:space="preserve">one of the models </w:t>
@@ -103,7 +108,15 @@
         <w:t xml:space="preserve">it is necessary the reading of the </w:t>
       </w:r>
       <w:r>
-        <w:t>following files of Newave’s deck</w:t>
+        <w:t xml:space="preserve">following files of </w:t>
+      </w:r>
+      <w:proofErr w:type="spellStart"/>
+      <w:r>
+        <w:t>Newave’s</w:t>
+      </w:r>
+      <w:proofErr w:type="spellEnd"/>
+      <w:r>
+        <w:t xml:space="preserve"> deck</w:t>
       </w:r>
       <w:r>
         <w:t xml:space="preserve"> of May 2017</w:t>
@@ -162,7 +175,31 @@
         <w:t xml:space="preserve">scripts were created for the cited purposes. They were </w:t>
       </w:r>
       <w:r>
-        <w:t>made in R with the packages “dplyr”, “tidyverse”, “tibble” and “ggplot2”.</w:t>
+        <w:t>made in R with the packages “</w:t>
+      </w:r>
+      <w:proofErr w:type="spellStart"/>
+      <w:r>
+        <w:t>dplyr</w:t>
+      </w:r>
+      <w:proofErr w:type="spellEnd"/>
+      <w:r>
+        <w:t>”, “</w:t>
+      </w:r>
+      <w:proofErr w:type="spellStart"/>
+      <w:r>
+        <w:t>tidyverse</w:t>
+      </w:r>
+      <w:proofErr w:type="spellEnd"/>
+      <w:r>
+        <w:t>”, “</w:t>
+      </w:r>
+      <w:proofErr w:type="spellStart"/>
+      <w:r>
+        <w:t>tibble</w:t>
+      </w:r>
+      <w:proofErr w:type="spellEnd"/>
+      <w:r>
+        <w:t>” and “ggplot2”.</w:t>
       </w:r>
       <w:r>
         <w:t xml:space="preserve"> </w:t>
@@ -243,9 +280,11 @@
           <w:lang w:val="en"/>
         </w:rPr>
       </w:pPr>
+      <w:proofErr w:type="spellStart"/>
       <w:r>
         <w:t>Reading_term_newave.R</w:t>
       </w:r>
+      <w:proofErr w:type="spellEnd"/>
       <w:r>
         <w:t xml:space="preserve">: </w:t>
       </w:r>
@@ -291,9 +330,11 @@
           <w:lang w:val="en"/>
         </w:rPr>
       </w:pPr>
+      <w:proofErr w:type="spellStart"/>
       <w:r>
         <w:t>Reading_clast_newave.R</w:t>
       </w:r>
+      <w:proofErr w:type="spellEnd"/>
       <w:r>
         <w:t xml:space="preserve">: </w:t>
       </w:r>
@@ -357,12 +398,14 @@
           <w:lang w:val="en"/>
         </w:rPr>
       </w:pPr>
+      <w:proofErr w:type="spellStart"/>
       <w:r>
         <w:rPr>
           <w:lang w:val="en"/>
         </w:rPr>
         <w:t>Reading_conft_newave.R</w:t>
       </w:r>
+      <w:proofErr w:type="spellEnd"/>
       <w:r>
         <w:rPr>
           <w:lang w:val="en"/>
@@ -474,12 +517,14 @@
           <w:lang w:val="en"/>
         </w:rPr>
       </w:pPr>
+      <w:proofErr w:type="spellStart"/>
       <w:r>
         <w:rPr>
           <w:lang w:val="en"/>
         </w:rPr>
         <w:t>Investment_cost_thermal.R</w:t>
       </w:r>
+      <w:proofErr w:type="spellEnd"/>
     </w:p>
     <w:p>
       <w:pPr>
@@ -549,12 +594,14 @@
         </w:rPr>
         <w:t xml:space="preserve"> </w:t>
       </w:r>
+      <w:proofErr w:type="spellStart"/>
       <w:r>
         <w:rPr>
           <w:lang w:val="en"/>
         </w:rPr>
         <w:t>Creating_invest_opts_br.R</w:t>
       </w:r>
+      <w:proofErr w:type="spellEnd"/>
     </w:p>
     <w:p>
       <w:pPr>
@@ -590,7 +637,21 @@
         <w:rPr>
           <w:lang w:val="en"/>
         </w:rPr>
-        <w:t xml:space="preserve"> (Investiment_cost_thermal.R)</w:t>
+        <w:t xml:space="preserve"> (</w:t>
+      </w:r>
+      <w:proofErr w:type="spellStart"/>
+      <w:r>
+        <w:rPr>
+          <w:lang w:val="en"/>
+        </w:rPr>
+        <w:t>Investiment_cost_thermal.R</w:t>
+      </w:r>
+      <w:proofErr w:type="spellEnd"/>
+      <w:r>
+        <w:rPr>
+          <w:lang w:val="en"/>
+        </w:rPr>
+        <w:t>)</w:t>
       </w:r>
       <w:r>
         <w:rPr>
@@ -648,6 +709,7 @@
           <w:lang w:val="en"/>
         </w:rPr>
       </w:pPr>
+      <w:proofErr w:type="spellStart"/>
       <w:r>
         <w:rPr>
           <w:lang w:val="en"/>
@@ -666,6 +728,7 @@
         </w:rPr>
         <w:t>ating_load_br</w:t>
       </w:r>
+      <w:proofErr w:type="spellEnd"/>
     </w:p>
     <w:p>
       <w:pPr>
@@ -685,6 +748,7 @@
         </w:rPr>
         <w:t xml:space="preserve"> The result is saved as “</w:t>
       </w:r>
+      <w:proofErr w:type="spellStart"/>
       <w:r>
         <w:rPr>
           <w:lang w:val="en"/>
@@ -697,6 +761,7 @@
         </w:rPr>
         <w:t>Br.feather</w:t>
       </w:r>
+      <w:proofErr w:type="spellEnd"/>
       <w:r>
         <w:rPr>
           <w:lang w:val="en"/>
@@ -723,24 +788,56 @@
           <w:lang w:val="en"/>
         </w:rPr>
       </w:pPr>
+      <w:proofErr w:type="spellStart"/>
       <w:r>
         <w:rPr>
           <w:lang w:val="en"/>
         </w:rPr>
         <w:t>Creating_lineCapacities_br</w:t>
       </w:r>
-    </w:p>
-    <w:p>
-      <w:pPr>
-        <w:rPr>
-          <w:lang w:val="en"/>
-        </w:rPr>
-      </w:pPr>
-      <w:r>
-        <w:rPr>
-          <w:lang w:val="en"/>
-        </w:rPr>
-        <w:t xml:space="preserve">This script creates the lineCapacities with brazilian data </w:t>
+      <w:proofErr w:type="spellEnd"/>
+    </w:p>
+    <w:p>
+      <w:pPr>
+        <w:rPr>
+          <w:lang w:val="en"/>
+        </w:rPr>
+      </w:pPr>
+      <w:r>
+        <w:rPr>
+          <w:lang w:val="en"/>
+        </w:rPr>
+        <w:t xml:space="preserve">This script creates the </w:t>
+      </w:r>
+      <w:proofErr w:type="spellStart"/>
+      <w:r>
+        <w:rPr>
+          <w:lang w:val="en"/>
+        </w:rPr>
+        <w:t>lineCapacities</w:t>
+      </w:r>
+      <w:proofErr w:type="spellEnd"/>
+      <w:r>
+        <w:rPr>
+          <w:lang w:val="en"/>
+        </w:rPr>
+        <w:t xml:space="preserve"> with </w:t>
+      </w:r>
+      <w:proofErr w:type="spellStart"/>
+      <w:proofErr w:type="gramStart"/>
+      <w:r>
+        <w:rPr>
+          <w:lang w:val="en"/>
+        </w:rPr>
+        <w:t>brazilian</w:t>
+      </w:r>
+      <w:proofErr w:type="spellEnd"/>
+      <w:proofErr w:type="gramEnd"/>
+      <w:r>
+        <w:rPr>
+          <w:lang w:val="en"/>
+        </w:rPr>
+        <w:t xml:space="preserve"> data </w:t>
       </w:r>
       <w:r>
         <w:rPr>
@@ -748,11 +845,19 @@
         </w:rPr>
         <w:t>(</w:t>
       </w:r>
-      <w:r>
-        <w:rPr>
-          <w:lang w:val="en"/>
-        </w:rPr>
-        <w:t>Newave deck of May 2017</w:t>
+      <w:proofErr w:type="spellStart"/>
+      <w:r>
+        <w:rPr>
+          <w:lang w:val="en"/>
+        </w:rPr>
+        <w:t>Newave</w:t>
+      </w:r>
+      <w:proofErr w:type="spellEnd"/>
+      <w:r>
+        <w:rPr>
+          <w:lang w:val="en"/>
+        </w:rPr>
+        <w:t xml:space="preserve"> deck of May 2017</w:t>
       </w:r>
       <w:r>
         <w:rPr>
@@ -776,7 +881,35 @@
         <w:rPr>
           <w:lang w:val="en"/>
         </w:rPr>
-        <w:t>For that, it reads the "system.DAT" from Newave deck and transformes the data in the format that COPA reads.</w:t>
+        <w:t xml:space="preserve">For that, it reads the "system.DAT" from </w:t>
+      </w:r>
+      <w:proofErr w:type="spellStart"/>
+      <w:r>
+        <w:rPr>
+          <w:lang w:val="en"/>
+        </w:rPr>
+        <w:t>Newave</w:t>
+      </w:r>
+      <w:proofErr w:type="spellEnd"/>
+      <w:r>
+        <w:rPr>
+          <w:lang w:val="en"/>
+        </w:rPr>
+        <w:t xml:space="preserve"> deck and </w:t>
+      </w:r>
+      <w:proofErr w:type="spellStart"/>
+      <w:r>
+        <w:rPr>
+          <w:lang w:val="en"/>
+        </w:rPr>
+        <w:t>transformes</w:t>
+      </w:r>
+      <w:proofErr w:type="spellEnd"/>
+      <w:r>
+        <w:rPr>
+          <w:lang w:val="en"/>
+        </w:rPr>
+        <w:t xml:space="preserve"> the data in the format that COPA reads.</w:t>
       </w:r>
       <w:r>
         <w:rPr>
@@ -795,7 +928,14 @@
         <w:rPr>
           <w:lang w:val="en"/>
         </w:rPr>
-        <w:t xml:space="preserve"> The unit of values is M</w:t>
+        <w:t xml:space="preserve"> The unit of values is </w:t>
+      </w:r>
+      <w:proofErr w:type="spellStart"/>
+      <w:r>
+        <w:rPr>
+          <w:lang w:val="en"/>
+        </w:rPr>
+        <w:t>M</w:t>
       </w:r>
       <w:r>
         <w:rPr>
@@ -809,11 +949,26 @@
         </w:rPr>
         <w:t>medio</w:t>
       </w:r>
-      <w:r>
-        <w:rPr>
-          <w:lang w:val="en"/>
-        </w:rPr>
-        <w:t xml:space="preserve"> (Mwmonth)</w:t>
+      <w:proofErr w:type="spellEnd"/>
+      <w:r>
+        <w:rPr>
+          <w:lang w:val="en"/>
+        </w:rPr>
+        <w:t xml:space="preserve"> (</w:t>
+      </w:r>
+      <w:proofErr w:type="spellStart"/>
+      <w:r>
+        <w:rPr>
+          <w:lang w:val="en"/>
+        </w:rPr>
+        <w:t>Mwmonth</w:t>
+      </w:r>
+      <w:proofErr w:type="spellEnd"/>
+      <w:r>
+        <w:rPr>
+          <w:lang w:val="en"/>
+        </w:rPr>
+        <w:t>)</w:t>
       </w:r>
       <w:r>
         <w:rPr>
@@ -834,11 +989,19 @@
         </w:rPr>
         <w:t>The resultant file is named “</w:t>
       </w:r>
-      <w:r>
-        <w:rPr>
-          <w:lang w:val="en"/>
-        </w:rPr>
-        <w:t>lineCapacities _br.csv</w:t>
+      <w:proofErr w:type="spellStart"/>
+      <w:r>
+        <w:rPr>
+          <w:lang w:val="en"/>
+        </w:rPr>
+        <w:t>lineCapacities</w:t>
+      </w:r>
+      <w:proofErr w:type="spellEnd"/>
+      <w:r>
+        <w:rPr>
+          <w:lang w:val="en"/>
+        </w:rPr>
+        <w:t xml:space="preserve"> _br.csv</w:t>
       </w:r>
       <w:r>
         <w:rPr>
@@ -860,12 +1023,14 @@
           <w:lang w:val="en"/>
         </w:rPr>
       </w:pPr>
+      <w:proofErr w:type="spellStart"/>
       <w:r>
         <w:rPr>
           <w:lang w:val="en"/>
         </w:rPr>
         <w:t>Creating_intermittent_opts_br</w:t>
       </w:r>
+      <w:proofErr w:type="spellEnd"/>
     </w:p>
     <w:p>
       <w:pPr>
@@ -972,6 +1137,7 @@
           <w:lang w:val="en"/>
         </w:rPr>
       </w:pPr>
+      <w:proofErr w:type="gramStart"/>
       <w:r>
         <w:rPr>
           <w:lang w:val="en"/>
@@ -982,7 +1148,14 @@
         <w:rPr>
           <w:lang w:val="en"/>
         </w:rPr>
-        <w:t>) Non planned: investment cost in each region and a huge potential</w:t>
+        <w:t>) Non</w:t>
+      </w:r>
+      <w:proofErr w:type="gramEnd"/>
+      <w:r>
+        <w:rPr>
+          <w:lang w:val="en"/>
+        </w:rPr>
+        <w:t xml:space="preserve"> planned: investment cost in each region and a huge potential</w:t>
       </w:r>
       <w:r>
         <w:rPr>
@@ -1037,7 +1210,91 @@
         <w:rPr>
           <w:lang w:val="en"/>
         </w:rPr>
-        <w:t xml:space="preserve">, we’ve used the EPE document: “Energia Renovável – Hidraulica, Biomassa, Eolica, Solar e Oceanica” from 2015. </w:t>
+        <w:t>, we’ve used the EPE document: “</w:t>
+      </w:r>
+      <w:proofErr w:type="spellStart"/>
+      <w:r>
+        <w:rPr>
+          <w:lang w:val="en"/>
+        </w:rPr>
+        <w:t>Energia</w:t>
+      </w:r>
+      <w:proofErr w:type="spellEnd"/>
+      <w:r>
+        <w:rPr>
+          <w:lang w:val="en"/>
+        </w:rPr>
+        <w:t xml:space="preserve"> </w:t>
+      </w:r>
+      <w:proofErr w:type="spellStart"/>
+      <w:r>
+        <w:rPr>
+          <w:lang w:val="en"/>
+        </w:rPr>
+        <w:t>Renovável</w:t>
+      </w:r>
+      <w:proofErr w:type="spellEnd"/>
+      <w:r>
+        <w:rPr>
+          <w:lang w:val="en"/>
+        </w:rPr>
+        <w:t xml:space="preserve"> – </w:t>
+      </w:r>
+      <w:proofErr w:type="spellStart"/>
+      <w:r>
+        <w:rPr>
+          <w:lang w:val="en"/>
+        </w:rPr>
+        <w:t>Hidraulica</w:t>
+      </w:r>
+      <w:proofErr w:type="spellEnd"/>
+      <w:r>
+        <w:rPr>
+          <w:lang w:val="en"/>
+        </w:rPr>
+        <w:t xml:space="preserve">, </w:t>
+      </w:r>
+      <w:proofErr w:type="spellStart"/>
+      <w:r>
+        <w:rPr>
+          <w:lang w:val="en"/>
+        </w:rPr>
+        <w:t>Biomassa</w:t>
+      </w:r>
+      <w:proofErr w:type="spellEnd"/>
+      <w:r>
+        <w:rPr>
+          <w:lang w:val="en"/>
+        </w:rPr>
+        <w:t xml:space="preserve">, </w:t>
+      </w:r>
+      <w:proofErr w:type="spellStart"/>
+      <w:r>
+        <w:rPr>
+          <w:lang w:val="en"/>
+        </w:rPr>
+        <w:t>Eolica</w:t>
+      </w:r>
+      <w:proofErr w:type="spellEnd"/>
+      <w:r>
+        <w:rPr>
+          <w:lang w:val="en"/>
+        </w:rPr>
+        <w:t xml:space="preserve">, Solar e </w:t>
+      </w:r>
+      <w:proofErr w:type="spellStart"/>
+      <w:r>
+        <w:rPr>
+          <w:lang w:val="en"/>
+        </w:rPr>
+        <w:t>Oceanica</w:t>
+      </w:r>
+      <w:proofErr w:type="spellEnd"/>
+      <w:r>
+        <w:rPr>
+          <w:lang w:val="en"/>
+        </w:rPr>
+        <w:t xml:space="preserve">” from 2015. </w:t>
       </w:r>
       <w:r>
         <w:rPr>
@@ -1072,12 +1329,14 @@
           <w:lang w:val="en"/>
         </w:rPr>
       </w:pPr>
+      <w:proofErr w:type="spellStart"/>
       <w:r>
         <w:rPr>
           <w:lang w:val="en"/>
         </w:rPr>
         <w:t>Creating_hydro_br</w:t>
       </w:r>
+      <w:proofErr w:type="spellEnd"/>
     </w:p>
     <w:p>
       <w:pPr>
@@ -1103,6 +1362,7 @@
         </w:rPr>
         <w:t xml:space="preserve"> </w:t>
       </w:r>
+      <w:proofErr w:type="spellStart"/>
       <w:r>
         <w:rPr>
           <w:lang w:val="en"/>
@@ -1115,6 +1375,7 @@
         </w:rPr>
         <w:t>.feather</w:t>
       </w:r>
+      <w:proofErr w:type="spellEnd"/>
       <w:r>
         <w:rPr>
           <w:lang w:val="en"/>
@@ -1144,7 +1405,14 @@
         <w:rPr>
           <w:lang w:val="en"/>
         </w:rPr>
-        <w:t>Concerning the br_shype_hydro</w:t>
+        <w:t xml:space="preserve">Concerning the </w:t>
+      </w:r>
+      <w:proofErr w:type="spellStart"/>
+      <w:r>
+        <w:rPr>
+          <w:lang w:val="en"/>
+        </w:rPr>
+        <w:t>br_shype_hydro</w:t>
       </w:r>
       <w:r>
         <w:rPr>
@@ -1152,6 +1420,7 @@
         </w:rPr>
         <w:t>.feather</w:t>
       </w:r>
+      <w:proofErr w:type="spellEnd"/>
       <w:r>
         <w:rPr>
           <w:lang w:val="en"/>
@@ -1213,12 +1482,20 @@
           <w:lang w:val="en"/>
         </w:rPr>
       </w:pPr>
+      <w:proofErr w:type="spellStart"/>
       <w:r>
         <w:rPr>
           <w:lang w:val="en"/>
         </w:rPr>
         <w:lastRenderedPageBreak/>
-        <w:t xml:space="preserve">MaxReservoir: max capacity of storage of each subsystem. This data was achieved in the ONS website. Link is in the script. </w:t>
+        <w:t>MaxReservoir</w:t>
+      </w:r>
+      <w:proofErr w:type="spellEnd"/>
+      <w:r>
+        <w:rPr>
+          <w:lang w:val="en"/>
+        </w:rPr>
+        <w:t xml:space="preserve">: max capacity of storage of each subsystem. This data was achieved in the ONS website. Link is in the script. </w:t>
       </w:r>
       <w:r>
         <w:rPr>
@@ -1238,17 +1515,39 @@
           <w:lang w:val="en"/>
         </w:rPr>
       </w:pPr>
-      <w:r>
-        <w:rPr>
-          <w:lang w:val="en"/>
-        </w:rPr>
-        <w:t>MaxHydPower is the maximum power that could be generated by the subsystem.</w:t>
-      </w:r>
-      <w:r>
-        <w:rPr>
-          <w:lang w:val="en"/>
-        </w:rPr>
-        <w:t xml:space="preserve"> It came by “CadUsh.csv” from Newave deck. </w:t>
+      <w:proofErr w:type="spellStart"/>
+      <w:r>
+        <w:rPr>
+          <w:lang w:val="en"/>
+        </w:rPr>
+        <w:t>MaxHydPower</w:t>
+      </w:r>
+      <w:proofErr w:type="spellEnd"/>
+      <w:r>
+        <w:rPr>
+          <w:lang w:val="en"/>
+        </w:rPr>
+        <w:t xml:space="preserve"> is the maximum power that could be generated by the subsystem.</w:t>
+      </w:r>
+      <w:r>
+        <w:rPr>
+          <w:lang w:val="en"/>
+        </w:rPr>
+        <w:t xml:space="preserve"> It came by “CadUsh.csv” from </w:t>
+      </w:r>
+      <w:proofErr w:type="spellStart"/>
+      <w:r>
+        <w:rPr>
+          <w:lang w:val="en"/>
+        </w:rPr>
+        <w:t>Newave</w:t>
+      </w:r>
+      <w:proofErr w:type="spellEnd"/>
+      <w:r>
+        <w:rPr>
+          <w:lang w:val="en"/>
+        </w:rPr>
+        <w:t xml:space="preserve"> deck. </w:t>
       </w:r>
     </w:p>
     <w:p>
@@ -1262,23 +1561,73 @@
           <w:lang w:val="en"/>
         </w:rPr>
       </w:pPr>
-      <w:r>
-        <w:rPr>
-          <w:lang w:val="en"/>
-        </w:rPr>
-        <w:t>MinFlow and MaxFlow are the minimum and maximum flows that can come to the reservoirs respectively.</w:t>
-      </w:r>
-      <w:r>
-        <w:rPr>
-          <w:lang w:val="en"/>
-        </w:rPr>
-        <w:t xml:space="preserve"> The MinFlow was done by the minimum observed value from the daily inflows from 1979 to 2014. </w:t>
-      </w:r>
-      <w:r>
-        <w:rPr>
-          <w:lang w:val="en"/>
-        </w:rPr>
-        <w:t>The MaxFlow is simply a very big number.</w:t>
+      <w:proofErr w:type="spellStart"/>
+      <w:r>
+        <w:rPr>
+          <w:lang w:val="en"/>
+        </w:rPr>
+        <w:t>MinFlow</w:t>
+      </w:r>
+      <w:proofErr w:type="spellEnd"/>
+      <w:r>
+        <w:rPr>
+          <w:lang w:val="en"/>
+        </w:rPr>
+        <w:t xml:space="preserve"> and </w:t>
+      </w:r>
+      <w:proofErr w:type="spellStart"/>
+      <w:r>
+        <w:rPr>
+          <w:lang w:val="en"/>
+        </w:rPr>
+        <w:t>MaxFlow</w:t>
+      </w:r>
+      <w:proofErr w:type="spellEnd"/>
+      <w:r>
+        <w:rPr>
+          <w:lang w:val="en"/>
+        </w:rPr>
+        <w:t xml:space="preserve"> are the minimum and maximum flows that can come to the reservoirs respectively.</w:t>
+      </w:r>
+      <w:r>
+        <w:rPr>
+          <w:lang w:val="en"/>
+        </w:rPr>
+        <w:t xml:space="preserve"> The </w:t>
+      </w:r>
+      <w:proofErr w:type="spellStart"/>
+      <w:r>
+        <w:rPr>
+          <w:lang w:val="en"/>
+        </w:rPr>
+        <w:t>MinFlow</w:t>
+      </w:r>
+      <w:proofErr w:type="spellEnd"/>
+      <w:r>
+        <w:rPr>
+          <w:lang w:val="en"/>
+        </w:rPr>
+        <w:t xml:space="preserve"> was done by the minimum observed value from the daily inflows from 1979 to 2014. </w:t>
+      </w:r>
+      <w:r>
+        <w:rPr>
+          <w:lang w:val="en"/>
+        </w:rPr>
+        <w:t xml:space="preserve">The </w:t>
+      </w:r>
+      <w:proofErr w:type="spellStart"/>
+      <w:r>
+        <w:rPr>
+          <w:lang w:val="en"/>
+        </w:rPr>
+        <w:t>MaxFlow</w:t>
+      </w:r>
+      <w:proofErr w:type="spellEnd"/>
+      <w:r>
+        <w:rPr>
+          <w:lang w:val="en"/>
+        </w:rPr>
+        <w:t xml:space="preserve"> is simply a very big number.</w:t>
       </w:r>
     </w:p>
     <w:p>
@@ -1288,12 +1637,14 @@
           <w:lang w:val="en"/>
         </w:rPr>
       </w:pPr>
+      <w:proofErr w:type="spellStart"/>
       <w:r>
         <w:rPr>
           <w:lang w:val="en"/>
         </w:rPr>
         <w:t>Creating_solar_feather_br</w:t>
       </w:r>
+      <w:proofErr w:type="spellEnd"/>
     </w:p>
     <w:p>
       <w:pPr>
@@ -1483,16 +1834,38 @@
           <w:lang w:eastAsia="en-US"/>
         </w:rPr>
       </w:pPr>
+      <w:proofErr w:type="gramStart"/>
       <w:r>
         <w:rPr>
           <w:lang w:eastAsia="en-US"/>
         </w:rPr>
-        <w:t>output: mean power output over the timestep in kW</w:t>
-      </w:r>
+        <w:t>output</w:t>
+      </w:r>
+      <w:proofErr w:type="gramEnd"/>
       <w:r>
         <w:rPr>
           <w:lang w:eastAsia="en-US"/>
         </w:rPr>
+        <w:t xml:space="preserve">: mean power output over the </w:t>
+      </w:r>
+      <w:proofErr w:type="spellStart"/>
+      <w:r>
+        <w:rPr>
+          <w:lang w:eastAsia="en-US"/>
+        </w:rPr>
+        <w:t>timestep</w:t>
+      </w:r>
+      <w:proofErr w:type="spellEnd"/>
+      <w:r>
+        <w:rPr>
+          <w:lang w:eastAsia="en-US"/>
+        </w:rPr>
+        <w:t xml:space="preserve"> in kW</w:t>
+      </w:r>
+      <w:r>
+        <w:rPr>
+          <w:lang w:eastAsia="en-US"/>
+        </w:rPr>
         <w:t>.</w:t>
       </w:r>
     </w:p>
@@ -1528,6 +1901,7 @@
           <w:lang w:val="en"/>
         </w:rPr>
       </w:pPr>
+      <w:proofErr w:type="spellStart"/>
       <w:r>
         <w:rPr>
           <w:lang w:val="en"/>
@@ -1535,6 +1909,7 @@
         <w:lastRenderedPageBreak/>
         <w:t>Creating_wind_feather_br</w:t>
       </w:r>
+      <w:proofErr w:type="spellEnd"/>
     </w:p>
     <w:p>
       <w:pPr>
@@ -1552,7 +1927,21 @@
         <w:rPr>
           <w:lang w:val="en"/>
         </w:rPr>
-        <w:t xml:space="preserve"> The data comes from Renewables Ninja and the methodology is the same of “Creating_solar_feather_br”.</w:t>
+        <w:t xml:space="preserve"> The data comes from Renewables Ninja and the methodology is the same of “</w:t>
+      </w:r>
+      <w:proofErr w:type="spellStart"/>
+      <w:r>
+        <w:rPr>
+          <w:lang w:val="en"/>
+        </w:rPr>
+        <w:t>Creating_solar_feather_br</w:t>
+      </w:r>
+      <w:proofErr w:type="spellEnd"/>
+      <w:r>
+        <w:rPr>
+          <w:lang w:val="en"/>
+        </w:rPr>
+        <w:t>”.</w:t>
       </w:r>
     </w:p>
     <w:p>
@@ -1779,6 +2168,7 @@
                 <w:lang w:eastAsia="en-US"/>
               </w:rPr>
             </w:pPr>
+            <w:proofErr w:type="spellStart"/>
             <w:r>
               <w:rPr>
                 <w:sz w:val="22"/>
@@ -1786,6 +2176,7 @@
               </w:rPr>
               <w:t>Creating_intermittent_opts_br.R</w:t>
             </w:r>
+            <w:proofErr w:type="spellEnd"/>
           </w:p>
         </w:tc>
         <w:tc>
@@ -1813,8 +2204,17 @@
                 <w:sz w:val="22"/>
                 <w:lang w:eastAsia="en-US"/>
               </w:rPr>
-              <w:t xml:space="preserve"> and br_intermittent_opts.feather</w:t>
+              <w:t xml:space="preserve"> and </w:t>
             </w:r>
+            <w:proofErr w:type="spellStart"/>
+            <w:r>
+              <w:rPr>
+                <w:sz w:val="22"/>
+                <w:lang w:eastAsia="en-US"/>
+              </w:rPr>
+              <w:t>br_intermittent_opts.feather</w:t>
+            </w:r>
+            <w:proofErr w:type="spellEnd"/>
           </w:p>
         </w:tc>
       </w:tr>
@@ -1835,6 +2235,7 @@
                 <w:lang w:eastAsia="en-US"/>
               </w:rPr>
             </w:pPr>
+            <w:proofErr w:type="spellStart"/>
             <w:r>
               <w:rPr>
                 <w:sz w:val="22"/>
@@ -1842,6 +2243,7 @@
               </w:rPr>
               <w:t>Creating_invest_opts_br.R</w:t>
             </w:r>
+            <w:proofErr w:type="spellEnd"/>
           </w:p>
         </w:tc>
         <w:tc>
@@ -1885,6 +2287,7 @@
                 <w:lang w:eastAsia="en-US"/>
               </w:rPr>
             </w:pPr>
+            <w:proofErr w:type="spellStart"/>
             <w:r>
               <w:rPr>
                 <w:sz w:val="22"/>
@@ -1892,6 +2295,7 @@
               </w:rPr>
               <w:t>Creating_load_br.R</w:t>
             </w:r>
+            <w:proofErr w:type="spellEnd"/>
           </w:p>
         </w:tc>
         <w:tc>
@@ -1912,8 +2316,17 @@
                 <w:sz w:val="22"/>
                 <w:lang w:eastAsia="en-US"/>
               </w:rPr>
-              <w:t>load_Br.csv and load_Br.feather</w:t>
+              <w:t xml:space="preserve">load_Br.csv and </w:t>
             </w:r>
+            <w:proofErr w:type="spellStart"/>
+            <w:r>
+              <w:rPr>
+                <w:sz w:val="22"/>
+                <w:lang w:eastAsia="en-US"/>
+              </w:rPr>
+              <w:t>load_Br.feather</w:t>
+            </w:r>
+            <w:proofErr w:type="spellEnd"/>
           </w:p>
         </w:tc>
       </w:tr>
@@ -1934,6 +2347,7 @@
                 <w:lang w:eastAsia="en-US"/>
               </w:rPr>
             </w:pPr>
+            <w:proofErr w:type="spellStart"/>
             <w:r>
               <w:rPr>
                 <w:sz w:val="22"/>
@@ -1941,6 +2355,7 @@
               </w:rPr>
               <w:t>Creating_lineCapacities_br.R</w:t>
             </w:r>
+            <w:proofErr w:type="spellEnd"/>
           </w:p>
         </w:tc>
         <w:tc>
@@ -1984,6 +2399,7 @@
                 <w:lang w:eastAsia="en-US"/>
               </w:rPr>
             </w:pPr>
+            <w:proofErr w:type="spellStart"/>
             <w:r>
               <w:rPr>
                 <w:sz w:val="22"/>
@@ -1991,6 +2407,7 @@
               </w:rPr>
               <w:t>Creating_solar_feather_br.R</w:t>
             </w:r>
+            <w:proofErr w:type="spellEnd"/>
           </w:p>
         </w:tc>
         <w:tc>
@@ -2006,12 +2423,21 @@
                 <w:lang w:eastAsia="en-US"/>
               </w:rPr>
             </w:pPr>
+            <w:proofErr w:type="spellStart"/>
             <w:r>
               <w:rPr>
                 <w:sz w:val="22"/>
                 <w:lang w:eastAsia="en-US"/>
               </w:rPr>
-              <w:t>solar_GAMS_br.feather and solar_GAMS_br.csv</w:t>
+              <w:t>solar_GAMS_br.feather</w:t>
+            </w:r>
+            <w:proofErr w:type="spellEnd"/>
+            <w:r>
+              <w:rPr>
+                <w:sz w:val="22"/>
+                <w:lang w:eastAsia="en-US"/>
+              </w:rPr>
+              <w:t xml:space="preserve"> and solar_GAMS_br.csv</w:t>
             </w:r>
           </w:p>
         </w:tc>
@@ -2033,6 +2459,7 @@
                 <w:lang w:eastAsia="en-US"/>
               </w:rPr>
             </w:pPr>
+            <w:proofErr w:type="spellStart"/>
             <w:r>
               <w:rPr>
                 <w:sz w:val="22"/>
@@ -2040,6 +2467,7 @@
               </w:rPr>
               <w:t>Creating_wind_feather_br.R</w:t>
             </w:r>
+            <w:proofErr w:type="spellEnd"/>
           </w:p>
         </w:tc>
         <w:tc>
@@ -2060,8 +2488,17 @@
                 <w:sz w:val="22"/>
                 <w:lang w:eastAsia="en-US"/>
               </w:rPr>
-              <w:t>wind_br.csv and wind_br.feather</w:t>
+              <w:t xml:space="preserve">wind_br.csv and </w:t>
             </w:r>
+            <w:proofErr w:type="spellStart"/>
+            <w:r>
+              <w:rPr>
+                <w:sz w:val="22"/>
+                <w:lang w:eastAsia="en-US"/>
+              </w:rPr>
+              <w:t>wind_br.feather</w:t>
+            </w:r>
+            <w:proofErr w:type="spellEnd"/>
           </w:p>
         </w:tc>
       </w:tr>
@@ -2083,6 +2520,7 @@
                 <w:lang w:eastAsia="en-US"/>
               </w:rPr>
             </w:pPr>
+            <w:proofErr w:type="spellStart"/>
             <w:r>
               <w:rPr>
                 <w:sz w:val="22"/>
@@ -2090,6 +2528,7 @@
               </w:rPr>
               <w:t>Creating_hydro_br.R</w:t>
             </w:r>
+            <w:proofErr w:type="spellEnd"/>
           </w:p>
         </w:tc>
         <w:tc>
@@ -2117,8 +2556,17 @@
                 <w:sz w:val="22"/>
                 <w:lang w:eastAsia="en-US"/>
               </w:rPr>
-              <w:t>, hidro_data_br.feather</w:t>
+              <w:t xml:space="preserve">, </w:t>
             </w:r>
+            <w:proofErr w:type="spellStart"/>
+            <w:r>
+              <w:rPr>
+                <w:sz w:val="22"/>
+                <w:lang w:eastAsia="en-US"/>
+              </w:rPr>
+              <w:t>hidro_data_br.feather</w:t>
+            </w:r>
+            <w:proofErr w:type="spellEnd"/>
             <w:r>
               <w:rPr>
                 <w:sz w:val="22"/>
@@ -2126,6 +2574,7 @@
               </w:rPr>
               <w:t xml:space="preserve"> and </w:t>
             </w:r>
+            <w:proofErr w:type="spellStart"/>
             <w:r>
               <w:rPr>
                 <w:sz w:val="22"/>
@@ -2133,6 +2582,7 @@
               </w:rPr>
               <w:t>br_shype_hydro.feather</w:t>
             </w:r>
+            <w:proofErr w:type="spellEnd"/>
           </w:p>
         </w:tc>
       </w:tr>
@@ -2153,6 +2603,7 @@
                 <w:lang w:eastAsia="en-US"/>
               </w:rPr>
             </w:pPr>
+            <w:proofErr w:type="spellStart"/>
             <w:r>
               <w:rPr>
                 <w:sz w:val="22"/>
@@ -2160,6 +2611,7 @@
               </w:rPr>
               <w:t>Creating_load_br_adapted.R</w:t>
             </w:r>
+            <w:proofErr w:type="spellEnd"/>
           </w:p>
         </w:tc>
         <w:tc>
@@ -2229,7 +2681,21 @@
         <w:rPr>
           <w:lang w:eastAsia="en-US"/>
         </w:rPr>
-        <w:t>from “load_data_write_gdx.R” to be loaded.</w:t>
+        <w:t>from “</w:t>
+      </w:r>
+      <w:proofErr w:type="spellStart"/>
+      <w:r>
+        <w:rPr>
+          <w:lang w:eastAsia="en-US"/>
+        </w:rPr>
+        <w:t>load_data_write_gdx.R</w:t>
+      </w:r>
+      <w:proofErr w:type="spellEnd"/>
+      <w:r>
+        <w:rPr>
+          <w:lang w:eastAsia="en-US"/>
+        </w:rPr>
+        <w:t>” to be loaded.</w:t>
       </w:r>
     </w:p>
     <w:p>
@@ -2239,24 +2705,40 @@
           <w:lang w:eastAsia="en-US"/>
         </w:rPr>
       </w:pPr>
+      <w:proofErr w:type="spellStart"/>
       <w:r>
         <w:rPr>
           <w:lang w:eastAsia="en-US"/>
         </w:rPr>
         <w:lastRenderedPageBreak/>
-        <w:t>Analizing COPA Brazil results.R</w:t>
-      </w:r>
-    </w:p>
-    <w:p>
-      <w:pPr>
+        <w:t>Analizing</w:t>
+      </w:r>
+      <w:proofErr w:type="spellEnd"/>
+      <w:r>
         <w:rPr>
           <w:lang w:eastAsia="en-US"/>
         </w:rPr>
-      </w:pPr>
+        <w:t xml:space="preserve"> COPA Brazil </w:t>
+      </w:r>
+      <w:proofErr w:type="spellStart"/>
       <w:r>
         <w:rPr>
           <w:lang w:eastAsia="en-US"/>
         </w:rPr>
+        <w:t>results.R</w:t>
+      </w:r>
+      <w:proofErr w:type="spellEnd"/>
+    </w:p>
+    <w:p>
+      <w:pPr>
+        <w:rPr>
+          <w:lang w:eastAsia="en-US"/>
+        </w:rPr>
+      </w:pPr>
+      <w:r>
+        <w:rPr>
+          <w:lang w:eastAsia="en-US"/>
+        </w:rPr>
         <w:t>It make graphs</w:t>
       </w:r>
       <w:r>
@@ -2279,12 +2761,14 @@
           <w:lang w:eastAsia="en-US"/>
         </w:rPr>
       </w:pPr>
+      <w:proofErr w:type="spellStart"/>
       <w:r>
         <w:rPr>
           <w:lang w:eastAsia="en-US"/>
         </w:rPr>
         <w:t>ONS_validation_data.R</w:t>
       </w:r>
+      <w:proofErr w:type="spellEnd"/>
     </w:p>
     <w:p>
       <w:pPr>
@@ -2318,12 +2802,14 @@
           <w:lang w:eastAsia="en-US"/>
         </w:rPr>
       </w:pPr>
+      <w:proofErr w:type="spellStart"/>
       <w:r>
         <w:rPr>
           <w:lang w:eastAsia="en-US"/>
         </w:rPr>
         <w:t>Comparing_COPA_ONS_load.R</w:t>
       </w:r>
+      <w:proofErr w:type="spellEnd"/>
       <w:r>
         <w:rPr>
           <w:lang w:eastAsia="en-US"/>
@@ -2603,7 +3089,35 @@
         <w:rPr>
           <w:lang w:val="en"/>
         </w:rPr>
-        <w:t>The monetary restatement was made by applying the average exchange rate for the year in question to the required values, ie the average exchange rates for 2013, 2015 and 2016 were applied. Afterwards, we have the values ​​in Brazilian reais (R$) of 2013, 2015 and 2016. Subsequently, the IPCA (inflation official index in Brazil) correction was applied to reach the values ​​of May 2017.</w:t>
+        <w:t xml:space="preserve">The monetary restatement was made by applying the average exchange rate for the year in question to the required values, </w:t>
+      </w:r>
+      <w:proofErr w:type="spellStart"/>
+      <w:r>
+        <w:rPr>
+          <w:lang w:val="en"/>
+        </w:rPr>
+        <w:t>ie</w:t>
+      </w:r>
+      <w:proofErr w:type="spellEnd"/>
+      <w:r>
+        <w:rPr>
+          <w:lang w:val="en"/>
+        </w:rPr>
+        <w:t xml:space="preserve"> the average exchange rates for 2013, 2015 and 2016 were applied. Afterwards, we have the values ​​in Brazilian </w:t>
+      </w:r>
+      <w:proofErr w:type="spellStart"/>
+      <w:r>
+        <w:rPr>
+          <w:lang w:val="en"/>
+        </w:rPr>
+        <w:t>reais</w:t>
+      </w:r>
+      <w:proofErr w:type="spellEnd"/>
+      <w:r>
+        <w:rPr>
+          <w:lang w:val="en"/>
+        </w:rPr>
+        <w:t xml:space="preserve"> (R$) of 2013, 2015 and 2016. Subsequently, the IPCA (inflation official index in Brazil) correction was applied to reach the values ​​of May 2017.</w:t>
       </w:r>
     </w:p>
     <w:p>
@@ -2705,7 +3219,15 @@
         <w:t>Decision: I don’t have information about interruption of these plants</w:t>
       </w:r>
       <w:r>
-        <w:t xml:space="preserve"> in Newave deck</w:t>
+        <w:t xml:space="preserve"> in </w:t>
+      </w:r>
+      <w:proofErr w:type="spellStart"/>
+      <w:r>
+        <w:t>Newave</w:t>
+      </w:r>
+      <w:proofErr w:type="spellEnd"/>
+      <w:r>
+        <w:t xml:space="preserve"> deck</w:t>
       </w:r>
       <w:r>
         <w:t xml:space="preserve">. Because of that, </w:t>
@@ -2866,20 +3388,38 @@
       </w:r>
     </w:p>
     <w:p>
+      <w:proofErr w:type="spellStart"/>
       <w:r>
         <w:t>our_</w:t>
       </w:r>
       <w:r>
         <w:t>table</w:t>
       </w:r>
-      <w:r>
-        <w:t>[sapply(our_</w:t>
+      <w:proofErr w:type="spellEnd"/>
+      <w:r>
+        <w:t>[</w:t>
+      </w:r>
+      <w:proofErr w:type="spellStart"/>
+      <w:r>
+        <w:t>sapply</w:t>
+      </w:r>
+      <w:proofErr w:type="spellEnd"/>
+      <w:r>
+        <w:t>(</w:t>
+      </w:r>
+      <w:proofErr w:type="spellStart"/>
+      <w:r>
+        <w:t>our_</w:t>
       </w:r>
       <w:r>
         <w:t>table</w:t>
       </w:r>
       <w:r>
-        <w:t>,is.character)]</w:t>
+        <w:t>,is.character</w:t>
+      </w:r>
+      <w:proofErr w:type="spellEnd"/>
+      <w:r>
+        <w:t>)]</w:t>
       </w:r>
       <w:r>
         <w:sym w:font="Wingdings" w:char="F0DF"/>
@@ -2933,39 +3473,75 @@
           <w:b/>
           <w:color w:val="FF0000"/>
         </w:rPr>
-        <w:t>script functions_</w:t>
-      </w:r>
+        <w:t xml:space="preserve">script </w:t>
+      </w:r>
+      <w:proofErr w:type="spellStart"/>
       <w:r>
         <w:rPr>
           <w:b/>
           <w:color w:val="FF0000"/>
         </w:rPr>
-        <w:t>gdx_transfer</w:t>
+        <w:t>functions_</w:t>
       </w:r>
       <w:r>
         <w:rPr>
           <w:b/>
           <w:color w:val="FF0000"/>
         </w:rPr>
+        <w:t>gdx_transfer</w:t>
+      </w:r>
+      <w:r>
+        <w:rPr>
+          <w:b/>
+          <w:color w:val="FF0000"/>
+        </w:rPr>
         <w:t>.R</w:t>
       </w:r>
+      <w:proofErr w:type="spellEnd"/>
     </w:p>
     <w:p>
       <w:r>
         <w:t>Around line 47</w:t>
       </w:r>
       <w:r>
-        <w:t xml:space="preserve"> of this script, I realize the load file was created based in feather file.  Because of that, my load was not being saved. I changed the file for the .csv and changed the reading function. It was “read_feather” and now it is “read_delim”</w:t>
+        <w:t xml:space="preserve"> of this script, I realize the load file was created based in feather file.  Because of that, my load was not being saved. I changed the file for the .csv and changed the reading function. It was “</w:t>
+      </w:r>
+      <w:proofErr w:type="spellStart"/>
+      <w:r>
+        <w:t>read_feather</w:t>
+      </w:r>
+      <w:proofErr w:type="spellEnd"/>
+      <w:r>
+        <w:t>” and now it is “</w:t>
+      </w:r>
+      <w:proofErr w:type="spellStart"/>
+      <w:r>
+        <w:t>read_delim</w:t>
+      </w:r>
+      <w:proofErr w:type="spellEnd"/>
+      <w:r>
+        <w:t>”</w:t>
       </w:r>
       <w:r>
         <w:t>. I saved the initial file as “</w:t>
       </w:r>
-      <w:r>
-        <w:t>functions_gdx_transfer - original.R</w:t>
-      </w:r>
+      <w:proofErr w:type="spellStart"/>
+      <w:r>
+        <w:t>functions_gdx_transfer</w:t>
+      </w:r>
+      <w:proofErr w:type="spellEnd"/>
+      <w:r>
+        <w:t xml:space="preserve"> - </w:t>
+      </w:r>
+      <w:proofErr w:type="spellStart"/>
+      <w:r>
+        <w:t>original.R</w:t>
+      </w:r>
+      <w:proofErr w:type="spellEnd"/>
       <w:r>
         <w:t>” and the new one as “</w:t>
       </w:r>
+      <w:proofErr w:type="spellStart"/>
       <w:r>
         <w:t>functions_gdx_transfer</w:t>
       </w:r>
@@ -2975,15 +3551,18 @@
       <w:r>
         <w:t>.R</w:t>
       </w:r>
+      <w:proofErr w:type="spellEnd"/>
       <w:r>
         <w:t>”.</w:t>
       </w:r>
       <w:r>
         <w:t xml:space="preserve"> Important: by the time we will make the runs, we need to change the name of this script to R functions read it properly. The name must be “</w:t>
       </w:r>
+      <w:proofErr w:type="spellStart"/>
       <w:r>
         <w:t>functions_gdx_transfer.R</w:t>
       </w:r>
+      <w:proofErr w:type="spellEnd"/>
       <w:r>
         <w:t>”.</w:t>
       </w:r>
@@ -3150,6 +3729,7 @@
           <w:lang w:val="en"/>
         </w:rPr>
       </w:pPr>
+      <w:proofErr w:type="spellStart"/>
       <w:r>
         <w:rPr>
           <w:lang w:val="en"/>
@@ -3162,6 +3742,7 @@
         </w:rPr>
         <w:t>_data_br</w:t>
       </w:r>
+      <w:proofErr w:type="spellEnd"/>
     </w:p>
     <w:p>
       <w:pPr>
@@ -3178,7 +3759,21 @@
         <w:rPr>
           <w:lang w:val="en"/>
         </w:rPr>
-        <w:t xml:space="preserve">Update the MinFlow column. </w:t>
+        <w:t xml:space="preserve">Update the </w:t>
+      </w:r>
+      <w:proofErr w:type="spellStart"/>
+      <w:r>
+        <w:rPr>
+          <w:lang w:val="en"/>
+        </w:rPr>
+        <w:t>MinFlow</w:t>
+      </w:r>
+      <w:proofErr w:type="spellEnd"/>
+      <w:r>
+        <w:rPr>
+          <w:lang w:val="en"/>
+        </w:rPr>
+        <w:t xml:space="preserve"> column. </w:t>
       </w:r>
       <w:r>
         <w:rPr>
@@ -3198,11 +3793,33 @@
           <w:lang w:val="en"/>
         </w:rPr>
       </w:pPr>
-      <w:r>
-        <w:rPr>
-          <w:lang w:val="en"/>
-        </w:rPr>
-        <w:t xml:space="preserve">MaxHydPower: aggregation of hydro power plants from CadUsh.csv by subsistem. Be aware about the number of turbines in each plant. </w:t>
+      <w:proofErr w:type="spellStart"/>
+      <w:r>
+        <w:rPr>
+          <w:lang w:val="en"/>
+        </w:rPr>
+        <w:t>MaxHydPower</w:t>
+      </w:r>
+      <w:proofErr w:type="spellEnd"/>
+      <w:r>
+        <w:rPr>
+          <w:lang w:val="en"/>
+        </w:rPr>
+        <w:t xml:space="preserve">: aggregation of hydro power plants from CadUsh.csv by </w:t>
+      </w:r>
+      <w:proofErr w:type="spellStart"/>
+      <w:r>
+        <w:rPr>
+          <w:lang w:val="en"/>
+        </w:rPr>
+        <w:t>subsistem</w:t>
+      </w:r>
+      <w:proofErr w:type="spellEnd"/>
+      <w:r>
+        <w:rPr>
+          <w:lang w:val="en"/>
+        </w:rPr>
+        <w:t xml:space="preserve">. Be aware about the number of turbines in each plant. </w:t>
       </w:r>
       <w:r>
         <w:rPr>
@@ -3315,7 +3932,21 @@
         <w:rPr>
           <w:lang w:val="en"/>
         </w:rPr>
-        <w:t>Documentation of scripts starting by creating_hydro.</w:t>
+        <w:t xml:space="preserve">Documentation of scripts starting by </w:t>
+      </w:r>
+      <w:proofErr w:type="spellStart"/>
+      <w:r>
+        <w:rPr>
+          <w:lang w:val="en"/>
+        </w:rPr>
+        <w:t>creating_hydro</w:t>
+      </w:r>
+      <w:proofErr w:type="spellEnd"/>
+      <w:r>
+        <w:rPr>
+          <w:lang w:val="en"/>
+        </w:rPr>
+        <w:t>.</w:t>
       </w:r>
       <w:r>
         <w:rPr>
@@ -3353,8 +3984,16 @@
         <w:rPr>
           <w:lang w:val="en"/>
         </w:rPr>
-        <w:t>Review of script creating_inttermitent_opts_br</w:t>
-      </w:r>
+        <w:t xml:space="preserve">Review of script </w:t>
+      </w:r>
+      <w:proofErr w:type="spellStart"/>
+      <w:r>
+        <w:rPr>
+          <w:lang w:val="en"/>
+        </w:rPr>
+        <w:t>creating_inttermitent_opts_br</w:t>
+      </w:r>
+      <w:proofErr w:type="spellEnd"/>
       <w:r>
         <w:rPr>
           <w:lang w:val="en"/>
@@ -3411,8 +4050,16 @@
         <w:rPr>
           <w:lang w:val="en"/>
         </w:rPr>
-        <w:t xml:space="preserve"> on creating_intermittent_opts_br</w:t>
-      </w:r>
+        <w:t xml:space="preserve"> on </w:t>
+      </w:r>
+      <w:proofErr w:type="spellStart"/>
+      <w:r>
+        <w:rPr>
+          <w:lang w:val="en"/>
+        </w:rPr>
+        <w:t>creating_intermittent_opts_br</w:t>
+      </w:r>
+      <w:proofErr w:type="spellEnd"/>
       <w:r>
         <w:rPr>
           <w:lang w:val="en"/>
@@ -3453,11 +4100,6 @@
       </w:r>
     </w:p>
     <w:p>
-      <w:pPr>
-        <w:rPr>
-          <w:lang w:val="en"/>
-        </w:rPr>
-      </w:pPr>
       <w:r>
         <w:rPr>
           <w:lang w:val="en"/>
@@ -3475,55 +4117,10 @@
           <w:lang w:val="en"/>
         </w:rPr>
         <w:t xml:space="preserve"> OK</w:t>
-      </w:r>
-    </w:p>
-    <w:p>
-      <w:pPr>
-        <w:rPr>
-          <w:lang w:val="en"/>
-        </w:rPr>
-      </w:pPr>
-    </w:p>
-    <w:p>
-      <w:pPr>
-        <w:rPr>
-          <w:lang w:val="en"/>
-        </w:rPr>
-      </w:pPr>
-      <w:r>
-        <w:rPr>
-          <w:lang w:val="en"/>
-        </w:rPr>
-        <w:t xml:space="preserve">Continue from conft validation 2012 </w:t>
-      </w:r>
-      <w:r>
-        <w:rPr>
-          <w:lang w:val="en"/>
-        </w:rPr>
-        <w:sym w:font="Wingdings" w:char="F04A"/>
       </w:r>
       <w:bookmarkStart w:id="1" w:name="_GoBack"/>
       <w:bookmarkEnd w:id="1"/>
     </w:p>
-    <w:p>
-      <w:pPr>
-        <w:pStyle w:val="ListParagraph"/>
-        <w:ind w:left="1069" w:firstLine="0"/>
-        <w:rPr>
-          <w:lang w:val="en"/>
-        </w:rPr>
-      </w:pPr>
-    </w:p>
-    <w:p>
-      <w:pPr>
-        <w:pStyle w:val="ListParagraph"/>
-        <w:ind w:left="1069" w:firstLine="0"/>
-        <w:rPr>
-          <w:lang w:val="en"/>
-        </w:rPr>
-      </w:pPr>
-    </w:p>
-    <w:p/>
     <w:sectPr>
       <w:footerReference w:type="even" r:id="rId8"/>
       <w:footerReference w:type="default" r:id="rId9"/>
@@ -9675,7 +10272,7 @@
 </file>
 
 <file path=customXml/itemProps1.xml><?xml version="1.0" encoding="utf-8"?>
-<ds:datastoreItem xmlns:ds="http://schemas.openxmlformats.org/officeDocument/2006/customXml" ds:itemID="{14AFA72B-42D7-4155-AA57-6F9E501F150C}">
+<ds:datastoreItem xmlns:ds="http://schemas.openxmlformats.org/officeDocument/2006/customXml" ds:itemID="{8672A738-2089-4E76-8871-D7C3D1BF6D10}">
   <ds:schemaRefs>
     <ds:schemaRef ds:uri="http://schemas.openxmlformats.org/officeDocument/2006/bibliography"/>
   </ds:schemaRefs>

</xml_diff>

<commit_message>
Script generates fig comparing 2012 COPA and ONS. GAMS code with hydro bounds.
</commit_message>
<xml_diff>
--- a/scripts/COPA_Brazil_input_data/!!Documentation.docx
+++ b/scripts/COPA_Brazil_input_data/!!Documentation.docx
@@ -2782,17 +2782,191 @@
         </w:rPr>
         <w:t>This script creates graphs in order to compare electricity generation of ONS and COPA Brazil. It compares the generation of ONS for the period 2012-07-01 to 2012-07-31 for each region. The ONS data was achieved on its new website: (</w:t>
       </w:r>
+      <w:hyperlink r:id="rId8" w:history="1">
+        <w:r>
+          <w:rPr>
+            <w:rStyle w:val="Hyperlink"/>
+            <w:lang w:eastAsia="en-US"/>
+          </w:rPr>
+          <w:t>http://www.ons.org.br/pt/paginas/resultados-da-operacao/historico-da-operacao</w:t>
+        </w:r>
+      </w:hyperlink>
       <w:r>
         <w:rPr>
           <w:lang w:eastAsia="en-US"/>
         </w:rPr>
-        <w:t>http://www.ons.org.br/pt/paginas/resultados-da-operacao/historico-da-operacao</w:t>
-      </w:r>
-      <w:r>
+        <w:t>).</w:t>
+      </w:r>
+    </w:p>
+    <w:p>
+      <w:pPr>
         <w:rPr>
           <w:lang w:eastAsia="en-US"/>
         </w:rPr>
-        <w:t xml:space="preserve">). </w:t>
+      </w:pPr>
+      <w:r>
+        <w:rPr>
+          <w:lang w:eastAsia="en-US"/>
+        </w:rPr>
+        <w:t>In “Validation_2012”</w:t>
+      </w:r>
+      <w:r>
+        <w:rPr>
+          <w:lang w:eastAsia="en-US"/>
+        </w:rPr>
+        <w:t xml:space="preserve"> folder </w:t>
+      </w:r>
+      <w:r>
+        <w:rPr>
+          <w:lang w:eastAsia="en-US"/>
+        </w:rPr>
+        <w:t xml:space="preserve">we will find four similar scripts: </w:t>
+      </w:r>
+      <w:proofErr w:type="spellStart"/>
+      <w:r>
+        <w:rPr>
+          <w:lang w:eastAsia="en-US"/>
+        </w:rPr>
+        <w:t>ONS_validation_data_SE</w:t>
+      </w:r>
+      <w:proofErr w:type="spellEnd"/>
+      <w:r>
+        <w:rPr>
+          <w:lang w:eastAsia="en-US"/>
+        </w:rPr>
+        <w:t xml:space="preserve">, </w:t>
+      </w:r>
+      <w:proofErr w:type="spellStart"/>
+      <w:r>
+        <w:rPr>
+          <w:lang w:eastAsia="en-US"/>
+        </w:rPr>
+        <w:t>ONS_validation_data_S</w:t>
+      </w:r>
+      <w:proofErr w:type="spellEnd"/>
+      <w:r>
+        <w:rPr>
+          <w:lang w:eastAsia="en-US"/>
+        </w:rPr>
+        <w:t xml:space="preserve">, </w:t>
+      </w:r>
+      <w:proofErr w:type="spellStart"/>
+      <w:r>
+        <w:rPr>
+          <w:lang w:eastAsia="en-US"/>
+        </w:rPr>
+        <w:t>ONS_validation_data_NE</w:t>
+      </w:r>
+      <w:proofErr w:type="spellEnd"/>
+      <w:r>
+        <w:rPr>
+          <w:lang w:eastAsia="en-US"/>
+        </w:rPr>
+        <w:t xml:space="preserve"> and </w:t>
+      </w:r>
+      <w:proofErr w:type="spellStart"/>
+      <w:r>
+        <w:rPr>
+          <w:lang w:eastAsia="en-US"/>
+        </w:rPr>
+        <w:t>ONS_validation_data_N</w:t>
+      </w:r>
+      <w:proofErr w:type="spellEnd"/>
+      <w:r>
+        <w:rPr>
+          <w:lang w:eastAsia="en-US"/>
+        </w:rPr>
+        <w:t>. They create plots comparing hydro, thermal and wind (when it is the case) generation between COPA and ONS</w:t>
+      </w:r>
+      <w:r>
+        <w:rPr>
+          <w:lang w:eastAsia="en-US"/>
+        </w:rPr>
+        <w:t xml:space="preserve"> for run named “Validation_2012”, that has the period of 01-01-2012 to 12-31-2012</w:t>
+      </w:r>
+      <w:r>
+        <w:rPr>
+          <w:lang w:eastAsia="en-US"/>
+        </w:rPr>
+        <w:t xml:space="preserve">. </w:t>
+      </w:r>
+      <w:r>
+        <w:rPr>
+          <w:lang w:eastAsia="en-US"/>
+        </w:rPr>
+        <w:t xml:space="preserve">The main figure of each script is a </w:t>
+      </w:r>
+      <w:proofErr w:type="spellStart"/>
+      <w:r>
+        <w:rPr>
+          <w:lang w:eastAsia="en-US"/>
+        </w:rPr>
+        <w:t>multiplot</w:t>
+      </w:r>
+      <w:proofErr w:type="spellEnd"/>
+      <w:r>
+        <w:rPr>
+          <w:lang w:eastAsia="en-US"/>
+        </w:rPr>
+        <w:t xml:space="preserve"> with generation by source and points graphs, showing the dispersion of ONS and COPA per source.</w:t>
+      </w:r>
+      <w:r>
+        <w:rPr>
+          <w:lang w:eastAsia="en-US"/>
+        </w:rPr>
+        <w:t xml:space="preserve"> These figures are saved in the following path “</w:t>
+      </w:r>
+      <w:r>
+        <w:rPr>
+          <w:lang w:eastAsia="en-US"/>
+        </w:rPr>
+        <w:t>C:\Users\</w:t>
+      </w:r>
+      <w:proofErr w:type="spellStart"/>
+      <w:r>
+        <w:rPr>
+          <w:lang w:eastAsia="en-US"/>
+        </w:rPr>
+        <w:t>cancella</w:t>
+      </w:r>
+      <w:proofErr w:type="spellEnd"/>
+      <w:r>
+        <w:rPr>
+          <w:lang w:eastAsia="en-US"/>
+        </w:rPr>
+        <w:t>\Google Drive\</w:t>
+      </w:r>
+      <w:proofErr w:type="gramStart"/>
+      <w:r>
+        <w:rPr>
+          <w:lang w:eastAsia="en-US"/>
+        </w:rPr>
+        <w:t>!IIASA</w:t>
+      </w:r>
+      <w:proofErr w:type="gramEnd"/>
+      <w:r>
+        <w:rPr>
+          <w:lang w:eastAsia="en-US"/>
+        </w:rPr>
+        <w:t>\COPA\runs\Validation_2012\figures</w:t>
+      </w:r>
+      <w:r>
+        <w:rPr>
+          <w:lang w:eastAsia="en-US"/>
+        </w:rPr>
+        <w:t>”.</w:t>
+      </w:r>
+      <w:r>
+        <w:rPr>
+          <w:lang w:eastAsia="en-US"/>
+        </w:rPr>
+        <w:t xml:space="preserve"> </w:t>
+      </w:r>
+      <w:r>
+        <w:rPr>
+          <w:lang w:eastAsia="en-US"/>
+        </w:rPr>
+        <w:t xml:space="preserve"> </w:t>
       </w:r>
     </w:p>
     <w:p>
@@ -2820,13 +2994,13 @@
     <w:p>
       <w:pPr>
         <w:rPr>
-          <w:lang w:val="en"/>
-        </w:rPr>
-      </w:pPr>
-      <w:r>
-        <w:rPr>
           <w:lang w:eastAsia="en-US"/>
         </w:rPr>
+      </w:pPr>
+      <w:r>
+        <w:rPr>
+          <w:lang w:eastAsia="en-US"/>
+        </w:rPr>
         <w:t>This script compares the website ONS load with the load that Wilkens sent us.</w:t>
       </w:r>
       <w:r>
@@ -2877,12 +3051,64 @@
         </w:rPr>
         <w:t xml:space="preserve"> the dates of this two time series. </w:t>
       </w:r>
-      <w:r>
-        <w:rPr>
-          <w:lang w:val="en"/>
-        </w:rPr>
-        <w:t xml:space="preserve"> </w:t>
-      </w:r>
+    </w:p>
+    <w:p>
+      <w:pPr>
+        <w:pStyle w:val="Heading2"/>
+        <w:rPr>
+          <w:lang w:val="en"/>
+        </w:rPr>
+      </w:pPr>
+      <w:proofErr w:type="spellStart"/>
+      <w:r>
+        <w:rPr>
+          <w:lang w:eastAsia="en-US"/>
+        </w:rPr>
+        <w:t>Creating_statistical_indicators.R</w:t>
+      </w:r>
+      <w:proofErr w:type="spellEnd"/>
+    </w:p>
+    <w:p>
+      <w:pPr>
+        <w:rPr>
+          <w:lang w:val="en"/>
+        </w:rPr>
+      </w:pPr>
+      <w:r>
+        <w:rPr>
+          <w:lang w:val="en"/>
+        </w:rPr>
+        <w:t xml:space="preserve">This script reads tables from </w:t>
+      </w:r>
+      <w:proofErr w:type="spellStart"/>
+      <w:r>
+        <w:rPr>
+          <w:lang w:val="en"/>
+        </w:rPr>
+        <w:t>ONS_validation_data_region</w:t>
+      </w:r>
+      <w:proofErr w:type="spellEnd"/>
+      <w:r>
+        <w:rPr>
+          <w:lang w:val="en"/>
+        </w:rPr>
+        <w:t xml:space="preserve"> scripts containing correlation and RMSE between time series of electricity generation for each region and creates a summary indicators table. </w:t>
+      </w:r>
+      <w:r>
+        <w:rPr>
+          <w:lang w:val="en"/>
+        </w:rPr>
+        <w:t>It also makes plots of each indicator (correlation and RMSE) by region.</w:t>
+      </w:r>
+      <w:bookmarkStart w:id="1" w:name="_GoBack"/>
+      <w:bookmarkEnd w:id="1"/>
+    </w:p>
+    <w:p>
+      <w:pPr>
+        <w:rPr>
+          <w:lang w:val="en"/>
+        </w:rPr>
+      </w:pPr>
       <w:r>
         <w:rPr>
           <w:lang w:val="en"/>
@@ -4118,12 +4344,10 @@
         </w:rPr>
         <w:t xml:space="preserve"> OK</w:t>
       </w:r>
-      <w:bookmarkStart w:id="1" w:name="_GoBack"/>
-      <w:bookmarkEnd w:id="1"/>
     </w:p>
     <w:sectPr>
-      <w:footerReference w:type="even" r:id="rId8"/>
-      <w:footerReference w:type="default" r:id="rId9"/>
+      <w:footerReference w:type="even" r:id="rId9"/>
+      <w:footerReference w:type="default" r:id="rId10"/>
       <w:pgSz w:w="11900" w:h="16840"/>
       <w:pgMar w:top="1440" w:right="1800" w:bottom="1440" w:left="1800" w:header="708" w:footer="708" w:gutter="0"/>
       <w:cols w:space="708"/>
@@ -10272,7 +10496,7 @@
 </file>
 
 <file path=customXml/itemProps1.xml><?xml version="1.0" encoding="utf-8"?>
-<ds:datastoreItem xmlns:ds="http://schemas.openxmlformats.org/officeDocument/2006/customXml" ds:itemID="{8672A738-2089-4E76-8871-D7C3D1BF6D10}">
+<ds:datastoreItem xmlns:ds="http://schemas.openxmlformats.org/officeDocument/2006/customXml" ds:itemID="{28166F8F-DEDC-47F1-A4C8-999BFBF8A386}">
   <ds:schemaRefs>
     <ds:schemaRef ds:uri="http://schemas.openxmlformats.org/officeDocument/2006/bibliography"/>
   </ds:schemaRefs>

</xml_diff>

<commit_message>
Scripts comparing electricity exchanges and total generation  COPAxONS.
</commit_message>
<xml_diff>
--- a/scripts/COPA_Brazil_input_data/!!Documentation.docx
+++ b/scripts/COPA_Brazil_input_data/!!Documentation.docx
@@ -4,7 +4,7 @@
   <w:body>
     <w:p>
       <w:pPr>
-        <w:pStyle w:val="Heading1"/>
+        <w:pStyle w:val="Ttulo1"/>
       </w:pPr>
       <w:r>
         <w:t>input data</w:t>
@@ -127,7 +127,7 @@
     </w:p>
     <w:p>
       <w:pPr>
-        <w:pStyle w:val="ListParagraph"/>
+        <w:pStyle w:val="PargrafodaLista"/>
         <w:numPr>
           <w:ilvl w:val="0"/>
           <w:numId w:val="33"/>
@@ -139,7 +139,7 @@
     </w:p>
     <w:p>
       <w:pPr>
-        <w:pStyle w:val="ListParagraph"/>
+        <w:pStyle w:val="PargrafodaLista"/>
         <w:numPr>
           <w:ilvl w:val="0"/>
           <w:numId w:val="33"/>
@@ -157,7 +157,7 @@
     </w:p>
     <w:p>
       <w:pPr>
-        <w:pStyle w:val="ListParagraph"/>
+        <w:pStyle w:val="PargrafodaLista"/>
         <w:numPr>
           <w:ilvl w:val="0"/>
           <w:numId w:val="33"/>
@@ -241,7 +241,7 @@
     </w:p>
     <w:p>
       <w:pPr>
-        <w:pStyle w:val="Heading1"/>
+        <w:pStyle w:val="Ttulo1"/>
         <w:rPr>
           <w:lang w:val="pt-BR"/>
         </w:rPr>
@@ -257,7 +257,7 @@
     </w:p>
     <w:p>
       <w:pPr>
-        <w:pStyle w:val="Heading2"/>
+        <w:pStyle w:val="Ttulo2"/>
         <w:rPr>
           <w:lang w:val="pt-BR"/>
         </w:rPr>
@@ -271,7 +271,7 @@
     </w:p>
     <w:p>
       <w:pPr>
-        <w:pStyle w:val="ListParagraph"/>
+        <w:pStyle w:val="PargrafodaLista"/>
         <w:numPr>
           <w:ilvl w:val="0"/>
           <w:numId w:val="38"/>
@@ -321,7 +321,7 @@
     </w:p>
     <w:p>
       <w:pPr>
-        <w:pStyle w:val="ListParagraph"/>
+        <w:pStyle w:val="PargrafodaLista"/>
         <w:numPr>
           <w:ilvl w:val="0"/>
           <w:numId w:val="38"/>
@@ -389,7 +389,7 @@
     </w:p>
     <w:p>
       <w:pPr>
-        <w:pStyle w:val="ListParagraph"/>
+        <w:pStyle w:val="PargrafodaLista"/>
         <w:numPr>
           <w:ilvl w:val="0"/>
           <w:numId w:val="38"/>
@@ -512,7 +512,7 @@
     </w:p>
     <w:p>
       <w:pPr>
-        <w:pStyle w:val="Heading2"/>
+        <w:pStyle w:val="Ttulo2"/>
         <w:rPr>
           <w:lang w:val="en"/>
         </w:rPr>
@@ -583,7 +583,7 @@
     </w:p>
     <w:p>
       <w:pPr>
-        <w:pStyle w:val="Heading2"/>
+        <w:pStyle w:val="Ttulo2"/>
         <w:rPr>
           <w:lang w:val="en"/>
         </w:rPr>
@@ -704,7 +704,7 @@
     </w:p>
     <w:p>
       <w:pPr>
-        <w:pStyle w:val="Heading2"/>
+        <w:pStyle w:val="Ttulo2"/>
         <w:rPr>
           <w:lang w:val="en"/>
         </w:rPr>
@@ -783,7 +783,7 @@
     </w:p>
     <w:p>
       <w:pPr>
-        <w:pStyle w:val="Heading2"/>
+        <w:pStyle w:val="Ttulo2"/>
         <w:rPr>
           <w:lang w:val="en"/>
         </w:rPr>
@@ -1018,7 +1018,7 @@
     </w:p>
     <w:p>
       <w:pPr>
-        <w:pStyle w:val="Heading2"/>
+        <w:pStyle w:val="Ttulo2"/>
         <w:rPr>
           <w:lang w:val="en"/>
         </w:rPr>
@@ -1324,7 +1324,7 @@
     </w:p>
     <w:p>
       <w:pPr>
-        <w:pStyle w:val="Heading2"/>
+        <w:pStyle w:val="Ttulo2"/>
         <w:rPr>
           <w:lang w:val="en"/>
         </w:rPr>
@@ -1473,7 +1473,7 @@
     </w:p>
     <w:p>
       <w:pPr>
-        <w:pStyle w:val="ListParagraph"/>
+        <w:pStyle w:val="PargrafodaLista"/>
         <w:numPr>
           <w:ilvl w:val="0"/>
           <w:numId w:val="47"/>
@@ -1506,7 +1506,7 @@
     </w:p>
     <w:p>
       <w:pPr>
-        <w:pStyle w:val="ListParagraph"/>
+        <w:pStyle w:val="PargrafodaLista"/>
         <w:numPr>
           <w:ilvl w:val="0"/>
           <w:numId w:val="47"/>
@@ -1552,7 +1552,7 @@
     </w:p>
     <w:p>
       <w:pPr>
-        <w:pStyle w:val="ListParagraph"/>
+        <w:pStyle w:val="PargrafodaLista"/>
         <w:numPr>
           <w:ilvl w:val="0"/>
           <w:numId w:val="47"/>
@@ -1632,7 +1632,7 @@
     </w:p>
     <w:p>
       <w:pPr>
-        <w:pStyle w:val="Heading2"/>
+        <w:pStyle w:val="Ttulo2"/>
         <w:rPr>
           <w:lang w:val="en"/>
         </w:rPr>
@@ -1679,7 +1679,7 @@
     </w:p>
     <w:p>
       <w:pPr>
-        <w:pStyle w:val="ListParagraph"/>
+        <w:pStyle w:val="PargrafodaLista"/>
         <w:numPr>
           <w:ilvl w:val="0"/>
           <w:numId w:val="48"/>
@@ -1697,7 +1697,7 @@
     </w:p>
     <w:p>
       <w:pPr>
-        <w:pStyle w:val="ListParagraph"/>
+        <w:pStyle w:val="PargrafodaLista"/>
         <w:numPr>
           <w:ilvl w:val="0"/>
           <w:numId w:val="48"/>
@@ -1715,7 +1715,7 @@
     </w:p>
     <w:p>
       <w:pPr>
-        <w:pStyle w:val="ListParagraph"/>
+        <w:pStyle w:val="PargrafodaLista"/>
         <w:numPr>
           <w:ilvl w:val="0"/>
           <w:numId w:val="48"/>
@@ -1733,7 +1733,7 @@
     </w:p>
     <w:p>
       <w:pPr>
-        <w:pStyle w:val="ListParagraph"/>
+        <w:pStyle w:val="PargrafodaLista"/>
         <w:numPr>
           <w:ilvl w:val="0"/>
           <w:numId w:val="48"/>
@@ -1751,7 +1751,7 @@
     </w:p>
     <w:p>
       <w:pPr>
-        <w:pStyle w:val="ListParagraph"/>
+        <w:pStyle w:val="PargrafodaLista"/>
         <w:numPr>
           <w:ilvl w:val="0"/>
           <w:numId w:val="48"/>
@@ -1801,7 +1801,7 @@
     </w:p>
     <w:p>
       <w:pPr>
-        <w:pStyle w:val="ListParagraph"/>
+        <w:pStyle w:val="PargrafodaLista"/>
         <w:numPr>
           <w:ilvl w:val="0"/>
           <w:numId w:val="44"/>
@@ -1825,7 +1825,7 @@
     </w:p>
     <w:p>
       <w:pPr>
-        <w:pStyle w:val="ListParagraph"/>
+        <w:pStyle w:val="PargrafodaLista"/>
         <w:numPr>
           <w:ilvl w:val="0"/>
           <w:numId w:val="44"/>
@@ -1896,7 +1896,7 @@
     </w:p>
     <w:p>
       <w:pPr>
-        <w:pStyle w:val="Heading2"/>
+        <w:pStyle w:val="Ttulo2"/>
         <w:rPr>
           <w:lang w:val="en"/>
         </w:rPr>
@@ -1971,7 +1971,7 @@
     </w:p>
     <w:p>
       <w:pPr>
-        <w:pStyle w:val="ListParagraph"/>
+        <w:pStyle w:val="PargrafodaLista"/>
         <w:numPr>
           <w:ilvl w:val="0"/>
           <w:numId w:val="45"/>
@@ -1989,7 +1989,7 @@
     </w:p>
     <w:p>
       <w:pPr>
-        <w:pStyle w:val="ListParagraph"/>
+        <w:pStyle w:val="PargrafodaLista"/>
         <w:numPr>
           <w:ilvl w:val="0"/>
           <w:numId w:val="45"/>
@@ -2007,7 +2007,7 @@
     </w:p>
     <w:p>
       <w:pPr>
-        <w:pStyle w:val="ListParagraph"/>
+        <w:pStyle w:val="PargrafodaLista"/>
         <w:numPr>
           <w:ilvl w:val="0"/>
           <w:numId w:val="45"/>
@@ -2025,7 +2025,7 @@
     </w:p>
     <w:p>
       <w:pPr>
-        <w:pStyle w:val="ListParagraph"/>
+        <w:pStyle w:val="PargrafodaLista"/>
         <w:numPr>
           <w:ilvl w:val="0"/>
           <w:numId w:val="45"/>
@@ -2077,7 +2077,7 @@
     </w:p>
     <w:p>
       <w:pPr>
-        <w:pStyle w:val="Heading2"/>
+        <w:pStyle w:val="Ttulo2"/>
         <w:rPr>
           <w:lang w:eastAsia="en-US"/>
         </w:rPr>
@@ -2091,7 +2091,7 @@
     </w:p>
     <w:tbl>
       <w:tblPr>
-        <w:tblStyle w:val="PlainTable2"/>
+        <w:tblStyle w:val="TabelaSimples2"/>
         <w:tblW w:w="0" w:type="auto"/>
         <w:jc w:val="center"/>
         <w:tblLook w:val="0420" w:firstRow="1" w:lastRow="0" w:firstColumn="0" w:lastColumn="0" w:noHBand="0" w:noVBand="1"/>
@@ -2647,7 +2647,7 @@
     </w:p>
     <w:p>
       <w:pPr>
-        <w:pStyle w:val="Heading1"/>
+        <w:pStyle w:val="Ttulo1"/>
         <w:rPr>
           <w:lang w:eastAsia="en-US"/>
         </w:rPr>
@@ -2700,7 +2700,7 @@
     </w:p>
     <w:p>
       <w:pPr>
-        <w:pStyle w:val="Heading2"/>
+        <w:pStyle w:val="Ttulo2"/>
         <w:rPr>
           <w:lang w:eastAsia="en-US"/>
         </w:rPr>
@@ -2751,22 +2751,22 @@
         <w:rPr>
           <w:lang w:eastAsia="en-US"/>
         </w:rPr>
-        <w:t xml:space="preserve">. The first one contains the renewable generation by source (Wind and Solar PV) by region in MWh. The second one shows the thermal generation by source. The third graph shows investment on PV, thermal and wind by region. It also has an appendix comparing variable costs of thermal power plants.  </w:t>
-      </w:r>
-    </w:p>
-    <w:p>
-      <w:pPr>
-        <w:pStyle w:val="Heading2"/>
-        <w:rPr>
-          <w:lang w:eastAsia="en-US"/>
-        </w:rPr>
-      </w:pPr>
+        <w:t>. The first one contains the renewable generation by source (Wind and Solar PV) by region in MWh. The second one shows the thermal generation by source. The third graph shows investment on PV, thermal and wind by region. It also has an appendix comparing variable costs of thermal power plants.</w:t>
+      </w:r>
+    </w:p>
+    <w:p>
+      <w:pPr>
+        <w:pStyle w:val="Ttulo2"/>
+      </w:pPr>
+      <w:r>
+        <w:rPr>
+          <w:lang w:eastAsia="en-US"/>
+        </w:rPr>
+        <w:t xml:space="preserve">  </w:t>
+      </w:r>
       <w:proofErr w:type="spellStart"/>
       <w:r>
-        <w:rPr>
-          <w:lang w:eastAsia="en-US"/>
-        </w:rPr>
-        <w:t>ONS_validation_data.R</w:t>
+        <w:t>Cleaning_ONS_validation_data.R</w:t>
       </w:r>
       <w:proofErr w:type="spellEnd"/>
     </w:p>
@@ -2780,7 +2780,37 @@
         <w:rPr>
           <w:lang w:eastAsia="en-US"/>
         </w:rPr>
-        <w:t>This script creates graphs in order to compare electricity generation of ONS and COPA Brazil. It compares the generation of ONS for the period 2012-07-01 to 2012-07-31 for each region. The ONS data was achieved on its new website: (</w:t>
+        <w:t>This script reads ONS website data related to generation on 2012 for each region and cleans it in order to get</w:t>
+      </w:r>
+      <w:r>
+        <w:rPr>
+          <w:lang w:eastAsia="en-US"/>
+        </w:rPr>
+        <w:t xml:space="preserve"> tidy files to be </w:t>
+      </w:r>
+      <w:r>
+        <w:rPr>
+          <w:lang w:eastAsia="en-US"/>
+        </w:rPr>
+        <w:t>read by "ONS_validation_data_2012_complete.R"</w:t>
+      </w:r>
+      <w:r>
+        <w:rPr>
+          <w:lang w:eastAsia="en-US"/>
+        </w:rPr>
+        <w:t>.</w:t>
+      </w:r>
+      <w:r>
+        <w:rPr>
+          <w:lang w:eastAsia="en-US"/>
+        </w:rPr>
+        <w:t xml:space="preserve"> </w:t>
+      </w:r>
+      <w:r>
+        <w:rPr>
+          <w:lang w:eastAsia="en-US"/>
+        </w:rPr>
+        <w:t>The ONS data was achieved on its new website: (</w:t>
       </w:r>
       <w:hyperlink r:id="rId8" w:history="1">
         <w:r>
@@ -2797,6 +2827,238 @@
         </w:rPr>
         <w:t>).</w:t>
       </w:r>
+      <w:r>
+        <w:rPr>
+          <w:lang w:eastAsia="en-US"/>
+        </w:rPr>
+        <w:t xml:space="preserve"> We run this script fo</w:t>
+      </w:r>
+      <w:r>
+        <w:rPr>
+          <w:lang w:eastAsia="en-US"/>
+        </w:rPr>
+        <w:t>u</w:t>
+      </w:r>
+      <w:r>
+        <w:rPr>
+          <w:lang w:eastAsia="en-US"/>
+        </w:rPr>
+        <w:t>r times, changing only the name of the regions and the results are csv tables with generation</w:t>
+      </w:r>
+      <w:r>
+        <w:rPr>
+          <w:lang w:eastAsia="en-US"/>
+        </w:rPr>
+        <w:t xml:space="preserve"> by technology and</w:t>
+      </w:r>
+      <w:r>
+        <w:rPr>
+          <w:lang w:eastAsia="en-US"/>
+        </w:rPr>
+        <w:t xml:space="preserve"> for each day of 2012. We</w:t>
+      </w:r>
+      <w:r>
+        <w:rPr>
+          <w:lang w:eastAsia="en-US"/>
+        </w:rPr>
+        <w:t>´ve</w:t>
+      </w:r>
+      <w:r>
+        <w:rPr>
+          <w:lang w:eastAsia="en-US"/>
+        </w:rPr>
+        <w:t xml:space="preserve"> created one variable </w:t>
+      </w:r>
+      <w:r>
+        <w:rPr>
+          <w:lang w:eastAsia="en-US"/>
+        </w:rPr>
+        <w:t>(</w:t>
+      </w:r>
+      <w:proofErr w:type="spellStart"/>
+      <w:r>
+        <w:rPr>
+          <w:lang w:eastAsia="en-US"/>
+        </w:rPr>
+        <w:t>namesNew</w:t>
+      </w:r>
+      <w:proofErr w:type="spellEnd"/>
+      <w:r>
+        <w:rPr>
+          <w:lang w:eastAsia="en-US"/>
+        </w:rPr>
+        <w:t xml:space="preserve">) </w:t>
+      </w:r>
+      <w:r>
+        <w:rPr>
+          <w:lang w:eastAsia="en-US"/>
+        </w:rPr>
+        <w:t>that saves the names of regions and we just have to change this variable in each run in order to get the file of each region.</w:t>
+      </w:r>
+    </w:p>
+    <w:p>
+      <w:pPr>
+        <w:pStyle w:val="Ttulo2"/>
+        <w:rPr>
+          <w:lang w:eastAsia="en-US"/>
+        </w:rPr>
+      </w:pPr>
+      <w:r>
+        <w:rPr>
+          <w:lang w:eastAsia="en-US"/>
+        </w:rPr>
+        <w:t>ONS_validation_data_2012_complete.R</w:t>
+      </w:r>
+    </w:p>
+    <w:p>
+      <w:pPr>
+        <w:rPr>
+          <w:lang w:eastAsia="en-US"/>
+        </w:rPr>
+      </w:pPr>
+      <w:r>
+        <w:rPr>
+          <w:lang w:eastAsia="en-US"/>
+        </w:rPr>
+        <w:t>This script compares results of generation of electricity by source and region of ONS and COPA Brazil. Daily values of electricity generation from ONS</w:t>
+      </w:r>
+      <w:r>
+        <w:rPr>
+          <w:lang w:eastAsia="en-US"/>
+        </w:rPr>
+        <w:t>.</w:t>
+      </w:r>
+      <w:r>
+        <w:rPr>
+          <w:lang w:eastAsia="en-US"/>
+        </w:rPr>
+        <w:t xml:space="preserve"> Period: 7/1/2012 to 7/31/2012</w:t>
+      </w:r>
+      <w:r>
+        <w:rPr>
+          <w:lang w:eastAsia="en-US"/>
+        </w:rPr>
+        <w:t>. It r</w:t>
+      </w:r>
+      <w:r>
+        <w:rPr>
+          <w:lang w:eastAsia="en-US"/>
+        </w:rPr>
+        <w:t xml:space="preserve">eads csv files created in </w:t>
+      </w:r>
+      <w:r>
+        <w:rPr>
+          <w:lang w:eastAsia="en-US"/>
+        </w:rPr>
+        <w:t>“</w:t>
+      </w:r>
+      <w:proofErr w:type="spellStart"/>
+      <w:r>
+        <w:rPr>
+          <w:lang w:eastAsia="en-US"/>
+        </w:rPr>
+        <w:t>Cleaning_ONS_validation_data.R</w:t>
+      </w:r>
+      <w:proofErr w:type="spellEnd"/>
+      <w:r>
+        <w:rPr>
+          <w:lang w:eastAsia="en-US"/>
+        </w:rPr>
+        <w:t xml:space="preserve">” and creates figures comparing technology generation in each region. </w:t>
+      </w:r>
+      <w:r>
+        <w:rPr>
+          <w:lang w:eastAsia="en-US"/>
+        </w:rPr>
+        <w:t>It also saves these figures in the folder “</w:t>
+      </w:r>
+      <w:r>
+        <w:rPr>
+          <w:lang w:eastAsia="en-US"/>
+        </w:rPr>
+        <w:t>COPA/runs/Validation_2012/figures</w:t>
+      </w:r>
+      <w:r>
+        <w:rPr>
+          <w:lang w:eastAsia="en-US"/>
+        </w:rPr>
+        <w:t xml:space="preserve">”. </w:t>
+      </w:r>
+      <w:r>
+        <w:rPr>
+          <w:lang w:eastAsia="en-US"/>
+        </w:rPr>
+        <w:t>This</w:t>
+      </w:r>
+      <w:r>
+        <w:rPr>
+          <w:lang w:eastAsia="en-US"/>
+        </w:rPr>
+        <w:t xml:space="preserve"> sc</w:t>
+      </w:r>
+      <w:r>
+        <w:rPr>
+          <w:lang w:eastAsia="en-US"/>
+        </w:rPr>
+        <w:t>r</w:t>
+      </w:r>
+      <w:r>
+        <w:rPr>
+          <w:lang w:eastAsia="en-US"/>
+        </w:rPr>
+        <w:t xml:space="preserve">ipt generates the same results </w:t>
+      </w:r>
+      <w:proofErr w:type="gramStart"/>
+      <w:r>
+        <w:rPr>
+          <w:lang w:eastAsia="en-US"/>
+        </w:rPr>
+        <w:t>of  “</w:t>
+      </w:r>
+      <w:proofErr w:type="spellStart"/>
+      <w:proofErr w:type="gramEnd"/>
+      <w:r>
+        <w:rPr>
+          <w:lang w:eastAsia="en-US"/>
+        </w:rPr>
+        <w:t>ONS_validation_data_region.R</w:t>
+      </w:r>
+      <w:proofErr w:type="spellEnd"/>
+      <w:r>
+        <w:rPr>
+          <w:lang w:eastAsia="en-US"/>
+        </w:rPr>
+        <w:t xml:space="preserve">”, but in form of a loop. I just have to check with Johannes how can we save the summary plots in one pdf file for each region. </w:t>
+      </w:r>
+    </w:p>
+    <w:p>
+      <w:pPr>
+        <w:pStyle w:val="Ttulo2"/>
+        <w:rPr>
+          <w:lang w:eastAsia="en-US"/>
+        </w:rPr>
+      </w:pPr>
+      <w:proofErr w:type="spellStart"/>
+      <w:r>
+        <w:rPr>
+          <w:lang w:eastAsia="en-US"/>
+        </w:rPr>
+        <w:t>ONS_validation_data.R</w:t>
+      </w:r>
+      <w:proofErr w:type="spellEnd"/>
+    </w:p>
+    <w:p>
+      <w:pPr>
+        <w:rPr>
+          <w:lang w:eastAsia="en-US"/>
+        </w:rPr>
+      </w:pPr>
+      <w:r>
+        <w:rPr>
+          <w:lang w:eastAsia="en-US"/>
+        </w:rPr>
+        <w:t xml:space="preserve">This script creates graphs in order to compare electricity generation of ONS and COPA Brazil. It compares the generation of ONS for the period 2012-07-01 to 2012-07-31 for each region. </w:t>
+      </w:r>
     </w:p>
     <w:p>
       <w:pPr>
@@ -2814,294 +3076,382 @@
         <w:rPr>
           <w:lang w:eastAsia="en-US"/>
         </w:rPr>
-        <w:t xml:space="preserve"> folder </w:t>
-      </w:r>
-      <w:r>
-        <w:rPr>
-          <w:lang w:eastAsia="en-US"/>
-        </w:rPr>
-        <w:t xml:space="preserve">we will find four similar scripts: </w:t>
-      </w:r>
-      <w:proofErr w:type="spellStart"/>
-      <w:r>
-        <w:rPr>
-          <w:lang w:eastAsia="en-US"/>
-        </w:rPr>
-        <w:t>ONS_validation_data_SE</w:t>
-      </w:r>
-      <w:proofErr w:type="spellEnd"/>
-      <w:r>
-        <w:rPr>
-          <w:lang w:eastAsia="en-US"/>
-        </w:rPr>
-        <w:t xml:space="preserve">, </w:t>
-      </w:r>
-      <w:proofErr w:type="spellStart"/>
-      <w:r>
-        <w:rPr>
-          <w:lang w:eastAsia="en-US"/>
-        </w:rPr>
-        <w:t>ONS_validation_data_S</w:t>
-      </w:r>
-      <w:proofErr w:type="spellEnd"/>
-      <w:r>
-        <w:rPr>
-          <w:lang w:eastAsia="en-US"/>
-        </w:rPr>
-        <w:t xml:space="preserve">, </w:t>
-      </w:r>
-      <w:proofErr w:type="spellStart"/>
-      <w:r>
-        <w:rPr>
-          <w:lang w:eastAsia="en-US"/>
-        </w:rPr>
-        <w:t>ONS_validation_data_NE</w:t>
-      </w:r>
-      <w:proofErr w:type="spellEnd"/>
-      <w:r>
-        <w:rPr>
-          <w:lang w:eastAsia="en-US"/>
-        </w:rPr>
-        <w:t xml:space="preserve"> and </w:t>
-      </w:r>
-      <w:proofErr w:type="spellStart"/>
-      <w:r>
-        <w:rPr>
-          <w:lang w:eastAsia="en-US"/>
-        </w:rPr>
-        <w:t>ONS_validation_data_N</w:t>
-      </w:r>
-      <w:proofErr w:type="spellEnd"/>
-      <w:r>
-        <w:rPr>
-          <w:lang w:eastAsia="en-US"/>
-        </w:rPr>
-        <w:t>. They create plots comparing hydro, thermal and wind (when it is the case) generation between COPA and ONS</w:t>
-      </w:r>
-      <w:r>
-        <w:rPr>
-          <w:lang w:eastAsia="en-US"/>
-        </w:rPr>
-        <w:t xml:space="preserve"> for run named “Validation_2012”, that has the period of 01-01-2012 to 12-31-2012</w:t>
-      </w:r>
-      <w:r>
-        <w:rPr>
-          <w:lang w:eastAsia="en-US"/>
-        </w:rPr>
-        <w:t xml:space="preserve">. </w:t>
-      </w:r>
-      <w:r>
-        <w:rPr>
-          <w:lang w:eastAsia="en-US"/>
-        </w:rPr>
-        <w:t xml:space="preserve">The main figure of each script is a </w:t>
-      </w:r>
-      <w:proofErr w:type="spellStart"/>
-      <w:r>
-        <w:rPr>
-          <w:lang w:eastAsia="en-US"/>
-        </w:rPr>
-        <w:t>multiplot</w:t>
-      </w:r>
-      <w:proofErr w:type="spellEnd"/>
-      <w:r>
-        <w:rPr>
-          <w:lang w:eastAsia="en-US"/>
-        </w:rPr>
-        <w:t xml:space="preserve"> with generation by source and points graphs, showing the dispersion of ONS and COPA per source.</w:t>
-      </w:r>
-      <w:r>
-        <w:rPr>
-          <w:lang w:eastAsia="en-US"/>
-        </w:rPr>
-        <w:t xml:space="preserve"> These figures are saved in the following path “</w:t>
-      </w:r>
-      <w:r>
-        <w:rPr>
-          <w:lang w:eastAsia="en-US"/>
-        </w:rPr>
-        <w:t>C:\Users\</w:t>
-      </w:r>
-      <w:proofErr w:type="spellStart"/>
-      <w:r>
-        <w:rPr>
-          <w:lang w:eastAsia="en-US"/>
-        </w:rPr>
-        <w:t>cancella</w:t>
-      </w:r>
-      <w:proofErr w:type="spellEnd"/>
-      <w:r>
-        <w:rPr>
-          <w:lang w:eastAsia="en-US"/>
-        </w:rPr>
-        <w:t>\Google Drive\</w:t>
-      </w:r>
-      <w:proofErr w:type="gramStart"/>
-      <w:r>
-        <w:rPr>
-          <w:lang w:eastAsia="en-US"/>
-        </w:rPr>
-        <w:t>!IIASA</w:t>
-      </w:r>
-      <w:proofErr w:type="gramEnd"/>
-      <w:r>
-        <w:rPr>
-          <w:lang w:eastAsia="en-US"/>
-        </w:rPr>
-        <w:t>\COPA\runs\Validation_2012\figures</w:t>
-      </w:r>
-      <w:r>
-        <w:rPr>
-          <w:lang w:eastAsia="en-US"/>
-        </w:rPr>
-        <w:t>”.</w:t>
-      </w:r>
-      <w:r>
-        <w:rPr>
-          <w:lang w:eastAsia="en-US"/>
-        </w:rPr>
         <w:t xml:space="preserve"> </w:t>
-      </w:r>
-      <w:r>
-        <w:rPr>
-          <w:lang w:eastAsia="en-US"/>
-        </w:rPr>
-        <w:t xml:space="preserve"> </w:t>
-      </w:r>
-    </w:p>
-    <w:p>
-      <w:pPr>
-        <w:pStyle w:val="Heading2"/>
-        <w:rPr>
-          <w:lang w:eastAsia="en-US"/>
-        </w:rPr>
-      </w:pPr>
-      <w:proofErr w:type="spellStart"/>
-      <w:r>
-        <w:rPr>
-          <w:lang w:eastAsia="en-US"/>
-        </w:rPr>
-        <w:t>Comparing_COPA_ONS_load.R</w:t>
-      </w:r>
-      <w:proofErr w:type="spellEnd"/>
-      <w:r>
-        <w:rPr>
-          <w:lang w:eastAsia="en-US"/>
-        </w:rPr>
-        <w:t xml:space="preserve"> </w:t>
-      </w:r>
-    </w:p>
-    <w:p>
-      <w:pPr>
-        <w:rPr>
-          <w:lang w:eastAsia="en-US"/>
-        </w:rPr>
-      </w:pPr>
-      <w:r>
-        <w:rPr>
-          <w:lang w:eastAsia="en-US"/>
-        </w:rPr>
-        <w:t>This script compares the website ONS load with the load that Wilkens sent us.</w:t>
-      </w:r>
-      <w:r>
-        <w:rPr>
-          <w:lang w:eastAsia="en-US"/>
-        </w:rPr>
-        <w:t xml:space="preserve"> It creates a graph to compare this data. </w:t>
-      </w:r>
-      <w:r>
-        <w:rPr>
-          <w:lang w:eastAsia="en-US"/>
-        </w:rPr>
-        <w:t xml:space="preserve">It seems </w:t>
-      </w:r>
-      <w:r>
-        <w:rPr>
-          <w:lang w:eastAsia="en-US"/>
-        </w:rPr>
-        <w:t xml:space="preserve">they are </w:t>
-      </w:r>
-      <w:r>
-        <w:rPr>
-          <w:lang w:eastAsia="en-US"/>
-        </w:rPr>
-        <w:t>very close</w:t>
-      </w:r>
-      <w:r>
-        <w:rPr>
-          <w:lang w:eastAsia="en-US"/>
-        </w:rPr>
-        <w:t xml:space="preserve"> to each other</w:t>
-      </w:r>
-      <w:r>
-        <w:rPr>
-          <w:lang w:eastAsia="en-US"/>
-        </w:rPr>
-        <w:t xml:space="preserve">, but I need to check with Johannes a question regarding the dates. I’m not able to </w:t>
-      </w:r>
-      <w:r>
-        <w:rPr>
-          <w:lang w:eastAsia="en-US"/>
-        </w:rPr>
-        <w:t>merge</w:t>
-      </w:r>
-      <w:r>
-        <w:rPr>
-          <w:lang w:eastAsia="en-US"/>
-        </w:rPr>
-        <w:t xml:space="preserve"> the dates of this two time series. </w:t>
-      </w:r>
-    </w:p>
-    <w:p>
-      <w:pPr>
-        <w:pStyle w:val="Heading2"/>
-        <w:rPr>
-          <w:lang w:val="en"/>
-        </w:rPr>
-      </w:pPr>
-      <w:proofErr w:type="spellStart"/>
-      <w:r>
-        <w:rPr>
-          <w:lang w:eastAsia="en-US"/>
-        </w:rPr>
-        <w:t>Creating_statistical_indicators.R</w:t>
-      </w:r>
-      <w:proofErr w:type="spellEnd"/>
-    </w:p>
-    <w:p>
-      <w:pPr>
-        <w:rPr>
-          <w:lang w:val="en"/>
-        </w:rPr>
-      </w:pPr>
-      <w:r>
-        <w:rPr>
-          <w:lang w:val="en"/>
-        </w:rPr>
-        <w:t xml:space="preserve">This script reads tables from </w:t>
-      </w:r>
-      <w:proofErr w:type="spellStart"/>
-      <w:r>
-        <w:rPr>
-          <w:lang w:val="en"/>
-        </w:rPr>
-        <w:t>ONS_validation_data_region</w:t>
-      </w:r>
-      <w:proofErr w:type="spellEnd"/>
-      <w:r>
-        <w:rPr>
-          <w:lang w:val="en"/>
-        </w:rPr>
-        <w:t xml:space="preserve"> scripts containing correlation and RMSE between time series of electricity generation for each region and creates a summary indicators table. </w:t>
-      </w:r>
-      <w:r>
-        <w:rPr>
-          <w:lang w:val="en"/>
-        </w:rPr>
-        <w:t>It also makes plots of each indicator (correlation and RMSE) by region.</w:t>
       </w:r>
       <w:bookmarkStart w:id="1" w:name="_GoBack"/>
       <w:bookmarkEnd w:id="1"/>
+      <w:r>
+        <w:rPr>
+          <w:lang w:eastAsia="en-US"/>
+        </w:rPr>
+        <w:t>folder,</w:t>
+      </w:r>
+      <w:r>
+        <w:rPr>
+          <w:lang w:eastAsia="en-US"/>
+        </w:rPr>
+        <w:t xml:space="preserve"> </w:t>
+      </w:r>
+      <w:r>
+        <w:rPr>
+          <w:lang w:eastAsia="en-US"/>
+        </w:rPr>
+        <w:t xml:space="preserve">we will find four similar scripts: </w:t>
+      </w:r>
+      <w:proofErr w:type="spellStart"/>
+      <w:r>
+        <w:rPr>
+          <w:lang w:eastAsia="en-US"/>
+        </w:rPr>
+        <w:t>ONS_validation_data_SE</w:t>
+      </w:r>
+      <w:proofErr w:type="spellEnd"/>
+      <w:r>
+        <w:rPr>
+          <w:lang w:eastAsia="en-US"/>
+        </w:rPr>
+        <w:t xml:space="preserve">, </w:t>
+      </w:r>
+      <w:proofErr w:type="spellStart"/>
+      <w:r>
+        <w:rPr>
+          <w:lang w:eastAsia="en-US"/>
+        </w:rPr>
+        <w:t>ONS_validation_data_S</w:t>
+      </w:r>
+      <w:proofErr w:type="spellEnd"/>
+      <w:r>
+        <w:rPr>
+          <w:lang w:eastAsia="en-US"/>
+        </w:rPr>
+        <w:t xml:space="preserve">, </w:t>
+      </w:r>
+      <w:proofErr w:type="spellStart"/>
+      <w:r>
+        <w:rPr>
+          <w:lang w:eastAsia="en-US"/>
+        </w:rPr>
+        <w:t>ONS_validation_data_NE</w:t>
+      </w:r>
+      <w:proofErr w:type="spellEnd"/>
+      <w:r>
+        <w:rPr>
+          <w:lang w:eastAsia="en-US"/>
+        </w:rPr>
+        <w:t xml:space="preserve"> and </w:t>
+      </w:r>
+      <w:proofErr w:type="spellStart"/>
+      <w:r>
+        <w:rPr>
+          <w:lang w:eastAsia="en-US"/>
+        </w:rPr>
+        <w:t>ONS_validation_data_N</w:t>
+      </w:r>
+      <w:proofErr w:type="spellEnd"/>
+      <w:r>
+        <w:rPr>
+          <w:lang w:eastAsia="en-US"/>
+        </w:rPr>
+        <w:t xml:space="preserve">. They create plots comparing hydro, thermal and wind (when </w:t>
+      </w:r>
+      <w:r>
+        <w:rPr>
+          <w:lang w:eastAsia="en-US"/>
+        </w:rPr>
+        <w:lastRenderedPageBreak/>
+        <w:t>it is the case) generation between COPA and ONS</w:t>
+      </w:r>
+      <w:r>
+        <w:rPr>
+          <w:lang w:eastAsia="en-US"/>
+        </w:rPr>
+        <w:t xml:space="preserve"> for run named “Validation_2012”, that has the period of 01-01-2012 to 12-31-2012</w:t>
+      </w:r>
+      <w:r>
+        <w:rPr>
+          <w:lang w:eastAsia="en-US"/>
+        </w:rPr>
+        <w:t xml:space="preserve">. </w:t>
+      </w:r>
+      <w:r>
+        <w:rPr>
+          <w:lang w:eastAsia="en-US"/>
+        </w:rPr>
+        <w:t xml:space="preserve">The main figure of each script is a </w:t>
+      </w:r>
+      <w:proofErr w:type="spellStart"/>
+      <w:r>
+        <w:rPr>
+          <w:lang w:eastAsia="en-US"/>
+        </w:rPr>
+        <w:t>multiplot</w:t>
+      </w:r>
+      <w:proofErr w:type="spellEnd"/>
+      <w:r>
+        <w:rPr>
+          <w:lang w:eastAsia="en-US"/>
+        </w:rPr>
+        <w:t xml:space="preserve"> with generation by source and points graphs, showing the dispersion of ONS and COPA per source.</w:t>
+      </w:r>
+      <w:r>
+        <w:rPr>
+          <w:lang w:eastAsia="en-US"/>
+        </w:rPr>
+        <w:t xml:space="preserve"> These figures are saved in the following path “</w:t>
+      </w:r>
+      <w:r>
+        <w:rPr>
+          <w:lang w:eastAsia="en-US"/>
+        </w:rPr>
+        <w:t>C:\Users\</w:t>
+      </w:r>
+      <w:proofErr w:type="spellStart"/>
+      <w:r>
+        <w:rPr>
+          <w:lang w:eastAsia="en-US"/>
+        </w:rPr>
+        <w:t>cancella</w:t>
+      </w:r>
+      <w:proofErr w:type="spellEnd"/>
+      <w:r>
+        <w:rPr>
+          <w:lang w:eastAsia="en-US"/>
+        </w:rPr>
+        <w:t>\Google Drive\</w:t>
+      </w:r>
+      <w:proofErr w:type="gramStart"/>
+      <w:r>
+        <w:rPr>
+          <w:lang w:eastAsia="en-US"/>
+        </w:rPr>
+        <w:t>!IIASA</w:t>
+      </w:r>
+      <w:proofErr w:type="gramEnd"/>
+      <w:r>
+        <w:rPr>
+          <w:lang w:eastAsia="en-US"/>
+        </w:rPr>
+        <w:t>\COPA\runs\Validation_2012\figures</w:t>
+      </w:r>
+      <w:r>
+        <w:rPr>
+          <w:lang w:eastAsia="en-US"/>
+        </w:rPr>
+        <w:t>”.</w:t>
+      </w:r>
+      <w:r>
+        <w:rPr>
+          <w:lang w:eastAsia="en-US"/>
+        </w:rPr>
+        <w:t xml:space="preserve"> </w:t>
+      </w:r>
+      <w:r>
+        <w:rPr>
+          <w:lang w:eastAsia="en-US"/>
+        </w:rPr>
+        <w:t xml:space="preserve"> </w:t>
+      </w:r>
+    </w:p>
+    <w:p>
+      <w:pPr>
+        <w:pStyle w:val="Ttulo2"/>
+        <w:rPr>
+          <w:lang w:eastAsia="en-US"/>
+        </w:rPr>
+      </w:pPr>
+      <w:proofErr w:type="spellStart"/>
+      <w:r>
+        <w:rPr>
+          <w:lang w:eastAsia="en-US"/>
+        </w:rPr>
+        <w:t>Comparing_COPA_ONS_load.R</w:t>
+      </w:r>
+      <w:proofErr w:type="spellEnd"/>
+      <w:r>
+        <w:rPr>
+          <w:lang w:eastAsia="en-US"/>
+        </w:rPr>
+        <w:t xml:space="preserve"> </w:t>
+      </w:r>
+    </w:p>
+    <w:p>
+      <w:pPr>
+        <w:rPr>
+          <w:lang w:eastAsia="en-US"/>
+        </w:rPr>
+      </w:pPr>
+      <w:r>
+        <w:rPr>
+          <w:lang w:eastAsia="en-US"/>
+        </w:rPr>
+        <w:t>This script compares the website ONS load with the load that Wilkens sent us.</w:t>
+      </w:r>
+      <w:r>
+        <w:rPr>
+          <w:lang w:eastAsia="en-US"/>
+        </w:rPr>
+        <w:t xml:space="preserve"> It creates a graph to compare this data. </w:t>
+      </w:r>
+      <w:r>
+        <w:rPr>
+          <w:lang w:eastAsia="en-US"/>
+        </w:rPr>
+        <w:t xml:space="preserve">It seems </w:t>
+      </w:r>
+      <w:r>
+        <w:rPr>
+          <w:lang w:eastAsia="en-US"/>
+        </w:rPr>
+        <w:t xml:space="preserve">they are </w:t>
+      </w:r>
+      <w:r>
+        <w:rPr>
+          <w:lang w:eastAsia="en-US"/>
+        </w:rPr>
+        <w:t>very close</w:t>
+      </w:r>
+      <w:r>
+        <w:rPr>
+          <w:lang w:eastAsia="en-US"/>
+        </w:rPr>
+        <w:t xml:space="preserve"> to each other</w:t>
+      </w:r>
+      <w:r>
+        <w:rPr>
+          <w:lang w:eastAsia="en-US"/>
+        </w:rPr>
+        <w:t xml:space="preserve">, but I need to check with Johannes a question regarding the dates. I’m not able to </w:t>
+      </w:r>
+      <w:r>
+        <w:rPr>
+          <w:lang w:eastAsia="en-US"/>
+        </w:rPr>
+        <w:t>merge</w:t>
+      </w:r>
+      <w:r>
+        <w:rPr>
+          <w:lang w:eastAsia="en-US"/>
+        </w:rPr>
+        <w:t xml:space="preserve"> the dates of this two time series. </w:t>
+      </w:r>
+    </w:p>
+    <w:p>
+      <w:pPr>
+        <w:pStyle w:val="Ttulo2"/>
+        <w:rPr>
+          <w:lang w:val="en"/>
+        </w:rPr>
+      </w:pPr>
+      <w:proofErr w:type="spellStart"/>
+      <w:r>
+        <w:rPr>
+          <w:lang w:eastAsia="en-US"/>
+        </w:rPr>
+        <w:t>Creating_statistical_indicators.R</w:t>
+      </w:r>
+      <w:proofErr w:type="spellEnd"/>
+    </w:p>
+    <w:p>
+      <w:pPr>
+        <w:rPr>
+          <w:lang w:val="en"/>
+        </w:rPr>
+      </w:pPr>
+      <w:r>
+        <w:rPr>
+          <w:lang w:val="en"/>
+        </w:rPr>
+        <w:t xml:space="preserve">This script reads tables from </w:t>
+      </w:r>
+      <w:proofErr w:type="spellStart"/>
+      <w:r>
+        <w:rPr>
+          <w:lang w:val="en"/>
+        </w:rPr>
+        <w:t>ONS_validation_data_region</w:t>
+      </w:r>
+      <w:proofErr w:type="spellEnd"/>
+      <w:r>
+        <w:rPr>
+          <w:lang w:val="en"/>
+        </w:rPr>
+        <w:t xml:space="preserve"> scripts containing correlation and RMSE between time series of electricity generation for each region and creates a summary indicators table. </w:t>
+      </w:r>
+      <w:r>
+        <w:rPr>
+          <w:lang w:val="en"/>
+        </w:rPr>
+        <w:t>It also makes plots of each indicator (correlation and RMSE) by region.</w:t>
+      </w:r>
+    </w:p>
+    <w:p>
+      <w:pPr>
+        <w:pStyle w:val="Ttulo2"/>
+        <w:rPr>
+          <w:lang w:val="en"/>
+        </w:rPr>
+      </w:pPr>
+      <w:proofErr w:type="spellStart"/>
+      <w:r>
+        <w:rPr>
+          <w:lang w:val="en"/>
+        </w:rPr>
+        <w:t>Comparing_inflows_x_hydro.R</w:t>
+      </w:r>
+      <w:proofErr w:type="spellEnd"/>
+    </w:p>
+    <w:p>
+      <w:pPr>
+        <w:rPr>
+          <w:lang w:val="en"/>
+        </w:rPr>
+      </w:pPr>
+      <w:r>
+        <w:rPr>
+          <w:lang w:val="en"/>
+        </w:rPr>
+        <w:t>This script compares the inflows from “</w:t>
+      </w:r>
+      <w:proofErr w:type="spellStart"/>
+      <w:r>
+        <w:rPr>
+          <w:lang w:val="en"/>
+        </w:rPr>
+        <w:t>br_shype_hydro.feather</w:t>
+      </w:r>
+      <w:proofErr w:type="spellEnd"/>
+      <w:r>
+        <w:rPr>
+          <w:lang w:val="en"/>
+        </w:rPr>
+        <w:t>” file and the COPA results in terms of hydro generation. It also compares the wind resources of “</w:t>
+      </w:r>
+      <w:proofErr w:type="spellStart"/>
+      <w:r>
+        <w:rPr>
+          <w:lang w:val="en"/>
+        </w:rPr>
+        <w:t>wind_br.feather</w:t>
+      </w:r>
+      <w:proofErr w:type="spellEnd"/>
+      <w:r>
+        <w:rPr>
+          <w:lang w:val="en"/>
+        </w:rPr>
+        <w:t xml:space="preserve">” to wind production in COPA. The main objective is to verify if the model </w:t>
+      </w:r>
+      <w:r>
+        <w:rPr>
+          <w:lang w:val="en"/>
+        </w:rPr>
+        <w:t xml:space="preserve">is generating </w:t>
+      </w:r>
+      <w:r>
+        <w:rPr>
+          <w:lang w:val="en"/>
+        </w:rPr>
+        <w:t xml:space="preserve">according the availability of these resources. </w:t>
+      </w:r>
     </w:p>
     <w:p>
       <w:pPr>
@@ -3118,7 +3468,7 @@
     </w:p>
     <w:p>
       <w:pPr>
-        <w:pStyle w:val="Heading1"/>
+        <w:pStyle w:val="Ttulo1"/>
         <w:rPr>
           <w:lang w:val="en"/>
         </w:rPr>
@@ -3133,7 +3483,7 @@
     </w:p>
     <w:p>
       <w:pPr>
-        <w:pStyle w:val="ListParagraph"/>
+        <w:pStyle w:val="PargrafodaLista"/>
         <w:numPr>
           <w:ilvl w:val="0"/>
           <w:numId w:val="36"/>
@@ -3163,7 +3513,7 @@
     </w:p>
     <w:p>
       <w:pPr>
-        <w:pStyle w:val="ListParagraph"/>
+        <w:pStyle w:val="PargrafodaLista"/>
         <w:numPr>
           <w:ilvl w:val="0"/>
           <w:numId w:val="36"/>
@@ -3240,7 +3590,7 @@
     </w:p>
     <w:p>
       <w:pPr>
-        <w:pStyle w:val="ListParagraph"/>
+        <w:pStyle w:val="PargrafodaLista"/>
         <w:numPr>
           <w:ilvl w:val="0"/>
           <w:numId w:val="36"/>
@@ -3276,7 +3626,7 @@
     </w:p>
     <w:p>
       <w:pPr>
-        <w:pStyle w:val="ListParagraph"/>
+        <w:pStyle w:val="PargrafodaLista"/>
         <w:numPr>
           <w:ilvl w:val="0"/>
           <w:numId w:val="36"/>
@@ -3376,7 +3726,7 @@
     </w:p>
     <w:p>
       <w:pPr>
-        <w:pStyle w:val="ListParagraph"/>
+        <w:pStyle w:val="PargrafodaLista"/>
         <w:numPr>
           <w:ilvl w:val="0"/>
           <w:numId w:val="36"/>
@@ -3470,7 +3820,7 @@
     </w:p>
     <w:p>
       <w:pPr>
-        <w:pStyle w:val="ListParagraph"/>
+        <w:pStyle w:val="PargrafodaLista"/>
         <w:numPr>
           <w:ilvl w:val="0"/>
           <w:numId w:val="36"/>
@@ -3559,7 +3909,7 @@
     </w:p>
     <w:p>
       <w:pPr>
-        <w:pStyle w:val="ListParagraph"/>
+        <w:pStyle w:val="PargrafodaLista"/>
         <w:numPr>
           <w:ilvl w:val="0"/>
           <w:numId w:val="36"/>
@@ -3677,7 +4027,7 @@
     </w:p>
     <w:p>
       <w:pPr>
-        <w:pStyle w:val="ListParagraph"/>
+        <w:pStyle w:val="PargrafodaLista"/>
         <w:numPr>
           <w:ilvl w:val="0"/>
           <w:numId w:val="36"/>
@@ -3805,7 +4155,7 @@
     </w:p>
     <w:p>
       <w:pPr>
-        <w:pStyle w:val="Heading1"/>
+        <w:pStyle w:val="Ttulo1"/>
         <w:rPr>
           <w:lang w:val="en"/>
         </w:rPr>
@@ -3820,7 +4170,7 @@
     </w:p>
     <w:p>
       <w:pPr>
-        <w:pStyle w:val="ListParagraph"/>
+        <w:pStyle w:val="PargrafodaLista"/>
         <w:numPr>
           <w:ilvl w:val="0"/>
           <w:numId w:val="41"/>
@@ -3844,7 +4194,7 @@
     </w:p>
     <w:p>
       <w:pPr>
-        <w:pStyle w:val="ListParagraph"/>
+        <w:pStyle w:val="PargrafodaLista"/>
         <w:numPr>
           <w:ilvl w:val="0"/>
           <w:numId w:val="41"/>
@@ -3868,7 +4218,7 @@
     </w:p>
     <w:p>
       <w:pPr>
-        <w:pStyle w:val="ListParagraph"/>
+        <w:pStyle w:val="PargrafodaLista"/>
         <w:numPr>
           <w:ilvl w:val="0"/>
           <w:numId w:val="41"/>
@@ -3892,7 +4242,7 @@
     </w:p>
     <w:p>
       <w:pPr>
-        <w:pStyle w:val="ListParagraph"/>
+        <w:pStyle w:val="PargrafodaLista"/>
         <w:numPr>
           <w:ilvl w:val="0"/>
           <w:numId w:val="41"/>
@@ -3928,7 +4278,7 @@
     </w:p>
     <w:p>
       <w:pPr>
-        <w:pStyle w:val="ListParagraph"/>
+        <w:pStyle w:val="PargrafodaLista"/>
         <w:numPr>
           <w:ilvl w:val="1"/>
           <w:numId w:val="41"/>
@@ -3946,7 +4296,7 @@
     </w:p>
     <w:p>
       <w:pPr>
-        <w:pStyle w:val="ListParagraph"/>
+        <w:pStyle w:val="PargrafodaLista"/>
         <w:numPr>
           <w:ilvl w:val="0"/>
           <w:numId w:val="41"/>
@@ -3972,7 +4322,7 @@
     </w:p>
     <w:p>
       <w:pPr>
-        <w:pStyle w:val="ListParagraph"/>
+        <w:pStyle w:val="PargrafodaLista"/>
         <w:numPr>
           <w:ilvl w:val="1"/>
           <w:numId w:val="41"/>
@@ -4010,7 +4360,7 @@
     </w:p>
     <w:p>
       <w:pPr>
-        <w:pStyle w:val="ListParagraph"/>
+        <w:pStyle w:val="PargrafodaLista"/>
         <w:numPr>
           <w:ilvl w:val="1"/>
           <w:numId w:val="41"/>
@@ -4056,7 +4406,7 @@
     </w:p>
     <w:p>
       <w:pPr>
-        <w:pStyle w:val="ListParagraph"/>
+        <w:pStyle w:val="PargrafodaLista"/>
         <w:numPr>
           <w:ilvl w:val="0"/>
           <w:numId w:val="41"/>
@@ -4086,7 +4436,7 @@
     </w:p>
     <w:p>
       <w:pPr>
-        <w:pStyle w:val="ListParagraph"/>
+        <w:pStyle w:val="PargrafodaLista"/>
         <w:numPr>
           <w:ilvl w:val="0"/>
           <w:numId w:val="41"/>
@@ -4110,7 +4460,7 @@
     </w:p>
     <w:p>
       <w:pPr>
-        <w:pStyle w:val="ListParagraph"/>
+        <w:pStyle w:val="PargrafodaLista"/>
         <w:ind w:left="1069" w:firstLine="0"/>
         <w:rPr>
           <w:lang w:val="en"/>
@@ -4386,34 +4736,34 @@
 <w:ftr xmlns:wpc="http://schemas.microsoft.com/office/word/2010/wordprocessingCanvas" xmlns:mc="http://schemas.openxmlformats.org/markup-compatibility/2006" xmlns:o="urn:schemas-microsoft-com:office:office" xmlns:r="http://schemas.openxmlformats.org/officeDocument/2006/relationships" xmlns:m="http://schemas.openxmlformats.org/officeDocument/2006/math" xmlns:v="urn:schemas-microsoft-com:vml" xmlns:wp14="http://schemas.microsoft.com/office/word/2010/wordprocessingDrawing" xmlns:wp="http://schemas.openxmlformats.org/drawingml/2006/wordprocessingDrawing" xmlns:w10="urn:schemas-microsoft-com:office:word" xmlns:w="http://schemas.openxmlformats.org/wordprocessingml/2006/main" xmlns:w14="http://schemas.microsoft.com/office/word/2010/wordml" xmlns:w15="http://schemas.microsoft.com/office/word/2012/wordml" xmlns:wpg="http://schemas.microsoft.com/office/word/2010/wordprocessingGroup" xmlns:wpi="http://schemas.microsoft.com/office/word/2010/wordprocessingInk" xmlns:wne="http://schemas.microsoft.com/office/word/2006/wordml" xmlns:wps="http://schemas.microsoft.com/office/word/2010/wordprocessingShape" mc:Ignorable="w14 w15 wp14">
   <w:p>
     <w:pPr>
-      <w:pStyle w:val="Footer"/>
+      <w:pStyle w:val="Rodap"/>
       <w:framePr w:wrap="around" w:vAnchor="text" w:hAnchor="margin" w:xAlign="center" w:y="1"/>
       <w:rPr>
-        <w:rStyle w:val="PageNumber"/>
+        <w:rStyle w:val="Nmerodepgina"/>
       </w:rPr>
     </w:pPr>
     <w:r>
       <w:rPr>
-        <w:rStyle w:val="PageNumber"/>
+        <w:rStyle w:val="Nmerodepgina"/>
       </w:rPr>
       <w:fldChar w:fldCharType="begin"/>
     </w:r>
     <w:r>
       <w:rPr>
-        <w:rStyle w:val="PageNumber"/>
+        <w:rStyle w:val="Nmerodepgina"/>
       </w:rPr>
       <w:instrText xml:space="preserve">PAGE  </w:instrText>
     </w:r>
     <w:r>
       <w:rPr>
-        <w:rStyle w:val="PageNumber"/>
+        <w:rStyle w:val="Nmerodepgina"/>
       </w:rPr>
       <w:fldChar w:fldCharType="end"/>
     </w:r>
   </w:p>
   <w:p>
     <w:pPr>
-      <w:pStyle w:val="Footer"/>
+      <w:pStyle w:val="Rodap"/>
       <w:ind w:right="360"/>
     </w:pPr>
   </w:p>
@@ -4424,7 +4774,7 @@
 <w:ftr xmlns:wpc="http://schemas.microsoft.com/office/word/2010/wordprocessingCanvas" xmlns:mc="http://schemas.openxmlformats.org/markup-compatibility/2006" xmlns:o="urn:schemas-microsoft-com:office:office" xmlns:r="http://schemas.openxmlformats.org/officeDocument/2006/relationships" xmlns:m="http://schemas.openxmlformats.org/officeDocument/2006/math" xmlns:v="urn:schemas-microsoft-com:vml" xmlns:wp14="http://schemas.microsoft.com/office/word/2010/wordprocessingDrawing" xmlns:wp="http://schemas.openxmlformats.org/drawingml/2006/wordprocessingDrawing" xmlns:w10="urn:schemas-microsoft-com:office:word" xmlns:w="http://schemas.openxmlformats.org/wordprocessingml/2006/main" xmlns:w14="http://schemas.microsoft.com/office/word/2010/wordml" xmlns:w15="http://schemas.microsoft.com/office/word/2012/wordml" xmlns:wpg="http://schemas.microsoft.com/office/word/2010/wordprocessingGroup" xmlns:wpi="http://schemas.microsoft.com/office/word/2010/wordprocessingInk" xmlns:wne="http://schemas.microsoft.com/office/word/2006/wordml" xmlns:wps="http://schemas.microsoft.com/office/word/2010/wordprocessingShape" mc:Ignorable="w14 w15 wp14">
   <w:p>
     <w:pPr>
-      <w:pStyle w:val="Footer"/>
+      <w:pStyle w:val="Rodap"/>
       <w:ind w:right="360"/>
     </w:pPr>
   </w:p>
@@ -6209,7 +6559,7 @@
     <w:lvl w:ilvl="0">
       <w:start w:val="1"/>
       <w:numFmt w:val="decimal"/>
-      <w:pStyle w:val="Heading1"/>
+      <w:pStyle w:val="Ttulo1"/>
       <w:lvlText w:val="%1"/>
       <w:lvlJc w:val="left"/>
       <w:pPr>
@@ -6219,7 +6569,7 @@
     <w:lvl w:ilvl="1">
       <w:start w:val="1"/>
       <w:numFmt w:val="decimal"/>
-      <w:pStyle w:val="Heading2"/>
+      <w:pStyle w:val="Ttulo2"/>
       <w:lvlText w:val="%1.%2"/>
       <w:lvlJc w:val="left"/>
       <w:pPr>
@@ -6229,7 +6579,7 @@
     <w:lvl w:ilvl="2">
       <w:start w:val="1"/>
       <w:numFmt w:val="decimal"/>
-      <w:pStyle w:val="Heading3"/>
+      <w:pStyle w:val="Ttulo3"/>
       <w:lvlText w:val="%1.%2.%3"/>
       <w:lvlJc w:val="left"/>
       <w:pPr>
@@ -6239,7 +6589,7 @@
     <w:lvl w:ilvl="3">
       <w:start w:val="1"/>
       <w:numFmt w:val="decimal"/>
-      <w:pStyle w:val="Heading4"/>
+      <w:pStyle w:val="Ttulo4"/>
       <w:lvlText w:val="%1.%2.%3.%4"/>
       <w:lvlJc w:val="left"/>
       <w:pPr>
@@ -6249,7 +6599,7 @@
     <w:lvl w:ilvl="4">
       <w:start w:val="1"/>
       <w:numFmt w:val="decimal"/>
-      <w:pStyle w:val="Heading5"/>
+      <w:pStyle w:val="Ttulo5"/>
       <w:lvlText w:val="%1.%2.%3.%4.%5"/>
       <w:lvlJc w:val="left"/>
       <w:pPr>
@@ -6259,7 +6609,7 @@
     <w:lvl w:ilvl="5">
       <w:start w:val="1"/>
       <w:numFmt w:val="decimal"/>
-      <w:pStyle w:val="Heading6"/>
+      <w:pStyle w:val="Ttulo6"/>
       <w:lvlText w:val="%1.%2.%3.%4.%5.%6"/>
       <w:lvlJc w:val="left"/>
       <w:pPr>
@@ -6269,7 +6619,7 @@
     <w:lvl w:ilvl="6">
       <w:start w:val="1"/>
       <w:numFmt w:val="decimal"/>
-      <w:pStyle w:val="Heading7"/>
+      <w:pStyle w:val="Ttulo7"/>
       <w:lvlText w:val="%1.%2.%3.%4.%5.%6.%7"/>
       <w:lvlJc w:val="left"/>
       <w:pPr>
@@ -6279,7 +6629,7 @@
     <w:lvl w:ilvl="7">
       <w:start w:val="1"/>
       <w:numFmt w:val="decimal"/>
-      <w:pStyle w:val="Heading8"/>
+      <w:pStyle w:val="Ttulo8"/>
       <w:lvlText w:val="%1.%2.%3.%4.%5.%6.%7.%8"/>
       <w:lvlJc w:val="left"/>
       <w:pPr>
@@ -6289,7 +6639,7 @@
     <w:lvl w:ilvl="8">
       <w:start w:val="1"/>
       <w:numFmt w:val="decimal"/>
-      <w:pStyle w:val="Heading9"/>
+      <w:pStyle w:val="Ttulo9"/>
       <w:lvlText w:val="%1.%2.%3.%4.%5.%6.%7.%8.%9"/>
       <w:lvlJc w:val="left"/>
       <w:pPr>
@@ -9129,11 +9479,11 @@
       <w:lang w:val="en-US" w:eastAsia="pt-BR"/>
     </w:rPr>
   </w:style>
-  <w:style w:type="paragraph" w:styleId="Heading1">
+  <w:style w:type="paragraph" w:styleId="Ttulo1">
     <w:name w:val="heading 1"/>
     <w:basedOn w:val="Normal"/>
     <w:next w:val="Normal"/>
-    <w:link w:val="Heading1Char"/>
+    <w:link w:val="Ttulo1Char"/>
     <w:uiPriority w:val="9"/>
     <w:qFormat/>
     <w:rsid w:val="002203D9"/>
@@ -9154,11 +9504,11 @@
       <w:szCs w:val="28"/>
     </w:rPr>
   </w:style>
-  <w:style w:type="paragraph" w:styleId="Heading2">
+  <w:style w:type="paragraph" w:styleId="Ttulo2">
     <w:name w:val="heading 2"/>
-    <w:basedOn w:val="Heading1"/>
+    <w:basedOn w:val="Ttulo1"/>
     <w:next w:val="Normal"/>
-    <w:link w:val="Heading2Char"/>
+    <w:link w:val="Ttulo2Char"/>
     <w:uiPriority w:val="9"/>
     <w:unhideWhenUsed/>
     <w:qFormat/>
@@ -9174,11 +9524,11 @@
       <w:caps w:val="0"/>
     </w:rPr>
   </w:style>
-  <w:style w:type="paragraph" w:styleId="Heading3">
+  <w:style w:type="paragraph" w:styleId="Ttulo3">
     <w:name w:val="heading 3"/>
     <w:basedOn w:val="Normal"/>
     <w:next w:val="Normal"/>
-    <w:link w:val="Heading3Char"/>
+    <w:link w:val="Ttulo3Char"/>
     <w:uiPriority w:val="9"/>
     <w:unhideWhenUsed/>
     <w:qFormat/>
@@ -9198,11 +9548,11 @@
       <w:bCs/>
     </w:rPr>
   </w:style>
-  <w:style w:type="paragraph" w:styleId="Heading4">
+  <w:style w:type="paragraph" w:styleId="Ttulo4">
     <w:name w:val="heading 4"/>
     <w:basedOn w:val="Normal"/>
     <w:next w:val="Normal"/>
-    <w:link w:val="Heading4Char"/>
+    <w:link w:val="Ttulo4Char"/>
     <w:uiPriority w:val="9"/>
     <w:semiHidden/>
     <w:unhideWhenUsed/>
@@ -9227,11 +9577,11 @@
       <w:color w:val="4F81BD" w:themeColor="accent1"/>
     </w:rPr>
   </w:style>
-  <w:style w:type="paragraph" w:styleId="Heading5">
+  <w:style w:type="paragraph" w:styleId="Ttulo5">
     <w:name w:val="heading 5"/>
     <w:basedOn w:val="Normal"/>
     <w:next w:val="Normal"/>
-    <w:link w:val="Heading5Char"/>
+    <w:link w:val="Ttulo5Char"/>
     <w:uiPriority w:val="9"/>
     <w:semiHidden/>
     <w:unhideWhenUsed/>
@@ -9252,11 +9602,11 @@
       <w:color w:val="243F60" w:themeColor="accent1" w:themeShade="7F"/>
     </w:rPr>
   </w:style>
-  <w:style w:type="paragraph" w:styleId="Heading6">
+  <w:style w:type="paragraph" w:styleId="Ttulo6">
     <w:name w:val="heading 6"/>
     <w:basedOn w:val="Normal"/>
     <w:next w:val="Normal"/>
-    <w:link w:val="Heading6Char"/>
+    <w:link w:val="Ttulo6Char"/>
     <w:uiPriority w:val="9"/>
     <w:semiHidden/>
     <w:unhideWhenUsed/>
@@ -9279,11 +9629,11 @@
       <w:color w:val="243F60" w:themeColor="accent1" w:themeShade="7F"/>
     </w:rPr>
   </w:style>
-  <w:style w:type="paragraph" w:styleId="Heading7">
+  <w:style w:type="paragraph" w:styleId="Ttulo7">
     <w:name w:val="heading 7"/>
     <w:basedOn w:val="Normal"/>
     <w:next w:val="Normal"/>
-    <w:link w:val="Heading7Char"/>
+    <w:link w:val="Ttulo7Char"/>
     <w:uiPriority w:val="9"/>
     <w:semiHidden/>
     <w:unhideWhenUsed/>
@@ -9306,11 +9656,11 @@
       <w:color w:val="404040" w:themeColor="text1" w:themeTint="BF"/>
     </w:rPr>
   </w:style>
-  <w:style w:type="paragraph" w:styleId="Heading8">
+  <w:style w:type="paragraph" w:styleId="Ttulo8">
     <w:name w:val="heading 8"/>
     <w:basedOn w:val="Normal"/>
     <w:next w:val="Normal"/>
-    <w:link w:val="Heading8Char"/>
+    <w:link w:val="Ttulo8Char"/>
     <w:uiPriority w:val="9"/>
     <w:semiHidden/>
     <w:unhideWhenUsed/>
@@ -9333,11 +9683,11 @@
       <w:szCs w:val="20"/>
     </w:rPr>
   </w:style>
-  <w:style w:type="paragraph" w:styleId="Heading9">
+  <w:style w:type="paragraph" w:styleId="Ttulo9">
     <w:name w:val="heading 9"/>
     <w:basedOn w:val="Normal"/>
     <w:next w:val="Normal"/>
-    <w:link w:val="Heading9Char"/>
+    <w:link w:val="Ttulo9Char"/>
     <w:uiPriority w:val="9"/>
     <w:semiHidden/>
     <w:unhideWhenUsed/>
@@ -9362,13 +9712,13 @@
       <w:szCs w:val="20"/>
     </w:rPr>
   </w:style>
-  <w:style w:type="character" w:default="1" w:styleId="DefaultParagraphFont">
+  <w:style w:type="character" w:default="1" w:styleId="Fontepargpadro">
     <w:name w:val="Default Paragraph Font"/>
     <w:uiPriority w:val="1"/>
     <w:semiHidden/>
     <w:unhideWhenUsed/>
   </w:style>
-  <w:style w:type="table" w:default="1" w:styleId="TableNormal">
+  <w:style w:type="table" w:default="1" w:styleId="Tabelanormal">
     <w:name w:val="Normal Table"/>
     <w:uiPriority w:val="99"/>
     <w:semiHidden/>
@@ -9383,13 +9733,13 @@
       </w:tblCellMar>
     </w:tblPr>
   </w:style>
-  <w:style w:type="numbering" w:default="1" w:styleId="NoList">
+  <w:style w:type="numbering" w:default="1" w:styleId="Semlista">
     <w:name w:val="No List"/>
     <w:uiPriority w:val="99"/>
     <w:semiHidden/>
     <w:unhideWhenUsed/>
   </w:style>
-  <w:style w:type="paragraph" w:styleId="TOC1">
+  <w:style w:type="paragraph" w:styleId="Sumrio1">
     <w:name w:val="toc 1"/>
     <w:basedOn w:val="Normal"/>
     <w:next w:val="Normal"/>
@@ -9408,7 +9758,7 @@
       <w:noProof/>
     </w:rPr>
   </w:style>
-  <w:style w:type="paragraph" w:styleId="TOC2">
+  <w:style w:type="paragraph" w:styleId="Sumrio2">
     <w:name w:val="toc 2"/>
     <w:basedOn w:val="Normal"/>
     <w:next w:val="Normal"/>
@@ -9437,10 +9787,10 @@
       <w:lang w:val="en-US" w:eastAsia="ar-SA"/>
     </w:rPr>
   </w:style>
-  <w:style w:type="character" w:customStyle="1" w:styleId="Heading1Char">
-    <w:name w:val="Heading 1 Char"/>
-    <w:basedOn w:val="DefaultParagraphFont"/>
-    <w:link w:val="Heading1"/>
+  <w:style w:type="character" w:customStyle="1" w:styleId="Ttulo1Char">
+    <w:name w:val="Título 1 Char"/>
+    <w:basedOn w:val="Fontepargpadro"/>
+    <w:link w:val="Ttulo1"/>
     <w:uiPriority w:val="9"/>
     <w:rsid w:val="002203D9"/>
     <w:rPr>
@@ -9451,9 +9801,9 @@
       <w:lang w:val="en-US" w:eastAsia="pt-BR"/>
     </w:rPr>
   </w:style>
-  <w:style w:type="paragraph" w:styleId="TOCHeading">
+  <w:style w:type="paragraph" w:styleId="CabealhodoSumrio">
     <w:name w:val="TOC Heading"/>
-    <w:basedOn w:val="Heading1"/>
+    <w:basedOn w:val="Ttulo1"/>
     <w:next w:val="Normal"/>
     <w:uiPriority w:val="39"/>
     <w:unhideWhenUsed/>
@@ -9490,7 +9840,7 @@
   </w:style>
   <w:style w:type="character" w:customStyle="1" w:styleId="CentralizadoChar">
     <w:name w:val="Centralizado Char"/>
-    <w:basedOn w:val="DefaultParagraphFont"/>
+    <w:basedOn w:val="Fontepargpadro"/>
     <w:link w:val="Centralizado"/>
     <w:rsid w:val="005D6D7F"/>
     <w:rPr>
@@ -9498,10 +9848,10 @@
       <w:lang w:val="en-US" w:eastAsia="ar-SA"/>
     </w:rPr>
   </w:style>
-  <w:style w:type="paragraph" w:styleId="BalloonText">
+  <w:style w:type="paragraph" w:styleId="Textodebalo">
     <w:name w:val="Balloon Text"/>
     <w:basedOn w:val="Normal"/>
-    <w:link w:val="BalloonTextChar"/>
+    <w:link w:val="TextodebaloChar"/>
     <w:uiPriority w:val="99"/>
     <w:semiHidden/>
     <w:unhideWhenUsed/>
@@ -9515,10 +9865,10 @@
       <w:szCs w:val="18"/>
     </w:rPr>
   </w:style>
-  <w:style w:type="character" w:customStyle="1" w:styleId="BalloonTextChar">
-    <w:name w:val="Balloon Text Char"/>
-    <w:basedOn w:val="DefaultParagraphFont"/>
-    <w:link w:val="BalloonText"/>
+  <w:style w:type="character" w:customStyle="1" w:styleId="TextodebaloChar">
+    <w:name w:val="Texto de balão Char"/>
+    <w:basedOn w:val="Fontepargpadro"/>
+    <w:link w:val="Textodebalo"/>
     <w:uiPriority w:val="99"/>
     <w:semiHidden/>
     <w:rsid w:val="005D6D7F"/>
@@ -9529,10 +9879,10 @@
       <w:lang w:eastAsia="pt-BR"/>
     </w:rPr>
   </w:style>
-  <w:style w:type="character" w:customStyle="1" w:styleId="Heading2Char">
-    <w:name w:val="Heading 2 Char"/>
-    <w:basedOn w:val="DefaultParagraphFont"/>
-    <w:link w:val="Heading2"/>
+  <w:style w:type="character" w:customStyle="1" w:styleId="Ttulo2Char">
+    <w:name w:val="Título 2 Char"/>
+    <w:basedOn w:val="Fontepargpadro"/>
+    <w:link w:val="Ttulo2"/>
     <w:uiPriority w:val="9"/>
     <w:rsid w:val="008F1148"/>
     <w:rPr>
@@ -9542,10 +9892,10 @@
       <w:lang w:val="en-US" w:eastAsia="pt-BR"/>
     </w:rPr>
   </w:style>
-  <w:style w:type="paragraph" w:styleId="Footer">
+  <w:style w:type="paragraph" w:styleId="Rodap">
     <w:name w:val="footer"/>
     <w:basedOn w:val="Normal"/>
-    <w:link w:val="FooterChar"/>
+    <w:link w:val="RodapChar"/>
     <w:uiPriority w:val="99"/>
     <w:unhideWhenUsed/>
     <w:rsid w:val="005F78D5"/>
@@ -9557,10 +9907,10 @@
       <w:spacing w:line="240" w:lineRule="auto"/>
     </w:pPr>
   </w:style>
-  <w:style w:type="character" w:customStyle="1" w:styleId="Heading3Char">
-    <w:name w:val="Heading 3 Char"/>
-    <w:basedOn w:val="DefaultParagraphFont"/>
-    <w:link w:val="Heading3"/>
+  <w:style w:type="character" w:customStyle="1" w:styleId="Ttulo3Char">
+    <w:name w:val="Título 3 Char"/>
+    <w:basedOn w:val="Fontepargpadro"/>
+    <w:link w:val="Ttulo3"/>
     <w:uiPriority w:val="9"/>
     <w:rsid w:val="00760596"/>
     <w:rPr>
@@ -9569,10 +9919,10 @@
       <w:lang w:val="en-US" w:eastAsia="pt-BR"/>
     </w:rPr>
   </w:style>
-  <w:style w:type="character" w:customStyle="1" w:styleId="Heading4Char">
-    <w:name w:val="Heading 4 Char"/>
-    <w:basedOn w:val="DefaultParagraphFont"/>
-    <w:link w:val="Heading4"/>
+  <w:style w:type="character" w:customStyle="1" w:styleId="Ttulo4Char">
+    <w:name w:val="Título 4 Char"/>
+    <w:basedOn w:val="Fontepargpadro"/>
+    <w:link w:val="Ttulo4"/>
     <w:uiPriority w:val="9"/>
     <w:semiHidden/>
     <w:rsid w:val="00D93502"/>
@@ -9586,10 +9936,10 @@
       <w:lang w:eastAsia="pt-BR"/>
     </w:rPr>
   </w:style>
-  <w:style w:type="character" w:customStyle="1" w:styleId="Heading5Char">
-    <w:name w:val="Heading 5 Char"/>
-    <w:basedOn w:val="DefaultParagraphFont"/>
-    <w:link w:val="Heading5"/>
+  <w:style w:type="character" w:customStyle="1" w:styleId="Ttulo5Char">
+    <w:name w:val="Título 5 Char"/>
+    <w:basedOn w:val="Fontepargpadro"/>
+    <w:link w:val="Ttulo5"/>
     <w:uiPriority w:val="9"/>
     <w:semiHidden/>
     <w:rsid w:val="00D93502"/>
@@ -9599,10 +9949,10 @@
       <w:lang w:eastAsia="pt-BR"/>
     </w:rPr>
   </w:style>
-  <w:style w:type="character" w:customStyle="1" w:styleId="Heading6Char">
-    <w:name w:val="Heading 6 Char"/>
-    <w:basedOn w:val="DefaultParagraphFont"/>
-    <w:link w:val="Heading6"/>
+  <w:style w:type="character" w:customStyle="1" w:styleId="Ttulo6Char">
+    <w:name w:val="Título 6 Char"/>
+    <w:basedOn w:val="Fontepargpadro"/>
+    <w:link w:val="Ttulo6"/>
     <w:uiPriority w:val="9"/>
     <w:semiHidden/>
     <w:rsid w:val="00D93502"/>
@@ -9614,10 +9964,10 @@
       <w:lang w:eastAsia="pt-BR"/>
     </w:rPr>
   </w:style>
-  <w:style w:type="character" w:customStyle="1" w:styleId="Heading7Char">
-    <w:name w:val="Heading 7 Char"/>
-    <w:basedOn w:val="DefaultParagraphFont"/>
-    <w:link w:val="Heading7"/>
+  <w:style w:type="character" w:customStyle="1" w:styleId="Ttulo7Char">
+    <w:name w:val="Título 7 Char"/>
+    <w:basedOn w:val="Fontepargpadro"/>
+    <w:link w:val="Ttulo7"/>
     <w:uiPriority w:val="9"/>
     <w:semiHidden/>
     <w:rsid w:val="00D93502"/>
@@ -9629,10 +9979,10 @@
       <w:lang w:eastAsia="pt-BR"/>
     </w:rPr>
   </w:style>
-  <w:style w:type="character" w:customStyle="1" w:styleId="Heading8Char">
-    <w:name w:val="Heading 8 Char"/>
-    <w:basedOn w:val="DefaultParagraphFont"/>
-    <w:link w:val="Heading8"/>
+  <w:style w:type="character" w:customStyle="1" w:styleId="Ttulo8Char">
+    <w:name w:val="Título 8 Char"/>
+    <w:basedOn w:val="Fontepargpadro"/>
+    <w:link w:val="Ttulo8"/>
     <w:uiPriority w:val="9"/>
     <w:semiHidden/>
     <w:rsid w:val="00D93502"/>
@@ -9644,10 +9994,10 @@
       <w:lang w:eastAsia="pt-BR"/>
     </w:rPr>
   </w:style>
-  <w:style w:type="character" w:customStyle="1" w:styleId="Heading9Char">
-    <w:name w:val="Heading 9 Char"/>
-    <w:basedOn w:val="DefaultParagraphFont"/>
-    <w:link w:val="Heading9"/>
+  <w:style w:type="character" w:customStyle="1" w:styleId="Ttulo9Char">
+    <w:name w:val="Título 9 Char"/>
+    <w:basedOn w:val="Fontepargpadro"/>
+    <w:link w:val="Ttulo9"/>
     <w:uiPriority w:val="9"/>
     <w:semiHidden/>
     <w:rsid w:val="00D93502"/>
@@ -9661,10 +10011,10 @@
       <w:lang w:eastAsia="pt-BR"/>
     </w:rPr>
   </w:style>
-  <w:style w:type="character" w:customStyle="1" w:styleId="FooterChar">
-    <w:name w:val="Footer Char"/>
-    <w:basedOn w:val="DefaultParagraphFont"/>
-    <w:link w:val="Footer"/>
+  <w:style w:type="character" w:customStyle="1" w:styleId="RodapChar">
+    <w:name w:val="Rodapé Char"/>
+    <w:basedOn w:val="Fontepargpadro"/>
+    <w:link w:val="Rodap"/>
     <w:uiPriority w:val="99"/>
     <w:rsid w:val="005F78D5"/>
     <w:rPr>
@@ -9672,18 +10022,18 @@
       <w:lang w:eastAsia="pt-BR"/>
     </w:rPr>
   </w:style>
-  <w:style w:type="character" w:styleId="PageNumber">
+  <w:style w:type="character" w:styleId="Nmerodepgina">
     <w:name w:val="page number"/>
-    <w:basedOn w:val="DefaultParagraphFont"/>
+    <w:basedOn w:val="Fontepargpadro"/>
     <w:uiPriority w:val="99"/>
     <w:semiHidden/>
     <w:unhideWhenUsed/>
     <w:rsid w:val="005F78D5"/>
   </w:style>
-  <w:style w:type="paragraph" w:styleId="Header">
+  <w:style w:type="paragraph" w:styleId="Cabealho">
     <w:name w:val="header"/>
     <w:basedOn w:val="Normal"/>
-    <w:link w:val="HeaderChar"/>
+    <w:link w:val="CabealhoChar"/>
     <w:uiPriority w:val="99"/>
     <w:unhideWhenUsed/>
     <w:rsid w:val="00520750"/>
@@ -9695,10 +10045,10 @@
       <w:spacing w:line="240" w:lineRule="auto"/>
     </w:pPr>
   </w:style>
-  <w:style w:type="character" w:customStyle="1" w:styleId="HeaderChar">
-    <w:name w:val="Header Char"/>
-    <w:basedOn w:val="DefaultParagraphFont"/>
-    <w:link w:val="Header"/>
+  <w:style w:type="character" w:customStyle="1" w:styleId="CabealhoChar">
+    <w:name w:val="Cabeçalho Char"/>
+    <w:basedOn w:val="Fontepargpadro"/>
+    <w:link w:val="Cabealho"/>
     <w:uiPriority w:val="99"/>
     <w:rsid w:val="00520750"/>
     <w:rPr>
@@ -9716,7 +10066,7 @@
       <w:u w:val="single"/>
     </w:rPr>
   </w:style>
-  <w:style w:type="paragraph" w:styleId="ListParagraph">
+  <w:style w:type="paragraph" w:styleId="PargrafodaLista">
     <w:name w:val="List Paragraph"/>
     <w:basedOn w:val="Normal"/>
     <w:uiPriority w:val="34"/>
@@ -9727,9 +10077,9 @@
       <w:contextualSpacing/>
     </w:pPr>
   </w:style>
-  <w:style w:type="character" w:styleId="Emphasis">
+  <w:style w:type="character" w:styleId="nfase">
     <w:name w:val="Emphasis"/>
-    <w:basedOn w:val="DefaultParagraphFont"/>
+    <w:basedOn w:val="Fontepargpadro"/>
     <w:uiPriority w:val="20"/>
     <w:qFormat/>
     <w:rsid w:val="005F7389"/>
@@ -9740,7 +10090,7 @@
   </w:style>
   <w:style w:type="character" w:customStyle="1" w:styleId="apple-converted-space">
     <w:name w:val="apple-converted-space"/>
-    <w:basedOn w:val="DefaultParagraphFont"/>
+    <w:basedOn w:val="Fontepargpadro"/>
     <w:rsid w:val="005F7389"/>
   </w:style>
   <w:style w:type="paragraph" w:customStyle="1" w:styleId="Default">
@@ -9758,9 +10108,9 @@
       <w:lang w:val="en-US"/>
     </w:rPr>
   </w:style>
-  <w:style w:type="character" w:styleId="CommentReference">
+  <w:style w:type="character" w:styleId="Refdecomentrio">
     <w:name w:val="annotation reference"/>
-    <w:basedOn w:val="DefaultParagraphFont"/>
+    <w:basedOn w:val="Fontepargpadro"/>
     <w:unhideWhenUsed/>
     <w:qFormat/>
     <w:rsid w:val="009A7B98"/>
@@ -9769,20 +10119,20 @@
       <w:szCs w:val="18"/>
     </w:rPr>
   </w:style>
-  <w:style w:type="paragraph" w:styleId="CommentText">
+  <w:style w:type="paragraph" w:styleId="Textodecomentrio">
     <w:name w:val="annotation text"/>
     <w:basedOn w:val="Normal"/>
-    <w:link w:val="CommentTextChar"/>
+    <w:link w:val="TextodecomentrioChar"/>
     <w:unhideWhenUsed/>
     <w:rsid w:val="009A7B98"/>
     <w:pPr>
       <w:spacing w:line="240" w:lineRule="auto"/>
     </w:pPr>
   </w:style>
-  <w:style w:type="character" w:customStyle="1" w:styleId="CommentTextChar">
-    <w:name w:val="Comment Text Char"/>
-    <w:basedOn w:val="DefaultParagraphFont"/>
-    <w:link w:val="CommentText"/>
+  <w:style w:type="character" w:customStyle="1" w:styleId="TextodecomentrioChar">
+    <w:name w:val="Texto de comentário Char"/>
+    <w:basedOn w:val="Fontepargpadro"/>
+    <w:link w:val="Textodecomentrio"/>
     <w:qFormat/>
     <w:rsid w:val="009A7B98"/>
     <w:rPr>
@@ -9790,11 +10140,11 @@
       <w:lang w:eastAsia="pt-BR"/>
     </w:rPr>
   </w:style>
-  <w:style w:type="paragraph" w:styleId="CommentSubject">
+  <w:style w:type="paragraph" w:styleId="Assuntodocomentrio">
     <w:name w:val="annotation subject"/>
-    <w:basedOn w:val="CommentText"/>
-    <w:next w:val="CommentText"/>
-    <w:link w:val="CommentSubjectChar"/>
+    <w:basedOn w:val="Textodecomentrio"/>
+    <w:next w:val="Textodecomentrio"/>
+    <w:link w:val="AssuntodocomentrioChar"/>
     <w:uiPriority w:val="99"/>
     <w:semiHidden/>
     <w:unhideWhenUsed/>
@@ -9806,10 +10156,10 @@
       <w:szCs w:val="20"/>
     </w:rPr>
   </w:style>
-  <w:style w:type="character" w:customStyle="1" w:styleId="CommentSubjectChar">
-    <w:name w:val="Comment Subject Char"/>
-    <w:basedOn w:val="CommentTextChar"/>
-    <w:link w:val="CommentSubject"/>
+  <w:style w:type="character" w:customStyle="1" w:styleId="AssuntodocomentrioChar">
+    <w:name w:val="Assunto do comentário Char"/>
+    <w:basedOn w:val="TextodecomentrioChar"/>
+    <w:link w:val="Assuntodocomentrio"/>
     <w:uiPriority w:val="99"/>
     <w:semiHidden/>
     <w:rsid w:val="009A7B98"/>
@@ -9822,7 +10172,7 @@
       <w:lang w:eastAsia="pt-BR"/>
     </w:rPr>
   </w:style>
-  <w:style w:type="paragraph" w:styleId="Revision">
+  <w:style w:type="paragraph" w:styleId="Reviso">
     <w:name w:val="Revision"/>
     <w:hidden/>
     <w:uiPriority w:val="99"/>
@@ -9833,9 +10183,9 @@
       <w:lang w:eastAsia="pt-BR"/>
     </w:rPr>
   </w:style>
-  <w:style w:type="character" w:styleId="FollowedHyperlink">
+  <w:style w:type="character" w:styleId="HiperlinkVisitado">
     <w:name w:val="FollowedHyperlink"/>
-    <w:basedOn w:val="DefaultParagraphFont"/>
+    <w:basedOn w:val="Fontepargpadro"/>
     <w:uiPriority w:val="99"/>
     <w:semiHidden/>
     <w:unhideWhenUsed/>
@@ -9847,10 +10197,10 @@
   </w:style>
   <w:style w:type="character" w:customStyle="1" w:styleId="doi">
     <w:name w:val="doi"/>
-    <w:basedOn w:val="DefaultParagraphFont"/>
+    <w:basedOn w:val="Fontepargpadro"/>
     <w:rsid w:val="009431AF"/>
   </w:style>
-  <w:style w:type="paragraph" w:styleId="Caption">
+  <w:style w:type="paragraph" w:styleId="Legenda">
     <w:name w:val="caption"/>
     <w:basedOn w:val="Normal"/>
     <w:next w:val="Normal"/>
@@ -9942,11 +10292,11 @@
       <w:szCs w:val="22"/>
     </w:rPr>
   </w:style>
-  <w:style w:type="paragraph" w:styleId="FootnoteText">
+  <w:style w:type="paragraph" w:styleId="Textodenotaderodap">
     <w:name w:val="footnote text"/>
     <w:aliases w:val="Texto de nota de rodapé Char Char Char Char,Texto de rodapé Char,Texto de rodapé Char Char,Fußnote,Footnote Text Char,Footnote Text Char1 Char,Footnote Text Char Char Char,Footnote Text Char2 Char Char Char,Footnote Text Char2"/>
     <w:basedOn w:val="Normal"/>
-    <w:link w:val="FootnoteTextChar1"/>
+    <w:link w:val="TextodenotaderodapChar"/>
     <w:uiPriority w:val="99"/>
     <w:unhideWhenUsed/>
     <w:qFormat/>
@@ -9963,11 +10313,11 @@
       <w:lang w:val="pt-BR" w:eastAsia="en-US"/>
     </w:rPr>
   </w:style>
-  <w:style w:type="character" w:customStyle="1" w:styleId="FootnoteTextChar1">
-    <w:name w:val="Footnote Text Char1"/>
-    <w:aliases w:val="Texto de nota de rodapé Char Char Char Char Char,Texto de rodapé Char Char1,Texto de rodapé Char Char Char,Fußnote Char,Footnote Text Char Char,Footnote Text Char1 Char Char,Footnote Text Char Char Char Char,Footnote Text Char2 Char"/>
-    <w:basedOn w:val="DefaultParagraphFont"/>
-    <w:link w:val="FootnoteText"/>
+  <w:style w:type="character" w:customStyle="1" w:styleId="TextodenotaderodapChar">
+    <w:name w:val="Texto de nota de rodapé Char"/>
+    <w:aliases w:val="Texto de nota de rodapé Char Char Char Char Char,Texto de rodapé Char Char1,Texto de rodapé Char Char Char,Fußnote Char,Footnote Text Char Char,Footnote Text Char1 Char Char,Footnote Text Char Char Char Char"/>
+    <w:basedOn w:val="Fontepargpadro"/>
+    <w:link w:val="Textodenotaderodap"/>
     <w:uiPriority w:val="99"/>
     <w:qFormat/>
     <w:rsid w:val="00F14449"/>
@@ -9977,10 +10327,10 @@
       <w:szCs w:val="20"/>
     </w:rPr>
   </w:style>
-  <w:style w:type="character" w:styleId="FootnoteReference">
+  <w:style w:type="character" w:styleId="Refdenotaderodap">
     <w:name w:val="footnote reference"/>
     <w:aliases w:val="(Ref. de nota al pie),-E Fuﬂnotenzeichen,-E Fuûnotenzeichen,-E Fußnotenzeichen,Footnote Ref,16 Point,Superscript 6 Point,Referência de rodapé,ftref"/>
-    <w:basedOn w:val="DefaultParagraphFont"/>
+    <w:basedOn w:val="Fontepargpadro"/>
     <w:uiPriority w:val="99"/>
     <w:unhideWhenUsed/>
     <w:qFormat/>
@@ -9989,10 +10339,10 @@
       <w:vertAlign w:val="superscript"/>
     </w:rPr>
   </w:style>
-  <w:style w:type="paragraph" w:styleId="EndnoteText">
+  <w:style w:type="paragraph" w:styleId="Textodenotadefim">
     <w:name w:val="endnote text"/>
     <w:basedOn w:val="Normal"/>
-    <w:link w:val="EndnoteTextChar"/>
+    <w:link w:val="TextodenotadefimChar"/>
     <w:uiPriority w:val="99"/>
     <w:semiHidden/>
     <w:unhideWhenUsed/>
@@ -10005,10 +10355,10 @@
       <w:szCs w:val="20"/>
     </w:rPr>
   </w:style>
-  <w:style w:type="character" w:customStyle="1" w:styleId="EndnoteTextChar">
-    <w:name w:val="Endnote Text Char"/>
-    <w:basedOn w:val="DefaultParagraphFont"/>
-    <w:link w:val="EndnoteText"/>
+  <w:style w:type="character" w:customStyle="1" w:styleId="TextodenotadefimChar">
+    <w:name w:val="Texto de nota de fim Char"/>
+    <w:basedOn w:val="Fontepargpadro"/>
+    <w:link w:val="Textodenotadefim"/>
     <w:uiPriority w:val="99"/>
     <w:semiHidden/>
     <w:rsid w:val="00212CD3"/>
@@ -10019,9 +10369,9 @@
       <w:lang w:val="en-US" w:eastAsia="pt-BR"/>
     </w:rPr>
   </w:style>
-  <w:style w:type="character" w:styleId="EndnoteReference">
+  <w:style w:type="character" w:styleId="Refdenotadefim">
     <w:name w:val="endnote reference"/>
-    <w:basedOn w:val="DefaultParagraphFont"/>
+    <w:basedOn w:val="Fontepargpadro"/>
     <w:uiPriority w:val="99"/>
     <w:semiHidden/>
     <w:unhideWhenUsed/>
@@ -10030,10 +10380,10 @@
       <w:vertAlign w:val="superscript"/>
     </w:rPr>
   </w:style>
-  <w:style w:type="paragraph" w:styleId="DocumentMap">
+  <w:style w:type="paragraph" w:styleId="MapadoDocumento">
     <w:name w:val="Document Map"/>
     <w:basedOn w:val="Normal"/>
-    <w:link w:val="DocumentMapChar"/>
+    <w:link w:val="MapadoDocumentoChar"/>
     <w:uiPriority w:val="99"/>
     <w:semiHidden/>
     <w:unhideWhenUsed/>
@@ -10045,10 +10395,10 @@
       <w:rFonts w:ascii="Lucida Grande" w:hAnsi="Lucida Grande" w:cs="Lucida Grande"/>
     </w:rPr>
   </w:style>
-  <w:style w:type="character" w:customStyle="1" w:styleId="DocumentMapChar">
-    <w:name w:val="Document Map Char"/>
-    <w:basedOn w:val="DefaultParagraphFont"/>
-    <w:link w:val="DocumentMap"/>
+  <w:style w:type="character" w:customStyle="1" w:styleId="MapadoDocumentoChar">
+    <w:name w:val="Mapa do Documento Char"/>
+    <w:basedOn w:val="Fontepargpadro"/>
+    <w:link w:val="MapadoDocumento"/>
     <w:uiPriority w:val="99"/>
     <w:semiHidden/>
     <w:rsid w:val="00D11CEF"/>
@@ -10059,12 +10409,12 @@
   </w:style>
   <w:style w:type="character" w:customStyle="1" w:styleId="tgc">
     <w:name w:val="_tgc"/>
-    <w:basedOn w:val="DefaultParagraphFont"/>
+    <w:basedOn w:val="Fontepargpadro"/>
     <w:rsid w:val="00544386"/>
   </w:style>
-  <w:style w:type="character" w:styleId="HTMLCode">
+  <w:style w:type="character" w:styleId="CdigoHTML">
     <w:name w:val="HTML Code"/>
-    <w:basedOn w:val="DefaultParagraphFont"/>
+    <w:basedOn w:val="Fontepargpadro"/>
     <w:uiPriority w:val="99"/>
     <w:semiHidden/>
     <w:unhideWhenUsed/>
@@ -10075,9 +10425,9 @@
       <w:szCs w:val="20"/>
     </w:rPr>
   </w:style>
-  <w:style w:type="table" w:styleId="TableGrid">
+  <w:style w:type="table" w:styleId="Tabelacomgrade">
     <w:name w:val="Table Grid"/>
-    <w:basedOn w:val="TableNormal"/>
+    <w:basedOn w:val="Tabelanormal"/>
     <w:uiPriority w:val="59"/>
     <w:rsid w:val="00383E0E"/>
     <w:tblPr>
@@ -10091,9 +10441,9 @@
       </w:tblBorders>
     </w:tblPr>
   </w:style>
-  <w:style w:type="table" w:styleId="PlainTable2">
+  <w:style w:type="table" w:styleId="TabelaSimples2">
     <w:name w:val="Plain Table 2"/>
-    <w:basedOn w:val="TableNormal"/>
+    <w:basedOn w:val="Tabelanormal"/>
     <w:uiPriority w:val="42"/>
     <w:rsid w:val="007E578E"/>
     <w:tblPr>
@@ -10496,7 +10846,7 @@
 </file>
 
 <file path=customXml/itemProps1.xml><?xml version="1.0" encoding="utf-8"?>
-<ds:datastoreItem xmlns:ds="http://schemas.openxmlformats.org/officeDocument/2006/customXml" ds:itemID="{28166F8F-DEDC-47F1-A4C8-999BFBF8A386}">
+<ds:datastoreItem xmlns:ds="http://schemas.openxmlformats.org/officeDocument/2006/customXml" ds:itemID="{B36475F3-68B8-4C61-AF93-0867ACF6A49D}">
   <ds:schemaRefs>
     <ds:schemaRef ds:uri="http://schemas.openxmlformats.org/officeDocument/2006/bibliography"/>
   </ds:schemaRefs>

</xml_diff>

<commit_message>
1.Calibration factor for shype_hydro_br_2012; 2.validation runs reducing maximum hydro capacity; 3.test with transmission line costs.
</commit_message>
<xml_diff>
--- a/scripts/COPA_Brazil_input_data/!!Documentation.docx
+++ b/scripts/COPA_Brazil_input_data/!!Documentation.docx
@@ -85,7 +85,15 @@
         <w:t>, reservoir limits, location of each plant, information about the existent and non-existent p</w:t>
       </w:r>
       <w:r>
-        <w:t>lants that are planned to start</w:t>
+        <w:t xml:space="preserve">lants that </w:t>
+      </w:r>
+      <w:proofErr w:type="gramStart"/>
+      <w:r>
+        <w:t>are planned</w:t>
+      </w:r>
+      <w:proofErr w:type="gramEnd"/>
+      <w:r>
+        <w:t xml:space="preserve"> to start</w:t>
       </w:r>
       <w:r>
         <w:t xml:space="preserve"> operation during the period of the run, among others. </w:t>
@@ -108,7 +116,15 @@
         <w:t xml:space="preserve">it is necessary the reading of the </w:t>
       </w:r>
       <w:r>
-        <w:t xml:space="preserve">following files of </w:t>
+        <w:t xml:space="preserve">following files </w:t>
+      </w:r>
+      <w:proofErr w:type="gramStart"/>
+      <w:r>
+        <w:t>of</w:t>
+      </w:r>
+      <w:proofErr w:type="gramEnd"/>
+      <w:r>
+        <w:t xml:space="preserve"> </w:t>
       </w:r>
       <w:proofErr w:type="spellStart"/>
       <w:r>
@@ -172,10 +188,26 @@
         <w:t xml:space="preserve">Five </w:t>
       </w:r>
       <w:r>
-        <w:t xml:space="preserve">scripts were created for the cited purposes. They were </w:t>
-      </w:r>
-      <w:r>
-        <w:t>made in R with the packages “</w:t>
+        <w:t xml:space="preserve">scripts </w:t>
+      </w:r>
+      <w:proofErr w:type="gramStart"/>
+      <w:r>
+        <w:t>were created</w:t>
+      </w:r>
+      <w:proofErr w:type="gramEnd"/>
+      <w:r>
+        <w:t xml:space="preserve"> for the cited purposes. They </w:t>
+      </w:r>
+      <w:proofErr w:type="gramStart"/>
+      <w:r>
+        <w:t xml:space="preserve">were </w:t>
+      </w:r>
+      <w:r>
+        <w:t>made</w:t>
+      </w:r>
+      <w:proofErr w:type="gramEnd"/>
+      <w:r>
+        <w:t xml:space="preserve"> in R with the packages “</w:t>
       </w:r>
       <w:proofErr w:type="spellStart"/>
       <w:r>
@@ -458,7 +490,81 @@
         <w:rPr>
           <w:lang w:val="en"/>
         </w:rPr>
-        <w:t xml:space="preserve">t.dat file. The status can be NE (non-existent), EX (existing) or EE (existing with future expansion). </w:t>
+        <w:t>t.dat file. The status can be NE (non-existent), EX (existing) or EE (existing with future expansion).</w:t>
+      </w:r>
+    </w:p>
+    <w:p>
+      <w:pPr>
+        <w:pStyle w:val="PargrafodaLista"/>
+        <w:numPr>
+          <w:ilvl w:val="0"/>
+          <w:numId w:val="38"/>
+        </w:numPr>
+        <w:rPr>
+          <w:lang w:val="en"/>
+        </w:rPr>
+      </w:pPr>
+      <w:r>
+        <w:rPr>
+          <w:lang w:val="en"/>
+        </w:rPr>
+        <w:t xml:space="preserve">Reading_exph_Newave_2012_hydro_pp_removed.R: </w:t>
+      </w:r>
+      <w:r>
+        <w:rPr>
+          <w:lang w:val="en"/>
+        </w:rPr>
+        <w:t xml:space="preserve">It reads “exp.dat” and detects hydro plants that starts operation after December 2012. The result is a table containing code, names and power of each plants that will enter after 2012. </w:t>
+      </w:r>
+      <w:r>
+        <w:rPr>
+          <w:lang w:val="en"/>
+        </w:rPr>
+        <w:t>The table is “</w:t>
+      </w:r>
+      <w:r>
+        <w:rPr>
+          <w:lang w:val="en"/>
+        </w:rPr>
+        <w:t>exph12.csv</w:t>
+      </w:r>
+      <w:r>
+        <w:rPr>
+          <w:lang w:val="en"/>
+        </w:rPr>
+        <w:t>” and it is saved on “</w:t>
+      </w:r>
+      <w:r>
+        <w:rPr>
+          <w:lang w:val="en"/>
+        </w:rPr>
+        <w:t>Google Drive @PPE\</w:t>
+      </w:r>
+      <w:proofErr w:type="gramStart"/>
+      <w:r>
+        <w:rPr>
+          <w:lang w:val="en"/>
+        </w:rPr>
+        <w:t>!IIASA</w:t>
+      </w:r>
+      <w:proofErr w:type="gramEnd"/>
+      <w:r>
+        <w:rPr>
+          <w:lang w:val="en"/>
+        </w:rPr>
+        <w:t>\COPA  Initial Data\Hydro</w:t>
+      </w:r>
+      <w:r>
+        <w:rPr>
+          <w:lang w:val="en"/>
+        </w:rPr>
+        <w:t xml:space="preserve">”. </w:t>
+      </w:r>
+      <w:r>
+        <w:rPr>
+          <w:lang w:val="en"/>
+        </w:rPr>
+        <w:t xml:space="preserve"> </w:t>
       </w:r>
     </w:p>
     <w:p>
@@ -495,7 +601,21 @@
         <w:rPr>
           <w:lang w:val="en"/>
         </w:rPr>
-        <w:t>tables to be used in the construction of investOpts</w:t>
+        <w:t xml:space="preserve">tables to </w:t>
+      </w:r>
+      <w:proofErr w:type="gramStart"/>
+      <w:r>
+        <w:rPr>
+          <w:lang w:val="en"/>
+        </w:rPr>
+        <w:t>be used</w:t>
+      </w:r>
+      <w:proofErr w:type="gramEnd"/>
+      <w:r>
+        <w:rPr>
+          <w:lang w:val="en"/>
+        </w:rPr>
+        <w:t xml:space="preserve"> in the construction of investOpts</w:t>
       </w:r>
       <w:r>
         <w:rPr>
@@ -578,7 +698,15 @@
         <w:t xml:space="preserve">tables with </w:t>
       </w:r>
       <w:r>
-        <w:t xml:space="preserve">the required information to be input in COPA, but not yet in the right format. </w:t>
+        <w:t xml:space="preserve">the required information to </w:t>
+      </w:r>
+      <w:proofErr w:type="gramStart"/>
+      <w:r>
+        <w:t>be input</w:t>
+      </w:r>
+      <w:proofErr w:type="gramEnd"/>
+      <w:r>
+        <w:t xml:space="preserve"> in COPA, but not yet in the right format. </w:t>
       </w:r>
     </w:p>
     <w:p>
@@ -669,13 +797,27 @@
         <w:rPr>
           <w:lang w:val="en"/>
         </w:rPr>
-        <w:t xml:space="preserve">, in the right format to be </w:t>
-      </w:r>
-      <w:r>
-        <w:rPr>
-          <w:lang w:val="en"/>
-        </w:rPr>
-        <w:t xml:space="preserve">used </w:t>
+        <w:t xml:space="preserve">, in the right format to </w:t>
+      </w:r>
+      <w:proofErr w:type="gramStart"/>
+      <w:r>
+        <w:rPr>
+          <w:lang w:val="en"/>
+        </w:rPr>
+        <w:t xml:space="preserve">be </w:t>
+      </w:r>
+      <w:r>
+        <w:rPr>
+          <w:lang w:val="en"/>
+        </w:rPr>
+        <w:t>used</w:t>
+      </w:r>
+      <w:proofErr w:type="gramEnd"/>
+      <w:r>
+        <w:rPr>
+          <w:lang w:val="en"/>
+        </w:rPr>
+        <w:t xml:space="preserve"> </w:t>
       </w:r>
       <w:r>
         <w:rPr>
@@ -746,7 +888,21 @@
         <w:rPr>
           <w:lang w:val="en"/>
         </w:rPr>
-        <w:t xml:space="preserve"> The result is saved as “</w:t>
+        <w:t xml:space="preserve"> The result </w:t>
+      </w:r>
+      <w:proofErr w:type="gramStart"/>
+      <w:r>
+        <w:rPr>
+          <w:lang w:val="en"/>
+        </w:rPr>
+        <w:t>is saved</w:t>
+      </w:r>
+      <w:proofErr w:type="gramEnd"/>
+      <w:r>
+        <w:rPr>
+          <w:lang w:val="en"/>
+        </w:rPr>
+        <w:t xml:space="preserve"> as “</w:t>
       </w:r>
       <w:proofErr w:type="spellStart"/>
       <w:r>
@@ -793,6 +949,7 @@
         <w:rPr>
           <w:lang w:val="en"/>
         </w:rPr>
+        <w:lastRenderedPageBreak/>
         <w:t>Creating_lineCapacities_br</w:t>
       </w:r>
       <w:proofErr w:type="spellEnd"/>
@@ -915,517 +1072,631 @@
         <w:rPr>
           <w:lang w:val="en"/>
         </w:rPr>
-        <w:t xml:space="preserve"> One assumption was to maintain the transmission line </w:t>
-      </w:r>
+        <w:t xml:space="preserve"> One assumption was to maintain the transmission line configuration of ONS, which implies working with </w:t>
+      </w:r>
+      <w:proofErr w:type="gramStart"/>
+      <w:r>
+        <w:rPr>
+          <w:lang w:val="en"/>
+        </w:rPr>
+        <w:t>5</w:t>
+      </w:r>
+      <w:proofErr w:type="gramEnd"/>
+      <w:r>
+        <w:rPr>
+          <w:lang w:val="en"/>
+        </w:rPr>
+        <w:t xml:space="preserve"> regions and not more with 4. The fifth region has no load neither generation, but it has bounds on transmission. It will be call “BR11” to follow the ONS nomenclature.</w:t>
+      </w:r>
+      <w:r>
+        <w:rPr>
+          <w:lang w:val="en"/>
+        </w:rPr>
+        <w:t xml:space="preserve"> The unit of values is </w:t>
+      </w:r>
+      <w:proofErr w:type="spellStart"/>
+      <w:r>
+        <w:rPr>
+          <w:lang w:val="en"/>
+        </w:rPr>
+        <w:t>M</w:t>
+      </w:r>
+      <w:r>
+        <w:rPr>
+          <w:lang w:val="en"/>
+        </w:rPr>
+        <w:t>w</w:t>
+      </w:r>
+      <w:r>
+        <w:rPr>
+          <w:lang w:val="en"/>
+        </w:rPr>
+        <w:t>medio</w:t>
+      </w:r>
+      <w:proofErr w:type="spellEnd"/>
+      <w:r>
+        <w:rPr>
+          <w:lang w:val="en"/>
+        </w:rPr>
+        <w:t xml:space="preserve"> (</w:t>
+      </w:r>
+      <w:proofErr w:type="spellStart"/>
+      <w:r>
+        <w:rPr>
+          <w:lang w:val="en"/>
+        </w:rPr>
+        <w:t>Mwmonth</w:t>
+      </w:r>
+      <w:proofErr w:type="spellEnd"/>
+      <w:r>
+        <w:rPr>
+          <w:lang w:val="en"/>
+        </w:rPr>
+        <w:t>)</w:t>
+      </w:r>
+      <w:r>
+        <w:rPr>
+          <w:lang w:val="en"/>
+        </w:rPr>
+        <w:t>.</w:t>
+      </w:r>
+    </w:p>
+    <w:p>
+      <w:pPr>
+        <w:rPr>
+          <w:lang w:val="en"/>
+        </w:rPr>
+      </w:pPr>
+      <w:r>
+        <w:rPr>
+          <w:lang w:val="en"/>
+        </w:rPr>
+        <w:t xml:space="preserve">The resultant file </w:t>
+      </w:r>
+      <w:proofErr w:type="gramStart"/>
+      <w:r>
+        <w:rPr>
+          <w:lang w:val="en"/>
+        </w:rPr>
+        <w:t>is named</w:t>
+      </w:r>
+      <w:proofErr w:type="gramEnd"/>
+      <w:r>
+        <w:rPr>
+          <w:lang w:val="en"/>
+        </w:rPr>
+        <w:t xml:space="preserve"> “</w:t>
+      </w:r>
+      <w:proofErr w:type="spellStart"/>
+      <w:r>
+        <w:rPr>
+          <w:lang w:val="en"/>
+        </w:rPr>
+        <w:t>lineCapacities</w:t>
+      </w:r>
+      <w:proofErr w:type="spellEnd"/>
+      <w:r>
+        <w:rPr>
+          <w:lang w:val="en"/>
+        </w:rPr>
+        <w:t xml:space="preserve"> _br.csv</w:t>
+      </w:r>
+      <w:r>
+        <w:rPr>
+          <w:lang w:val="en"/>
+        </w:rPr>
+        <w:t xml:space="preserve">” and does not consider losses in transmission. It </w:t>
+      </w:r>
+      <w:proofErr w:type="gramStart"/>
+      <w:r>
+        <w:rPr>
+          <w:lang w:val="en"/>
+        </w:rPr>
+        <w:t>will be considered</w:t>
+      </w:r>
+      <w:proofErr w:type="gramEnd"/>
+      <w:r>
+        <w:rPr>
+          <w:lang w:val="en"/>
+        </w:rPr>
+        <w:t xml:space="preserve"> in GAMS code. </w:t>
+      </w:r>
+      <w:r>
+        <w:rPr>
+          <w:lang w:val="en"/>
+        </w:rPr>
+        <w:t xml:space="preserve"> </w:t>
+      </w:r>
+    </w:p>
+    <w:p>
+      <w:pPr>
+        <w:pStyle w:val="Ttulo2"/>
+        <w:rPr>
+          <w:lang w:val="en"/>
+        </w:rPr>
+      </w:pPr>
+      <w:proofErr w:type="spellStart"/>
+      <w:r>
+        <w:rPr>
+          <w:lang w:val="en"/>
+        </w:rPr>
+        <w:t>Creating_intermittent_opts_br</w:t>
+      </w:r>
+      <w:proofErr w:type="spellEnd"/>
+    </w:p>
+    <w:p>
+      <w:pPr>
+        <w:rPr>
+          <w:lang w:val="en"/>
+        </w:rPr>
+      </w:pPr>
+      <w:r>
+        <w:rPr>
+          <w:lang w:val="en"/>
+        </w:rPr>
+        <w:t xml:space="preserve">This script reads ANEEL data of wind </w:t>
+      </w:r>
+      <w:r>
+        <w:rPr>
+          <w:lang w:val="en"/>
+        </w:rPr>
+        <w:t xml:space="preserve">and solar </w:t>
+      </w:r>
+      <w:r>
+        <w:rPr>
+          <w:lang w:val="en"/>
+        </w:rPr>
+        <w:t xml:space="preserve">power plants (existing, being constructed and non-constructed) and prepares a file with max capacity and investment cost for wind </w:t>
+      </w:r>
+      <w:r>
+        <w:rPr>
+          <w:lang w:val="en"/>
+        </w:rPr>
+        <w:t xml:space="preserve">and solar </w:t>
+      </w:r>
+      <w:r>
+        <w:rPr>
+          <w:lang w:val="en"/>
+        </w:rPr>
+        <w:t>power plants.</w:t>
+      </w:r>
+      <w:r>
+        <w:rPr>
+          <w:lang w:val="en"/>
+        </w:rPr>
+        <w:t xml:space="preserve"> </w:t>
+      </w:r>
+    </w:p>
+    <w:p>
+      <w:pPr>
+        <w:rPr>
+          <w:lang w:val="en"/>
+        </w:rPr>
+      </w:pPr>
+      <w:r>
+        <w:rPr>
+          <w:lang w:val="en"/>
+        </w:rPr>
+        <w:t xml:space="preserve">Assumption: </w:t>
+      </w:r>
+      <w:proofErr w:type="gramStart"/>
+      <w:r>
+        <w:rPr>
+          <w:lang w:val="en"/>
+        </w:rPr>
+        <w:t>2</w:t>
+      </w:r>
+      <w:proofErr w:type="gramEnd"/>
+      <w:r>
+        <w:rPr>
+          <w:lang w:val="en"/>
+        </w:rPr>
+        <w:t xml:space="preserve"> categories of plants for each region: </w:t>
+      </w:r>
+    </w:p>
+    <w:p>
+      <w:pPr>
+        <w:rPr>
+          <w:lang w:val="en"/>
+        </w:rPr>
+      </w:pPr>
+      <w:r>
+        <w:rPr>
+          <w:lang w:val="en"/>
+        </w:rPr>
+        <w:t>1) Existing</w:t>
+      </w:r>
+      <w:r>
+        <w:rPr>
+          <w:lang w:val="en"/>
+        </w:rPr>
+        <w:t xml:space="preserve">, being constructed and </w:t>
+      </w:r>
+      <w:proofErr w:type="gramStart"/>
+      <w:r>
+        <w:rPr>
+          <w:lang w:val="en"/>
+        </w:rPr>
+        <w:t>planned</w:t>
+      </w:r>
+      <w:proofErr w:type="gramEnd"/>
+      <w:r>
+        <w:rPr>
+          <w:lang w:val="en"/>
+        </w:rPr>
+        <w:t>: existing, being constructed and non-constructed yet</w:t>
+      </w:r>
+      <w:r>
+        <w:rPr>
+          <w:lang w:val="en"/>
+        </w:rPr>
+        <w:t xml:space="preserve">. They will receive investment </w:t>
+      </w:r>
+      <w:r>
+        <w:rPr>
+          <w:lang w:val="en"/>
+        </w:rPr>
+        <w:t>cost zero and capacity of each region</w:t>
+      </w:r>
+      <w:r>
+        <w:rPr>
+          <w:lang w:val="en"/>
+        </w:rPr>
+        <w:t>.</w:t>
+      </w:r>
+    </w:p>
+    <w:p>
+      <w:pPr>
+        <w:rPr>
+          <w:lang w:val="en"/>
+        </w:rPr>
+      </w:pPr>
+      <w:proofErr w:type="gramStart"/>
+      <w:r>
+        <w:rPr>
+          <w:lang w:val="en"/>
+        </w:rPr>
+        <w:t>2</w:t>
+      </w:r>
+      <w:r>
+        <w:rPr>
+          <w:lang w:val="en"/>
+        </w:rPr>
+        <w:t>) Non</w:t>
+      </w:r>
+      <w:proofErr w:type="gramEnd"/>
+      <w:r>
+        <w:rPr>
+          <w:lang w:val="en"/>
+        </w:rPr>
+        <w:t xml:space="preserve"> planned: investment cost in each region and a huge potential</w:t>
+      </w:r>
+      <w:r>
+        <w:rPr>
+          <w:lang w:val="en"/>
+        </w:rPr>
+        <w:t>.</w:t>
+      </w:r>
+      <w:r>
+        <w:rPr>
+          <w:lang w:val="en"/>
+        </w:rPr>
+        <w:t xml:space="preserve"> The references for these numbers</w:t>
+      </w:r>
+      <w:r>
+        <w:rPr>
+          <w:lang w:val="en"/>
+        </w:rPr>
+        <w:t xml:space="preserve"> are th</w:t>
+      </w:r>
+      <w:r>
+        <w:rPr>
+          <w:lang w:val="en"/>
+        </w:rPr>
+        <w:t xml:space="preserve">e Brazilian Atlas of potential. For solar plants, </w:t>
+      </w:r>
+      <w:proofErr w:type="gramStart"/>
+      <w:r>
+        <w:rPr>
+          <w:lang w:val="en"/>
+        </w:rPr>
+        <w:t>we’ve</w:t>
+      </w:r>
+      <w:proofErr w:type="gramEnd"/>
+      <w:r>
+        <w:rPr>
+          <w:lang w:val="en"/>
+        </w:rPr>
+        <w:t xml:space="preserve"> considered</w:t>
+      </w:r>
+      <w:r>
+        <w:rPr>
+          <w:lang w:val="en"/>
+        </w:rPr>
+        <w:t xml:space="preserve"> 0.1% of each region area will be used to plants installation.</w:t>
+      </w:r>
+    </w:p>
+    <w:p>
+      <w:pPr>
+        <w:rPr>
+          <w:lang w:val="en"/>
+        </w:rPr>
+      </w:pPr>
+      <w:r>
+        <w:rPr>
+          <w:lang w:val="en"/>
+        </w:rPr>
+        <w:t>Concerning the investment costs</w:t>
+      </w:r>
+      <w:r>
+        <w:rPr>
+          <w:lang w:val="en"/>
+        </w:rPr>
+        <w:t xml:space="preserve"> of wind power plants</w:t>
+      </w:r>
+      <w:r>
+        <w:rPr>
+          <w:lang w:val="en"/>
+        </w:rPr>
+        <w:t xml:space="preserve">, </w:t>
+      </w:r>
+      <w:proofErr w:type="gramStart"/>
+      <w:r>
+        <w:rPr>
+          <w:lang w:val="en"/>
+        </w:rPr>
+        <w:t>we’ve</w:t>
+      </w:r>
+      <w:proofErr w:type="gramEnd"/>
+      <w:r>
+        <w:rPr>
+          <w:lang w:val="en"/>
+        </w:rPr>
+        <w:t xml:space="preserve"> used the EPE document: “</w:t>
+      </w:r>
+      <w:proofErr w:type="spellStart"/>
+      <w:r>
+        <w:rPr>
+          <w:lang w:val="en"/>
+        </w:rPr>
+        <w:t>Energia</w:t>
+      </w:r>
+      <w:proofErr w:type="spellEnd"/>
+      <w:r>
+        <w:rPr>
+          <w:lang w:val="en"/>
+        </w:rPr>
+        <w:t xml:space="preserve"> </w:t>
+      </w:r>
+      <w:proofErr w:type="spellStart"/>
+      <w:r>
+        <w:rPr>
+          <w:lang w:val="en"/>
+        </w:rPr>
+        <w:t>Renovável</w:t>
+      </w:r>
+      <w:proofErr w:type="spellEnd"/>
+      <w:r>
+        <w:rPr>
+          <w:lang w:val="en"/>
+        </w:rPr>
+        <w:t xml:space="preserve"> – </w:t>
+      </w:r>
+      <w:proofErr w:type="spellStart"/>
+      <w:r>
+        <w:rPr>
+          <w:lang w:val="en"/>
+        </w:rPr>
+        <w:t>Hidraulica</w:t>
+      </w:r>
+      <w:proofErr w:type="spellEnd"/>
+      <w:r>
+        <w:rPr>
+          <w:lang w:val="en"/>
+        </w:rPr>
+        <w:t xml:space="preserve">, </w:t>
+      </w:r>
+      <w:proofErr w:type="spellStart"/>
+      <w:r>
+        <w:rPr>
+          <w:lang w:val="en"/>
+        </w:rPr>
+        <w:t>Biomassa</w:t>
+      </w:r>
+      <w:proofErr w:type="spellEnd"/>
+      <w:r>
+        <w:rPr>
+          <w:lang w:val="en"/>
+        </w:rPr>
+        <w:t xml:space="preserve">, </w:t>
+      </w:r>
+      <w:proofErr w:type="spellStart"/>
+      <w:r>
+        <w:rPr>
+          <w:lang w:val="en"/>
+        </w:rPr>
+        <w:t>Eolica</w:t>
+      </w:r>
+      <w:proofErr w:type="spellEnd"/>
+      <w:r>
+        <w:rPr>
+          <w:lang w:val="en"/>
+        </w:rPr>
+        <w:t xml:space="preserve">, Solar e </w:t>
+      </w:r>
+      <w:proofErr w:type="spellStart"/>
+      <w:r>
+        <w:rPr>
+          <w:lang w:val="en"/>
+        </w:rPr>
+        <w:t>Oceanica</w:t>
+      </w:r>
+      <w:proofErr w:type="spellEnd"/>
+      <w:r>
+        <w:rPr>
+          <w:lang w:val="en"/>
+        </w:rPr>
+        <w:t xml:space="preserve">” from 2015. </w:t>
+      </w:r>
+      <w:r>
+        <w:rPr>
+          <w:lang w:val="en"/>
+        </w:rPr>
+        <w:t xml:space="preserve">The monetary actualization was done by IPCA index (to take values to </w:t>
+      </w:r>
+      <w:proofErr w:type="gramStart"/>
+      <w:r>
+        <w:rPr>
+          <w:lang w:val="en"/>
+        </w:rPr>
+        <w:t>April,</w:t>
+      </w:r>
+      <w:proofErr w:type="gramEnd"/>
+      <w:r>
+        <w:rPr>
+          <w:lang w:val="en"/>
+        </w:rPr>
+        <w:t xml:space="preserve"> 2017) and means currency taxes from IBGE.</w:t>
+      </w:r>
+    </w:p>
+    <w:p>
+      <w:pPr>
+        <w:rPr>
+          <w:lang w:val="en"/>
+        </w:rPr>
+      </w:pPr>
+      <w:r>
+        <w:rPr>
+          <w:lang w:val="en"/>
+        </w:rPr>
+        <w:t xml:space="preserve">Regarding investment costs in solar PV power plants, this script has a plot comparing different PV utility scale costs. It is a good step to compare different references. </w:t>
+      </w:r>
+      <w:r>
+        <w:rPr>
+          <w:lang w:val="en"/>
+        </w:rPr>
+        <w:t xml:space="preserve">The chosen one was IRENA: “The Power of Change”, 2016.  </w:t>
+      </w:r>
+    </w:p>
+    <w:p>
+      <w:pPr>
+        <w:pStyle w:val="Ttulo2"/>
+        <w:rPr>
+          <w:lang w:val="en"/>
+        </w:rPr>
+      </w:pPr>
+      <w:proofErr w:type="spellStart"/>
+      <w:r>
+        <w:rPr>
+          <w:lang w:val="en"/>
+        </w:rPr>
+        <w:t>Creating_hydro_br</w:t>
+      </w:r>
+      <w:proofErr w:type="spellEnd"/>
+    </w:p>
+    <w:p>
+      <w:pPr>
+        <w:rPr>
+          <w:lang w:val="en"/>
+        </w:rPr>
+      </w:pPr>
+      <w:r>
+        <w:rPr>
+          <w:lang w:val="en"/>
+        </w:rPr>
+        <w:t xml:space="preserve">This script creates the hydro files for Brazilian version of COPA. </w:t>
+      </w:r>
+      <w:r>
+        <w:rPr>
+          <w:lang w:val="en"/>
+        </w:rPr>
+        <w:t>They are</w:t>
+      </w:r>
+      <w:r>
+        <w:rPr>
+          <w:lang w:val="en"/>
+        </w:rPr>
+        <w:t xml:space="preserve"> </w:t>
+      </w:r>
+      <w:proofErr w:type="spellStart"/>
+      <w:r>
+        <w:rPr>
+          <w:lang w:val="en"/>
+        </w:rPr>
+        <w:t>br_shype_hydro</w:t>
+      </w:r>
+      <w:r>
+        <w:rPr>
+          <w:lang w:val="en"/>
+        </w:rPr>
+        <w:t>.feather</w:t>
+      </w:r>
+      <w:proofErr w:type="spellEnd"/>
+      <w:r>
+        <w:rPr>
+          <w:lang w:val="en"/>
+        </w:rPr>
+        <w:t xml:space="preserve"> and </w:t>
+      </w:r>
+      <w:r>
+        <w:rPr>
+          <w:lang w:val="en"/>
+        </w:rPr>
+        <w:t>hydro_data_br.csv</w:t>
+      </w:r>
+      <w:r>
+        <w:rPr>
+          <w:lang w:val="en"/>
+        </w:rPr>
+        <w:t>.</w:t>
+      </w:r>
+    </w:p>
+    <w:p>
+      <w:pPr>
+        <w:rPr>
+          <w:lang w:val="en"/>
+        </w:rPr>
+      </w:pPr>
       <w:r>
         <w:rPr>
           <w:lang w:val="en"/>
         </w:rPr>
         <w:lastRenderedPageBreak/>
-        <w:t>configuration of ONS, which implies working with 5 regions and not more with 4. The fifth region has no load neither generation, but it has bounds on transmission. It will be call “BR11” to follow the ONS nomenclature.</w:t>
-      </w:r>
-      <w:r>
-        <w:rPr>
-          <w:lang w:val="en"/>
-        </w:rPr>
-        <w:t xml:space="preserve"> The unit of values is </w:t>
+        <w:t xml:space="preserve">Concerning the </w:t>
       </w:r>
       <w:proofErr w:type="spellStart"/>
       <w:r>
         <w:rPr>
           <w:lang w:val="en"/>
         </w:rPr>
-        <w:t>M</w:t>
-      </w:r>
-      <w:r>
-        <w:rPr>
-          <w:lang w:val="en"/>
-        </w:rPr>
-        <w:t>w</w:t>
-      </w:r>
-      <w:r>
-        <w:rPr>
-          <w:lang w:val="en"/>
-        </w:rPr>
-        <w:t>medio</w:t>
+        <w:t>br_shype_hydro</w:t>
+      </w:r>
+      <w:r>
+        <w:rPr>
+          <w:lang w:val="en"/>
+        </w:rPr>
+        <w:t>.feather</w:t>
       </w:r>
       <w:proofErr w:type="spellEnd"/>
       <w:r>
         <w:rPr>
           <w:lang w:val="en"/>
         </w:rPr>
-        <w:t xml:space="preserve"> (</w:t>
-      </w:r>
-      <w:proofErr w:type="spellStart"/>
-      <w:r>
-        <w:rPr>
-          <w:lang w:val="en"/>
-        </w:rPr>
-        <w:t>Mwmonth</w:t>
-      </w:r>
-      <w:proofErr w:type="spellEnd"/>
-      <w:r>
-        <w:rPr>
-          <w:lang w:val="en"/>
-        </w:rPr>
-        <w:t>)</w:t>
-      </w:r>
-      <w:r>
-        <w:rPr>
-          <w:lang w:val="en"/>
-        </w:rPr>
-        <w:t>.</w:t>
-      </w:r>
-    </w:p>
-    <w:p>
-      <w:pPr>
-        <w:rPr>
-          <w:lang w:val="en"/>
-        </w:rPr>
-      </w:pPr>
-      <w:r>
-        <w:rPr>
-          <w:lang w:val="en"/>
-        </w:rPr>
-        <w:t>The resultant file is named “</w:t>
-      </w:r>
-      <w:proofErr w:type="spellStart"/>
-      <w:r>
-        <w:rPr>
-          <w:lang w:val="en"/>
-        </w:rPr>
-        <w:t>lineCapacities</w:t>
-      </w:r>
-      <w:proofErr w:type="spellEnd"/>
-      <w:r>
-        <w:rPr>
-          <w:lang w:val="en"/>
-        </w:rPr>
-        <w:t xml:space="preserve"> _br.csv</w:t>
-      </w:r>
-      <w:r>
-        <w:rPr>
-          <w:lang w:val="en"/>
-        </w:rPr>
-        <w:t xml:space="preserve">” and does not consider losses in transmission. It will be considered in GAMS code. </w:t>
-      </w:r>
-      <w:r>
-        <w:rPr>
-          <w:lang w:val="en"/>
-        </w:rPr>
-        <w:t xml:space="preserve"> </w:t>
-      </w:r>
-    </w:p>
-    <w:p>
-      <w:pPr>
-        <w:pStyle w:val="Ttulo2"/>
-        <w:rPr>
-          <w:lang w:val="en"/>
-        </w:rPr>
-      </w:pPr>
-      <w:proofErr w:type="spellStart"/>
-      <w:r>
-        <w:rPr>
-          <w:lang w:val="en"/>
-        </w:rPr>
-        <w:t>Creating_intermittent_opts_br</w:t>
-      </w:r>
-      <w:proofErr w:type="spellEnd"/>
-    </w:p>
-    <w:p>
-      <w:pPr>
-        <w:rPr>
-          <w:lang w:val="en"/>
-        </w:rPr>
-      </w:pPr>
-      <w:r>
-        <w:rPr>
-          <w:lang w:val="en"/>
-        </w:rPr>
-        <w:t xml:space="preserve">This script reads ANEEL data of wind </w:t>
-      </w:r>
-      <w:r>
-        <w:rPr>
-          <w:lang w:val="en"/>
-        </w:rPr>
-        <w:t xml:space="preserve">and solar </w:t>
-      </w:r>
-      <w:r>
-        <w:rPr>
-          <w:lang w:val="en"/>
-        </w:rPr>
-        <w:t xml:space="preserve">power plants (existing, being constructed and non-constructed) and prepares a file with max capacity and investment cost for wind </w:t>
-      </w:r>
-      <w:r>
-        <w:rPr>
-          <w:lang w:val="en"/>
-        </w:rPr>
-        <w:t xml:space="preserve">and solar </w:t>
-      </w:r>
-      <w:r>
-        <w:rPr>
-          <w:lang w:val="en"/>
-        </w:rPr>
-        <w:t>power plants.</w:t>
-      </w:r>
-      <w:r>
-        <w:rPr>
-          <w:lang w:val="en"/>
-        </w:rPr>
-        <w:t xml:space="preserve"> </w:t>
-      </w:r>
-    </w:p>
-    <w:p>
-      <w:pPr>
-        <w:rPr>
-          <w:lang w:val="en"/>
-        </w:rPr>
-      </w:pPr>
-      <w:r>
-        <w:rPr>
-          <w:lang w:val="en"/>
-        </w:rPr>
-        <w:t xml:space="preserve">Assumption: 2 categories of plants for each region: </w:t>
-      </w:r>
-    </w:p>
-    <w:p>
-      <w:pPr>
-        <w:rPr>
-          <w:lang w:val="en"/>
-        </w:rPr>
-      </w:pPr>
-      <w:r>
-        <w:rPr>
-          <w:lang w:val="en"/>
-        </w:rPr>
-        <w:t>1) Existing</w:t>
-      </w:r>
-      <w:r>
-        <w:rPr>
-          <w:lang w:val="en"/>
-        </w:rPr>
-        <w:t xml:space="preserve">, being constructed and </w:t>
-      </w:r>
-      <w:r>
-        <w:rPr>
-          <w:lang w:val="en"/>
-        </w:rPr>
-        <w:t>planned: existing, being constructed and non-constructed yet</w:t>
-      </w:r>
-      <w:r>
-        <w:rPr>
-          <w:lang w:val="en"/>
-        </w:rPr>
-        <w:t xml:space="preserve">. They will receive investment </w:t>
-      </w:r>
-      <w:r>
-        <w:rPr>
-          <w:lang w:val="en"/>
-        </w:rPr>
-        <w:t>cost zero and capacity of each region</w:t>
-      </w:r>
-      <w:r>
-        <w:rPr>
-          <w:lang w:val="en"/>
-        </w:rPr>
-        <w:t>.</w:t>
-      </w:r>
-    </w:p>
-    <w:p>
-      <w:pPr>
-        <w:rPr>
-          <w:lang w:val="en"/>
-        </w:rPr>
-      </w:pPr>
+        <w:t xml:space="preserve">, the script uses the daily inflows for </w:t>
+      </w:r>
       <w:proofErr w:type="gramStart"/>
       <w:r>
         <w:rPr>
           <w:lang w:val="en"/>
         </w:rPr>
-        <w:t>2</w:t>
-      </w:r>
-      <w:r>
-        <w:rPr>
-          <w:lang w:val="en"/>
-        </w:rPr>
-        <w:t>) Non</w:t>
+        <w:t>4</w:t>
       </w:r>
       <w:proofErr w:type="gramEnd"/>
       <w:r>
         <w:rPr>
           <w:lang w:val="en"/>
         </w:rPr>
-        <w:t xml:space="preserve"> planned: investment cost in each region and a huge potential</w:t>
-      </w:r>
-      <w:r>
-        <w:rPr>
-          <w:lang w:val="en"/>
-        </w:rPr>
-        <w:t>.</w:t>
-      </w:r>
-      <w:r>
-        <w:rPr>
-          <w:lang w:val="en"/>
-        </w:rPr>
-        <w:t xml:space="preserve"> The references for these numbers</w:t>
-      </w:r>
-      <w:r>
-        <w:rPr>
-          <w:lang w:val="en"/>
-        </w:rPr>
-        <w:t xml:space="preserve"> are th</w:t>
-      </w:r>
-      <w:r>
-        <w:rPr>
-          <w:lang w:val="en"/>
-        </w:rPr>
-        <w:t>e Brazilian Atlas of potential. For solar plants, we’ve considered</w:t>
-      </w:r>
-      <w:r>
-        <w:rPr>
-          <w:lang w:val="en"/>
-        </w:rPr>
-        <w:t xml:space="preserve"> 0.1% of each region area will be used to plants installation.</w:t>
-      </w:r>
-    </w:p>
-    <w:p>
-      <w:pPr>
-        <w:rPr>
-          <w:lang w:val="en"/>
-        </w:rPr>
-      </w:pPr>
-      <w:r>
-        <w:rPr>
-          <w:lang w:val="en"/>
-        </w:rPr>
-        <w:t>Concerning the investment costs</w:t>
-      </w:r>
-      <w:r>
-        <w:rPr>
-          <w:lang w:val="en"/>
-        </w:rPr>
-        <w:t xml:space="preserve"> of wind power plants</w:t>
-      </w:r>
-      <w:r>
-        <w:rPr>
-          <w:lang w:val="en"/>
-        </w:rPr>
-        <w:t>, we’ve used the EPE document: “</w:t>
-      </w:r>
-      <w:proofErr w:type="spellStart"/>
-      <w:r>
-        <w:rPr>
-          <w:lang w:val="en"/>
-        </w:rPr>
-        <w:t>Energia</w:t>
-      </w:r>
-      <w:proofErr w:type="spellEnd"/>
-      <w:r>
-        <w:rPr>
-          <w:lang w:val="en"/>
-        </w:rPr>
-        <w:t xml:space="preserve"> </w:t>
-      </w:r>
-      <w:proofErr w:type="spellStart"/>
-      <w:r>
-        <w:rPr>
-          <w:lang w:val="en"/>
-        </w:rPr>
-        <w:t>Renovável</w:t>
-      </w:r>
-      <w:proofErr w:type="spellEnd"/>
-      <w:r>
-        <w:rPr>
-          <w:lang w:val="en"/>
-        </w:rPr>
-        <w:t xml:space="preserve"> – </w:t>
-      </w:r>
-      <w:proofErr w:type="spellStart"/>
-      <w:r>
-        <w:rPr>
-          <w:lang w:val="en"/>
-        </w:rPr>
-        <w:t>Hidraulica</w:t>
-      </w:r>
-      <w:proofErr w:type="spellEnd"/>
-      <w:r>
-        <w:rPr>
-          <w:lang w:val="en"/>
-        </w:rPr>
-        <w:t xml:space="preserve">, </w:t>
-      </w:r>
-      <w:proofErr w:type="spellStart"/>
-      <w:r>
-        <w:rPr>
-          <w:lang w:val="en"/>
-        </w:rPr>
-        <w:t>Biomassa</w:t>
-      </w:r>
-      <w:proofErr w:type="spellEnd"/>
-      <w:r>
-        <w:rPr>
-          <w:lang w:val="en"/>
-        </w:rPr>
-        <w:t xml:space="preserve">, </w:t>
-      </w:r>
-      <w:proofErr w:type="spellStart"/>
-      <w:r>
-        <w:rPr>
-          <w:lang w:val="en"/>
-        </w:rPr>
-        <w:t>Eolica</w:t>
-      </w:r>
-      <w:proofErr w:type="spellEnd"/>
-      <w:r>
-        <w:rPr>
-          <w:lang w:val="en"/>
-        </w:rPr>
-        <w:t xml:space="preserve">, Solar e </w:t>
-      </w:r>
-      <w:proofErr w:type="spellStart"/>
-      <w:r>
-        <w:rPr>
-          <w:lang w:val="en"/>
-        </w:rPr>
-        <w:t>Oceanica</w:t>
-      </w:r>
-      <w:proofErr w:type="spellEnd"/>
-      <w:r>
-        <w:rPr>
-          <w:lang w:val="en"/>
-        </w:rPr>
-        <w:t xml:space="preserve">” from 2015. </w:t>
-      </w:r>
-      <w:r>
-        <w:rPr>
-          <w:lang w:val="en"/>
-        </w:rPr>
-        <w:t>The monetary actualization was done by IPCA index (to take values to April, 2017) and means currency taxes from IBGE.</w:t>
-      </w:r>
-    </w:p>
-    <w:p>
-      <w:pPr>
-        <w:rPr>
-          <w:lang w:val="en"/>
-        </w:rPr>
-      </w:pPr>
-      <w:r>
-        <w:rPr>
-          <w:lang w:val="en"/>
-        </w:rPr>
-        <w:t xml:space="preserve">Regarding investment costs in solar PV power plants, this script has a plot comparing different PV utility scale costs. It is a good step to compare different references. </w:t>
-      </w:r>
-      <w:r>
-        <w:rPr>
-          <w:lang w:val="en"/>
-        </w:rPr>
-        <w:t xml:space="preserve">The chosen one was IRENA: “The Power of Change”, 2016.  </w:t>
-      </w:r>
-    </w:p>
-    <w:p>
-      <w:pPr>
-        <w:pStyle w:val="Ttulo2"/>
-        <w:rPr>
-          <w:lang w:val="en"/>
-        </w:rPr>
-      </w:pPr>
-      <w:proofErr w:type="spellStart"/>
-      <w:r>
-        <w:rPr>
-          <w:lang w:val="en"/>
-        </w:rPr>
-        <w:t>Creating_hydro_br</w:t>
-      </w:r>
-      <w:proofErr w:type="spellEnd"/>
-    </w:p>
-    <w:p>
-      <w:pPr>
-        <w:rPr>
-          <w:lang w:val="en"/>
-        </w:rPr>
-      </w:pPr>
-      <w:r>
-        <w:rPr>
-          <w:lang w:val="en"/>
-        </w:rPr>
-        <w:t xml:space="preserve">This script creates the hydro files for Brazilian version of COPA. </w:t>
-      </w:r>
-      <w:r>
-        <w:rPr>
-          <w:lang w:val="en"/>
-        </w:rPr>
-        <w:t>They are</w:t>
-      </w:r>
-      <w:r>
-        <w:rPr>
-          <w:lang w:val="en"/>
-        </w:rPr>
-        <w:t xml:space="preserve"> </w:t>
-      </w:r>
-      <w:proofErr w:type="spellStart"/>
-      <w:r>
-        <w:rPr>
-          <w:lang w:val="en"/>
-        </w:rPr>
-        <w:t>br_shype_hydro</w:t>
-      </w:r>
-      <w:r>
-        <w:rPr>
-          <w:lang w:val="en"/>
-        </w:rPr>
-        <w:t>.feather</w:t>
-      </w:r>
-      <w:proofErr w:type="spellEnd"/>
-      <w:r>
-        <w:rPr>
-          <w:lang w:val="en"/>
-        </w:rPr>
-        <w:t xml:space="preserve"> and </w:t>
-      </w:r>
-      <w:r>
-        <w:rPr>
-          <w:lang w:val="en"/>
-        </w:rPr>
-        <w:t>hydro_data_br.csv</w:t>
-      </w:r>
-      <w:r>
-        <w:rPr>
-          <w:lang w:val="en"/>
-        </w:rPr>
-        <w:t>.</w:t>
-      </w:r>
-    </w:p>
-    <w:p>
-      <w:pPr>
-        <w:rPr>
-          <w:lang w:val="en"/>
-        </w:rPr>
-      </w:pPr>
-      <w:r>
-        <w:rPr>
-          <w:lang w:val="en"/>
-        </w:rPr>
-        <w:t xml:space="preserve">Concerning the </w:t>
-      </w:r>
-      <w:proofErr w:type="spellStart"/>
-      <w:r>
-        <w:rPr>
-          <w:lang w:val="en"/>
-        </w:rPr>
-        <w:t>br_shype_hydro</w:t>
-      </w:r>
-      <w:r>
-        <w:rPr>
-          <w:lang w:val="en"/>
-        </w:rPr>
-        <w:t>.feather</w:t>
-      </w:r>
-      <w:proofErr w:type="spellEnd"/>
-      <w:r>
-        <w:rPr>
-          <w:lang w:val="en"/>
-        </w:rPr>
-        <w:t xml:space="preserve">, the script uses the daily inflows for 4 Brazilian regions and converts it to hourly scale, by dividing the daily data by 24 hours. </w:t>
+        <w:t xml:space="preserve"> Brazilian regions and converts it to hourly scale, by dividing the daily data by 24 hours. </w:t>
       </w:r>
     </w:p>
     <w:p>
@@ -1487,7 +1758,6 @@
         <w:rPr>
           <w:lang w:val="en"/>
         </w:rPr>
-        <w:lastRenderedPageBreak/>
         <w:t>MaxReservoir</w:t>
       </w:r>
       <w:proofErr w:type="spellEnd"/>
@@ -1495,7 +1765,21 @@
         <w:rPr>
           <w:lang w:val="en"/>
         </w:rPr>
-        <w:t xml:space="preserve">: max capacity of storage of each subsystem. This data was achieved in the ONS website. Link is in the script. </w:t>
+        <w:t xml:space="preserve">: max capacity of storage of each subsystem. This data </w:t>
+      </w:r>
+      <w:proofErr w:type="gramStart"/>
+      <w:r>
+        <w:rPr>
+          <w:lang w:val="en"/>
+        </w:rPr>
+        <w:t>was achieved</w:t>
+      </w:r>
+      <w:proofErr w:type="gramEnd"/>
+      <w:r>
+        <w:rPr>
+          <w:lang w:val="en"/>
+        </w:rPr>
+        <w:t xml:space="preserve"> in the ONS website. Link is in the script. </w:t>
       </w:r>
       <w:r>
         <w:rPr>
@@ -1527,7 +1811,21 @@
         <w:rPr>
           <w:lang w:val="en"/>
         </w:rPr>
-        <w:t xml:space="preserve"> is the maximum power that could be generated by the subsystem.</w:t>
+        <w:t xml:space="preserve"> is the maximum power that </w:t>
+      </w:r>
+      <w:proofErr w:type="gramStart"/>
+      <w:r>
+        <w:rPr>
+          <w:lang w:val="en"/>
+        </w:rPr>
+        <w:t>could be generated</w:t>
+      </w:r>
+      <w:proofErr w:type="gramEnd"/>
+      <w:r>
+        <w:rPr>
+          <w:lang w:val="en"/>
+        </w:rPr>
+        <w:t xml:space="preserve"> by the subsystem.</w:t>
       </w:r>
       <w:r>
         <w:rPr>
@@ -1607,7 +1905,21 @@
         <w:rPr>
           <w:lang w:val="en"/>
         </w:rPr>
-        <w:t xml:space="preserve"> was done by the minimum observed value from the daily inflows from 1979 to 2014. </w:t>
+        <w:t xml:space="preserve"> </w:t>
+      </w:r>
+      <w:proofErr w:type="gramStart"/>
+      <w:r>
+        <w:rPr>
+          <w:lang w:val="en"/>
+        </w:rPr>
+        <w:t>was done</w:t>
+      </w:r>
+      <w:proofErr w:type="gramEnd"/>
+      <w:r>
+        <w:rPr>
+          <w:lang w:val="en"/>
+        </w:rPr>
+        <w:t xml:space="preserve"> by the minimum observed value from the daily inflows from 1979 to 2014. </w:t>
       </w:r>
       <w:r>
         <w:rPr>
@@ -1662,7 +1974,35 @@
         <w:rPr>
           <w:lang w:val="en"/>
         </w:rPr>
-        <w:t xml:space="preserve">The data is from renewables ninja. I got the information considering 0% of loses in order to obtain directly the capacity factor of the place. While they calculate the production, they consider the capacity factor. If I set losses in the system, the production will be decreased by this percentage of loss. That’s why I put zero in system losses. </w:t>
+        <w:t xml:space="preserve">The data is from renewables ninja. I got the information considering 0% of loses in order to obtain directly the capacity factor of the place. While they calculate the production, they consider the capacity factor. If I set losses in the system, the production </w:t>
+      </w:r>
+      <w:proofErr w:type="gramStart"/>
+      <w:r>
+        <w:rPr>
+          <w:lang w:val="en"/>
+        </w:rPr>
+        <w:t>will be decreased</w:t>
+      </w:r>
+      <w:proofErr w:type="gramEnd"/>
+      <w:r>
+        <w:rPr>
+          <w:lang w:val="en"/>
+        </w:rPr>
+        <w:t xml:space="preserve"> by this percentage of loss. </w:t>
+      </w:r>
+      <w:proofErr w:type="gramStart"/>
+      <w:r>
+        <w:rPr>
+          <w:lang w:val="en"/>
+        </w:rPr>
+        <w:t>That’s</w:t>
+      </w:r>
+      <w:proofErr w:type="gramEnd"/>
+      <w:r>
+        <w:rPr>
+          <w:lang w:val="en"/>
+        </w:rPr>
+        <w:t xml:space="preserve"> why I put zero in system losses. </w:t>
       </w:r>
       <w:r>
         <w:rPr>
@@ -1879,7 +2219,14 @@
         <w:rPr>
           <w:lang w:eastAsia="en-US"/>
         </w:rPr>
-        <w:t>I choose three locations in each region and got information of each year for these locations. I</w:t>
+        <w:t xml:space="preserve">I choose three locations in each region and got information of each year for these locations. </w:t>
+      </w:r>
+      <w:proofErr w:type="gramStart"/>
+      <w:r>
+        <w:rPr>
+          <w:lang w:eastAsia="en-US"/>
+        </w:rPr>
+        <w:t>I</w:t>
       </w:r>
       <w:r>
         <w:rPr>
@@ -1887,6 +2234,7 @@
         </w:rPr>
         <w:t>’ve</w:t>
       </w:r>
+      <w:proofErr w:type="gramEnd"/>
       <w:r>
         <w:rPr>
           <w:lang w:eastAsia="en-US"/>
@@ -2044,6 +2392,7 @@
           <w:lang w:eastAsia="en-US"/>
         </w:rPr>
       </w:pPr>
+      <w:proofErr w:type="gramStart"/>
       <w:r>
         <w:rPr>
           <w:lang w:eastAsia="en-US"/>
@@ -2056,6 +2405,7 @@
         </w:rPr>
         <w:t>’ve</w:t>
       </w:r>
+      <w:proofErr w:type="gramEnd"/>
       <w:r>
         <w:rPr>
           <w:lang w:eastAsia="en-US"/>
@@ -2072,7 +2422,21 @@
         <w:rPr>
           <w:lang w:eastAsia="en-US"/>
         </w:rPr>
-        <w:t xml:space="preserve"> three locations in each region and got information of each year for these locations. I’ve created a new time series that contains hourly values for 2012 to 2015 and the capacity factor of each hour is the mean of the capacity factor of the chosen regions.</w:t>
+        <w:t xml:space="preserve"> three locations in each region and got information of each year for these locations. </w:t>
+      </w:r>
+      <w:proofErr w:type="gramStart"/>
+      <w:r>
+        <w:rPr>
+          <w:lang w:eastAsia="en-US"/>
+        </w:rPr>
+        <w:t>I’ve</w:t>
+      </w:r>
+      <w:proofErr w:type="gramEnd"/>
+      <w:r>
+        <w:rPr>
+          <w:lang w:eastAsia="en-US"/>
+        </w:rPr>
+        <w:t xml:space="preserve"> created a new time series that contains hourly values for 2012 to 2015 and the capacity factor of each hour is the mean of the capacity factor of the chosen regions.</w:t>
       </w:r>
     </w:p>
     <w:p>
@@ -2640,6 +3004,95 @@
     </w:tbl>
     <w:p>
       <w:pPr>
+        <w:pStyle w:val="Ttulo2"/>
+        <w:rPr>
+          <w:lang w:eastAsia="en-US"/>
+        </w:rPr>
+      </w:pPr>
+      <w:proofErr w:type="spellStart"/>
+      <w:r>
+        <w:rPr>
+          <w:lang w:eastAsia="en-US"/>
+        </w:rPr>
+        <w:t>C</w:t>
+      </w:r>
+      <w:r>
+        <w:rPr>
+          <w:lang w:eastAsia="en-US"/>
+        </w:rPr>
+        <w:t>alibration_inflows.R</w:t>
+      </w:r>
+      <w:proofErr w:type="spellEnd"/>
+    </w:p>
+    <w:p>
+      <w:pPr>
+        <w:rPr>
+          <w:lang w:eastAsia="en-US"/>
+        </w:rPr>
+      </w:pPr>
+      <w:bookmarkStart w:id="1" w:name="_GoBack"/>
+      <w:bookmarkEnd w:id="1"/>
+      <w:r>
+        <w:rPr>
+          <w:highlight w:val="yellow"/>
+          <w:lang w:eastAsia="en-US"/>
+        </w:rPr>
+        <w:t xml:space="preserve"> </w:t>
+      </w:r>
+      <w:r>
+        <w:rPr>
+          <w:highlight w:val="yellow"/>
+          <w:lang w:eastAsia="en-US"/>
+        </w:rPr>
+        <w:t>(continue)</w:t>
+      </w:r>
+    </w:p>
+    <w:p>
+      <w:pPr>
+        <w:pStyle w:val="Ttulo2"/>
+        <w:rPr>
+          <w:lang w:eastAsia="en-US"/>
+        </w:rPr>
+      </w:pPr>
+      <w:r>
+        <w:rPr>
+          <w:lang w:eastAsia="en-US"/>
+        </w:rPr>
+        <w:t>Creating_shype_ONS_2012.R</w:t>
+      </w:r>
+    </w:p>
+    <w:p>
+      <w:pPr>
+        <w:rPr>
+          <w:lang w:eastAsia="en-US"/>
+        </w:rPr>
+      </w:pPr>
+      <w:r>
+        <w:rPr>
+          <w:highlight w:val="yellow"/>
+          <w:lang w:eastAsia="en-US"/>
+        </w:rPr>
+        <w:t xml:space="preserve"> (</w:t>
+      </w:r>
+      <w:proofErr w:type="gramStart"/>
+      <w:r>
+        <w:rPr>
+          <w:highlight w:val="yellow"/>
+          <w:lang w:eastAsia="en-US"/>
+        </w:rPr>
+        <w:t>continue</w:t>
+      </w:r>
+      <w:proofErr w:type="gramEnd"/>
+      <w:r>
+        <w:rPr>
+          <w:highlight w:val="yellow"/>
+          <w:lang w:eastAsia="en-US"/>
+        </w:rPr>
+        <w:t>)</w:t>
+      </w:r>
+    </w:p>
+    <w:p>
+      <w:pPr>
         <w:rPr>
           <w:lang w:eastAsia="en-US"/>
         </w:rPr>
@@ -2710,7 +3163,6 @@
         <w:rPr>
           <w:lang w:eastAsia="en-US"/>
         </w:rPr>
-        <w:lastRenderedPageBreak/>
         <w:t>Analizing</w:t>
       </w:r>
       <w:proofErr w:type="spellEnd"/>
@@ -2780,37 +3232,41 @@
         <w:rPr>
           <w:lang w:eastAsia="en-US"/>
         </w:rPr>
-        <w:t>This script reads ONS website data related to generation on 2012 for each region and cleans it in order to get</w:t>
-      </w:r>
-      <w:r>
-        <w:rPr>
-          <w:lang w:eastAsia="en-US"/>
-        </w:rPr>
-        <w:t xml:space="preserve"> tidy files to be </w:t>
-      </w:r>
-      <w:r>
-        <w:rPr>
-          <w:lang w:eastAsia="en-US"/>
-        </w:rPr>
-        <w:t>read by "ONS_validation_data_2012_complete.R"</w:t>
-      </w:r>
-      <w:r>
-        <w:rPr>
-          <w:lang w:eastAsia="en-US"/>
-        </w:rPr>
-        <w:t>.</w:t>
-      </w:r>
-      <w:r>
-        <w:rPr>
-          <w:lang w:eastAsia="en-US"/>
-        </w:rPr>
-        <w:t xml:space="preserve"> </w:t>
-      </w:r>
-      <w:r>
-        <w:rPr>
-          <w:lang w:eastAsia="en-US"/>
-        </w:rPr>
-        <w:t>The ONS data was achieved on its new website: (</w:t>
+        <w:t xml:space="preserve">This script reads ONS website data related to generation on 2012 for each region and cleans it in order to get tidy files to </w:t>
+      </w:r>
+      <w:proofErr w:type="gramStart"/>
+      <w:r>
+        <w:rPr>
+          <w:lang w:eastAsia="en-US"/>
+        </w:rPr>
+        <w:t>be read</w:t>
+      </w:r>
+      <w:proofErr w:type="gramEnd"/>
+      <w:r>
+        <w:rPr>
+          <w:lang w:eastAsia="en-US"/>
+        </w:rPr>
+        <w:t xml:space="preserve"> by "ONS_validation_data_2012_complete.R".</w:t>
+      </w:r>
+      <w:r>
+        <w:rPr>
+          <w:lang w:eastAsia="en-US"/>
+        </w:rPr>
+        <w:t xml:space="preserve"> The ONS data </w:t>
+      </w:r>
+      <w:proofErr w:type="gramStart"/>
+      <w:r>
+        <w:rPr>
+          <w:lang w:eastAsia="en-US"/>
+        </w:rPr>
+        <w:t>was achieved</w:t>
+      </w:r>
+      <w:proofErr w:type="gramEnd"/>
+      <w:r>
+        <w:rPr>
+          <w:lang w:eastAsia="en-US"/>
+        </w:rPr>
+        <w:t xml:space="preserve"> on its new website: (</w:t>
       </w:r>
       <w:hyperlink r:id="rId8" w:history="1">
         <w:r>
@@ -2825,13 +3281,7 @@
         <w:rPr>
           <w:lang w:eastAsia="en-US"/>
         </w:rPr>
-        <w:t>).</w:t>
-      </w:r>
-      <w:r>
-        <w:rPr>
-          <w:lang w:eastAsia="en-US"/>
-        </w:rPr>
-        <w:t xml:space="preserve"> We run this script fo</w:t>
+        <w:t>). We run this script fo</w:t>
       </w:r>
       <w:r>
         <w:rPr>
@@ -2867,13 +3317,7 @@
         <w:rPr>
           <w:lang w:eastAsia="en-US"/>
         </w:rPr>
-        <w:t xml:space="preserve"> created one variable </w:t>
-      </w:r>
-      <w:r>
-        <w:rPr>
-          <w:lang w:eastAsia="en-US"/>
-        </w:rPr>
-        <w:t>(</w:t>
+        <w:t xml:space="preserve"> created one variable (</w:t>
       </w:r>
       <w:proofErr w:type="spellStart"/>
       <w:r>
@@ -2887,13 +3331,7 @@
         <w:rPr>
           <w:lang w:eastAsia="en-US"/>
         </w:rPr>
-        <w:t xml:space="preserve">) </w:t>
-      </w:r>
-      <w:r>
-        <w:rPr>
-          <w:lang w:eastAsia="en-US"/>
-        </w:rPr>
-        <w:t>that saves the names of regions and we just have to change this variable in each run in order to get the file of each region.</w:t>
+        <w:t>) that saves the names of regions and we just have to change this variable in each run in order to get the file of each region.</w:t>
       </w:r>
     </w:p>
     <w:p>
@@ -2903,6 +3341,49 @@
           <w:lang w:eastAsia="en-US"/>
         </w:rPr>
       </w:pPr>
+      <w:proofErr w:type="spellStart"/>
+      <w:r>
+        <w:rPr>
+          <w:lang w:eastAsia="en-US"/>
+        </w:rPr>
+        <w:t>Cleaning_ONS_transfer_data.R</w:t>
+      </w:r>
+      <w:proofErr w:type="spellEnd"/>
+    </w:p>
+    <w:p>
+      <w:pPr>
+        <w:rPr>
+          <w:lang w:eastAsia="en-US"/>
+        </w:rPr>
+      </w:pPr>
+      <w:r>
+        <w:rPr>
+          <w:lang w:eastAsia="en-US"/>
+        </w:rPr>
+        <w:t xml:space="preserve">This script simply reads ONS file containing electricity exchanges by </w:t>
+      </w:r>
+      <w:proofErr w:type="gramStart"/>
+      <w:r>
+        <w:rPr>
+          <w:lang w:eastAsia="en-US"/>
+        </w:rPr>
+        <w:t>subsystems,</w:t>
+      </w:r>
+      <w:proofErr w:type="gramEnd"/>
+      <w:r>
+        <w:rPr>
+          <w:lang w:eastAsia="en-US"/>
+        </w:rPr>
+        <w:t xml:space="preserve"> selects relevant information and saves it in a table named “transfer_ONS.csv”.</w:t>
+      </w:r>
+    </w:p>
+    <w:p>
+      <w:pPr>
+        <w:pStyle w:val="Ttulo2"/>
+        <w:rPr>
+          <w:lang w:eastAsia="en-US"/>
+        </w:rPr>
+      </w:pPr>
       <w:r>
         <w:rPr>
           <w:lang w:eastAsia="en-US"/>
@@ -2920,25 +3401,19 @@
         <w:rPr>
           <w:lang w:eastAsia="en-US"/>
         </w:rPr>
-        <w:t>This script compares results of generation of electricity by source and region of ONS and COPA Brazil. Daily values of electricity generation from ONS</w:t>
-      </w:r>
-      <w:r>
-        <w:rPr>
-          <w:lang w:eastAsia="en-US"/>
-        </w:rPr>
-        <w:t>.</w:t>
-      </w:r>
-      <w:r>
-        <w:rPr>
-          <w:lang w:eastAsia="en-US"/>
-        </w:rPr>
-        <w:t xml:space="preserve"> Period: 7/1/2012 to 7/31/2012</w:t>
-      </w:r>
-      <w:r>
-        <w:rPr>
-          <w:lang w:eastAsia="en-US"/>
-        </w:rPr>
-        <w:t>. It r</w:t>
+        <w:t>This script compares results of generation of electricity by source and region of ONS and COPA Brazil. Daily values of electricit</w:t>
+      </w:r>
+      <w:r>
+        <w:rPr>
+          <w:lang w:eastAsia="en-US"/>
+        </w:rPr>
+        <w:t>y generation from ONS. Period: 1/1/2012 to 12</w:t>
+      </w:r>
+      <w:r>
+        <w:rPr>
+          <w:lang w:eastAsia="en-US"/>
+        </w:rPr>
+        <w:t>/31/2012. It r</w:t>
       </w:r>
       <w:r>
         <w:rPr>
@@ -2964,7 +3439,14 @@
         <w:rPr>
           <w:lang w:eastAsia="en-US"/>
         </w:rPr>
-        <w:t xml:space="preserve">” and creates figures comparing technology generation in each region. </w:t>
+        <w:t xml:space="preserve">” and creates figures comparing technology </w:t>
+      </w:r>
+      <w:r>
+        <w:rPr>
+          <w:lang w:eastAsia="en-US"/>
+        </w:rPr>
+        <w:lastRenderedPageBreak/>
+        <w:t xml:space="preserve">generation in each region. </w:t>
       </w:r>
       <w:r>
         <w:rPr>
@@ -3078,8 +3560,6 @@
         </w:rPr>
         <w:t xml:space="preserve"> </w:t>
       </w:r>
-      <w:bookmarkStart w:id="1" w:name="_GoBack"/>
-      <w:bookmarkEnd w:id="1"/>
       <w:r>
         <w:rPr>
           <w:lang w:eastAsia="en-US"/>
@@ -3152,306 +3632,445 @@
         <w:rPr>
           <w:lang w:eastAsia="en-US"/>
         </w:rPr>
-        <w:t xml:space="preserve">. They create plots comparing hydro, thermal and wind (when </w:t>
-      </w:r>
-      <w:r>
-        <w:rPr>
-          <w:lang w:eastAsia="en-US"/>
+        <w:t>. They create plots comparing hydro, thermal and wind (when it is the case) generation between COPA and ONS</w:t>
+      </w:r>
+      <w:r>
+        <w:rPr>
+          <w:lang w:eastAsia="en-US"/>
+        </w:rPr>
+        <w:t xml:space="preserve"> for run named “Validation_2012”, that has the period of 01-01-2012 to 12-31-2012</w:t>
+      </w:r>
+      <w:r>
+        <w:rPr>
+          <w:lang w:eastAsia="en-US"/>
+        </w:rPr>
+        <w:t xml:space="preserve">. </w:t>
+      </w:r>
+      <w:r>
+        <w:rPr>
+          <w:lang w:eastAsia="en-US"/>
+        </w:rPr>
+        <w:t xml:space="preserve">The main figure of each script is a </w:t>
+      </w:r>
+      <w:proofErr w:type="spellStart"/>
+      <w:r>
+        <w:rPr>
+          <w:lang w:eastAsia="en-US"/>
+        </w:rPr>
+        <w:t>multiplot</w:t>
+      </w:r>
+      <w:proofErr w:type="spellEnd"/>
+      <w:r>
+        <w:rPr>
+          <w:lang w:eastAsia="en-US"/>
+        </w:rPr>
+        <w:t xml:space="preserve"> with generation by source and points graphs, showing the dispersion of ONS and COPA per source.</w:t>
+      </w:r>
+      <w:r>
+        <w:rPr>
+          <w:lang w:eastAsia="en-US"/>
+        </w:rPr>
+        <w:t xml:space="preserve"> These figures are saved in the following path “</w:t>
+      </w:r>
+      <w:r>
+        <w:rPr>
+          <w:lang w:eastAsia="en-US"/>
+        </w:rPr>
+        <w:t>C:\Users\</w:t>
+      </w:r>
+      <w:proofErr w:type="spellStart"/>
+      <w:r>
+        <w:rPr>
+          <w:lang w:eastAsia="en-US"/>
+        </w:rPr>
+        <w:t>cancella</w:t>
+      </w:r>
+      <w:proofErr w:type="spellEnd"/>
+      <w:r>
+        <w:rPr>
+          <w:lang w:eastAsia="en-US"/>
+        </w:rPr>
+        <w:t>\Google Drive\</w:t>
+      </w:r>
+      <w:proofErr w:type="gramStart"/>
+      <w:r>
+        <w:rPr>
+          <w:lang w:eastAsia="en-US"/>
+        </w:rPr>
+        <w:t>!IIASA</w:t>
+      </w:r>
+      <w:proofErr w:type="gramEnd"/>
+      <w:r>
+        <w:rPr>
+          <w:lang w:eastAsia="en-US"/>
+        </w:rPr>
+        <w:t>\COPA\runs\Validation_2012\figures</w:t>
+      </w:r>
+      <w:r>
+        <w:rPr>
+          <w:lang w:eastAsia="en-US"/>
+        </w:rPr>
+        <w:t>”.</w:t>
+      </w:r>
+      <w:r>
+        <w:rPr>
+          <w:lang w:eastAsia="en-US"/>
+        </w:rPr>
+        <w:t xml:space="preserve"> </w:t>
+      </w:r>
+      <w:r>
+        <w:rPr>
+          <w:lang w:eastAsia="en-US"/>
+        </w:rPr>
+        <w:t xml:space="preserve"> </w:t>
+      </w:r>
+    </w:p>
+    <w:p>
+      <w:pPr>
+        <w:pStyle w:val="Ttulo2"/>
+        <w:rPr>
+          <w:lang w:val="en"/>
+        </w:rPr>
+      </w:pPr>
+      <w:proofErr w:type="spellStart"/>
+      <w:r>
+        <w:rPr>
+          <w:lang w:eastAsia="en-US"/>
+        </w:rPr>
+        <w:t>Creating_statistical_indicators.R</w:t>
+      </w:r>
+      <w:proofErr w:type="spellEnd"/>
+    </w:p>
+    <w:p>
+      <w:pPr>
+        <w:rPr>
+          <w:lang w:val="en"/>
+        </w:rPr>
+      </w:pPr>
+      <w:r>
+        <w:rPr>
+          <w:lang w:val="en"/>
+        </w:rPr>
+        <w:t xml:space="preserve">This script reads tables from </w:t>
+      </w:r>
+      <w:proofErr w:type="spellStart"/>
+      <w:r>
+        <w:rPr>
+          <w:lang w:val="en"/>
+        </w:rPr>
+        <w:t>ONS_validation_data_region</w:t>
+      </w:r>
+      <w:proofErr w:type="spellEnd"/>
+      <w:r>
+        <w:rPr>
+          <w:lang w:val="en"/>
+        </w:rPr>
+        <w:t xml:space="preserve"> scripts containing correlation and RMSE between time series of electricity generation for each region and creates a summary indicators table. </w:t>
+      </w:r>
+      <w:r>
+        <w:rPr>
+          <w:lang w:val="en"/>
+        </w:rPr>
+        <w:t>It also makes plots of each indicator (correlation and RMSE) by region.</w:t>
+      </w:r>
+    </w:p>
+    <w:p>
+      <w:pPr>
+        <w:pStyle w:val="Ttulo2"/>
+        <w:rPr>
+          <w:lang w:val="en"/>
+        </w:rPr>
+      </w:pPr>
+      <w:proofErr w:type="spellStart"/>
+      <w:r>
+        <w:rPr>
+          <w:lang w:val="en"/>
+        </w:rPr>
+        <w:t>Comparing_transfer_ONS_COPA.R</w:t>
+      </w:r>
+      <w:proofErr w:type="spellEnd"/>
+    </w:p>
+    <w:p>
+      <w:pPr>
+        <w:rPr>
+          <w:lang w:val="en"/>
+        </w:rPr>
+      </w:pPr>
+      <w:r>
+        <w:rPr>
+          <w:lang w:val="en"/>
+        </w:rPr>
+        <w:t>This script compares ONS daily electricity transfers from 2012 to COPA transfer results. The main result is a .pdf figure</w:t>
+      </w:r>
+      <w:r>
+        <w:rPr>
+          <w:lang w:val="en"/>
+        </w:rPr>
+        <w:t xml:space="preserve"> containing transfer graph from ONS and COPA side by side. </w:t>
+      </w:r>
+      <w:r>
+        <w:rPr>
+          <w:lang w:val="en"/>
+        </w:rPr>
+        <w:t xml:space="preserve">This figure </w:t>
+      </w:r>
+      <w:proofErr w:type="gramStart"/>
+      <w:r>
+        <w:rPr>
+          <w:lang w:val="en"/>
+        </w:rPr>
+        <w:t>is saved</w:t>
+      </w:r>
+      <w:proofErr w:type="gramEnd"/>
+      <w:r>
+        <w:rPr>
+          <w:lang w:val="en"/>
+        </w:rPr>
+        <w:t xml:space="preserve"> in “</w:t>
+      </w:r>
+      <w:r>
+        <w:rPr>
+          <w:lang w:val="en"/>
+        </w:rPr>
+        <w:t>CO</w:t>
+      </w:r>
+      <w:r>
+        <w:rPr>
+          <w:lang w:val="en"/>
+        </w:rPr>
+        <w:t>PA/runs/Validation_2012/figures”.</w:t>
+      </w:r>
+    </w:p>
+    <w:p>
+      <w:pPr>
+        <w:pStyle w:val="Ttulo2"/>
+        <w:rPr>
+          <w:lang w:val="en"/>
+        </w:rPr>
+      </w:pPr>
+      <w:proofErr w:type="spellStart"/>
+      <w:r>
+        <w:rPr>
+          <w:lang w:val="en"/>
+        </w:rPr>
+        <w:t>Understanding_hydro_generation.R</w:t>
+      </w:r>
+      <w:proofErr w:type="spellEnd"/>
+    </w:p>
+    <w:p>
+      <w:pPr>
+        <w:rPr>
+          <w:lang w:val="en"/>
+        </w:rPr>
+      </w:pPr>
+      <w:r>
+        <w:rPr>
+          <w:lang w:val="en"/>
+        </w:rPr>
+        <w:t>This script compares hydro parameters from “</w:t>
+      </w:r>
+      <w:r>
+        <w:rPr>
+          <w:lang w:val="en"/>
+        </w:rPr>
+        <w:t>hydro_data_br_2012_1.csv</w:t>
+      </w:r>
+      <w:r>
+        <w:rPr>
+          <w:lang w:val="en"/>
+        </w:rPr>
+        <w:t>”</w:t>
+      </w:r>
+      <w:r>
+        <w:rPr>
+          <w:lang w:val="en"/>
+        </w:rPr>
+        <w:t xml:space="preserve"> </w:t>
+      </w:r>
+      <w:r>
+        <w:rPr>
+          <w:lang w:val="en"/>
+        </w:rPr>
+        <w:t xml:space="preserve">with the results of COPA model in order to check the attendance of constraints. It makes a plot of storage levels of each subsystem in the same graph. </w:t>
+      </w:r>
+    </w:p>
+    <w:p>
+      <w:pPr>
+        <w:rPr>
+          <w:lang w:val="en"/>
+        </w:rPr>
+      </w:pPr>
+      <w:r>
+        <w:rPr>
+          <w:lang w:val="en"/>
         </w:rPr>
         <w:lastRenderedPageBreak/>
-        <w:t>it is the case) generation between COPA and ONS</w:t>
-      </w:r>
-      <w:r>
-        <w:rPr>
-          <w:lang w:eastAsia="en-US"/>
-        </w:rPr>
-        <w:t xml:space="preserve"> for run named “Validation_2012”, that has the period of 01-01-2012 to 12-31-2012</w:t>
-      </w:r>
-      <w:r>
-        <w:rPr>
-          <w:lang w:eastAsia="en-US"/>
+        <w:t xml:space="preserve">Other result of this script is a plot that </w:t>
+      </w:r>
+      <w:r>
+        <w:rPr>
+          <w:lang w:val="en"/>
+        </w:rPr>
+        <w:t>compares the total hydro</w:t>
+      </w:r>
+      <w:r>
+        <w:rPr>
+          <w:lang w:val="en"/>
+        </w:rPr>
+        <w:t xml:space="preserve"> and thermal </w:t>
+      </w:r>
+      <w:r>
+        <w:rPr>
+          <w:lang w:val="en"/>
+        </w:rPr>
+        <w:t xml:space="preserve">generation </w:t>
+      </w:r>
+      <w:r>
+        <w:rPr>
+          <w:lang w:val="en"/>
+        </w:rPr>
+        <w:t>between ONS and COPA</w:t>
+      </w:r>
+      <w:r>
+        <w:rPr>
+          <w:lang w:val="en"/>
         </w:rPr>
         <w:t xml:space="preserve">. </w:t>
       </w:r>
-      <w:r>
-        <w:rPr>
-          <w:lang w:eastAsia="en-US"/>
-        </w:rPr>
-        <w:t xml:space="preserve">The main figure of each script is a </w:t>
-      </w:r>
+    </w:p>
+    <w:p>
+      <w:pPr>
+        <w:pStyle w:val="Ttulo2"/>
+        <w:rPr>
+          <w:lang w:val="en"/>
+        </w:rPr>
+      </w:pPr>
       <w:proofErr w:type="spellStart"/>
       <w:r>
         <w:rPr>
-          <w:lang w:eastAsia="en-US"/>
-        </w:rPr>
-        <w:t>multiplot</w:t>
+          <w:lang w:val="en"/>
+        </w:rPr>
+        <w:t>Comparing_inflows_x_hydro.R</w:t>
       </w:r>
       <w:proofErr w:type="spellEnd"/>
-      <w:r>
-        <w:rPr>
-          <w:lang w:eastAsia="en-US"/>
-        </w:rPr>
-        <w:t xml:space="preserve"> with generation by source and points graphs, showing the dispersion of ONS and COPA per source.</w:t>
-      </w:r>
-      <w:r>
-        <w:rPr>
-          <w:lang w:eastAsia="en-US"/>
-        </w:rPr>
-        <w:t xml:space="preserve"> These figures are saved in the following path “</w:t>
-      </w:r>
-      <w:r>
-        <w:rPr>
-          <w:lang w:eastAsia="en-US"/>
-        </w:rPr>
-        <w:t>C:\Users\</w:t>
+    </w:p>
+    <w:p>
+      <w:pPr>
+        <w:rPr>
+          <w:lang w:val="en"/>
+        </w:rPr>
+      </w:pPr>
+      <w:r>
+        <w:rPr>
+          <w:lang w:val="en"/>
+        </w:rPr>
+        <w:t>This script compares the inflows from “</w:t>
       </w:r>
       <w:proofErr w:type="spellStart"/>
       <w:r>
         <w:rPr>
-          <w:lang w:eastAsia="en-US"/>
-        </w:rPr>
-        <w:t>cancella</w:t>
+          <w:lang w:val="en"/>
+        </w:rPr>
+        <w:t>br_shype_hydro.feather</w:t>
       </w:r>
       <w:proofErr w:type="spellEnd"/>
       <w:r>
         <w:rPr>
-          <w:lang w:eastAsia="en-US"/>
-        </w:rPr>
-        <w:t>\Google Drive\</w:t>
+          <w:lang w:val="en"/>
+        </w:rPr>
+        <w:t>” file and the COPA results in terms of hydro generation. It also compares the wind resources of “</w:t>
+      </w:r>
+      <w:proofErr w:type="spellStart"/>
+      <w:r>
+        <w:rPr>
+          <w:lang w:val="en"/>
+        </w:rPr>
+        <w:t>wind_br.feather</w:t>
+      </w:r>
+      <w:proofErr w:type="spellEnd"/>
+      <w:r>
+        <w:rPr>
+          <w:lang w:val="en"/>
+        </w:rPr>
+        <w:t xml:space="preserve">” to wind production in COPA. The main objective is to verify if the model </w:t>
+      </w:r>
+      <w:r>
+        <w:rPr>
+          <w:lang w:val="en"/>
+        </w:rPr>
+        <w:t xml:space="preserve">is generating </w:t>
+      </w:r>
+      <w:r>
+        <w:rPr>
+          <w:lang w:val="en"/>
+        </w:rPr>
+        <w:t xml:space="preserve">according the availability of these resources. </w:t>
+      </w:r>
+    </w:p>
+    <w:p>
+      <w:pPr>
+        <w:pStyle w:val="Ttulo2"/>
+        <w:rPr>
+          <w:lang w:eastAsia="en-US"/>
+        </w:rPr>
+      </w:pPr>
+      <w:proofErr w:type="spellStart"/>
+      <w:r>
+        <w:rPr>
+          <w:lang w:eastAsia="en-US"/>
+        </w:rPr>
+        <w:t>Comparing_COPA_ONS_load.R</w:t>
+      </w:r>
+      <w:proofErr w:type="spellEnd"/>
+      <w:r>
+        <w:rPr>
+          <w:lang w:eastAsia="en-US"/>
+        </w:rPr>
+        <w:t xml:space="preserve"> </w:t>
+      </w:r>
+    </w:p>
+    <w:p>
+      <w:pPr>
+        <w:rPr>
+          <w:lang w:eastAsia="en-US"/>
+        </w:rPr>
+      </w:pPr>
+      <w:r>
+        <w:rPr>
+          <w:lang w:eastAsia="en-US"/>
+        </w:rPr>
+        <w:t>This script compares the website ONS load with the load that Wilkens sent us.</w:t>
+      </w:r>
+      <w:r>
+        <w:rPr>
+          <w:lang w:eastAsia="en-US"/>
+        </w:rPr>
+        <w:t xml:space="preserve"> It creates a graph to compare this data. It seems they are very close to each other, but I need to check with Johannes a question regarding the dates. </w:t>
       </w:r>
       <w:proofErr w:type="gramStart"/>
       <w:r>
         <w:rPr>
           <w:lang w:eastAsia="en-US"/>
         </w:rPr>
-        <w:t>!IIASA</w:t>
+        <w:t>I’m</w:t>
       </w:r>
       <w:proofErr w:type="gramEnd"/>
       <w:r>
         <w:rPr>
           <w:lang w:eastAsia="en-US"/>
         </w:rPr>
-        <w:t>\COPA\runs\Validation_2012\figures</w:t>
-      </w:r>
-      <w:r>
-        <w:rPr>
-          <w:lang w:eastAsia="en-US"/>
-        </w:rPr>
-        <w:t>”.</w:t>
-      </w:r>
-      <w:r>
-        <w:rPr>
-          <w:lang w:eastAsia="en-US"/>
-        </w:rPr>
-        <w:t xml:space="preserve"> </w:t>
-      </w:r>
-      <w:r>
-        <w:rPr>
-          <w:lang w:eastAsia="en-US"/>
-        </w:rPr>
-        <w:t xml:space="preserve"> </w:t>
-      </w:r>
-    </w:p>
-    <w:p>
-      <w:pPr>
-        <w:pStyle w:val="Ttulo2"/>
-        <w:rPr>
-          <w:lang w:eastAsia="en-US"/>
-        </w:rPr>
-      </w:pPr>
+        <w:t xml:space="preserve"> not able to merge the dates of this two time series. </w:t>
+      </w:r>
+    </w:p>
+    <w:p>
+      <w:r>
+        <w:t xml:space="preserve">Update </w:t>
+      </w:r>
       <w:proofErr w:type="spellStart"/>
       <w:r>
-        <w:rPr>
-          <w:lang w:eastAsia="en-US"/>
-        </w:rPr>
-        <w:t>Comparing_COPA_ONS_load.R</w:t>
+        <w:t>comparing_inflows_x_hydro.R</w:t>
       </w:r>
       <w:proofErr w:type="spellEnd"/>
-      <w:r>
-        <w:rPr>
-          <w:lang w:eastAsia="en-US"/>
-        </w:rPr>
-        <w:t xml:space="preserve"> </w:t>
-      </w:r>
-    </w:p>
-    <w:p>
-      <w:pPr>
-        <w:rPr>
-          <w:lang w:eastAsia="en-US"/>
-        </w:rPr>
-      </w:pPr>
-      <w:r>
-        <w:rPr>
-          <w:lang w:eastAsia="en-US"/>
-        </w:rPr>
-        <w:t>This script compares the website ONS load with the load that Wilkens sent us.</w:t>
-      </w:r>
-      <w:r>
-        <w:rPr>
-          <w:lang w:eastAsia="en-US"/>
-        </w:rPr>
-        <w:t xml:space="preserve"> It creates a graph to compare this data. </w:t>
-      </w:r>
-      <w:r>
-        <w:rPr>
-          <w:lang w:eastAsia="en-US"/>
-        </w:rPr>
-        <w:t xml:space="preserve">It seems </w:t>
-      </w:r>
-      <w:r>
-        <w:rPr>
-          <w:lang w:eastAsia="en-US"/>
-        </w:rPr>
-        <w:t xml:space="preserve">they are </w:t>
-      </w:r>
-      <w:r>
-        <w:rPr>
-          <w:lang w:eastAsia="en-US"/>
-        </w:rPr>
-        <w:t>very close</w:t>
-      </w:r>
-      <w:r>
-        <w:rPr>
-          <w:lang w:eastAsia="en-US"/>
-        </w:rPr>
-        <w:t xml:space="preserve"> to each other</w:t>
-      </w:r>
-      <w:r>
-        <w:rPr>
-          <w:lang w:eastAsia="en-US"/>
-        </w:rPr>
-        <w:t xml:space="preserve">, but I need to check with Johannes a question regarding the dates. I’m not able to </w:t>
-      </w:r>
-      <w:r>
-        <w:rPr>
-          <w:lang w:eastAsia="en-US"/>
-        </w:rPr>
-        <w:t>merge</w:t>
-      </w:r>
-      <w:r>
-        <w:rPr>
-          <w:lang w:eastAsia="en-US"/>
-        </w:rPr>
-        <w:t xml:space="preserve"> the dates of this two time series. </w:t>
-      </w:r>
-    </w:p>
-    <w:p>
-      <w:pPr>
-        <w:pStyle w:val="Ttulo2"/>
-        <w:rPr>
-          <w:lang w:val="en"/>
-        </w:rPr>
-      </w:pPr>
-      <w:proofErr w:type="spellStart"/>
-      <w:r>
-        <w:rPr>
-          <w:lang w:eastAsia="en-US"/>
-        </w:rPr>
-        <w:t>Creating_statistical_indicators.R</w:t>
-      </w:r>
-      <w:proofErr w:type="spellEnd"/>
-    </w:p>
-    <w:p>
-      <w:pPr>
-        <w:rPr>
-          <w:lang w:val="en"/>
-        </w:rPr>
-      </w:pPr>
-      <w:r>
-        <w:rPr>
-          <w:lang w:val="en"/>
-        </w:rPr>
-        <w:t xml:space="preserve">This script reads tables from </w:t>
-      </w:r>
-      <w:proofErr w:type="spellStart"/>
-      <w:r>
-        <w:rPr>
-          <w:lang w:val="en"/>
-        </w:rPr>
-        <w:t>ONS_validation_data_region</w:t>
-      </w:r>
-      <w:proofErr w:type="spellEnd"/>
-      <w:r>
-        <w:rPr>
-          <w:lang w:val="en"/>
-        </w:rPr>
-        <w:t xml:space="preserve"> scripts containing correlation and RMSE between time series of electricity generation for each region and creates a summary indicators table. </w:t>
-      </w:r>
-      <w:r>
-        <w:rPr>
-          <w:lang w:val="en"/>
-        </w:rPr>
-        <w:t>It also makes plots of each indicator (correlation and RMSE) by region.</w:t>
-      </w:r>
-    </w:p>
-    <w:p>
-      <w:pPr>
-        <w:pStyle w:val="Ttulo2"/>
-        <w:rPr>
-          <w:lang w:val="en"/>
-        </w:rPr>
-      </w:pPr>
-      <w:proofErr w:type="spellStart"/>
-      <w:r>
-        <w:rPr>
-          <w:lang w:val="en"/>
-        </w:rPr>
-        <w:t>Comparing_inflows_x_hydro.R</w:t>
-      </w:r>
-      <w:proofErr w:type="spellEnd"/>
-    </w:p>
-    <w:p>
-      <w:pPr>
-        <w:rPr>
-          <w:lang w:val="en"/>
-        </w:rPr>
-      </w:pPr>
-      <w:r>
-        <w:rPr>
-          <w:lang w:val="en"/>
-        </w:rPr>
-        <w:t>This script compares the inflows from “</w:t>
-      </w:r>
-      <w:proofErr w:type="spellStart"/>
-      <w:r>
-        <w:rPr>
-          <w:lang w:val="en"/>
-        </w:rPr>
-        <w:t>br_shype_hydro.feather</w:t>
-      </w:r>
-      <w:proofErr w:type="spellEnd"/>
-      <w:r>
-        <w:rPr>
-          <w:lang w:val="en"/>
-        </w:rPr>
-        <w:t>” file and the COPA results in terms of hydro generation. It also compares the wind resources of “</w:t>
-      </w:r>
-      <w:proofErr w:type="spellStart"/>
-      <w:r>
-        <w:rPr>
-          <w:lang w:val="en"/>
-        </w:rPr>
-        <w:t>wind_br.feather</w:t>
-      </w:r>
-      <w:proofErr w:type="spellEnd"/>
-      <w:r>
-        <w:rPr>
-          <w:lang w:val="en"/>
-        </w:rPr>
-        <w:t xml:space="preserve">” to wind production in COPA. The main objective is to verify if the model </w:t>
-      </w:r>
-      <w:r>
-        <w:rPr>
-          <w:lang w:val="en"/>
-        </w:rPr>
-        <w:t xml:space="preserve">is generating </w:t>
-      </w:r>
-      <w:r>
-        <w:rPr>
-          <w:lang w:val="en"/>
-        </w:rPr>
-        <w:t xml:space="preserve">according the availability of these resources. </w:t>
-      </w:r>
     </w:p>
     <w:p>
       <w:pPr>
@@ -3508,7 +4127,15 @@
     </w:p>
     <w:p>
       <w:r>
-        <w:t>Decision: It is a question because we have many technologies of natural gas power plants. There is a 2016’s report made by Planning Energy Company (EPE in Portuguese) that describes the electricity generation technologies and gives some ranges for investment costs of these technologies. Using this document, I obtained 61% of thermal plants coming from combined cycle in Brazil. So I assume that all thermal plants have combined cycle costs.</w:t>
+        <w:t xml:space="preserve">Decision: It is a question because we have many technologies of natural gas power plants. There is a 2016’s report made by Planning Energy Company (EPE in Portuguese) that describes the electricity generation technologies and gives some ranges for investment costs of these technologies. Using this document, I obtained 61% of thermal plants coming from combined cycle in Brazil. </w:t>
+      </w:r>
+      <w:proofErr w:type="gramStart"/>
+      <w:r>
+        <w:t>So</w:t>
+      </w:r>
+      <w:proofErr w:type="gramEnd"/>
+      <w:r>
+        <w:t xml:space="preserve"> I assume that all thermal plants have combined cycle costs.</w:t>
       </w:r>
     </w:p>
     <w:p>
@@ -3561,7 +4188,15 @@
     </w:p>
     <w:p>
       <w:r>
-        <w:t>Decision: I’ve chosen to use EPE</w:t>
+        <w:t xml:space="preserve">Decision: </w:t>
+      </w:r>
+      <w:proofErr w:type="gramStart"/>
+      <w:r>
+        <w:t>I’ve</w:t>
+      </w:r>
+      <w:proofErr w:type="gramEnd"/>
+      <w:r>
+        <w:t xml:space="preserve"> chosen to use EPE</w:t>
       </w:r>
       <w:r>
         <w:t>’s report</w:t>
@@ -3610,12 +4245,28 @@
     </w:p>
     <w:p>
       <w:r>
-        <w:t>Options: Under the assumption I’m using the EPE report, my options are the upper bound or the lower bounds for the costs.</w:t>
-      </w:r>
-    </w:p>
-    <w:p>
-      <w:r>
-        <w:t xml:space="preserve">Decision: I’ve chosen the upper limits of the technologies costs trying to be more conservative, but I don’t have much sensitivity about the costs values. Maybe a good idea would be making scenarios afterwards changing some key variables in a range (the costs is one of them) to </w:t>
+        <w:t xml:space="preserve">Options: Under the </w:t>
+      </w:r>
+      <w:proofErr w:type="gramStart"/>
+      <w:r>
+        <w:t>assumption</w:t>
+      </w:r>
+      <w:proofErr w:type="gramEnd"/>
+      <w:r>
+        <w:t xml:space="preserve"> I’m using the EPE report, my options are the upper bound or the lower bounds for the costs.</w:t>
+      </w:r>
+    </w:p>
+    <w:p>
+      <w:r>
+        <w:t xml:space="preserve">Decision: </w:t>
+      </w:r>
+      <w:proofErr w:type="gramStart"/>
+      <w:r>
+        <w:t>I’ve</w:t>
+      </w:r>
+      <w:proofErr w:type="gramEnd"/>
+      <w:r>
+        <w:t xml:space="preserve"> chosen the upper limits of the technologies costs trying to be more conservative, but I don’t have much sensitivity about the costs values. Maybe a good idea would be making scenarios afterwards changing some key variables in a range (the costs is one of them) to </w:t>
       </w:r>
       <w:r>
         <w:t>analyze</w:t>
@@ -3665,7 +4316,21 @@
         <w:rPr>
           <w:lang w:val="en"/>
         </w:rPr>
-        <w:t xml:space="preserve">The monetary restatement was made by applying the average exchange rate for the year in question to the required values, </w:t>
+        <w:t xml:space="preserve">The monetary restatement </w:t>
+      </w:r>
+      <w:proofErr w:type="gramStart"/>
+      <w:r>
+        <w:rPr>
+          <w:lang w:val="en"/>
+        </w:rPr>
+        <w:t>was made</w:t>
+      </w:r>
+      <w:proofErr w:type="gramEnd"/>
+      <w:r>
+        <w:rPr>
+          <w:lang w:val="en"/>
+        </w:rPr>
+        <w:t xml:space="preserve"> by applying the average exchange rate for the year in question to the required values, </w:t>
       </w:r>
       <w:proofErr w:type="spellStart"/>
       <w:r>
@@ -3693,7 +4358,21 @@
         <w:rPr>
           <w:lang w:val="en"/>
         </w:rPr>
-        <w:t xml:space="preserve"> (R$) of 2013, 2015 and 2016. Subsequently, the IPCA (inflation official index in Brazil) correction was applied to reach the values ​​of May 2017.</w:t>
+        <w:t xml:space="preserve"> (R$) of 2013, 2015 and 2016. Subsequently, the IPCA (inflation official index in Brazil) correction </w:t>
+      </w:r>
+      <w:proofErr w:type="gramStart"/>
+      <w:r>
+        <w:rPr>
+          <w:lang w:val="en"/>
+        </w:rPr>
+        <w:t>was applied</w:t>
+      </w:r>
+      <w:proofErr w:type="gramEnd"/>
+      <w:r>
+        <w:rPr>
+          <w:lang w:val="en"/>
+        </w:rPr>
+        <w:t xml:space="preserve"> to reach the values ​​of May 2017.</w:t>
       </w:r>
     </w:p>
     <w:p>
@@ -3792,7 +4471,15 @@
     </w:p>
     <w:p>
       <w:r>
-        <w:t>Decision: I don’t have information about interruption of these plants</w:t>
+        <w:t xml:space="preserve">Decision: I </w:t>
+      </w:r>
+      <w:proofErr w:type="gramStart"/>
+      <w:r>
+        <w:t>don’t</w:t>
+      </w:r>
+      <w:proofErr w:type="gramEnd"/>
+      <w:r>
+        <w:t xml:space="preserve"> have information about interruption of these plants</w:t>
       </w:r>
       <w:r>
         <w:t xml:space="preserve"> in </w:t>
@@ -3815,7 +4502,23 @@
         <w:t>I simply used the maximum capacity as the available capacity for these plants.</w:t>
       </w:r>
       <w:r>
-        <w:t xml:space="preserve"> I’m also considering to estimate it using data from the existent plants. However it is not implemented yet. </w:t>
+        <w:t xml:space="preserve"> </w:t>
+      </w:r>
+      <w:proofErr w:type="gramStart"/>
+      <w:r>
+        <w:t>I’m</w:t>
+      </w:r>
+      <w:proofErr w:type="gramEnd"/>
+      <w:r>
+        <w:t xml:space="preserve"> also considering to estimate it using data from the existent plants. </w:t>
+      </w:r>
+      <w:proofErr w:type="gramStart"/>
+      <w:r>
+        <w:t>However</w:t>
+      </w:r>
+      <w:proofErr w:type="gramEnd"/>
+      <w:r>
+        <w:t xml:space="preserve"> it is not implemented yet. </w:t>
       </w:r>
     </w:p>
     <w:p>
@@ -3857,7 +4560,15 @@
         <w:t xml:space="preserve">Options: </w:t>
       </w:r>
       <w:r>
-        <w:t xml:space="preserve">The Swedish version of the thermal power plants file doesn’t </w:t>
+        <w:t xml:space="preserve">The Swedish version of the thermal power plants file </w:t>
+      </w:r>
+      <w:proofErr w:type="gramStart"/>
+      <w:r>
+        <w:t>doesn’t</w:t>
+      </w:r>
+      <w:proofErr w:type="gramEnd"/>
+      <w:r>
+        <w:t xml:space="preserve"> </w:t>
       </w:r>
       <w:r>
         <w:t xml:space="preserve">specify </w:t>
@@ -3874,7 +4585,15 @@
     </w:p>
     <w:p>
       <w:r>
-        <w:t xml:space="preserve">Decision: I’ve decided to prepare the file with fuel information, but </w:t>
+        <w:t xml:space="preserve">Decision: </w:t>
+      </w:r>
+      <w:proofErr w:type="gramStart"/>
+      <w:r>
+        <w:t>I’ve</w:t>
+      </w:r>
+      <w:proofErr w:type="gramEnd"/>
+      <w:r>
+        <w:t xml:space="preserve"> decided to prepare the file with fuel information, but </w:t>
       </w:r>
       <w:r>
         <w:t xml:space="preserve">I`ve not prepared the </w:t>
@@ -3898,7 +4617,15 @@
         <w:t>.</w:t>
       </w:r>
       <w:r>
-        <w:t xml:space="preserve"> I guess Johannes can help me with it. In the meanwhile, I’m working on the preparation of other</w:t>
+        <w:t xml:space="preserve"> I guess Johannes can help me with it. In the meanwhile, </w:t>
+      </w:r>
+      <w:proofErr w:type="gramStart"/>
+      <w:r>
+        <w:t>I’m</w:t>
+      </w:r>
+      <w:proofErr w:type="gramEnd"/>
+      <w:r>
+        <w:t xml:space="preserve"> working on the preparation of other</w:t>
       </w:r>
       <w:r>
         <w:t>s</w:t>
@@ -3946,12 +4673,28 @@
         <w:t xml:space="preserve">Decision: </w:t>
       </w:r>
       <w:r>
-        <w:t>Sometimes when I read a .csv file that I’ve saved in a previous script, some columns of my tables come like “factor’ and it is a problem because I’m not able to make calculations with this kind of variable.</w:t>
-      </w:r>
-    </w:p>
-    <w:p>
-      <w:r>
-        <w:t xml:space="preserve">The way I found to solve it </w:t>
+        <w:t xml:space="preserve">Sometimes when I read a .csv file that </w:t>
+      </w:r>
+      <w:proofErr w:type="gramStart"/>
+      <w:r>
+        <w:t>I’ve</w:t>
+      </w:r>
+      <w:proofErr w:type="gramEnd"/>
+      <w:r>
+        <w:t xml:space="preserve"> saved in a previous script, some columns of my tables come like “factor’ and it is a problem because I’m not able to make calculations with this kind of variable.</w:t>
+      </w:r>
+    </w:p>
+    <w:p>
+      <w:r>
+        <w:t xml:space="preserve">The way I found to </w:t>
+      </w:r>
+      <w:proofErr w:type="gramStart"/>
+      <w:r>
+        <w:t>solve</w:t>
+      </w:r>
+      <w:proofErr w:type="gramEnd"/>
+      <w:r>
+        <w:t xml:space="preserve"> it </w:t>
       </w:r>
       <w:r>
         <w:t>wa</w:t>
@@ -4080,7 +4823,23 @@
         <w:t>Around line 47</w:t>
       </w:r>
       <w:r>
-        <w:t xml:space="preserve"> of this script, I realize the load file was created based in feather file.  Because of that, my load was not being saved. I changed the file for the .csv and changed the reading function. It was “</w:t>
+        <w:t xml:space="preserve"> of this script, I realize the load file </w:t>
+      </w:r>
+      <w:proofErr w:type="gramStart"/>
+      <w:r>
+        <w:t>was created</w:t>
+      </w:r>
+      <w:proofErr w:type="gramEnd"/>
+      <w:r>
+        <w:t xml:space="preserve"> based in feather file.  Because of that, my load </w:t>
+      </w:r>
+      <w:proofErr w:type="gramStart"/>
+      <w:r>
+        <w:t>was not being saved</w:t>
+      </w:r>
+      <w:proofErr w:type="gramEnd"/>
+      <w:r>
+        <w:t>. I changed the file for the .csv and changed the reading function. It was “</w:t>
       </w:r>
       <w:proofErr w:type="spellStart"/>
       <w:r>
@@ -4132,7 +4891,15 @@
         <w:t>”.</w:t>
       </w:r>
       <w:r>
-        <w:t xml:space="preserve"> Important: by the time we will make the runs, we need to change the name of this script to R functions read it properly. The name must be “</w:t>
+        <w:t xml:space="preserve"> Important: by the </w:t>
+      </w:r>
+      <w:proofErr w:type="gramStart"/>
+      <w:r>
+        <w:t>time</w:t>
+      </w:r>
+      <w:proofErr w:type="gramEnd"/>
+      <w:r>
+        <w:t xml:space="preserve"> we will make the runs, we need to change the name of this script to R functions read it properly. The name must be “</w:t>
       </w:r>
       <w:proofErr w:type="spellStart"/>
       <w:r>
@@ -4291,7 +5058,21 @@
         <w:rPr>
           <w:lang w:val="en"/>
         </w:rPr>
-        <w:t>Search for more recent values of investment costs.</w:t>
+        <w:t xml:space="preserve">Search </w:t>
+      </w:r>
+      <w:proofErr w:type="gramStart"/>
+      <w:r>
+        <w:rPr>
+          <w:lang w:val="en"/>
+        </w:rPr>
+        <w:t>for more recent values of investment costs</w:t>
+      </w:r>
+      <w:proofErr w:type="gramEnd"/>
+      <w:r>
+        <w:rPr>
+          <w:lang w:val="en"/>
+        </w:rPr>
+        <w:t>.</w:t>
       </w:r>
     </w:p>
     <w:p>
@@ -4608,13 +5389,6 @@
           <w:lang w:val="en"/>
         </w:rPr>
       </w:pPr>
-    </w:p>
-    <w:p>
-      <w:pPr>
-        <w:rPr>
-          <w:lang w:val="en"/>
-        </w:rPr>
-      </w:pPr>
       <w:r>
         <w:rPr>
           <w:lang w:val="en"/>
@@ -4642,6 +5416,12 @@
         </w:rPr>
         <w:t>.</w:t>
       </w:r>
+      <w:r>
+        <w:rPr>
+          <w:lang w:val="en"/>
+        </w:rPr>
+        <w:t xml:space="preserve"> OK</w:t>
+      </w:r>
     </w:p>
     <w:p>
       <w:pPr>
@@ -4673,6 +5453,12 @@
           <w:lang w:val="en"/>
         </w:rPr>
         <w:t>Run tests: period one month.</w:t>
+      </w:r>
+      <w:r>
+        <w:rPr>
+          <w:lang w:val="en"/>
+        </w:rPr>
+        <w:t xml:space="preserve"> OK</w:t>
       </w:r>
     </w:p>
     <w:p>
@@ -10846,7 +11632,7 @@
 </file>
 
 <file path=customXml/itemProps1.xml><?xml version="1.0" encoding="utf-8"?>
-<ds:datastoreItem xmlns:ds="http://schemas.openxmlformats.org/officeDocument/2006/customXml" ds:itemID="{B36475F3-68B8-4C61-AF93-0867ACF6A49D}">
+<ds:datastoreItem xmlns:ds="http://schemas.openxmlformats.org/officeDocument/2006/customXml" ds:itemID="{FE41D396-F20E-4CCE-BFE2-894F131AB42F}">
   <ds:schemaRefs>
     <ds:schemaRef ds:uri="http://schemas.openxmlformats.org/officeDocument/2006/bibliography"/>
   </ds:schemaRefs>

</xml_diff>

<commit_message>
Scripts validation, results of J3_thermalok run and script that compares x_term and investOpts`s thermal capacity.
</commit_message>
<xml_diff>
--- a/scripts/COPA_Brazil_input_data/!!Documentation.docx
+++ b/scripts/COPA_Brazil_input_data/!!Documentation.docx
@@ -4,7 +4,7 @@
   <w:body>
     <w:p>
       <w:pPr>
-        <w:pStyle w:val="Ttulo1"/>
+        <w:pStyle w:val="Heading1"/>
       </w:pPr>
       <w:r>
         <w:t>input data</w:t>
@@ -85,15 +85,7 @@
         <w:t>, reservoir limits, location of each plant, information about the existent and non-existent p</w:t>
       </w:r>
       <w:r>
-        <w:t xml:space="preserve">lants that </w:t>
-      </w:r>
-      <w:proofErr w:type="gramStart"/>
-      <w:r>
-        <w:t>are planned</w:t>
-      </w:r>
-      <w:proofErr w:type="gramEnd"/>
-      <w:r>
-        <w:t xml:space="preserve"> to start</w:t>
+        <w:t>lants that are planned to start</w:t>
       </w:r>
       <w:r>
         <w:t xml:space="preserve"> operation during the period of the run, among others. </w:t>
@@ -116,15 +108,7 @@
         <w:t xml:space="preserve">it is necessary the reading of the </w:t>
       </w:r>
       <w:r>
-        <w:t xml:space="preserve">following files </w:t>
-      </w:r>
-      <w:proofErr w:type="gramStart"/>
-      <w:r>
-        <w:t>of</w:t>
-      </w:r>
-      <w:proofErr w:type="gramEnd"/>
-      <w:r>
-        <w:t xml:space="preserve"> </w:t>
+        <w:t xml:space="preserve">following files of </w:t>
       </w:r>
       <w:proofErr w:type="spellStart"/>
       <w:r>
@@ -143,7 +127,7 @@
     </w:p>
     <w:p>
       <w:pPr>
-        <w:pStyle w:val="PargrafodaLista"/>
+        <w:pStyle w:val="ListParagraph"/>
         <w:numPr>
           <w:ilvl w:val="0"/>
           <w:numId w:val="33"/>
@@ -155,7 +139,7 @@
     </w:p>
     <w:p>
       <w:pPr>
-        <w:pStyle w:val="PargrafodaLista"/>
+        <w:pStyle w:val="ListParagraph"/>
         <w:numPr>
           <w:ilvl w:val="0"/>
           <w:numId w:val="33"/>
@@ -173,7 +157,7 @@
     </w:p>
     <w:p>
       <w:pPr>
-        <w:pStyle w:val="PargrafodaLista"/>
+        <w:pStyle w:val="ListParagraph"/>
         <w:numPr>
           <w:ilvl w:val="0"/>
           <w:numId w:val="33"/>
@@ -188,26 +172,10 @@
         <w:t xml:space="preserve">Five </w:t>
       </w:r>
       <w:r>
-        <w:t xml:space="preserve">scripts </w:t>
-      </w:r>
-      <w:proofErr w:type="gramStart"/>
-      <w:r>
-        <w:t>were created</w:t>
-      </w:r>
-      <w:proofErr w:type="gramEnd"/>
-      <w:r>
-        <w:t xml:space="preserve"> for the cited purposes. They </w:t>
-      </w:r>
-      <w:proofErr w:type="gramStart"/>
-      <w:r>
-        <w:t xml:space="preserve">were </w:t>
-      </w:r>
-      <w:r>
-        <w:t>made</w:t>
-      </w:r>
-      <w:proofErr w:type="gramEnd"/>
-      <w:r>
-        <w:t xml:space="preserve"> in R with the packages “</w:t>
+        <w:t xml:space="preserve">scripts were created for the cited purposes. They were </w:t>
+      </w:r>
+      <w:r>
+        <w:t>made in R with the packages “</w:t>
       </w:r>
       <w:proofErr w:type="spellStart"/>
       <w:r>
@@ -273,7 +241,7 @@
     </w:p>
     <w:p>
       <w:pPr>
-        <w:pStyle w:val="Ttulo1"/>
+        <w:pStyle w:val="Heading1"/>
         <w:rPr>
           <w:lang w:val="pt-BR"/>
         </w:rPr>
@@ -289,7 +257,7 @@
     </w:p>
     <w:p>
       <w:pPr>
-        <w:pStyle w:val="Ttulo2"/>
+        <w:pStyle w:val="Heading2"/>
         <w:rPr>
           <w:lang w:val="pt-BR"/>
         </w:rPr>
@@ -303,7 +271,7 @@
     </w:p>
     <w:p>
       <w:pPr>
-        <w:pStyle w:val="PargrafodaLista"/>
+        <w:pStyle w:val="ListParagraph"/>
         <w:numPr>
           <w:ilvl w:val="0"/>
           <w:numId w:val="38"/>
@@ -353,7 +321,7 @@
     </w:p>
     <w:p>
       <w:pPr>
-        <w:pStyle w:val="PargrafodaLista"/>
+        <w:pStyle w:val="ListParagraph"/>
         <w:numPr>
           <w:ilvl w:val="0"/>
           <w:numId w:val="38"/>
@@ -421,7 +389,7 @@
     </w:p>
     <w:p>
       <w:pPr>
-        <w:pStyle w:val="PargrafodaLista"/>
+        <w:pStyle w:val="ListParagraph"/>
         <w:numPr>
           <w:ilvl w:val="0"/>
           <w:numId w:val="38"/>
@@ -495,7 +463,7 @@
     </w:p>
     <w:p>
       <w:pPr>
-        <w:pStyle w:val="PargrafodaLista"/>
+        <w:pStyle w:val="ListParagraph"/>
         <w:numPr>
           <w:ilvl w:val="0"/>
           <w:numId w:val="38"/>
@@ -601,21 +569,7 @@
         <w:rPr>
           <w:lang w:val="en"/>
         </w:rPr>
-        <w:t xml:space="preserve">tables to </w:t>
-      </w:r>
-      <w:proofErr w:type="gramStart"/>
-      <w:r>
-        <w:rPr>
-          <w:lang w:val="en"/>
-        </w:rPr>
-        <w:t>be used</w:t>
-      </w:r>
-      <w:proofErr w:type="gramEnd"/>
-      <w:r>
-        <w:rPr>
-          <w:lang w:val="en"/>
-        </w:rPr>
-        <w:t xml:space="preserve"> in the construction of investOpts</w:t>
+        <w:t>tables to be used in the construction of investOpts</w:t>
       </w:r>
       <w:r>
         <w:rPr>
@@ -632,7 +586,7 @@
     </w:p>
     <w:p>
       <w:pPr>
-        <w:pStyle w:val="Ttulo2"/>
+        <w:pStyle w:val="Heading2"/>
         <w:rPr>
           <w:lang w:val="en"/>
         </w:rPr>
@@ -698,20 +652,12 @@
         <w:t xml:space="preserve">tables with </w:t>
       </w:r>
       <w:r>
-        <w:t xml:space="preserve">the required information to </w:t>
-      </w:r>
-      <w:proofErr w:type="gramStart"/>
-      <w:r>
-        <w:t>be input</w:t>
-      </w:r>
-      <w:proofErr w:type="gramEnd"/>
-      <w:r>
-        <w:t xml:space="preserve"> in COPA, but not yet in the right format. </w:t>
-      </w:r>
-    </w:p>
-    <w:p>
-      <w:pPr>
-        <w:pStyle w:val="Ttulo2"/>
+        <w:t xml:space="preserve">the required information to be input in COPA, but not yet in the right format. </w:t>
+      </w:r>
+    </w:p>
+    <w:p>
+      <w:pPr>
+        <w:pStyle w:val="Heading2"/>
         <w:rPr>
           <w:lang w:val="en"/>
         </w:rPr>
@@ -797,149 +743,121 @@
         <w:rPr>
           <w:lang w:val="en"/>
         </w:rPr>
-        <w:t xml:space="preserve">, in the right format to </w:t>
-      </w:r>
-      <w:proofErr w:type="gramStart"/>
-      <w:r>
-        <w:rPr>
-          <w:lang w:val="en"/>
-        </w:rPr>
-        <w:t xml:space="preserve">be </w:t>
-      </w:r>
-      <w:r>
-        <w:rPr>
-          <w:lang w:val="en"/>
-        </w:rPr>
-        <w:t>used</w:t>
-      </w:r>
-      <w:proofErr w:type="gramEnd"/>
+        <w:t xml:space="preserve">, in the right format to be </w:t>
+      </w:r>
+      <w:r>
+        <w:rPr>
+          <w:lang w:val="en"/>
+        </w:rPr>
+        <w:t xml:space="preserve">used </w:t>
+      </w:r>
+      <w:r>
+        <w:rPr>
+          <w:lang w:val="en"/>
+        </w:rPr>
+        <w:t xml:space="preserve">by </w:t>
+      </w:r>
+      <w:r>
+        <w:rPr>
+          <w:lang w:val="en"/>
+        </w:rPr>
+        <w:t xml:space="preserve">COPA </w:t>
+      </w:r>
+      <w:r>
+        <w:rPr>
+          <w:lang w:val="en"/>
+        </w:rPr>
+        <w:t>model</w:t>
+      </w:r>
+      <w:r>
+        <w:rPr>
+          <w:lang w:val="en"/>
+        </w:rPr>
+        <w:t>.</w:t>
+      </w:r>
+    </w:p>
+    <w:p>
+      <w:pPr>
+        <w:pStyle w:val="Heading2"/>
+        <w:rPr>
+          <w:lang w:val="en"/>
+        </w:rPr>
+      </w:pPr>
+      <w:proofErr w:type="spellStart"/>
+      <w:r>
+        <w:rPr>
+          <w:lang w:val="en"/>
+        </w:rPr>
+        <w:t>Cr</w:t>
+      </w:r>
+      <w:r>
+        <w:rPr>
+          <w:lang w:val="en"/>
+        </w:rPr>
+        <w:t>e</w:t>
+      </w:r>
+      <w:r>
+        <w:rPr>
+          <w:lang w:val="en"/>
+        </w:rPr>
+        <w:t>ating_load_br</w:t>
+      </w:r>
+      <w:proofErr w:type="spellEnd"/>
+    </w:p>
+    <w:p>
+      <w:pPr>
+        <w:rPr>
+          <w:lang w:val="en"/>
+        </w:rPr>
+      </w:pPr>
+      <w:r>
+        <w:rPr>
+          <w:lang w:val="en"/>
+        </w:rPr>
+        <w:t>It reads hourly Swedish and Brazilian load information and manipulates them in order to achieve COPA format reading. The period of Brazilian load is 01/01/2015 until 01/01/2017.</w:t>
+      </w:r>
+      <w:r>
+        <w:rPr>
+          <w:lang w:val="en"/>
+        </w:rPr>
+        <w:t xml:space="preserve"> The result is saved as “</w:t>
+      </w:r>
+      <w:proofErr w:type="spellStart"/>
+      <w:r>
+        <w:rPr>
+          <w:lang w:val="en"/>
+        </w:rPr>
+        <w:t>load_</w:t>
+      </w:r>
+      <w:r>
+        <w:rPr>
+          <w:lang w:val="en"/>
+        </w:rPr>
+        <w:t>Br.feather</w:t>
+      </w:r>
+      <w:proofErr w:type="spellEnd"/>
+      <w:r>
+        <w:rPr>
+          <w:lang w:val="en"/>
+        </w:rPr>
+        <w:t>”</w:t>
+      </w:r>
+      <w:r>
+        <w:rPr>
+          <w:lang w:val="en"/>
+        </w:rPr>
+        <w:t xml:space="preserve"> and “load_Br.csv”.</w:t>
+      </w:r>
       <w:r>
         <w:rPr>
           <w:lang w:val="en"/>
         </w:rPr>
         <w:t xml:space="preserve"> </w:t>
       </w:r>
-      <w:r>
-        <w:rPr>
-          <w:lang w:val="en"/>
-        </w:rPr>
-        <w:t xml:space="preserve">by </w:t>
-      </w:r>
-      <w:r>
-        <w:rPr>
-          <w:lang w:val="en"/>
-        </w:rPr>
-        <w:t xml:space="preserve">COPA </w:t>
-      </w:r>
-      <w:r>
-        <w:rPr>
-          <w:lang w:val="en"/>
-        </w:rPr>
-        <w:t>model</w:t>
-      </w:r>
-      <w:r>
-        <w:rPr>
-          <w:lang w:val="en"/>
-        </w:rPr>
-        <w:t>.</w:t>
-      </w:r>
-    </w:p>
-    <w:p>
-      <w:pPr>
-        <w:pStyle w:val="Ttulo2"/>
-        <w:rPr>
-          <w:lang w:val="en"/>
-        </w:rPr>
-      </w:pPr>
-      <w:proofErr w:type="spellStart"/>
-      <w:r>
-        <w:rPr>
-          <w:lang w:val="en"/>
-        </w:rPr>
-        <w:t>Cr</w:t>
-      </w:r>
-      <w:r>
-        <w:rPr>
-          <w:lang w:val="en"/>
-        </w:rPr>
-        <w:t>e</w:t>
-      </w:r>
-      <w:r>
-        <w:rPr>
-          <w:lang w:val="en"/>
-        </w:rPr>
-        <w:t>ating_load_br</w:t>
-      </w:r>
-      <w:proofErr w:type="spellEnd"/>
-    </w:p>
-    <w:p>
-      <w:pPr>
-        <w:rPr>
-          <w:lang w:val="en"/>
-        </w:rPr>
-      </w:pPr>
-      <w:r>
-        <w:rPr>
-          <w:lang w:val="en"/>
-        </w:rPr>
-        <w:t>It reads hourly Swedish and Brazilian load information and manipulates them in order to achieve COPA format reading. The period of Brazilian load is 01/01/2015 until 01/01/2017.</w:t>
-      </w:r>
-      <w:r>
-        <w:rPr>
-          <w:lang w:val="en"/>
-        </w:rPr>
-        <w:t xml:space="preserve"> The result </w:t>
-      </w:r>
-      <w:proofErr w:type="gramStart"/>
-      <w:r>
-        <w:rPr>
-          <w:lang w:val="en"/>
-        </w:rPr>
-        <w:t>is saved</w:t>
-      </w:r>
-      <w:proofErr w:type="gramEnd"/>
-      <w:r>
-        <w:rPr>
-          <w:lang w:val="en"/>
-        </w:rPr>
-        <w:t xml:space="preserve"> as “</w:t>
-      </w:r>
-      <w:proofErr w:type="spellStart"/>
-      <w:r>
-        <w:rPr>
-          <w:lang w:val="en"/>
-        </w:rPr>
-        <w:t>load_</w:t>
-      </w:r>
-      <w:r>
-        <w:rPr>
-          <w:lang w:val="en"/>
-        </w:rPr>
-        <w:t>Br.feather</w:t>
-      </w:r>
-      <w:proofErr w:type="spellEnd"/>
-      <w:r>
-        <w:rPr>
-          <w:lang w:val="en"/>
-        </w:rPr>
-        <w:t>”</w:t>
-      </w:r>
-      <w:r>
-        <w:rPr>
-          <w:lang w:val="en"/>
-        </w:rPr>
-        <w:t xml:space="preserve"> and “load_Br.csv”.</w:t>
-      </w:r>
-      <w:r>
-        <w:rPr>
-          <w:lang w:val="en"/>
-        </w:rPr>
-        <w:t xml:space="preserve"> </w:t>
-      </w:r>
-    </w:p>
-    <w:p>
-      <w:pPr>
-        <w:pStyle w:val="Ttulo2"/>
+    </w:p>
+    <w:p>
+      <w:pPr>
+        <w:pStyle w:val="Heading2"/>
         <w:rPr>
           <w:lang w:val="en"/>
         </w:rPr>
@@ -1072,491 +990,385 @@
         <w:rPr>
           <w:lang w:val="en"/>
         </w:rPr>
-        <w:t xml:space="preserve"> One assumption was to maintain the transmission line configuration of ONS, which implies working with </w:t>
-      </w:r>
+        <w:t xml:space="preserve"> One assumption was to maintain the transmission line configuration of ONS, which implies working with 5 regions and not more with 4. The fifth region has no load neither generation, but it has bounds on transmission. It will be call “BR11” to follow the ONS nomenclature.</w:t>
+      </w:r>
+      <w:r>
+        <w:rPr>
+          <w:lang w:val="en"/>
+        </w:rPr>
+        <w:t xml:space="preserve"> The unit of values is </w:t>
+      </w:r>
+      <w:proofErr w:type="spellStart"/>
+      <w:r>
+        <w:rPr>
+          <w:lang w:val="en"/>
+        </w:rPr>
+        <w:t>M</w:t>
+      </w:r>
+      <w:r>
+        <w:rPr>
+          <w:lang w:val="en"/>
+        </w:rPr>
+        <w:t>w</w:t>
+      </w:r>
+      <w:r>
+        <w:rPr>
+          <w:lang w:val="en"/>
+        </w:rPr>
+        <w:t>medio</w:t>
+      </w:r>
+      <w:proofErr w:type="spellEnd"/>
+      <w:r>
+        <w:rPr>
+          <w:lang w:val="en"/>
+        </w:rPr>
+        <w:t xml:space="preserve"> (</w:t>
+      </w:r>
+      <w:proofErr w:type="spellStart"/>
+      <w:r>
+        <w:rPr>
+          <w:lang w:val="en"/>
+        </w:rPr>
+        <w:t>Mwmonth</w:t>
+      </w:r>
+      <w:proofErr w:type="spellEnd"/>
+      <w:r>
+        <w:rPr>
+          <w:lang w:val="en"/>
+        </w:rPr>
+        <w:t>)</w:t>
+      </w:r>
+      <w:r>
+        <w:rPr>
+          <w:lang w:val="en"/>
+        </w:rPr>
+        <w:t>.</w:t>
+      </w:r>
+    </w:p>
+    <w:p>
+      <w:pPr>
+        <w:rPr>
+          <w:lang w:val="en"/>
+        </w:rPr>
+      </w:pPr>
+      <w:r>
+        <w:rPr>
+          <w:lang w:val="en"/>
+        </w:rPr>
+        <w:t>The resultant file is named “</w:t>
+      </w:r>
+      <w:proofErr w:type="spellStart"/>
+      <w:r>
+        <w:rPr>
+          <w:lang w:val="en"/>
+        </w:rPr>
+        <w:t>lineCapacities</w:t>
+      </w:r>
+      <w:proofErr w:type="spellEnd"/>
+      <w:r>
+        <w:rPr>
+          <w:lang w:val="en"/>
+        </w:rPr>
+        <w:t xml:space="preserve"> _br.csv</w:t>
+      </w:r>
+      <w:r>
+        <w:rPr>
+          <w:lang w:val="en"/>
+        </w:rPr>
+        <w:t xml:space="preserve">” and does not consider losses in transmission. It will be considered in GAMS code. </w:t>
+      </w:r>
+      <w:r>
+        <w:rPr>
+          <w:lang w:val="en"/>
+        </w:rPr>
+        <w:t xml:space="preserve"> </w:t>
+      </w:r>
+    </w:p>
+    <w:p>
+      <w:pPr>
+        <w:pStyle w:val="Heading2"/>
+        <w:rPr>
+          <w:lang w:val="en"/>
+        </w:rPr>
+      </w:pPr>
+      <w:proofErr w:type="spellStart"/>
+      <w:r>
+        <w:rPr>
+          <w:lang w:val="en"/>
+        </w:rPr>
+        <w:t>Creating_intermittent_opts_br</w:t>
+      </w:r>
+      <w:proofErr w:type="spellEnd"/>
+    </w:p>
+    <w:p>
+      <w:pPr>
+        <w:rPr>
+          <w:lang w:val="en"/>
+        </w:rPr>
+      </w:pPr>
+      <w:r>
+        <w:rPr>
+          <w:lang w:val="en"/>
+        </w:rPr>
+        <w:t xml:space="preserve">This script reads ANEEL data of wind </w:t>
+      </w:r>
+      <w:r>
+        <w:rPr>
+          <w:lang w:val="en"/>
+        </w:rPr>
+        <w:t xml:space="preserve">and solar </w:t>
+      </w:r>
+      <w:r>
+        <w:rPr>
+          <w:lang w:val="en"/>
+        </w:rPr>
+        <w:t xml:space="preserve">power plants (existing, being constructed and non-constructed) and prepares a file with max capacity and investment cost for wind </w:t>
+      </w:r>
+      <w:r>
+        <w:rPr>
+          <w:lang w:val="en"/>
+        </w:rPr>
+        <w:t xml:space="preserve">and solar </w:t>
+      </w:r>
+      <w:r>
+        <w:rPr>
+          <w:lang w:val="en"/>
+        </w:rPr>
+        <w:t>power plants.</w:t>
+      </w:r>
+      <w:r>
+        <w:rPr>
+          <w:lang w:val="en"/>
+        </w:rPr>
+        <w:t xml:space="preserve"> </w:t>
+      </w:r>
+    </w:p>
+    <w:p>
+      <w:pPr>
+        <w:rPr>
+          <w:lang w:val="en"/>
+        </w:rPr>
+      </w:pPr>
+      <w:r>
+        <w:rPr>
+          <w:lang w:val="en"/>
+        </w:rPr>
+        <w:t xml:space="preserve">Assumption: 2 categories of plants for each region: </w:t>
+      </w:r>
+    </w:p>
+    <w:p>
+      <w:pPr>
+        <w:rPr>
+          <w:lang w:val="en"/>
+        </w:rPr>
+      </w:pPr>
+      <w:r>
+        <w:rPr>
+          <w:lang w:val="en"/>
+        </w:rPr>
+        <w:t>1) Existing</w:t>
+      </w:r>
+      <w:r>
+        <w:rPr>
+          <w:lang w:val="en"/>
+        </w:rPr>
+        <w:t xml:space="preserve">, being constructed and </w:t>
+      </w:r>
+      <w:r>
+        <w:rPr>
+          <w:lang w:val="en"/>
+        </w:rPr>
+        <w:t>planned: existing, being constructed and non-constructed yet</w:t>
+      </w:r>
+      <w:r>
+        <w:rPr>
+          <w:lang w:val="en"/>
+        </w:rPr>
+        <w:t xml:space="preserve">. They will receive investment </w:t>
+      </w:r>
+      <w:r>
+        <w:rPr>
+          <w:lang w:val="en"/>
+        </w:rPr>
+        <w:t>cost zero and capacity of each region</w:t>
+      </w:r>
+      <w:r>
+        <w:rPr>
+          <w:lang w:val="en"/>
+        </w:rPr>
+        <w:t>.</w:t>
+      </w:r>
+    </w:p>
+    <w:p>
+      <w:pPr>
+        <w:rPr>
+          <w:lang w:val="en"/>
+        </w:rPr>
+      </w:pPr>
       <w:proofErr w:type="gramStart"/>
       <w:r>
         <w:rPr>
           <w:lang w:val="en"/>
         </w:rPr>
-        <w:t>5</w:t>
+        <w:t>2</w:t>
+      </w:r>
+      <w:r>
+        <w:rPr>
+          <w:lang w:val="en"/>
+        </w:rPr>
+        <w:t>) Non</w:t>
       </w:r>
       <w:proofErr w:type="gramEnd"/>
       <w:r>
         <w:rPr>
           <w:lang w:val="en"/>
         </w:rPr>
-        <w:t xml:space="preserve"> regions and not more with 4. The fifth region has no load neither generation, but it has bounds on transmission. It will be call “BR11” to follow the ONS nomenclature.</w:t>
-      </w:r>
-      <w:r>
-        <w:rPr>
-          <w:lang w:val="en"/>
-        </w:rPr>
-        <w:t xml:space="preserve"> The unit of values is </w:t>
+        <w:t xml:space="preserve"> planned: investment cost in each region and a huge potential</w:t>
+      </w:r>
+      <w:r>
+        <w:rPr>
+          <w:lang w:val="en"/>
+        </w:rPr>
+        <w:t>.</w:t>
+      </w:r>
+      <w:r>
+        <w:rPr>
+          <w:lang w:val="en"/>
+        </w:rPr>
+        <w:t xml:space="preserve"> The references for these numbers</w:t>
+      </w:r>
+      <w:r>
+        <w:rPr>
+          <w:lang w:val="en"/>
+        </w:rPr>
+        <w:t xml:space="preserve"> are th</w:t>
+      </w:r>
+      <w:r>
+        <w:rPr>
+          <w:lang w:val="en"/>
+        </w:rPr>
+        <w:t>e Brazilian Atlas of potential. For solar plants, we’ve considered</w:t>
+      </w:r>
+      <w:r>
+        <w:rPr>
+          <w:lang w:val="en"/>
+        </w:rPr>
+        <w:t xml:space="preserve"> 0.1% of each region area will be used to plants installation.</w:t>
+      </w:r>
+    </w:p>
+    <w:p>
+      <w:pPr>
+        <w:rPr>
+          <w:lang w:val="en"/>
+        </w:rPr>
+      </w:pPr>
+      <w:r>
+        <w:rPr>
+          <w:lang w:val="en"/>
+        </w:rPr>
+        <w:t>Concerning the investment costs</w:t>
+      </w:r>
+      <w:r>
+        <w:rPr>
+          <w:lang w:val="en"/>
+        </w:rPr>
+        <w:t xml:space="preserve"> of wind power plants</w:t>
+      </w:r>
+      <w:r>
+        <w:rPr>
+          <w:lang w:val="en"/>
+        </w:rPr>
+        <w:t>, we’ve used the EPE document: “</w:t>
       </w:r>
       <w:proofErr w:type="spellStart"/>
       <w:r>
         <w:rPr>
           <w:lang w:val="en"/>
         </w:rPr>
-        <w:t>M</w:t>
-      </w:r>
-      <w:r>
-        <w:rPr>
-          <w:lang w:val="en"/>
-        </w:rPr>
-        <w:t>w</w:t>
-      </w:r>
-      <w:r>
-        <w:rPr>
-          <w:lang w:val="en"/>
-        </w:rPr>
-        <w:t>medio</w:t>
+        <w:t>Energia</w:t>
       </w:r>
       <w:proofErr w:type="spellEnd"/>
       <w:r>
         <w:rPr>
           <w:lang w:val="en"/>
         </w:rPr>
-        <w:t xml:space="preserve"> (</w:t>
+        <w:t xml:space="preserve"> </w:t>
       </w:r>
       <w:proofErr w:type="spellStart"/>
       <w:r>
         <w:rPr>
           <w:lang w:val="en"/>
         </w:rPr>
-        <w:t>Mwmonth</w:t>
+        <w:t>Renovável</w:t>
       </w:r>
       <w:proofErr w:type="spellEnd"/>
       <w:r>
         <w:rPr>
           <w:lang w:val="en"/>
         </w:rPr>
-        <w:t>)</w:t>
-      </w:r>
-      <w:r>
-        <w:rPr>
-          <w:lang w:val="en"/>
-        </w:rPr>
-        <w:t>.</w:t>
-      </w:r>
-    </w:p>
-    <w:p>
-      <w:pPr>
-        <w:rPr>
-          <w:lang w:val="en"/>
-        </w:rPr>
-      </w:pPr>
-      <w:r>
-        <w:rPr>
-          <w:lang w:val="en"/>
-        </w:rPr>
-        <w:t xml:space="preserve">The resultant file </w:t>
-      </w:r>
-      <w:proofErr w:type="gramStart"/>
-      <w:r>
-        <w:rPr>
-          <w:lang w:val="en"/>
-        </w:rPr>
-        <w:t>is named</w:t>
-      </w:r>
-      <w:proofErr w:type="gramEnd"/>
-      <w:r>
-        <w:rPr>
-          <w:lang w:val="en"/>
-        </w:rPr>
-        <w:t xml:space="preserve"> “</w:t>
+        <w:t xml:space="preserve"> – </w:t>
       </w:r>
       <w:proofErr w:type="spellStart"/>
       <w:r>
         <w:rPr>
           <w:lang w:val="en"/>
         </w:rPr>
-        <w:t>lineCapacities</w:t>
+        <w:t>Hidraulica</w:t>
       </w:r>
       <w:proofErr w:type="spellEnd"/>
       <w:r>
         <w:rPr>
           <w:lang w:val="en"/>
         </w:rPr>
-        <w:t xml:space="preserve"> _br.csv</w:t>
-      </w:r>
-      <w:r>
-        <w:rPr>
-          <w:lang w:val="en"/>
-        </w:rPr>
-        <w:t xml:space="preserve">” and does not consider losses in transmission. It </w:t>
-      </w:r>
-      <w:proofErr w:type="gramStart"/>
-      <w:r>
-        <w:rPr>
-          <w:lang w:val="en"/>
-        </w:rPr>
-        <w:t>will be considered</w:t>
-      </w:r>
-      <w:proofErr w:type="gramEnd"/>
-      <w:r>
-        <w:rPr>
-          <w:lang w:val="en"/>
-        </w:rPr>
-        <w:t xml:space="preserve"> in GAMS code. </w:t>
-      </w:r>
-      <w:r>
-        <w:rPr>
-          <w:lang w:val="en"/>
-        </w:rPr>
-        <w:t xml:space="preserve"> </w:t>
-      </w:r>
-    </w:p>
-    <w:p>
-      <w:pPr>
-        <w:pStyle w:val="Ttulo2"/>
-        <w:rPr>
-          <w:lang w:val="en"/>
-        </w:rPr>
-      </w:pPr>
+        <w:t xml:space="preserve">, </w:t>
+      </w:r>
       <w:proofErr w:type="spellStart"/>
       <w:r>
         <w:rPr>
           <w:lang w:val="en"/>
         </w:rPr>
-        <w:t>Creating_intermittent_opts_br</w:t>
+        <w:t>Biomassa</w:t>
       </w:r>
       <w:proofErr w:type="spellEnd"/>
-    </w:p>
-    <w:p>
-      <w:pPr>
-        <w:rPr>
-          <w:lang w:val="en"/>
-        </w:rPr>
-      </w:pPr>
-      <w:r>
-        <w:rPr>
-          <w:lang w:val="en"/>
-        </w:rPr>
-        <w:t xml:space="preserve">This script reads ANEEL data of wind </w:t>
-      </w:r>
-      <w:r>
-        <w:rPr>
-          <w:lang w:val="en"/>
-        </w:rPr>
-        <w:t xml:space="preserve">and solar </w:t>
-      </w:r>
-      <w:r>
-        <w:rPr>
-          <w:lang w:val="en"/>
-        </w:rPr>
-        <w:t xml:space="preserve">power plants (existing, being constructed and non-constructed) and prepares a file with max capacity and investment cost for wind </w:t>
-      </w:r>
-      <w:r>
-        <w:rPr>
-          <w:lang w:val="en"/>
-        </w:rPr>
-        <w:t xml:space="preserve">and solar </w:t>
-      </w:r>
-      <w:r>
-        <w:rPr>
-          <w:lang w:val="en"/>
-        </w:rPr>
-        <w:t>power plants.</w:t>
-      </w:r>
-      <w:r>
-        <w:rPr>
-          <w:lang w:val="en"/>
-        </w:rPr>
-        <w:t xml:space="preserve"> </w:t>
-      </w:r>
-    </w:p>
-    <w:p>
-      <w:pPr>
-        <w:rPr>
-          <w:lang w:val="en"/>
-        </w:rPr>
-      </w:pPr>
-      <w:r>
-        <w:rPr>
-          <w:lang w:val="en"/>
-        </w:rPr>
-        <w:t xml:space="preserve">Assumption: </w:t>
-      </w:r>
-      <w:proofErr w:type="gramStart"/>
-      <w:r>
-        <w:rPr>
-          <w:lang w:val="en"/>
-        </w:rPr>
-        <w:t>2</w:t>
-      </w:r>
-      <w:proofErr w:type="gramEnd"/>
-      <w:r>
-        <w:rPr>
-          <w:lang w:val="en"/>
-        </w:rPr>
-        <w:t xml:space="preserve"> categories of plants for each region: </w:t>
-      </w:r>
-    </w:p>
-    <w:p>
-      <w:pPr>
-        <w:rPr>
-          <w:lang w:val="en"/>
-        </w:rPr>
-      </w:pPr>
-      <w:r>
-        <w:rPr>
-          <w:lang w:val="en"/>
-        </w:rPr>
-        <w:t>1) Existing</w:t>
-      </w:r>
-      <w:r>
-        <w:rPr>
-          <w:lang w:val="en"/>
-        </w:rPr>
-        <w:t xml:space="preserve">, being constructed and </w:t>
-      </w:r>
-      <w:proofErr w:type="gramStart"/>
-      <w:r>
-        <w:rPr>
-          <w:lang w:val="en"/>
-        </w:rPr>
-        <w:t>planned</w:t>
-      </w:r>
-      <w:proofErr w:type="gramEnd"/>
-      <w:r>
-        <w:rPr>
-          <w:lang w:val="en"/>
-        </w:rPr>
-        <w:t>: existing, being constructed and non-constructed yet</w:t>
-      </w:r>
-      <w:r>
-        <w:rPr>
-          <w:lang w:val="en"/>
-        </w:rPr>
-        <w:t xml:space="preserve">. They will receive investment </w:t>
-      </w:r>
-      <w:r>
-        <w:rPr>
-          <w:lang w:val="en"/>
-        </w:rPr>
-        <w:t>cost zero and capacity of each region</w:t>
-      </w:r>
-      <w:r>
-        <w:rPr>
-          <w:lang w:val="en"/>
-        </w:rPr>
-        <w:t>.</w:t>
-      </w:r>
-    </w:p>
-    <w:p>
-      <w:pPr>
-        <w:rPr>
-          <w:lang w:val="en"/>
-        </w:rPr>
-      </w:pPr>
-      <w:proofErr w:type="gramStart"/>
-      <w:r>
-        <w:rPr>
-          <w:lang w:val="en"/>
-        </w:rPr>
-        <w:t>2</w:t>
-      </w:r>
-      <w:r>
-        <w:rPr>
-          <w:lang w:val="en"/>
-        </w:rPr>
-        <w:t>) Non</w:t>
-      </w:r>
-      <w:proofErr w:type="gramEnd"/>
-      <w:r>
-        <w:rPr>
-          <w:lang w:val="en"/>
-        </w:rPr>
-        <w:t xml:space="preserve"> planned: investment cost in each region and a huge potential</w:t>
-      </w:r>
-      <w:r>
-        <w:rPr>
-          <w:lang w:val="en"/>
-        </w:rPr>
-        <w:t>.</w:t>
-      </w:r>
-      <w:r>
-        <w:rPr>
-          <w:lang w:val="en"/>
-        </w:rPr>
-        <w:t xml:space="preserve"> The references for these numbers</w:t>
-      </w:r>
-      <w:r>
-        <w:rPr>
-          <w:lang w:val="en"/>
-        </w:rPr>
-        <w:t xml:space="preserve"> are th</w:t>
-      </w:r>
-      <w:r>
-        <w:rPr>
-          <w:lang w:val="en"/>
-        </w:rPr>
-        <w:t xml:space="preserve">e Brazilian Atlas of potential. For solar plants, </w:t>
-      </w:r>
-      <w:proofErr w:type="gramStart"/>
-      <w:r>
-        <w:rPr>
-          <w:lang w:val="en"/>
-        </w:rPr>
-        <w:t>we’ve</w:t>
-      </w:r>
-      <w:proofErr w:type="gramEnd"/>
-      <w:r>
-        <w:rPr>
-          <w:lang w:val="en"/>
-        </w:rPr>
-        <w:t xml:space="preserve"> considered</w:t>
-      </w:r>
-      <w:r>
-        <w:rPr>
-          <w:lang w:val="en"/>
-        </w:rPr>
-        <w:t xml:space="preserve"> 0.1% of each region area will be used to plants installation.</w:t>
-      </w:r>
-    </w:p>
-    <w:p>
-      <w:pPr>
-        <w:rPr>
-          <w:lang w:val="en"/>
-        </w:rPr>
-      </w:pPr>
-      <w:r>
-        <w:rPr>
-          <w:lang w:val="en"/>
-        </w:rPr>
-        <w:t>Concerning the investment costs</w:t>
-      </w:r>
-      <w:r>
-        <w:rPr>
-          <w:lang w:val="en"/>
-        </w:rPr>
-        <w:t xml:space="preserve"> of wind power plants</w:t>
-      </w:r>
       <w:r>
         <w:rPr>
           <w:lang w:val="en"/>
         </w:rPr>
         <w:t xml:space="preserve">, </w:t>
       </w:r>
-      <w:proofErr w:type="gramStart"/>
-      <w:r>
-        <w:rPr>
-          <w:lang w:val="en"/>
-        </w:rPr>
-        <w:t>we’ve</w:t>
-      </w:r>
-      <w:proofErr w:type="gramEnd"/>
-      <w:r>
-        <w:rPr>
-          <w:lang w:val="en"/>
-        </w:rPr>
-        <w:t xml:space="preserve"> used the EPE document: “</w:t>
-      </w:r>
       <w:proofErr w:type="spellStart"/>
       <w:r>
         <w:rPr>
           <w:lang w:val="en"/>
         </w:rPr>
-        <w:t>Energia</w:t>
+        <w:t>Eolica</w:t>
       </w:r>
       <w:proofErr w:type="spellEnd"/>
       <w:r>
         <w:rPr>
           <w:lang w:val="en"/>
         </w:rPr>
-        <w:t xml:space="preserve"> </w:t>
+        <w:t xml:space="preserve">, Solar e </w:t>
       </w:r>
       <w:proofErr w:type="spellStart"/>
       <w:r>
         <w:rPr>
           <w:lang w:val="en"/>
         </w:rPr>
-        <w:t>Renovável</w:t>
+        <w:t>Oceanica</w:t>
       </w:r>
       <w:proofErr w:type="spellEnd"/>
       <w:r>
         <w:rPr>
           <w:lang w:val="en"/>
         </w:rPr>
-        <w:t xml:space="preserve"> – </w:t>
-      </w:r>
-      <w:proofErr w:type="spellStart"/>
-      <w:r>
-        <w:rPr>
-          <w:lang w:val="en"/>
-        </w:rPr>
-        <w:t>Hidraulica</w:t>
-      </w:r>
-      <w:proofErr w:type="spellEnd"/>
-      <w:r>
-        <w:rPr>
-          <w:lang w:val="en"/>
-        </w:rPr>
-        <w:t xml:space="preserve">, </w:t>
-      </w:r>
-      <w:proofErr w:type="spellStart"/>
-      <w:r>
-        <w:rPr>
-          <w:lang w:val="en"/>
-        </w:rPr>
-        <w:t>Biomassa</w:t>
-      </w:r>
-      <w:proofErr w:type="spellEnd"/>
-      <w:r>
-        <w:rPr>
-          <w:lang w:val="en"/>
-        </w:rPr>
-        <w:t xml:space="preserve">, </w:t>
-      </w:r>
-      <w:proofErr w:type="spellStart"/>
-      <w:r>
-        <w:rPr>
-          <w:lang w:val="en"/>
-        </w:rPr>
-        <w:t>Eolica</w:t>
-      </w:r>
-      <w:proofErr w:type="spellEnd"/>
-      <w:r>
-        <w:rPr>
-          <w:lang w:val="en"/>
-        </w:rPr>
-        <w:t xml:space="preserve">, Solar e </w:t>
-      </w:r>
-      <w:proofErr w:type="spellStart"/>
-      <w:r>
-        <w:rPr>
-          <w:lang w:val="en"/>
-        </w:rPr>
-        <w:t>Oceanica</w:t>
-      </w:r>
-      <w:proofErr w:type="spellEnd"/>
-      <w:r>
-        <w:rPr>
-          <w:lang w:val="en"/>
-        </w:rPr>
         <w:t xml:space="preserve">” from 2015. </w:t>
       </w:r>
       <w:r>
         <w:rPr>
           <w:lang w:val="en"/>
         </w:rPr>
-        <w:t xml:space="preserve">The monetary actualization was done by IPCA index (to take values to </w:t>
-      </w:r>
-      <w:proofErr w:type="gramStart"/>
-      <w:r>
-        <w:rPr>
-          <w:lang w:val="en"/>
-        </w:rPr>
-        <w:t>April,</w:t>
-      </w:r>
-      <w:proofErr w:type="gramEnd"/>
-      <w:r>
-        <w:rPr>
-          <w:lang w:val="en"/>
-        </w:rPr>
-        <w:t xml:space="preserve"> 2017) and means currency taxes from IBGE.</w:t>
+        <w:t>The monetary actualization was done by IPCA index (to take values to April, 2017) and means currency taxes from IBGE.</w:t>
       </w:r>
     </w:p>
     <w:p>
@@ -1580,7 +1392,7 @@
     </w:p>
     <w:p>
       <w:pPr>
-        <w:pStyle w:val="Ttulo2"/>
+        <w:pStyle w:val="Heading2"/>
         <w:rPr>
           <w:lang w:val="en"/>
         </w:rPr>
@@ -1682,21 +1494,7 @@
         <w:rPr>
           <w:lang w:val="en"/>
         </w:rPr>
-        <w:t xml:space="preserve">, the script uses the daily inflows for </w:t>
-      </w:r>
-      <w:proofErr w:type="gramStart"/>
-      <w:r>
-        <w:rPr>
-          <w:lang w:val="en"/>
-        </w:rPr>
-        <w:t>4</w:t>
-      </w:r>
-      <w:proofErr w:type="gramEnd"/>
-      <w:r>
-        <w:rPr>
-          <w:lang w:val="en"/>
-        </w:rPr>
-        <w:t xml:space="preserve"> Brazilian regions and converts it to hourly scale, by dividing the daily data by 24 hours. </w:t>
+        <w:t xml:space="preserve">, the script uses the daily inflows for 4 Brazilian regions and converts it to hourly scale, by dividing the daily data by 24 hours. </w:t>
       </w:r>
     </w:p>
     <w:p>
@@ -1744,7 +1542,7 @@
     </w:p>
     <w:p>
       <w:pPr>
-        <w:pStyle w:val="PargrafodaLista"/>
+        <w:pStyle w:val="ListParagraph"/>
         <w:numPr>
           <w:ilvl w:val="0"/>
           <w:numId w:val="47"/>
@@ -1765,21 +1563,7 @@
         <w:rPr>
           <w:lang w:val="en"/>
         </w:rPr>
-        <w:t xml:space="preserve">: max capacity of storage of each subsystem. This data </w:t>
-      </w:r>
-      <w:proofErr w:type="gramStart"/>
-      <w:r>
-        <w:rPr>
-          <w:lang w:val="en"/>
-        </w:rPr>
-        <w:t>was achieved</w:t>
-      </w:r>
-      <w:proofErr w:type="gramEnd"/>
-      <w:r>
-        <w:rPr>
-          <w:lang w:val="en"/>
-        </w:rPr>
-        <w:t xml:space="preserve"> in the ONS website. Link is in the script. </w:t>
+        <w:t xml:space="preserve">: max capacity of storage of each subsystem. This data was achieved in the ONS website. Link is in the script. </w:t>
       </w:r>
       <w:r>
         <w:rPr>
@@ -1790,7 +1574,7 @@
     </w:p>
     <w:p>
       <w:pPr>
-        <w:pStyle w:val="PargrafodaLista"/>
+        <w:pStyle w:val="ListParagraph"/>
         <w:numPr>
           <w:ilvl w:val="0"/>
           <w:numId w:val="47"/>
@@ -1811,21 +1595,7 @@
         <w:rPr>
           <w:lang w:val="en"/>
         </w:rPr>
-        <w:t xml:space="preserve"> is the maximum power that </w:t>
-      </w:r>
-      <w:proofErr w:type="gramStart"/>
-      <w:r>
-        <w:rPr>
-          <w:lang w:val="en"/>
-        </w:rPr>
-        <w:t>could be generated</w:t>
-      </w:r>
-      <w:proofErr w:type="gramEnd"/>
-      <w:r>
-        <w:rPr>
-          <w:lang w:val="en"/>
-        </w:rPr>
-        <w:t xml:space="preserve"> by the subsystem.</w:t>
+        <w:t xml:space="preserve"> is the maximum power that could be generated by the subsystem.</w:t>
       </w:r>
       <w:r>
         <w:rPr>
@@ -1850,7 +1620,7 @@
     </w:p>
     <w:p>
       <w:pPr>
-        <w:pStyle w:val="PargrafodaLista"/>
+        <w:pStyle w:val="ListParagraph"/>
         <w:numPr>
           <w:ilvl w:val="0"/>
           <w:numId w:val="47"/>
@@ -1905,21 +1675,7 @@
         <w:rPr>
           <w:lang w:val="en"/>
         </w:rPr>
-        <w:t xml:space="preserve"> </w:t>
-      </w:r>
-      <w:proofErr w:type="gramStart"/>
-      <w:r>
-        <w:rPr>
-          <w:lang w:val="en"/>
-        </w:rPr>
-        <w:t>was done</w:t>
-      </w:r>
-      <w:proofErr w:type="gramEnd"/>
-      <w:r>
-        <w:rPr>
-          <w:lang w:val="en"/>
-        </w:rPr>
-        <w:t xml:space="preserve"> by the minimum observed value from the daily inflows from 1979 to 2014. </w:t>
+        <w:t xml:space="preserve"> was done by the minimum observed value from the daily inflows from 1979 to 2014. </w:t>
       </w:r>
       <w:r>
         <w:rPr>
@@ -1944,7 +1700,7 @@
     </w:p>
     <w:p>
       <w:pPr>
-        <w:pStyle w:val="Ttulo2"/>
+        <w:pStyle w:val="Heading2"/>
         <w:rPr>
           <w:lang w:val="en"/>
         </w:rPr>
@@ -1974,35 +1730,7 @@
         <w:rPr>
           <w:lang w:val="en"/>
         </w:rPr>
-        <w:t xml:space="preserve">The data is from renewables ninja. I got the information considering 0% of loses in order to obtain directly the capacity factor of the place. While they calculate the production, they consider the capacity factor. If I set losses in the system, the production </w:t>
-      </w:r>
-      <w:proofErr w:type="gramStart"/>
-      <w:r>
-        <w:rPr>
-          <w:lang w:val="en"/>
-        </w:rPr>
-        <w:t>will be decreased</w:t>
-      </w:r>
-      <w:proofErr w:type="gramEnd"/>
-      <w:r>
-        <w:rPr>
-          <w:lang w:val="en"/>
-        </w:rPr>
-        <w:t xml:space="preserve"> by this percentage of loss. </w:t>
-      </w:r>
-      <w:proofErr w:type="gramStart"/>
-      <w:r>
-        <w:rPr>
-          <w:lang w:val="en"/>
-        </w:rPr>
-        <w:t>That’s</w:t>
-      </w:r>
-      <w:proofErr w:type="gramEnd"/>
-      <w:r>
-        <w:rPr>
-          <w:lang w:val="en"/>
-        </w:rPr>
-        <w:t xml:space="preserve"> why I put zero in system losses. </w:t>
+        <w:t xml:space="preserve">The data is from renewables ninja. I got the information considering 0% of loses in order to obtain directly the capacity factor of the place. While they calculate the production, they consider the capacity factor. If I set losses in the system, the production will be decreased by this percentage of loss. That’s why I put zero in system losses. </w:t>
       </w:r>
       <w:r>
         <w:rPr>
@@ -2019,7 +1747,7 @@
     </w:p>
     <w:p>
       <w:pPr>
-        <w:pStyle w:val="PargrafodaLista"/>
+        <w:pStyle w:val="ListParagraph"/>
         <w:numPr>
           <w:ilvl w:val="0"/>
           <w:numId w:val="48"/>
@@ -2037,7 +1765,7 @@
     </w:p>
     <w:p>
       <w:pPr>
-        <w:pStyle w:val="PargrafodaLista"/>
+        <w:pStyle w:val="ListParagraph"/>
         <w:numPr>
           <w:ilvl w:val="0"/>
           <w:numId w:val="48"/>
@@ -2055,7 +1783,7 @@
     </w:p>
     <w:p>
       <w:pPr>
-        <w:pStyle w:val="PargrafodaLista"/>
+        <w:pStyle w:val="ListParagraph"/>
         <w:numPr>
           <w:ilvl w:val="0"/>
           <w:numId w:val="48"/>
@@ -2073,7 +1801,7 @@
     </w:p>
     <w:p>
       <w:pPr>
-        <w:pStyle w:val="PargrafodaLista"/>
+        <w:pStyle w:val="ListParagraph"/>
         <w:numPr>
           <w:ilvl w:val="0"/>
           <w:numId w:val="48"/>
@@ -2091,7 +1819,7 @@
     </w:p>
     <w:p>
       <w:pPr>
-        <w:pStyle w:val="PargrafodaLista"/>
+        <w:pStyle w:val="ListParagraph"/>
         <w:numPr>
           <w:ilvl w:val="0"/>
           <w:numId w:val="48"/>
@@ -2141,7 +1869,7 @@
     </w:p>
     <w:p>
       <w:pPr>
-        <w:pStyle w:val="PargrafodaLista"/>
+        <w:pStyle w:val="ListParagraph"/>
         <w:numPr>
           <w:ilvl w:val="0"/>
           <w:numId w:val="44"/>
@@ -2165,7 +1893,7 @@
     </w:p>
     <w:p>
       <w:pPr>
-        <w:pStyle w:val="PargrafodaLista"/>
+        <w:pStyle w:val="ListParagraph"/>
         <w:numPr>
           <w:ilvl w:val="0"/>
           <w:numId w:val="44"/>
@@ -2219,14 +1947,7 @@
         <w:rPr>
           <w:lang w:eastAsia="en-US"/>
         </w:rPr>
-        <w:t xml:space="preserve">I choose three locations in each region and got information of each year for these locations. </w:t>
-      </w:r>
-      <w:proofErr w:type="gramStart"/>
-      <w:r>
-        <w:rPr>
-          <w:lang w:eastAsia="en-US"/>
-        </w:rPr>
-        <w:t>I</w:t>
+        <w:t>I choose three locations in each region and got information of each year for these locations. I</w:t>
       </w:r>
       <w:r>
         <w:rPr>
@@ -2234,7 +1955,6 @@
         </w:rPr>
         <w:t>’ve</w:t>
       </w:r>
-      <w:proofErr w:type="gramEnd"/>
       <w:r>
         <w:rPr>
           <w:lang w:eastAsia="en-US"/>
@@ -2244,7 +1964,7 @@
     </w:p>
     <w:p>
       <w:pPr>
-        <w:pStyle w:val="Ttulo2"/>
+        <w:pStyle w:val="Heading2"/>
         <w:rPr>
           <w:lang w:val="en"/>
         </w:rPr>
@@ -2319,7 +2039,7 @@
     </w:p>
     <w:p>
       <w:pPr>
-        <w:pStyle w:val="PargrafodaLista"/>
+        <w:pStyle w:val="ListParagraph"/>
         <w:numPr>
           <w:ilvl w:val="0"/>
           <w:numId w:val="45"/>
@@ -2337,7 +2057,7 @@
     </w:p>
     <w:p>
       <w:pPr>
-        <w:pStyle w:val="PargrafodaLista"/>
+        <w:pStyle w:val="ListParagraph"/>
         <w:numPr>
           <w:ilvl w:val="0"/>
           <w:numId w:val="45"/>
@@ -2355,7 +2075,7 @@
     </w:p>
     <w:p>
       <w:pPr>
-        <w:pStyle w:val="PargrafodaLista"/>
+        <w:pStyle w:val="ListParagraph"/>
         <w:numPr>
           <w:ilvl w:val="0"/>
           <w:numId w:val="45"/>
@@ -2373,7 +2093,7 @@
     </w:p>
     <w:p>
       <w:pPr>
-        <w:pStyle w:val="PargrafodaLista"/>
+        <w:pStyle w:val="ListParagraph"/>
         <w:numPr>
           <w:ilvl w:val="0"/>
           <w:numId w:val="45"/>
@@ -2392,7 +2112,6 @@
           <w:lang w:eastAsia="en-US"/>
         </w:rPr>
       </w:pPr>
-      <w:proofErr w:type="gramStart"/>
       <w:r>
         <w:rPr>
           <w:lang w:eastAsia="en-US"/>
@@ -2405,7 +2124,6 @@
         </w:rPr>
         <w:t>’ve</w:t>
       </w:r>
-      <w:proofErr w:type="gramEnd"/>
       <w:r>
         <w:rPr>
           <w:lang w:eastAsia="en-US"/>
@@ -2422,26 +2140,12 @@
         <w:rPr>
           <w:lang w:eastAsia="en-US"/>
         </w:rPr>
-        <w:t xml:space="preserve"> three locations in each region and got information of each year for these locations. </w:t>
-      </w:r>
-      <w:proofErr w:type="gramStart"/>
-      <w:r>
-        <w:rPr>
-          <w:lang w:eastAsia="en-US"/>
-        </w:rPr>
-        <w:t>I’ve</w:t>
-      </w:r>
-      <w:proofErr w:type="gramEnd"/>
-      <w:r>
-        <w:rPr>
-          <w:lang w:eastAsia="en-US"/>
-        </w:rPr>
-        <w:t xml:space="preserve"> created a new time series that contains hourly values for 2012 to 2015 and the capacity factor of each hour is the mean of the capacity factor of the chosen regions.</w:t>
-      </w:r>
-    </w:p>
-    <w:p>
-      <w:pPr>
-        <w:pStyle w:val="Ttulo2"/>
+        <w:t xml:space="preserve"> three locations in each region and got information of each year for these locations. I’ve created a new time series that contains hourly values for 2012 to 2015 and the capacity factor of each hour is the mean of the capacity factor of the chosen regions.</w:t>
+      </w:r>
+    </w:p>
+    <w:p>
+      <w:pPr>
+        <w:pStyle w:val="Heading2"/>
         <w:rPr>
           <w:lang w:eastAsia="en-US"/>
         </w:rPr>
@@ -2455,7 +2159,7 @@
     </w:p>
     <w:tbl>
       <w:tblPr>
-        <w:tblStyle w:val="TabelaSimples2"/>
+        <w:tblStyle w:val="PlainTable2"/>
         <w:tblW w:w="0" w:type="auto"/>
         <w:jc w:val="center"/>
         <w:tblLook w:val="0420" w:firstRow="1" w:lastRow="0" w:firstColumn="0" w:lastColumn="0" w:noHBand="0" w:noVBand="1"/>
@@ -3004,7 +2708,7 @@
     </w:tbl>
     <w:p>
       <w:pPr>
-        <w:pStyle w:val="Ttulo2"/>
+        <w:pStyle w:val="Heading2"/>
         <w:rPr>
           <w:lang w:eastAsia="en-US"/>
         </w:rPr>
@@ -3030,108 +2734,212 @@
           <w:lang w:eastAsia="en-US"/>
         </w:rPr>
       </w:pPr>
-      <w:bookmarkStart w:id="1" w:name="_GoBack"/>
-      <w:bookmarkEnd w:id="1"/>
+      <w:r>
+        <w:rPr>
+          <w:lang w:eastAsia="en-US"/>
+        </w:rPr>
+        <w:t>This script accesses the calibration factor between inflows from Johannes file and real inflows for 2012 (ONS data from its webpage). The calibration factor is given by sum (inflows12) / sum (inflows15). We have one calibration factor by each region</w:t>
+      </w:r>
+      <w:r>
+        <w:rPr>
+          <w:lang w:eastAsia="en-US"/>
+        </w:rPr>
+        <w:t>.</w:t>
+      </w:r>
+    </w:p>
+    <w:p>
+      <w:pPr>
+        <w:rPr>
+          <w:lang w:eastAsia="en-US"/>
+        </w:rPr>
+      </w:pPr>
+      <w:r>
+        <w:rPr>
+          <w:lang w:eastAsia="en-US"/>
+        </w:rPr>
+        <w:lastRenderedPageBreak/>
+        <w:t xml:space="preserve">After this, we multiply this factor by inflows of Johannes file on “Creating_hydro_br_2012.R”. </w:t>
+      </w:r>
+      <w:r>
+        <w:rPr>
+          <w:lang w:eastAsia="en-US"/>
+        </w:rPr>
+        <w:t xml:space="preserve"> </w:t>
+      </w:r>
+      <w:r>
+        <w:rPr>
+          <w:lang w:eastAsia="en-US"/>
+        </w:rPr>
+        <w:t>The main result of this script is a</w:t>
+      </w:r>
+      <w:r>
+        <w:rPr>
+          <w:lang w:eastAsia="en-US"/>
+        </w:rPr>
+        <w:t xml:space="preserve"> </w:t>
+      </w:r>
+      <w:r>
+        <w:rPr>
+          <w:lang w:eastAsia="en-US"/>
+        </w:rPr>
+        <w:t>.csv file named “adapFactors.csv”</w:t>
+      </w:r>
+      <w:r>
+        <w:rPr>
+          <w:lang w:eastAsia="en-US"/>
+        </w:rPr>
+        <w:t>. It is saved on “</w:t>
+      </w:r>
+      <w:proofErr w:type="gramStart"/>
+      <w:r>
+        <w:rPr>
+          <w:lang w:eastAsia="en-US"/>
+        </w:rPr>
+        <w:t>!IIASA</w:t>
+      </w:r>
+      <w:proofErr w:type="gramEnd"/>
+      <w:r>
+        <w:rPr>
+          <w:lang w:eastAsia="en-US"/>
+        </w:rPr>
+        <w:t>\COPA  Initial Data\Hydro</w:t>
+      </w:r>
+      <w:r>
+        <w:rPr>
+          <w:lang w:eastAsia="en-US"/>
+        </w:rPr>
+        <w:t>”.</w:t>
+      </w:r>
+    </w:p>
+    <w:p>
+      <w:pPr>
+        <w:pStyle w:val="Heading2"/>
+        <w:rPr>
+          <w:lang w:eastAsia="en-US"/>
+        </w:rPr>
+      </w:pPr>
+      <w:r>
+        <w:rPr>
+          <w:lang w:eastAsia="en-US"/>
+        </w:rPr>
+        <w:t>Creating_hydro_br_2012.R</w:t>
+      </w:r>
+    </w:p>
+    <w:p>
+      <w:pPr>
+        <w:rPr>
+          <w:lang w:eastAsia="en-US"/>
+        </w:rPr>
+      </w:pPr>
       <w:r>
         <w:rPr>
           <w:highlight w:val="yellow"/>
           <w:lang w:eastAsia="en-US"/>
         </w:rPr>
+        <w:t>(</w:t>
+      </w:r>
+      <w:proofErr w:type="gramStart"/>
+      <w:r>
+        <w:rPr>
+          <w:highlight w:val="yellow"/>
+          <w:lang w:eastAsia="en-US"/>
+        </w:rPr>
+        <w:t>continue</w:t>
+      </w:r>
+      <w:proofErr w:type="gramEnd"/>
+      <w:r>
+        <w:rPr>
+          <w:highlight w:val="yellow"/>
+          <w:lang w:eastAsia="en-US"/>
+        </w:rPr>
+        <w:t>)</w:t>
+      </w:r>
+    </w:p>
+    <w:p>
+      <w:pPr>
+        <w:pStyle w:val="Heading2"/>
+        <w:rPr>
+          <w:lang w:eastAsia="en-US"/>
+        </w:rPr>
+      </w:pPr>
+      <w:r>
+        <w:rPr>
+          <w:lang w:eastAsia="en-US"/>
+        </w:rPr>
+        <w:t>Creating_shype_ONS_2012.R</w:t>
+      </w:r>
+    </w:p>
+    <w:p>
+      <w:pPr>
+        <w:rPr>
+          <w:lang w:eastAsia="en-US"/>
+        </w:rPr>
+      </w:pPr>
+      <w:r>
+        <w:rPr>
+          <w:highlight w:val="yellow"/>
+          <w:lang w:eastAsia="en-US"/>
+        </w:rPr>
+        <w:t xml:space="preserve"> (</w:t>
+      </w:r>
+      <w:proofErr w:type="gramStart"/>
+      <w:r>
+        <w:rPr>
+          <w:highlight w:val="yellow"/>
+          <w:lang w:eastAsia="en-US"/>
+        </w:rPr>
+        <w:t>continue</w:t>
+      </w:r>
+      <w:proofErr w:type="gramEnd"/>
+      <w:r>
+        <w:rPr>
+          <w:highlight w:val="yellow"/>
+          <w:lang w:eastAsia="en-US"/>
+        </w:rPr>
+        <w:t>)</w:t>
+      </w:r>
+    </w:p>
+    <w:p>
+      <w:pPr>
+        <w:rPr>
+          <w:lang w:eastAsia="en-US"/>
+        </w:rPr>
+      </w:pPr>
+    </w:p>
+    <w:p>
+      <w:pPr>
+        <w:pStyle w:val="Heading1"/>
+        <w:rPr>
+          <w:lang w:eastAsia="en-US"/>
+        </w:rPr>
+      </w:pPr>
+      <w:r>
+        <w:rPr>
+          <w:lang w:eastAsia="en-US"/>
+        </w:rPr>
+        <w:t>Analizing results scripts</w:t>
+      </w:r>
+    </w:p>
+    <w:p>
+      <w:pPr>
+        <w:rPr>
+          <w:lang w:eastAsia="en-US"/>
+        </w:rPr>
+      </w:pPr>
+      <w:r>
+        <w:rPr>
+          <w:lang w:eastAsia="en-US"/>
+        </w:rPr>
+        <w:t>All scripts of this session need the variable “results”</w:t>
+      </w:r>
+      <w:r>
+        <w:rPr>
+          <w:lang w:eastAsia="en-US"/>
+        </w:rPr>
         <w:t xml:space="preserve"> </w:t>
       </w:r>
       <w:r>
         <w:rPr>
-          <w:highlight w:val="yellow"/>
-          <w:lang w:eastAsia="en-US"/>
-        </w:rPr>
-        <w:t>(continue)</w:t>
-      </w:r>
-    </w:p>
-    <w:p>
-      <w:pPr>
-        <w:pStyle w:val="Ttulo2"/>
-        <w:rPr>
-          <w:lang w:eastAsia="en-US"/>
-        </w:rPr>
-      </w:pPr>
-      <w:r>
-        <w:rPr>
-          <w:lang w:eastAsia="en-US"/>
-        </w:rPr>
-        <w:t>Creating_shype_ONS_2012.R</w:t>
-      </w:r>
-    </w:p>
-    <w:p>
-      <w:pPr>
-        <w:rPr>
-          <w:lang w:eastAsia="en-US"/>
-        </w:rPr>
-      </w:pPr>
-      <w:r>
-        <w:rPr>
-          <w:highlight w:val="yellow"/>
-          <w:lang w:eastAsia="en-US"/>
-        </w:rPr>
-        <w:t xml:space="preserve"> (</w:t>
-      </w:r>
-      <w:proofErr w:type="gramStart"/>
-      <w:r>
-        <w:rPr>
-          <w:highlight w:val="yellow"/>
-          <w:lang w:eastAsia="en-US"/>
-        </w:rPr>
-        <w:t>continue</w:t>
-      </w:r>
-      <w:proofErr w:type="gramEnd"/>
-      <w:r>
-        <w:rPr>
-          <w:highlight w:val="yellow"/>
-          <w:lang w:eastAsia="en-US"/>
-        </w:rPr>
-        <w:t>)</w:t>
-      </w:r>
-    </w:p>
-    <w:p>
-      <w:pPr>
-        <w:rPr>
-          <w:lang w:eastAsia="en-US"/>
-        </w:rPr>
-      </w:pPr>
-    </w:p>
-    <w:p>
-      <w:pPr>
-        <w:pStyle w:val="Ttulo1"/>
-        <w:rPr>
-          <w:lang w:eastAsia="en-US"/>
-        </w:rPr>
-      </w:pPr>
-      <w:r>
-        <w:rPr>
-          <w:lang w:eastAsia="en-US"/>
-        </w:rPr>
-        <w:t>Analizing results scripts</w:t>
-      </w:r>
-    </w:p>
-    <w:p>
-      <w:pPr>
-        <w:rPr>
-          <w:lang w:eastAsia="en-US"/>
-        </w:rPr>
-      </w:pPr>
-      <w:r>
-        <w:rPr>
-          <w:lang w:eastAsia="en-US"/>
-        </w:rPr>
-        <w:t>All scripts of this session need the variable “results”</w:t>
-      </w:r>
-      <w:r>
-        <w:rPr>
-          <w:lang w:eastAsia="en-US"/>
-        </w:rPr>
-        <w:t xml:space="preserve"> </w:t>
-      </w:r>
-      <w:r>
-        <w:rPr>
           <w:lang w:eastAsia="en-US"/>
         </w:rPr>
         <w:t>from “</w:t>
@@ -3153,7 +2961,7 @@
     </w:p>
     <w:p>
       <w:pPr>
-        <w:pStyle w:val="Ttulo2"/>
+        <w:pStyle w:val="Heading2"/>
         <w:rPr>
           <w:lang w:eastAsia="en-US"/>
         </w:rPr>
@@ -3208,7 +3016,7 @@
     </w:p>
     <w:p>
       <w:pPr>
-        <w:pStyle w:val="Ttulo2"/>
+        <w:pStyle w:val="Heading2"/>
       </w:pPr>
       <w:r>
         <w:rPr>
@@ -3232,41 +3040,13 @@
         <w:rPr>
           <w:lang w:eastAsia="en-US"/>
         </w:rPr>
-        <w:t xml:space="preserve">This script reads ONS website data related to generation on 2012 for each region and cleans it in order to get tidy files to </w:t>
-      </w:r>
-      <w:proofErr w:type="gramStart"/>
-      <w:r>
-        <w:rPr>
-          <w:lang w:eastAsia="en-US"/>
-        </w:rPr>
-        <w:t>be read</w:t>
-      </w:r>
-      <w:proofErr w:type="gramEnd"/>
-      <w:r>
-        <w:rPr>
-          <w:lang w:eastAsia="en-US"/>
-        </w:rPr>
-        <w:t xml:space="preserve"> by "ONS_validation_data_2012_complete.R".</w:t>
-      </w:r>
-      <w:r>
-        <w:rPr>
-          <w:lang w:eastAsia="en-US"/>
-        </w:rPr>
-        <w:t xml:space="preserve"> The ONS data </w:t>
-      </w:r>
-      <w:proofErr w:type="gramStart"/>
-      <w:r>
-        <w:rPr>
-          <w:lang w:eastAsia="en-US"/>
-        </w:rPr>
-        <w:t>was achieved</w:t>
-      </w:r>
-      <w:proofErr w:type="gramEnd"/>
-      <w:r>
-        <w:rPr>
-          <w:lang w:eastAsia="en-US"/>
-        </w:rPr>
-        <w:t xml:space="preserve"> on its new website: (</w:t>
+        <w:t>This script reads ONS website data related to generation on 2012 for each region and cleans it in order to get tidy files to be read by "ONS_validation_data_2012_complete.R".</w:t>
+      </w:r>
+      <w:r>
+        <w:rPr>
+          <w:lang w:eastAsia="en-US"/>
+        </w:rPr>
+        <w:t xml:space="preserve"> The ONS data was achieved on its new website: (</w:t>
       </w:r>
       <w:hyperlink r:id="rId8" w:history="1">
         <w:r>
@@ -3336,7 +3116,7 @@
     </w:p>
     <w:p>
       <w:pPr>
-        <w:pStyle w:val="Ttulo2"/>
+        <w:pStyle w:val="Heading2"/>
         <w:rPr>
           <w:lang w:eastAsia="en-US"/>
         </w:rPr>
@@ -3346,6 +3126,7 @@
         <w:rPr>
           <w:lang w:eastAsia="en-US"/>
         </w:rPr>
+        <w:lastRenderedPageBreak/>
         <w:t>Cleaning_ONS_transfer_data.R</w:t>
       </w:r>
       <w:proofErr w:type="spellEnd"/>
@@ -3360,26 +3141,12 @@
         <w:rPr>
           <w:lang w:eastAsia="en-US"/>
         </w:rPr>
-        <w:t xml:space="preserve">This script simply reads ONS file containing electricity exchanges by </w:t>
-      </w:r>
-      <w:proofErr w:type="gramStart"/>
-      <w:r>
-        <w:rPr>
-          <w:lang w:eastAsia="en-US"/>
-        </w:rPr>
-        <w:t>subsystems,</w:t>
-      </w:r>
-      <w:proofErr w:type="gramEnd"/>
-      <w:r>
-        <w:rPr>
-          <w:lang w:eastAsia="en-US"/>
-        </w:rPr>
-        <w:t xml:space="preserve"> selects relevant information and saves it in a table named “transfer_ONS.csv”.</w:t>
-      </w:r>
-    </w:p>
-    <w:p>
-      <w:pPr>
-        <w:pStyle w:val="Ttulo2"/>
+        <w:t>This script simply reads ONS file containing electricity exchanges by subsystems, selects relevant information and saves it in a table named “transfer_ONS.csv”.</w:t>
+      </w:r>
+    </w:p>
+    <w:p>
+      <w:pPr>
+        <w:pStyle w:val="Heading2"/>
         <w:rPr>
           <w:lang w:eastAsia="en-US"/>
         </w:rPr>
@@ -3439,14 +3206,7 @@
         <w:rPr>
           <w:lang w:eastAsia="en-US"/>
         </w:rPr>
-        <w:t xml:space="preserve">” and creates figures comparing technology </w:t>
-      </w:r>
-      <w:r>
-        <w:rPr>
-          <w:lang w:eastAsia="en-US"/>
-        </w:rPr>
-        <w:lastRenderedPageBreak/>
-        <w:t xml:space="preserve">generation in each region. </w:t>
+        <w:t xml:space="preserve">” and creates figures comparing technology generation in each region. </w:t>
       </w:r>
       <w:r>
         <w:rPr>
@@ -3515,7 +3275,7 @@
     </w:p>
     <w:p>
       <w:pPr>
-        <w:pStyle w:val="Ttulo2"/>
+        <w:pStyle w:val="Heading2"/>
         <w:rPr>
           <w:lang w:eastAsia="en-US"/>
         </w:rPr>
@@ -3727,7 +3487,7 @@
     </w:p>
     <w:p>
       <w:pPr>
-        <w:pStyle w:val="Ttulo2"/>
+        <w:pStyle w:val="Heading2"/>
         <w:rPr>
           <w:lang w:val="en"/>
         </w:rPr>
@@ -3776,7 +3536,7 @@
     </w:p>
     <w:p>
       <w:pPr>
-        <w:pStyle w:val="Ttulo2"/>
+        <w:pStyle w:val="Heading2"/>
         <w:rPr>
           <w:lang w:val="en"/>
         </w:rPr>
@@ -3786,6 +3546,7 @@
         <w:rPr>
           <w:lang w:val="en"/>
         </w:rPr>
+        <w:lastRenderedPageBreak/>
         <w:t>Comparing_transfer_ONS_COPA.R</w:t>
       </w:r>
       <w:proofErr w:type="spellEnd"/>
@@ -3812,21 +3573,7 @@
         <w:rPr>
           <w:lang w:val="en"/>
         </w:rPr>
-        <w:t xml:space="preserve">This figure </w:t>
-      </w:r>
-      <w:proofErr w:type="gramStart"/>
-      <w:r>
-        <w:rPr>
-          <w:lang w:val="en"/>
-        </w:rPr>
-        <w:t>is saved</w:t>
-      </w:r>
-      <w:proofErr w:type="gramEnd"/>
-      <w:r>
-        <w:rPr>
-          <w:lang w:val="en"/>
-        </w:rPr>
-        <w:t xml:space="preserve"> in “</w:t>
+        <w:t>This figure is saved in “</w:t>
       </w:r>
       <w:r>
         <w:rPr>
@@ -3843,7 +3590,7 @@
     </w:p>
     <w:p>
       <w:pPr>
-        <w:pStyle w:val="Ttulo2"/>
+        <w:pStyle w:val="Heading2"/>
         <w:rPr>
           <w:lang w:val="en"/>
         </w:rPr>
@@ -3904,7 +3651,6 @@
         <w:rPr>
           <w:lang w:val="en"/>
         </w:rPr>
-        <w:lastRenderedPageBreak/>
         <w:t xml:space="preserve">Other result of this script is a plot that </w:t>
       </w:r>
       <w:r>
@@ -3940,7 +3686,7 @@
     </w:p>
     <w:p>
       <w:pPr>
-        <w:pStyle w:val="Ttulo2"/>
+        <w:pStyle w:val="Heading2"/>
         <w:rPr>
           <w:lang w:val="en"/>
         </w:rPr>
@@ -3962,6 +3708,20 @@
       </w:pPr>
       <w:r>
         <w:rPr>
+          <w:highlight w:val="yellow"/>
+          <w:lang w:val="en"/>
+        </w:rPr>
+        <w:t>(Update)</w:t>
+      </w:r>
+    </w:p>
+    <w:p>
+      <w:pPr>
+        <w:rPr>
+          <w:lang w:val="en"/>
+        </w:rPr>
+      </w:pPr>
+      <w:r>
+        <w:rPr>
           <w:lang w:val="en"/>
         </w:rPr>
         <w:t>This script compares the inflows from “</w:t>
@@ -4004,19 +3764,55 @@
         <w:rPr>
           <w:lang w:val="en"/>
         </w:rPr>
-        <w:t xml:space="preserve">according the availability of these resources. </w:t>
-      </w:r>
-    </w:p>
-    <w:p>
-      <w:pPr>
-        <w:pStyle w:val="Ttulo2"/>
-        <w:rPr>
-          <w:lang w:eastAsia="en-US"/>
+        <w:t>according the availability of these resources.</w:t>
+      </w:r>
+    </w:p>
+    <w:p>
+      <w:pPr>
+        <w:pStyle w:val="Heading2"/>
+        <w:rPr>
+          <w:lang w:val="en"/>
         </w:rPr>
       </w:pPr>
       <w:proofErr w:type="spellStart"/>
       <w:r>
         <w:rPr>
+          <w:lang w:val="en"/>
+        </w:rPr>
+        <w:t>Comparing_wind_feather_x_renew_wind.R</w:t>
+      </w:r>
+      <w:proofErr w:type="spellEnd"/>
+    </w:p>
+    <w:p>
+      <w:pPr>
+        <w:rPr>
+          <w:lang w:val="en"/>
+        </w:rPr>
+      </w:pPr>
+      <w:r>
+        <w:rPr>
+          <w:highlight w:val="yellow"/>
+          <w:lang w:val="en"/>
+        </w:rPr>
+        <w:t>Continue</w:t>
+      </w:r>
+      <w:r>
+        <w:rPr>
+          <w:lang w:val="en"/>
+        </w:rPr>
+        <w:t xml:space="preserve"> </w:t>
+      </w:r>
+    </w:p>
+    <w:p>
+      <w:pPr>
+        <w:pStyle w:val="Heading2"/>
+        <w:rPr>
+          <w:lang w:eastAsia="en-US"/>
+        </w:rPr>
+      </w:pPr>
+      <w:proofErr w:type="spellStart"/>
+      <w:r>
+        <w:rPr>
           <w:lang w:eastAsia="en-US"/>
         </w:rPr>
         <w:t>Comparing_COPA_ONS_load.R</w:t>
@@ -4045,39 +3841,17 @@
         <w:rPr>
           <w:lang w:eastAsia="en-US"/>
         </w:rPr>
-        <w:t xml:space="preserve"> It creates a graph to compare this data. It seems they are very close to each other, but I need to check with Johannes a question regarding the dates. </w:t>
-      </w:r>
-      <w:proofErr w:type="gramStart"/>
-      <w:r>
-        <w:rPr>
-          <w:lang w:eastAsia="en-US"/>
-        </w:rPr>
-        <w:t>I’m</w:t>
-      </w:r>
-      <w:proofErr w:type="gramEnd"/>
-      <w:r>
-        <w:rPr>
-          <w:lang w:eastAsia="en-US"/>
-        </w:rPr>
-        <w:t xml:space="preserve"> not able to merge the dates of this two time series. </w:t>
-      </w:r>
-    </w:p>
-    <w:p>
-      <w:r>
-        <w:t xml:space="preserve">Update </w:t>
-      </w:r>
-      <w:proofErr w:type="spellStart"/>
-      <w:r>
-        <w:t>comparing_inflows_x_hydro.R</w:t>
-      </w:r>
-      <w:proofErr w:type="spellEnd"/>
-    </w:p>
-    <w:p>
-      <w:pPr>
-        <w:rPr>
-          <w:lang w:val="en"/>
-        </w:rPr>
-      </w:pPr>
+        <w:t xml:space="preserve"> It creates a graph to compare this data. It seems they are very close to each other, but I need to check with Johannes a question regarding the dates. I’m not able to merge the dates of this two time series. </w:t>
+      </w:r>
+    </w:p>
+    <w:p>
+      <w:pPr>
+        <w:rPr>
+          <w:lang w:val="en"/>
+        </w:rPr>
+      </w:pPr>
+      <w:bookmarkStart w:id="1" w:name="_GoBack"/>
+      <w:bookmarkEnd w:id="1"/>
       <w:r>
         <w:rPr>
           <w:lang w:val="en"/>
@@ -4087,7 +3861,7 @@
     </w:p>
     <w:p>
       <w:pPr>
-        <w:pStyle w:val="Ttulo1"/>
+        <w:pStyle w:val="Heading1"/>
         <w:rPr>
           <w:lang w:val="en"/>
         </w:rPr>
@@ -4102,7 +3876,7 @@
     </w:p>
     <w:p>
       <w:pPr>
-        <w:pStyle w:val="PargrafodaLista"/>
+        <w:pStyle w:val="ListParagraph"/>
         <w:numPr>
           <w:ilvl w:val="0"/>
           <w:numId w:val="36"/>
@@ -4127,20 +3901,12 @@
     </w:p>
     <w:p>
       <w:r>
-        <w:t xml:space="preserve">Decision: It is a question because we have many technologies of natural gas power plants. There is a 2016’s report made by Planning Energy Company (EPE in Portuguese) that describes the electricity generation technologies and gives some ranges for investment costs of these technologies. Using this document, I obtained 61% of thermal plants coming from combined cycle in Brazil. </w:t>
-      </w:r>
-      <w:proofErr w:type="gramStart"/>
-      <w:r>
-        <w:t>So</w:t>
-      </w:r>
-      <w:proofErr w:type="gramEnd"/>
-      <w:r>
-        <w:t xml:space="preserve"> I assume that all thermal plants have combined cycle costs.</w:t>
-      </w:r>
-    </w:p>
-    <w:p>
-      <w:pPr>
-        <w:pStyle w:val="PargrafodaLista"/>
+        <w:t>Decision: It is a question because we have many technologies of natural gas power plants. There is a 2016’s report made by Planning Energy Company (EPE in Portuguese) that describes the electricity generation technologies and gives some ranges for investment costs of these technologies. Using this document, I obtained 61% of thermal plants coming from combined cycle in Brazil. So I assume that all thermal plants have combined cycle costs.</w:t>
+      </w:r>
+    </w:p>
+    <w:p>
+      <w:pPr>
+        <w:pStyle w:val="ListParagraph"/>
         <w:numPr>
           <w:ilvl w:val="0"/>
           <w:numId w:val="36"/>
@@ -4188,15 +3954,7 @@
     </w:p>
     <w:p>
       <w:r>
-        <w:t xml:space="preserve">Decision: </w:t>
-      </w:r>
-      <w:proofErr w:type="gramStart"/>
-      <w:r>
-        <w:t>I’ve</w:t>
-      </w:r>
-      <w:proofErr w:type="gramEnd"/>
-      <w:r>
-        <w:t xml:space="preserve"> chosen to use EPE</w:t>
+        <w:t>Decision: I’ve chosen to use EPE</w:t>
       </w:r>
       <w:r>
         <w:t>’s report</w:t>
@@ -4225,7 +3983,7 @@
     </w:p>
     <w:p>
       <w:pPr>
-        <w:pStyle w:val="PargrafodaLista"/>
+        <w:pStyle w:val="ListParagraph"/>
         <w:numPr>
           <w:ilvl w:val="0"/>
           <w:numId w:val="36"/>
@@ -4245,28 +4003,12 @@
     </w:p>
     <w:p>
       <w:r>
-        <w:t xml:space="preserve">Options: Under the </w:t>
-      </w:r>
-      <w:proofErr w:type="gramStart"/>
-      <w:r>
-        <w:t>assumption</w:t>
-      </w:r>
-      <w:proofErr w:type="gramEnd"/>
-      <w:r>
-        <w:t xml:space="preserve"> I’m using the EPE report, my options are the upper bound or the lower bounds for the costs.</w:t>
-      </w:r>
-    </w:p>
-    <w:p>
-      <w:r>
-        <w:t xml:space="preserve">Decision: </w:t>
-      </w:r>
-      <w:proofErr w:type="gramStart"/>
-      <w:r>
-        <w:t>I’ve</w:t>
-      </w:r>
-      <w:proofErr w:type="gramEnd"/>
-      <w:r>
-        <w:t xml:space="preserve"> chosen the upper limits of the technologies costs trying to be more conservative, but I don’t have much sensitivity about the costs values. Maybe a good idea would be making scenarios afterwards changing some key variables in a range (the costs is one of them) to </w:t>
+        <w:t>Options: Under the assumption I’m using the EPE report, my options are the upper bound or the lower bounds for the costs.</w:t>
+      </w:r>
+    </w:p>
+    <w:p>
+      <w:r>
+        <w:t xml:space="preserve">Decision: I’ve chosen the upper limits of the technologies costs trying to be more conservative, but I don’t have much sensitivity about the costs values. Maybe a good idea would be making scenarios afterwards changing some key variables in a range (the costs is one of them) to </w:t>
       </w:r>
       <w:r>
         <w:t>analyze</w:t>
@@ -4277,7 +4019,7 @@
     </w:p>
     <w:p>
       <w:pPr>
-        <w:pStyle w:val="PargrafodaLista"/>
+        <w:pStyle w:val="ListParagraph"/>
         <w:numPr>
           <w:ilvl w:val="0"/>
           <w:numId w:val="36"/>
@@ -4316,21 +4058,7 @@
         <w:rPr>
           <w:lang w:val="en"/>
         </w:rPr>
-        <w:t xml:space="preserve">The monetary restatement </w:t>
-      </w:r>
-      <w:proofErr w:type="gramStart"/>
-      <w:r>
-        <w:rPr>
-          <w:lang w:val="en"/>
-        </w:rPr>
-        <w:t>was made</w:t>
-      </w:r>
-      <w:proofErr w:type="gramEnd"/>
-      <w:r>
-        <w:rPr>
-          <w:lang w:val="en"/>
-        </w:rPr>
-        <w:t xml:space="preserve"> by applying the average exchange rate for the year in question to the required values, </w:t>
+        <w:t xml:space="preserve">The monetary restatement was made by applying the average exchange rate for the year in question to the required values, </w:t>
       </w:r>
       <w:proofErr w:type="spellStart"/>
       <w:r>
@@ -4358,54 +4086,40 @@
         <w:rPr>
           <w:lang w:val="en"/>
         </w:rPr>
-        <w:t xml:space="preserve"> (R$) of 2013, 2015 and 2016. Subsequently, the IPCA (inflation official index in Brazil) correction </w:t>
-      </w:r>
-      <w:proofErr w:type="gramStart"/>
-      <w:r>
-        <w:rPr>
-          <w:lang w:val="en"/>
-        </w:rPr>
-        <w:t>was applied</w:t>
-      </w:r>
-      <w:proofErr w:type="gramEnd"/>
-      <w:r>
-        <w:rPr>
-          <w:lang w:val="en"/>
-        </w:rPr>
-        <w:t xml:space="preserve"> to reach the values ​​of May 2017.</w:t>
-      </w:r>
-    </w:p>
-    <w:p>
-      <w:pPr>
-        <w:rPr>
-          <w:lang w:val="en"/>
-        </w:rPr>
-      </w:pPr>
-    </w:p>
-    <w:p>
-      <w:pPr>
-        <w:rPr>
-          <w:lang w:val="en"/>
-        </w:rPr>
-      </w:pPr>
-    </w:p>
-    <w:p>
-      <w:pPr>
-        <w:rPr>
-          <w:lang w:val="en"/>
-        </w:rPr>
-      </w:pPr>
-    </w:p>
-    <w:p>
-      <w:pPr>
-        <w:rPr>
-          <w:lang w:val="en"/>
-        </w:rPr>
-      </w:pPr>
-    </w:p>
-    <w:p>
-      <w:pPr>
-        <w:pStyle w:val="PargrafodaLista"/>
+        <w:t xml:space="preserve"> (R$) of 2013, 2015 and 2016. Subsequently, the IPCA (inflation official index in Brazil) correction was applied to reach the values ​​of May 2017.</w:t>
+      </w:r>
+    </w:p>
+    <w:p>
+      <w:pPr>
+        <w:rPr>
+          <w:lang w:val="en"/>
+        </w:rPr>
+      </w:pPr>
+    </w:p>
+    <w:p>
+      <w:pPr>
+        <w:rPr>
+          <w:lang w:val="en"/>
+        </w:rPr>
+      </w:pPr>
+    </w:p>
+    <w:p>
+      <w:pPr>
+        <w:rPr>
+          <w:lang w:val="en"/>
+        </w:rPr>
+      </w:pPr>
+    </w:p>
+    <w:p>
+      <w:pPr>
+        <w:rPr>
+          <w:lang w:val="en"/>
+        </w:rPr>
+      </w:pPr>
+    </w:p>
+    <w:p>
+      <w:pPr>
+        <w:pStyle w:val="ListParagraph"/>
         <w:numPr>
           <w:ilvl w:val="0"/>
           <w:numId w:val="36"/>
@@ -4471,15 +4185,7 @@
     </w:p>
     <w:p>
       <w:r>
-        <w:t xml:space="preserve">Decision: I </w:t>
-      </w:r>
-      <w:proofErr w:type="gramStart"/>
-      <w:r>
-        <w:t>don’t</w:t>
-      </w:r>
-      <w:proofErr w:type="gramEnd"/>
-      <w:r>
-        <w:t xml:space="preserve"> have information about interruption of these plants</w:t>
+        <w:t>Decision: I don’t have information about interruption of these plants</w:t>
       </w:r>
       <w:r>
         <w:t xml:space="preserve"> in </w:t>
@@ -4502,28 +4208,12 @@
         <w:t>I simply used the maximum capacity as the available capacity for these plants.</w:t>
       </w:r>
       <w:r>
-        <w:t xml:space="preserve"> </w:t>
-      </w:r>
-      <w:proofErr w:type="gramStart"/>
-      <w:r>
-        <w:t>I’m</w:t>
-      </w:r>
-      <w:proofErr w:type="gramEnd"/>
-      <w:r>
-        <w:t xml:space="preserve"> also considering to estimate it using data from the existent plants. </w:t>
-      </w:r>
-      <w:proofErr w:type="gramStart"/>
-      <w:r>
-        <w:t>However</w:t>
-      </w:r>
-      <w:proofErr w:type="gramEnd"/>
-      <w:r>
-        <w:t xml:space="preserve"> it is not implemented yet. </w:t>
-      </w:r>
-    </w:p>
-    <w:p>
-      <w:pPr>
-        <w:pStyle w:val="PargrafodaLista"/>
+        <w:t xml:space="preserve"> I’m also considering to estimate it using data from the existent plants. However it is not implemented yet. </w:t>
+      </w:r>
+    </w:p>
+    <w:p>
+      <w:pPr>
+        <w:pStyle w:val="ListParagraph"/>
         <w:numPr>
           <w:ilvl w:val="0"/>
           <w:numId w:val="36"/>
@@ -4560,15 +4250,7 @@
         <w:t xml:space="preserve">Options: </w:t>
       </w:r>
       <w:r>
-        <w:t xml:space="preserve">The Swedish version of the thermal power plants file </w:t>
-      </w:r>
-      <w:proofErr w:type="gramStart"/>
-      <w:r>
-        <w:t>doesn’t</w:t>
-      </w:r>
-      <w:proofErr w:type="gramEnd"/>
-      <w:r>
-        <w:t xml:space="preserve"> </w:t>
+        <w:t xml:space="preserve">The Swedish version of the thermal power plants file doesn’t </w:t>
       </w:r>
       <w:r>
         <w:t xml:space="preserve">specify </w:t>
@@ -4585,15 +4267,7 @@
     </w:p>
     <w:p>
       <w:r>
-        <w:t xml:space="preserve">Decision: </w:t>
-      </w:r>
-      <w:proofErr w:type="gramStart"/>
-      <w:r>
-        <w:t>I’ve</w:t>
-      </w:r>
-      <w:proofErr w:type="gramEnd"/>
-      <w:r>
-        <w:t xml:space="preserve"> decided to prepare the file with fuel information, but </w:t>
+        <w:t xml:space="preserve">Decision: I’ve decided to prepare the file with fuel information, but </w:t>
       </w:r>
       <w:r>
         <w:t xml:space="preserve">I`ve not prepared the </w:t>
@@ -4617,15 +4291,7 @@
         <w:t>.</w:t>
       </w:r>
       <w:r>
-        <w:t xml:space="preserve"> I guess Johannes can help me with it. In the meanwhile, </w:t>
-      </w:r>
-      <w:proofErr w:type="gramStart"/>
-      <w:r>
-        <w:t>I’m</w:t>
-      </w:r>
-      <w:proofErr w:type="gramEnd"/>
-      <w:r>
-        <w:t xml:space="preserve"> working on the preparation of other</w:t>
+        <w:t xml:space="preserve"> I guess Johannes can help me with it. In the meanwhile, I’m working on the preparation of other</w:t>
       </w:r>
       <w:r>
         <w:t>s</w:t>
@@ -4636,7 +4302,7 @@
     </w:p>
     <w:p>
       <w:pPr>
-        <w:pStyle w:val="PargrafodaLista"/>
+        <w:pStyle w:val="ListParagraph"/>
         <w:numPr>
           <w:ilvl w:val="0"/>
           <w:numId w:val="36"/>
@@ -4673,28 +4339,12 @@
         <w:t xml:space="preserve">Decision: </w:t>
       </w:r>
       <w:r>
-        <w:t xml:space="preserve">Sometimes when I read a .csv file that </w:t>
-      </w:r>
-      <w:proofErr w:type="gramStart"/>
-      <w:r>
-        <w:t>I’ve</w:t>
-      </w:r>
-      <w:proofErr w:type="gramEnd"/>
-      <w:r>
-        <w:t xml:space="preserve"> saved in a previous script, some columns of my tables come like “factor’ and it is a problem because I’m not able to make calculations with this kind of variable.</w:t>
-      </w:r>
-    </w:p>
-    <w:p>
-      <w:r>
-        <w:t xml:space="preserve">The way I found to </w:t>
-      </w:r>
-      <w:proofErr w:type="gramStart"/>
-      <w:r>
-        <w:t>solve</w:t>
-      </w:r>
-      <w:proofErr w:type="gramEnd"/>
-      <w:r>
-        <w:t xml:space="preserve"> it </w:t>
+        <w:t>Sometimes when I read a .csv file that I’ve saved in a previous script, some columns of my tables come like “factor’ and it is a problem because I’m not able to make calculations with this kind of variable.</w:t>
+      </w:r>
+    </w:p>
+    <w:p>
+      <w:r>
+        <w:t xml:space="preserve">The way I found to solve it </w:t>
       </w:r>
       <w:r>
         <w:t>wa</w:t>
@@ -4770,7 +4420,7 @@
     </w:p>
     <w:p>
       <w:pPr>
-        <w:pStyle w:val="PargrafodaLista"/>
+        <w:pStyle w:val="ListParagraph"/>
         <w:numPr>
           <w:ilvl w:val="0"/>
           <w:numId w:val="36"/>
@@ -4823,23 +4473,7 @@
         <w:t>Around line 47</w:t>
       </w:r>
       <w:r>
-        <w:t xml:space="preserve"> of this script, I realize the load file </w:t>
-      </w:r>
-      <w:proofErr w:type="gramStart"/>
-      <w:r>
-        <w:t>was created</w:t>
-      </w:r>
-      <w:proofErr w:type="gramEnd"/>
-      <w:r>
-        <w:t xml:space="preserve"> based in feather file.  Because of that, my load </w:t>
-      </w:r>
-      <w:proofErr w:type="gramStart"/>
-      <w:r>
-        <w:t>was not being saved</w:t>
-      </w:r>
-      <w:proofErr w:type="gramEnd"/>
-      <w:r>
-        <w:t>. I changed the file for the .csv and changed the reading function. It was “</w:t>
+        <w:t xml:space="preserve"> of this script, I realize the load file was created based in feather file.  Because of that, my load was not being saved. I changed the file for the .csv and changed the reading function. It was “</w:t>
       </w:r>
       <w:proofErr w:type="spellStart"/>
       <w:r>
@@ -4891,15 +4525,7 @@
         <w:t>”.</w:t>
       </w:r>
       <w:r>
-        <w:t xml:space="preserve"> Important: by the </w:t>
-      </w:r>
-      <w:proofErr w:type="gramStart"/>
-      <w:r>
-        <w:t>time</w:t>
-      </w:r>
-      <w:proofErr w:type="gramEnd"/>
-      <w:r>
-        <w:t xml:space="preserve"> we will make the runs, we need to change the name of this script to R functions read it properly. The name must be “</w:t>
+        <w:t xml:space="preserve"> Important: by the time we will make the runs, we need to change the name of this script to R functions read it properly. The name must be “</w:t>
       </w:r>
       <w:proofErr w:type="spellStart"/>
       <w:r>
@@ -4922,7 +4548,7 @@
     </w:p>
     <w:p>
       <w:pPr>
-        <w:pStyle w:val="Ttulo1"/>
+        <w:pStyle w:val="Heading1"/>
         <w:rPr>
           <w:lang w:val="en"/>
         </w:rPr>
@@ -4937,7 +4563,7 @@
     </w:p>
     <w:p>
       <w:pPr>
-        <w:pStyle w:val="PargrafodaLista"/>
+        <w:pStyle w:val="ListParagraph"/>
         <w:numPr>
           <w:ilvl w:val="0"/>
           <w:numId w:val="41"/>
@@ -4961,7 +4587,7 @@
     </w:p>
     <w:p>
       <w:pPr>
-        <w:pStyle w:val="PargrafodaLista"/>
+        <w:pStyle w:val="ListParagraph"/>
         <w:numPr>
           <w:ilvl w:val="0"/>
           <w:numId w:val="41"/>
@@ -4985,7 +4611,7 @@
     </w:p>
     <w:p>
       <w:pPr>
-        <w:pStyle w:val="PargrafodaLista"/>
+        <w:pStyle w:val="ListParagraph"/>
         <w:numPr>
           <w:ilvl w:val="0"/>
           <w:numId w:val="41"/>
@@ -5009,7 +4635,7 @@
     </w:p>
     <w:p>
       <w:pPr>
-        <w:pStyle w:val="PargrafodaLista"/>
+        <w:pStyle w:val="ListParagraph"/>
         <w:numPr>
           <w:ilvl w:val="0"/>
           <w:numId w:val="41"/>
@@ -5045,7 +4671,7 @@
     </w:p>
     <w:p>
       <w:pPr>
-        <w:pStyle w:val="PargrafodaLista"/>
+        <w:pStyle w:val="ListParagraph"/>
         <w:numPr>
           <w:ilvl w:val="1"/>
           <w:numId w:val="41"/>
@@ -5058,26 +4684,12 @@
         <w:rPr>
           <w:lang w:val="en"/>
         </w:rPr>
-        <w:t xml:space="preserve">Search </w:t>
-      </w:r>
-      <w:proofErr w:type="gramStart"/>
-      <w:r>
-        <w:rPr>
-          <w:lang w:val="en"/>
-        </w:rPr>
-        <w:t>for more recent values of investment costs</w:t>
-      </w:r>
-      <w:proofErr w:type="gramEnd"/>
-      <w:r>
-        <w:rPr>
-          <w:lang w:val="en"/>
-        </w:rPr>
-        <w:t>.</w:t>
-      </w:r>
-    </w:p>
-    <w:p>
-      <w:pPr>
-        <w:pStyle w:val="PargrafodaLista"/>
+        <w:t>Search for more recent values of investment costs.</w:t>
+      </w:r>
+    </w:p>
+    <w:p>
+      <w:pPr>
+        <w:pStyle w:val="ListParagraph"/>
         <w:numPr>
           <w:ilvl w:val="0"/>
           <w:numId w:val="41"/>
@@ -5103,7 +4715,7 @@
     </w:p>
     <w:p>
       <w:pPr>
-        <w:pStyle w:val="PargrafodaLista"/>
+        <w:pStyle w:val="ListParagraph"/>
         <w:numPr>
           <w:ilvl w:val="1"/>
           <w:numId w:val="41"/>
@@ -5141,7 +4753,7 @@
     </w:p>
     <w:p>
       <w:pPr>
-        <w:pStyle w:val="PargrafodaLista"/>
+        <w:pStyle w:val="ListParagraph"/>
         <w:numPr>
           <w:ilvl w:val="1"/>
           <w:numId w:val="41"/>
@@ -5187,7 +4799,7 @@
     </w:p>
     <w:p>
       <w:pPr>
-        <w:pStyle w:val="PargrafodaLista"/>
+        <w:pStyle w:val="ListParagraph"/>
         <w:numPr>
           <w:ilvl w:val="0"/>
           <w:numId w:val="41"/>
@@ -5217,7 +4829,7 @@
     </w:p>
     <w:p>
       <w:pPr>
-        <w:pStyle w:val="PargrafodaLista"/>
+        <w:pStyle w:val="ListParagraph"/>
         <w:numPr>
           <w:ilvl w:val="0"/>
           <w:numId w:val="41"/>
@@ -5241,7 +4853,7 @@
     </w:p>
     <w:p>
       <w:pPr>
-        <w:pStyle w:val="PargrafodaLista"/>
+        <w:pStyle w:val="ListParagraph"/>
         <w:ind w:left="1069" w:firstLine="0"/>
         <w:rPr>
           <w:lang w:val="en"/>
@@ -5522,34 +5134,34 @@
 <w:ftr xmlns:wpc="http://schemas.microsoft.com/office/word/2010/wordprocessingCanvas" xmlns:mc="http://schemas.openxmlformats.org/markup-compatibility/2006" xmlns:o="urn:schemas-microsoft-com:office:office" xmlns:r="http://schemas.openxmlformats.org/officeDocument/2006/relationships" xmlns:m="http://schemas.openxmlformats.org/officeDocument/2006/math" xmlns:v="urn:schemas-microsoft-com:vml" xmlns:wp14="http://schemas.microsoft.com/office/word/2010/wordprocessingDrawing" xmlns:wp="http://schemas.openxmlformats.org/drawingml/2006/wordprocessingDrawing" xmlns:w10="urn:schemas-microsoft-com:office:word" xmlns:w="http://schemas.openxmlformats.org/wordprocessingml/2006/main" xmlns:w14="http://schemas.microsoft.com/office/word/2010/wordml" xmlns:w15="http://schemas.microsoft.com/office/word/2012/wordml" xmlns:wpg="http://schemas.microsoft.com/office/word/2010/wordprocessingGroup" xmlns:wpi="http://schemas.microsoft.com/office/word/2010/wordprocessingInk" xmlns:wne="http://schemas.microsoft.com/office/word/2006/wordml" xmlns:wps="http://schemas.microsoft.com/office/word/2010/wordprocessingShape" mc:Ignorable="w14 w15 wp14">
   <w:p>
     <w:pPr>
-      <w:pStyle w:val="Rodap"/>
+      <w:pStyle w:val="Footer"/>
       <w:framePr w:wrap="around" w:vAnchor="text" w:hAnchor="margin" w:xAlign="center" w:y="1"/>
       <w:rPr>
-        <w:rStyle w:val="Nmerodepgina"/>
+        <w:rStyle w:val="PageNumber"/>
       </w:rPr>
     </w:pPr>
     <w:r>
       <w:rPr>
-        <w:rStyle w:val="Nmerodepgina"/>
+        <w:rStyle w:val="PageNumber"/>
       </w:rPr>
       <w:fldChar w:fldCharType="begin"/>
     </w:r>
     <w:r>
       <w:rPr>
-        <w:rStyle w:val="Nmerodepgina"/>
+        <w:rStyle w:val="PageNumber"/>
       </w:rPr>
       <w:instrText xml:space="preserve">PAGE  </w:instrText>
     </w:r>
     <w:r>
       <w:rPr>
-        <w:rStyle w:val="Nmerodepgina"/>
+        <w:rStyle w:val="PageNumber"/>
       </w:rPr>
       <w:fldChar w:fldCharType="end"/>
     </w:r>
   </w:p>
   <w:p>
     <w:pPr>
-      <w:pStyle w:val="Rodap"/>
+      <w:pStyle w:val="Footer"/>
       <w:ind w:right="360"/>
     </w:pPr>
   </w:p>
@@ -5560,7 +5172,7 @@
 <w:ftr xmlns:wpc="http://schemas.microsoft.com/office/word/2010/wordprocessingCanvas" xmlns:mc="http://schemas.openxmlformats.org/markup-compatibility/2006" xmlns:o="urn:schemas-microsoft-com:office:office" xmlns:r="http://schemas.openxmlformats.org/officeDocument/2006/relationships" xmlns:m="http://schemas.openxmlformats.org/officeDocument/2006/math" xmlns:v="urn:schemas-microsoft-com:vml" xmlns:wp14="http://schemas.microsoft.com/office/word/2010/wordprocessingDrawing" xmlns:wp="http://schemas.openxmlformats.org/drawingml/2006/wordprocessingDrawing" xmlns:w10="urn:schemas-microsoft-com:office:word" xmlns:w="http://schemas.openxmlformats.org/wordprocessingml/2006/main" xmlns:w14="http://schemas.microsoft.com/office/word/2010/wordml" xmlns:w15="http://schemas.microsoft.com/office/word/2012/wordml" xmlns:wpg="http://schemas.microsoft.com/office/word/2010/wordprocessingGroup" xmlns:wpi="http://schemas.microsoft.com/office/word/2010/wordprocessingInk" xmlns:wne="http://schemas.microsoft.com/office/word/2006/wordml" xmlns:wps="http://schemas.microsoft.com/office/word/2010/wordprocessingShape" mc:Ignorable="w14 w15 wp14">
   <w:p>
     <w:pPr>
-      <w:pStyle w:val="Rodap"/>
+      <w:pStyle w:val="Footer"/>
       <w:ind w:right="360"/>
     </w:pPr>
   </w:p>
@@ -7345,7 +6957,7 @@
     <w:lvl w:ilvl="0">
       <w:start w:val="1"/>
       <w:numFmt w:val="decimal"/>
-      <w:pStyle w:val="Ttulo1"/>
+      <w:pStyle w:val="Heading1"/>
       <w:lvlText w:val="%1"/>
       <w:lvlJc w:val="left"/>
       <w:pPr>
@@ -7355,7 +6967,7 @@
     <w:lvl w:ilvl="1">
       <w:start w:val="1"/>
       <w:numFmt w:val="decimal"/>
-      <w:pStyle w:val="Ttulo2"/>
+      <w:pStyle w:val="Heading2"/>
       <w:lvlText w:val="%1.%2"/>
       <w:lvlJc w:val="left"/>
       <w:pPr>
@@ -7365,7 +6977,7 @@
     <w:lvl w:ilvl="2">
       <w:start w:val="1"/>
       <w:numFmt w:val="decimal"/>
-      <w:pStyle w:val="Ttulo3"/>
+      <w:pStyle w:val="Heading3"/>
       <w:lvlText w:val="%1.%2.%3"/>
       <w:lvlJc w:val="left"/>
       <w:pPr>
@@ -7375,7 +6987,7 @@
     <w:lvl w:ilvl="3">
       <w:start w:val="1"/>
       <w:numFmt w:val="decimal"/>
-      <w:pStyle w:val="Ttulo4"/>
+      <w:pStyle w:val="Heading4"/>
       <w:lvlText w:val="%1.%2.%3.%4"/>
       <w:lvlJc w:val="left"/>
       <w:pPr>
@@ -7385,7 +6997,7 @@
     <w:lvl w:ilvl="4">
       <w:start w:val="1"/>
       <w:numFmt w:val="decimal"/>
-      <w:pStyle w:val="Ttulo5"/>
+      <w:pStyle w:val="Heading5"/>
       <w:lvlText w:val="%1.%2.%3.%4.%5"/>
       <w:lvlJc w:val="left"/>
       <w:pPr>
@@ -7395,7 +7007,7 @@
     <w:lvl w:ilvl="5">
       <w:start w:val="1"/>
       <w:numFmt w:val="decimal"/>
-      <w:pStyle w:val="Ttulo6"/>
+      <w:pStyle w:val="Heading6"/>
       <w:lvlText w:val="%1.%2.%3.%4.%5.%6"/>
       <w:lvlJc w:val="left"/>
       <w:pPr>
@@ -7405,7 +7017,7 @@
     <w:lvl w:ilvl="6">
       <w:start w:val="1"/>
       <w:numFmt w:val="decimal"/>
-      <w:pStyle w:val="Ttulo7"/>
+      <w:pStyle w:val="Heading7"/>
       <w:lvlText w:val="%1.%2.%3.%4.%5.%6.%7"/>
       <w:lvlJc w:val="left"/>
       <w:pPr>
@@ -7415,7 +7027,7 @@
     <w:lvl w:ilvl="7">
       <w:start w:val="1"/>
       <w:numFmt w:val="decimal"/>
-      <w:pStyle w:val="Ttulo8"/>
+      <w:pStyle w:val="Heading8"/>
       <w:lvlText w:val="%1.%2.%3.%4.%5.%6.%7.%8"/>
       <w:lvlJc w:val="left"/>
       <w:pPr>
@@ -7425,7 +7037,7 @@
     <w:lvl w:ilvl="8">
       <w:start w:val="1"/>
       <w:numFmt w:val="decimal"/>
-      <w:pStyle w:val="Ttulo9"/>
+      <w:pStyle w:val="Heading9"/>
       <w:lvlText w:val="%1.%2.%3.%4.%5.%6.%7.%8.%9"/>
       <w:lvlJc w:val="left"/>
       <w:pPr>
@@ -10265,11 +9877,11 @@
       <w:lang w:val="en-US" w:eastAsia="pt-BR"/>
     </w:rPr>
   </w:style>
-  <w:style w:type="paragraph" w:styleId="Ttulo1">
+  <w:style w:type="paragraph" w:styleId="Heading1">
     <w:name w:val="heading 1"/>
     <w:basedOn w:val="Normal"/>
     <w:next w:val="Normal"/>
-    <w:link w:val="Ttulo1Char"/>
+    <w:link w:val="Heading1Char"/>
     <w:uiPriority w:val="9"/>
     <w:qFormat/>
     <w:rsid w:val="002203D9"/>
@@ -10290,11 +9902,11 @@
       <w:szCs w:val="28"/>
     </w:rPr>
   </w:style>
-  <w:style w:type="paragraph" w:styleId="Ttulo2">
+  <w:style w:type="paragraph" w:styleId="Heading2">
     <w:name w:val="heading 2"/>
-    <w:basedOn w:val="Ttulo1"/>
+    <w:basedOn w:val="Heading1"/>
     <w:next w:val="Normal"/>
-    <w:link w:val="Ttulo2Char"/>
+    <w:link w:val="Heading2Char"/>
     <w:uiPriority w:val="9"/>
     <w:unhideWhenUsed/>
     <w:qFormat/>
@@ -10310,11 +9922,11 @@
       <w:caps w:val="0"/>
     </w:rPr>
   </w:style>
-  <w:style w:type="paragraph" w:styleId="Ttulo3">
+  <w:style w:type="paragraph" w:styleId="Heading3">
     <w:name w:val="heading 3"/>
     <w:basedOn w:val="Normal"/>
     <w:next w:val="Normal"/>
-    <w:link w:val="Ttulo3Char"/>
+    <w:link w:val="Heading3Char"/>
     <w:uiPriority w:val="9"/>
     <w:unhideWhenUsed/>
     <w:qFormat/>
@@ -10334,11 +9946,11 @@
       <w:bCs/>
     </w:rPr>
   </w:style>
-  <w:style w:type="paragraph" w:styleId="Ttulo4">
+  <w:style w:type="paragraph" w:styleId="Heading4">
     <w:name w:val="heading 4"/>
     <w:basedOn w:val="Normal"/>
     <w:next w:val="Normal"/>
-    <w:link w:val="Ttulo4Char"/>
+    <w:link w:val="Heading4Char"/>
     <w:uiPriority w:val="9"/>
     <w:semiHidden/>
     <w:unhideWhenUsed/>
@@ -10363,11 +9975,11 @@
       <w:color w:val="4F81BD" w:themeColor="accent1"/>
     </w:rPr>
   </w:style>
-  <w:style w:type="paragraph" w:styleId="Ttulo5">
+  <w:style w:type="paragraph" w:styleId="Heading5">
     <w:name w:val="heading 5"/>
     <w:basedOn w:val="Normal"/>
     <w:next w:val="Normal"/>
-    <w:link w:val="Ttulo5Char"/>
+    <w:link w:val="Heading5Char"/>
     <w:uiPriority w:val="9"/>
     <w:semiHidden/>
     <w:unhideWhenUsed/>
@@ -10388,11 +10000,11 @@
       <w:color w:val="243F60" w:themeColor="accent1" w:themeShade="7F"/>
     </w:rPr>
   </w:style>
-  <w:style w:type="paragraph" w:styleId="Ttulo6">
+  <w:style w:type="paragraph" w:styleId="Heading6">
     <w:name w:val="heading 6"/>
     <w:basedOn w:val="Normal"/>
     <w:next w:val="Normal"/>
-    <w:link w:val="Ttulo6Char"/>
+    <w:link w:val="Heading6Char"/>
     <w:uiPriority w:val="9"/>
     <w:semiHidden/>
     <w:unhideWhenUsed/>
@@ -10415,11 +10027,11 @@
       <w:color w:val="243F60" w:themeColor="accent1" w:themeShade="7F"/>
     </w:rPr>
   </w:style>
-  <w:style w:type="paragraph" w:styleId="Ttulo7">
+  <w:style w:type="paragraph" w:styleId="Heading7">
     <w:name w:val="heading 7"/>
     <w:basedOn w:val="Normal"/>
     <w:next w:val="Normal"/>
-    <w:link w:val="Ttulo7Char"/>
+    <w:link w:val="Heading7Char"/>
     <w:uiPriority w:val="9"/>
     <w:semiHidden/>
     <w:unhideWhenUsed/>
@@ -10442,11 +10054,11 @@
       <w:color w:val="404040" w:themeColor="text1" w:themeTint="BF"/>
     </w:rPr>
   </w:style>
-  <w:style w:type="paragraph" w:styleId="Ttulo8">
+  <w:style w:type="paragraph" w:styleId="Heading8">
     <w:name w:val="heading 8"/>
     <w:basedOn w:val="Normal"/>
     <w:next w:val="Normal"/>
-    <w:link w:val="Ttulo8Char"/>
+    <w:link w:val="Heading8Char"/>
     <w:uiPriority w:val="9"/>
     <w:semiHidden/>
     <w:unhideWhenUsed/>
@@ -10469,11 +10081,11 @@
       <w:szCs w:val="20"/>
     </w:rPr>
   </w:style>
-  <w:style w:type="paragraph" w:styleId="Ttulo9">
+  <w:style w:type="paragraph" w:styleId="Heading9">
     <w:name w:val="heading 9"/>
     <w:basedOn w:val="Normal"/>
     <w:next w:val="Normal"/>
-    <w:link w:val="Ttulo9Char"/>
+    <w:link w:val="Heading9Char"/>
     <w:uiPriority w:val="9"/>
     <w:semiHidden/>
     <w:unhideWhenUsed/>
@@ -10498,13 +10110,13 @@
       <w:szCs w:val="20"/>
     </w:rPr>
   </w:style>
-  <w:style w:type="character" w:default="1" w:styleId="Fontepargpadro">
+  <w:style w:type="character" w:default="1" w:styleId="DefaultParagraphFont">
     <w:name w:val="Default Paragraph Font"/>
     <w:uiPriority w:val="1"/>
     <w:semiHidden/>
     <w:unhideWhenUsed/>
   </w:style>
-  <w:style w:type="table" w:default="1" w:styleId="Tabelanormal">
+  <w:style w:type="table" w:default="1" w:styleId="TableNormal">
     <w:name w:val="Normal Table"/>
     <w:uiPriority w:val="99"/>
     <w:semiHidden/>
@@ -10519,13 +10131,13 @@
       </w:tblCellMar>
     </w:tblPr>
   </w:style>
-  <w:style w:type="numbering" w:default="1" w:styleId="Semlista">
+  <w:style w:type="numbering" w:default="1" w:styleId="NoList">
     <w:name w:val="No List"/>
     <w:uiPriority w:val="99"/>
     <w:semiHidden/>
     <w:unhideWhenUsed/>
   </w:style>
-  <w:style w:type="paragraph" w:styleId="Sumrio1">
+  <w:style w:type="paragraph" w:styleId="TOC1">
     <w:name w:val="toc 1"/>
     <w:basedOn w:val="Normal"/>
     <w:next w:val="Normal"/>
@@ -10544,7 +10156,7 @@
       <w:noProof/>
     </w:rPr>
   </w:style>
-  <w:style w:type="paragraph" w:styleId="Sumrio2">
+  <w:style w:type="paragraph" w:styleId="TOC2">
     <w:name w:val="toc 2"/>
     <w:basedOn w:val="Normal"/>
     <w:next w:val="Normal"/>
@@ -10573,10 +10185,10 @@
       <w:lang w:val="en-US" w:eastAsia="ar-SA"/>
     </w:rPr>
   </w:style>
-  <w:style w:type="character" w:customStyle="1" w:styleId="Ttulo1Char">
-    <w:name w:val="Título 1 Char"/>
-    <w:basedOn w:val="Fontepargpadro"/>
-    <w:link w:val="Ttulo1"/>
+  <w:style w:type="character" w:customStyle="1" w:styleId="Heading1Char">
+    <w:name w:val="Heading 1 Char"/>
+    <w:basedOn w:val="DefaultParagraphFont"/>
+    <w:link w:val="Heading1"/>
     <w:uiPriority w:val="9"/>
     <w:rsid w:val="002203D9"/>
     <w:rPr>
@@ -10587,9 +10199,9 @@
       <w:lang w:val="en-US" w:eastAsia="pt-BR"/>
     </w:rPr>
   </w:style>
-  <w:style w:type="paragraph" w:styleId="CabealhodoSumrio">
+  <w:style w:type="paragraph" w:styleId="TOCHeading">
     <w:name w:val="TOC Heading"/>
-    <w:basedOn w:val="Ttulo1"/>
+    <w:basedOn w:val="Heading1"/>
     <w:next w:val="Normal"/>
     <w:uiPriority w:val="39"/>
     <w:unhideWhenUsed/>
@@ -10626,7 +10238,7 @@
   </w:style>
   <w:style w:type="character" w:customStyle="1" w:styleId="CentralizadoChar">
     <w:name w:val="Centralizado Char"/>
-    <w:basedOn w:val="Fontepargpadro"/>
+    <w:basedOn w:val="DefaultParagraphFont"/>
     <w:link w:val="Centralizado"/>
     <w:rsid w:val="005D6D7F"/>
     <w:rPr>
@@ -10634,10 +10246,10 @@
       <w:lang w:val="en-US" w:eastAsia="ar-SA"/>
     </w:rPr>
   </w:style>
-  <w:style w:type="paragraph" w:styleId="Textodebalo">
+  <w:style w:type="paragraph" w:styleId="BalloonText">
     <w:name w:val="Balloon Text"/>
     <w:basedOn w:val="Normal"/>
-    <w:link w:val="TextodebaloChar"/>
+    <w:link w:val="BalloonTextChar"/>
     <w:uiPriority w:val="99"/>
     <w:semiHidden/>
     <w:unhideWhenUsed/>
@@ -10651,10 +10263,10 @@
       <w:szCs w:val="18"/>
     </w:rPr>
   </w:style>
-  <w:style w:type="character" w:customStyle="1" w:styleId="TextodebaloChar">
-    <w:name w:val="Texto de balão Char"/>
-    <w:basedOn w:val="Fontepargpadro"/>
-    <w:link w:val="Textodebalo"/>
+  <w:style w:type="character" w:customStyle="1" w:styleId="BalloonTextChar">
+    <w:name w:val="Balloon Text Char"/>
+    <w:basedOn w:val="DefaultParagraphFont"/>
+    <w:link w:val="BalloonText"/>
     <w:uiPriority w:val="99"/>
     <w:semiHidden/>
     <w:rsid w:val="005D6D7F"/>
@@ -10665,10 +10277,10 @@
       <w:lang w:eastAsia="pt-BR"/>
     </w:rPr>
   </w:style>
-  <w:style w:type="character" w:customStyle="1" w:styleId="Ttulo2Char">
-    <w:name w:val="Título 2 Char"/>
-    <w:basedOn w:val="Fontepargpadro"/>
-    <w:link w:val="Ttulo2"/>
+  <w:style w:type="character" w:customStyle="1" w:styleId="Heading2Char">
+    <w:name w:val="Heading 2 Char"/>
+    <w:basedOn w:val="DefaultParagraphFont"/>
+    <w:link w:val="Heading2"/>
     <w:uiPriority w:val="9"/>
     <w:rsid w:val="008F1148"/>
     <w:rPr>
@@ -10678,10 +10290,10 @@
       <w:lang w:val="en-US" w:eastAsia="pt-BR"/>
     </w:rPr>
   </w:style>
-  <w:style w:type="paragraph" w:styleId="Rodap">
+  <w:style w:type="paragraph" w:styleId="Footer">
     <w:name w:val="footer"/>
     <w:basedOn w:val="Normal"/>
-    <w:link w:val="RodapChar"/>
+    <w:link w:val="FooterChar"/>
     <w:uiPriority w:val="99"/>
     <w:unhideWhenUsed/>
     <w:rsid w:val="005F78D5"/>
@@ -10693,10 +10305,10 @@
       <w:spacing w:line="240" w:lineRule="auto"/>
     </w:pPr>
   </w:style>
-  <w:style w:type="character" w:customStyle="1" w:styleId="Ttulo3Char">
-    <w:name w:val="Título 3 Char"/>
-    <w:basedOn w:val="Fontepargpadro"/>
-    <w:link w:val="Ttulo3"/>
+  <w:style w:type="character" w:customStyle="1" w:styleId="Heading3Char">
+    <w:name w:val="Heading 3 Char"/>
+    <w:basedOn w:val="DefaultParagraphFont"/>
+    <w:link w:val="Heading3"/>
     <w:uiPriority w:val="9"/>
     <w:rsid w:val="00760596"/>
     <w:rPr>
@@ -10705,10 +10317,10 @@
       <w:lang w:val="en-US" w:eastAsia="pt-BR"/>
     </w:rPr>
   </w:style>
-  <w:style w:type="character" w:customStyle="1" w:styleId="Ttulo4Char">
-    <w:name w:val="Título 4 Char"/>
-    <w:basedOn w:val="Fontepargpadro"/>
-    <w:link w:val="Ttulo4"/>
+  <w:style w:type="character" w:customStyle="1" w:styleId="Heading4Char">
+    <w:name w:val="Heading 4 Char"/>
+    <w:basedOn w:val="DefaultParagraphFont"/>
+    <w:link w:val="Heading4"/>
     <w:uiPriority w:val="9"/>
     <w:semiHidden/>
     <w:rsid w:val="00D93502"/>
@@ -10722,10 +10334,10 @@
       <w:lang w:eastAsia="pt-BR"/>
     </w:rPr>
   </w:style>
-  <w:style w:type="character" w:customStyle="1" w:styleId="Ttulo5Char">
-    <w:name w:val="Título 5 Char"/>
-    <w:basedOn w:val="Fontepargpadro"/>
-    <w:link w:val="Ttulo5"/>
+  <w:style w:type="character" w:customStyle="1" w:styleId="Heading5Char">
+    <w:name w:val="Heading 5 Char"/>
+    <w:basedOn w:val="DefaultParagraphFont"/>
+    <w:link w:val="Heading5"/>
     <w:uiPriority w:val="9"/>
     <w:semiHidden/>
     <w:rsid w:val="00D93502"/>
@@ -10735,10 +10347,10 @@
       <w:lang w:eastAsia="pt-BR"/>
     </w:rPr>
   </w:style>
-  <w:style w:type="character" w:customStyle="1" w:styleId="Ttulo6Char">
-    <w:name w:val="Título 6 Char"/>
-    <w:basedOn w:val="Fontepargpadro"/>
-    <w:link w:val="Ttulo6"/>
+  <w:style w:type="character" w:customStyle="1" w:styleId="Heading6Char">
+    <w:name w:val="Heading 6 Char"/>
+    <w:basedOn w:val="DefaultParagraphFont"/>
+    <w:link w:val="Heading6"/>
     <w:uiPriority w:val="9"/>
     <w:semiHidden/>
     <w:rsid w:val="00D93502"/>
@@ -10750,10 +10362,10 @@
       <w:lang w:eastAsia="pt-BR"/>
     </w:rPr>
   </w:style>
-  <w:style w:type="character" w:customStyle="1" w:styleId="Ttulo7Char">
-    <w:name w:val="Título 7 Char"/>
-    <w:basedOn w:val="Fontepargpadro"/>
-    <w:link w:val="Ttulo7"/>
+  <w:style w:type="character" w:customStyle="1" w:styleId="Heading7Char">
+    <w:name w:val="Heading 7 Char"/>
+    <w:basedOn w:val="DefaultParagraphFont"/>
+    <w:link w:val="Heading7"/>
     <w:uiPriority w:val="9"/>
     <w:semiHidden/>
     <w:rsid w:val="00D93502"/>
@@ -10765,10 +10377,10 @@
       <w:lang w:eastAsia="pt-BR"/>
     </w:rPr>
   </w:style>
-  <w:style w:type="character" w:customStyle="1" w:styleId="Ttulo8Char">
-    <w:name w:val="Título 8 Char"/>
-    <w:basedOn w:val="Fontepargpadro"/>
-    <w:link w:val="Ttulo8"/>
+  <w:style w:type="character" w:customStyle="1" w:styleId="Heading8Char">
+    <w:name w:val="Heading 8 Char"/>
+    <w:basedOn w:val="DefaultParagraphFont"/>
+    <w:link w:val="Heading8"/>
     <w:uiPriority w:val="9"/>
     <w:semiHidden/>
     <w:rsid w:val="00D93502"/>
@@ -10780,10 +10392,10 @@
       <w:lang w:eastAsia="pt-BR"/>
     </w:rPr>
   </w:style>
-  <w:style w:type="character" w:customStyle="1" w:styleId="Ttulo9Char">
-    <w:name w:val="Título 9 Char"/>
-    <w:basedOn w:val="Fontepargpadro"/>
-    <w:link w:val="Ttulo9"/>
+  <w:style w:type="character" w:customStyle="1" w:styleId="Heading9Char">
+    <w:name w:val="Heading 9 Char"/>
+    <w:basedOn w:val="DefaultParagraphFont"/>
+    <w:link w:val="Heading9"/>
     <w:uiPriority w:val="9"/>
     <w:semiHidden/>
     <w:rsid w:val="00D93502"/>
@@ -10797,10 +10409,10 @@
       <w:lang w:eastAsia="pt-BR"/>
     </w:rPr>
   </w:style>
-  <w:style w:type="character" w:customStyle="1" w:styleId="RodapChar">
-    <w:name w:val="Rodapé Char"/>
-    <w:basedOn w:val="Fontepargpadro"/>
-    <w:link w:val="Rodap"/>
+  <w:style w:type="character" w:customStyle="1" w:styleId="FooterChar">
+    <w:name w:val="Footer Char"/>
+    <w:basedOn w:val="DefaultParagraphFont"/>
+    <w:link w:val="Footer"/>
     <w:uiPriority w:val="99"/>
     <w:rsid w:val="005F78D5"/>
     <w:rPr>
@@ -10808,18 +10420,18 @@
       <w:lang w:eastAsia="pt-BR"/>
     </w:rPr>
   </w:style>
-  <w:style w:type="character" w:styleId="Nmerodepgina">
+  <w:style w:type="character" w:styleId="PageNumber">
     <w:name w:val="page number"/>
-    <w:basedOn w:val="Fontepargpadro"/>
+    <w:basedOn w:val="DefaultParagraphFont"/>
     <w:uiPriority w:val="99"/>
     <w:semiHidden/>
     <w:unhideWhenUsed/>
     <w:rsid w:val="005F78D5"/>
   </w:style>
-  <w:style w:type="paragraph" w:styleId="Cabealho">
+  <w:style w:type="paragraph" w:styleId="Header">
     <w:name w:val="header"/>
     <w:basedOn w:val="Normal"/>
-    <w:link w:val="CabealhoChar"/>
+    <w:link w:val="HeaderChar"/>
     <w:uiPriority w:val="99"/>
     <w:unhideWhenUsed/>
     <w:rsid w:val="00520750"/>
@@ -10831,10 +10443,10 @@
       <w:spacing w:line="240" w:lineRule="auto"/>
     </w:pPr>
   </w:style>
-  <w:style w:type="character" w:customStyle="1" w:styleId="CabealhoChar">
-    <w:name w:val="Cabeçalho Char"/>
-    <w:basedOn w:val="Fontepargpadro"/>
-    <w:link w:val="Cabealho"/>
+  <w:style w:type="character" w:customStyle="1" w:styleId="HeaderChar">
+    <w:name w:val="Header Char"/>
+    <w:basedOn w:val="DefaultParagraphFont"/>
+    <w:link w:val="Header"/>
     <w:uiPriority w:val="99"/>
     <w:rsid w:val="00520750"/>
     <w:rPr>
@@ -10852,7 +10464,7 @@
       <w:u w:val="single"/>
     </w:rPr>
   </w:style>
-  <w:style w:type="paragraph" w:styleId="PargrafodaLista">
+  <w:style w:type="paragraph" w:styleId="ListParagraph">
     <w:name w:val="List Paragraph"/>
     <w:basedOn w:val="Normal"/>
     <w:uiPriority w:val="34"/>
@@ -10863,9 +10475,9 @@
       <w:contextualSpacing/>
     </w:pPr>
   </w:style>
-  <w:style w:type="character" w:styleId="nfase">
+  <w:style w:type="character" w:styleId="Emphasis">
     <w:name w:val="Emphasis"/>
-    <w:basedOn w:val="Fontepargpadro"/>
+    <w:basedOn w:val="DefaultParagraphFont"/>
     <w:uiPriority w:val="20"/>
     <w:qFormat/>
     <w:rsid w:val="005F7389"/>
@@ -10876,7 +10488,7 @@
   </w:style>
   <w:style w:type="character" w:customStyle="1" w:styleId="apple-converted-space">
     <w:name w:val="apple-converted-space"/>
-    <w:basedOn w:val="Fontepargpadro"/>
+    <w:basedOn w:val="DefaultParagraphFont"/>
     <w:rsid w:val="005F7389"/>
   </w:style>
   <w:style w:type="paragraph" w:customStyle="1" w:styleId="Default">
@@ -10894,9 +10506,9 @@
       <w:lang w:val="en-US"/>
     </w:rPr>
   </w:style>
-  <w:style w:type="character" w:styleId="Refdecomentrio">
+  <w:style w:type="character" w:styleId="CommentReference">
     <w:name w:val="annotation reference"/>
-    <w:basedOn w:val="Fontepargpadro"/>
+    <w:basedOn w:val="DefaultParagraphFont"/>
     <w:unhideWhenUsed/>
     <w:qFormat/>
     <w:rsid w:val="009A7B98"/>
@@ -10905,20 +10517,20 @@
       <w:szCs w:val="18"/>
     </w:rPr>
   </w:style>
-  <w:style w:type="paragraph" w:styleId="Textodecomentrio">
+  <w:style w:type="paragraph" w:styleId="CommentText">
     <w:name w:val="annotation text"/>
     <w:basedOn w:val="Normal"/>
-    <w:link w:val="TextodecomentrioChar"/>
+    <w:link w:val="CommentTextChar"/>
     <w:unhideWhenUsed/>
     <w:rsid w:val="009A7B98"/>
     <w:pPr>
       <w:spacing w:line="240" w:lineRule="auto"/>
     </w:pPr>
   </w:style>
-  <w:style w:type="character" w:customStyle="1" w:styleId="TextodecomentrioChar">
-    <w:name w:val="Texto de comentário Char"/>
-    <w:basedOn w:val="Fontepargpadro"/>
-    <w:link w:val="Textodecomentrio"/>
+  <w:style w:type="character" w:customStyle="1" w:styleId="CommentTextChar">
+    <w:name w:val="Comment Text Char"/>
+    <w:basedOn w:val="DefaultParagraphFont"/>
+    <w:link w:val="CommentText"/>
     <w:qFormat/>
     <w:rsid w:val="009A7B98"/>
     <w:rPr>
@@ -10926,11 +10538,11 @@
       <w:lang w:eastAsia="pt-BR"/>
     </w:rPr>
   </w:style>
-  <w:style w:type="paragraph" w:styleId="Assuntodocomentrio">
+  <w:style w:type="paragraph" w:styleId="CommentSubject">
     <w:name w:val="annotation subject"/>
-    <w:basedOn w:val="Textodecomentrio"/>
-    <w:next w:val="Textodecomentrio"/>
-    <w:link w:val="AssuntodocomentrioChar"/>
+    <w:basedOn w:val="CommentText"/>
+    <w:next w:val="CommentText"/>
+    <w:link w:val="CommentSubjectChar"/>
     <w:uiPriority w:val="99"/>
     <w:semiHidden/>
     <w:unhideWhenUsed/>
@@ -10942,10 +10554,10 @@
       <w:szCs w:val="20"/>
     </w:rPr>
   </w:style>
-  <w:style w:type="character" w:customStyle="1" w:styleId="AssuntodocomentrioChar">
-    <w:name w:val="Assunto do comentário Char"/>
-    <w:basedOn w:val="TextodecomentrioChar"/>
-    <w:link w:val="Assuntodocomentrio"/>
+  <w:style w:type="character" w:customStyle="1" w:styleId="CommentSubjectChar">
+    <w:name w:val="Comment Subject Char"/>
+    <w:basedOn w:val="CommentTextChar"/>
+    <w:link w:val="CommentSubject"/>
     <w:uiPriority w:val="99"/>
     <w:semiHidden/>
     <w:rsid w:val="009A7B98"/>
@@ -10958,7 +10570,7 @@
       <w:lang w:eastAsia="pt-BR"/>
     </w:rPr>
   </w:style>
-  <w:style w:type="paragraph" w:styleId="Reviso">
+  <w:style w:type="paragraph" w:styleId="Revision">
     <w:name w:val="Revision"/>
     <w:hidden/>
     <w:uiPriority w:val="99"/>
@@ -10969,9 +10581,9 @@
       <w:lang w:eastAsia="pt-BR"/>
     </w:rPr>
   </w:style>
-  <w:style w:type="character" w:styleId="HiperlinkVisitado">
+  <w:style w:type="character" w:styleId="FollowedHyperlink">
     <w:name w:val="FollowedHyperlink"/>
-    <w:basedOn w:val="Fontepargpadro"/>
+    <w:basedOn w:val="DefaultParagraphFont"/>
     <w:uiPriority w:val="99"/>
     <w:semiHidden/>
     <w:unhideWhenUsed/>
@@ -10983,10 +10595,10 @@
   </w:style>
   <w:style w:type="character" w:customStyle="1" w:styleId="doi">
     <w:name w:val="doi"/>
-    <w:basedOn w:val="Fontepargpadro"/>
+    <w:basedOn w:val="DefaultParagraphFont"/>
     <w:rsid w:val="009431AF"/>
   </w:style>
-  <w:style w:type="paragraph" w:styleId="Legenda">
+  <w:style w:type="paragraph" w:styleId="Caption">
     <w:name w:val="caption"/>
     <w:basedOn w:val="Normal"/>
     <w:next w:val="Normal"/>
@@ -11078,11 +10690,11 @@
       <w:szCs w:val="22"/>
     </w:rPr>
   </w:style>
-  <w:style w:type="paragraph" w:styleId="Textodenotaderodap">
+  <w:style w:type="paragraph" w:styleId="FootnoteText">
     <w:name w:val="footnote text"/>
     <w:aliases w:val="Texto de nota de rodapé Char Char Char Char,Texto de rodapé Char,Texto de rodapé Char Char,Fußnote,Footnote Text Char,Footnote Text Char1 Char,Footnote Text Char Char Char,Footnote Text Char2 Char Char Char,Footnote Text Char2"/>
     <w:basedOn w:val="Normal"/>
-    <w:link w:val="TextodenotaderodapChar"/>
+    <w:link w:val="FootnoteTextChar1"/>
     <w:uiPriority w:val="99"/>
     <w:unhideWhenUsed/>
     <w:qFormat/>
@@ -11099,11 +10711,11 @@
       <w:lang w:val="pt-BR" w:eastAsia="en-US"/>
     </w:rPr>
   </w:style>
-  <w:style w:type="character" w:customStyle="1" w:styleId="TextodenotaderodapChar">
-    <w:name w:val="Texto de nota de rodapé Char"/>
-    <w:aliases w:val="Texto de nota de rodapé Char Char Char Char Char,Texto de rodapé Char Char1,Texto de rodapé Char Char Char,Fußnote Char,Footnote Text Char Char,Footnote Text Char1 Char Char,Footnote Text Char Char Char Char"/>
-    <w:basedOn w:val="Fontepargpadro"/>
-    <w:link w:val="Textodenotaderodap"/>
+  <w:style w:type="character" w:customStyle="1" w:styleId="FootnoteTextChar1">
+    <w:name w:val="Footnote Text Char1"/>
+    <w:aliases w:val="Texto de nota de rodapé Char Char Char Char Char,Texto de rodapé Char Char1,Texto de rodapé Char Char Char,Fußnote Char,Footnote Text Char Char,Footnote Text Char1 Char Char,Footnote Text Char Char Char Char,Footnote Text Char2 Char"/>
+    <w:basedOn w:val="DefaultParagraphFont"/>
+    <w:link w:val="FootnoteText"/>
     <w:uiPriority w:val="99"/>
     <w:qFormat/>
     <w:rsid w:val="00F14449"/>
@@ -11113,10 +10725,10 @@
       <w:szCs w:val="20"/>
     </w:rPr>
   </w:style>
-  <w:style w:type="character" w:styleId="Refdenotaderodap">
+  <w:style w:type="character" w:styleId="FootnoteReference">
     <w:name w:val="footnote reference"/>
     <w:aliases w:val="(Ref. de nota al pie),-E Fuﬂnotenzeichen,-E Fuûnotenzeichen,-E Fußnotenzeichen,Footnote Ref,16 Point,Superscript 6 Point,Referência de rodapé,ftref"/>
-    <w:basedOn w:val="Fontepargpadro"/>
+    <w:basedOn w:val="DefaultParagraphFont"/>
     <w:uiPriority w:val="99"/>
     <w:unhideWhenUsed/>
     <w:qFormat/>
@@ -11125,10 +10737,10 @@
       <w:vertAlign w:val="superscript"/>
     </w:rPr>
   </w:style>
-  <w:style w:type="paragraph" w:styleId="Textodenotadefim">
+  <w:style w:type="paragraph" w:styleId="EndnoteText">
     <w:name w:val="endnote text"/>
     <w:basedOn w:val="Normal"/>
-    <w:link w:val="TextodenotadefimChar"/>
+    <w:link w:val="EndnoteTextChar"/>
     <w:uiPriority w:val="99"/>
     <w:semiHidden/>
     <w:unhideWhenUsed/>
@@ -11141,10 +10753,10 @@
       <w:szCs w:val="20"/>
     </w:rPr>
   </w:style>
-  <w:style w:type="character" w:customStyle="1" w:styleId="TextodenotadefimChar">
-    <w:name w:val="Texto de nota de fim Char"/>
-    <w:basedOn w:val="Fontepargpadro"/>
-    <w:link w:val="Textodenotadefim"/>
+  <w:style w:type="character" w:customStyle="1" w:styleId="EndnoteTextChar">
+    <w:name w:val="Endnote Text Char"/>
+    <w:basedOn w:val="DefaultParagraphFont"/>
+    <w:link w:val="EndnoteText"/>
     <w:uiPriority w:val="99"/>
     <w:semiHidden/>
     <w:rsid w:val="00212CD3"/>
@@ -11155,9 +10767,9 @@
       <w:lang w:val="en-US" w:eastAsia="pt-BR"/>
     </w:rPr>
   </w:style>
-  <w:style w:type="character" w:styleId="Refdenotadefim">
+  <w:style w:type="character" w:styleId="EndnoteReference">
     <w:name w:val="endnote reference"/>
-    <w:basedOn w:val="Fontepargpadro"/>
+    <w:basedOn w:val="DefaultParagraphFont"/>
     <w:uiPriority w:val="99"/>
     <w:semiHidden/>
     <w:unhideWhenUsed/>
@@ -11166,10 +10778,10 @@
       <w:vertAlign w:val="superscript"/>
     </w:rPr>
   </w:style>
-  <w:style w:type="paragraph" w:styleId="MapadoDocumento">
+  <w:style w:type="paragraph" w:styleId="DocumentMap">
     <w:name w:val="Document Map"/>
     <w:basedOn w:val="Normal"/>
-    <w:link w:val="MapadoDocumentoChar"/>
+    <w:link w:val="DocumentMapChar"/>
     <w:uiPriority w:val="99"/>
     <w:semiHidden/>
     <w:unhideWhenUsed/>
@@ -11181,10 +10793,10 @@
       <w:rFonts w:ascii="Lucida Grande" w:hAnsi="Lucida Grande" w:cs="Lucida Grande"/>
     </w:rPr>
   </w:style>
-  <w:style w:type="character" w:customStyle="1" w:styleId="MapadoDocumentoChar">
-    <w:name w:val="Mapa do Documento Char"/>
-    <w:basedOn w:val="Fontepargpadro"/>
-    <w:link w:val="MapadoDocumento"/>
+  <w:style w:type="character" w:customStyle="1" w:styleId="DocumentMapChar">
+    <w:name w:val="Document Map Char"/>
+    <w:basedOn w:val="DefaultParagraphFont"/>
+    <w:link w:val="DocumentMap"/>
     <w:uiPriority w:val="99"/>
     <w:semiHidden/>
     <w:rsid w:val="00D11CEF"/>
@@ -11195,12 +10807,12 @@
   </w:style>
   <w:style w:type="character" w:customStyle="1" w:styleId="tgc">
     <w:name w:val="_tgc"/>
-    <w:basedOn w:val="Fontepargpadro"/>
+    <w:basedOn w:val="DefaultParagraphFont"/>
     <w:rsid w:val="00544386"/>
   </w:style>
-  <w:style w:type="character" w:styleId="CdigoHTML">
+  <w:style w:type="character" w:styleId="HTMLCode">
     <w:name w:val="HTML Code"/>
-    <w:basedOn w:val="Fontepargpadro"/>
+    <w:basedOn w:val="DefaultParagraphFont"/>
     <w:uiPriority w:val="99"/>
     <w:semiHidden/>
     <w:unhideWhenUsed/>
@@ -11211,9 +10823,9 @@
       <w:szCs w:val="20"/>
     </w:rPr>
   </w:style>
-  <w:style w:type="table" w:styleId="Tabelacomgrade">
+  <w:style w:type="table" w:styleId="TableGrid">
     <w:name w:val="Table Grid"/>
-    <w:basedOn w:val="Tabelanormal"/>
+    <w:basedOn w:val="TableNormal"/>
     <w:uiPriority w:val="59"/>
     <w:rsid w:val="00383E0E"/>
     <w:tblPr>
@@ -11227,9 +10839,9 @@
       </w:tblBorders>
     </w:tblPr>
   </w:style>
-  <w:style w:type="table" w:styleId="TabelaSimples2">
+  <w:style w:type="table" w:styleId="PlainTable2">
     <w:name w:val="Plain Table 2"/>
-    <w:basedOn w:val="Tabelanormal"/>
+    <w:basedOn w:val="TableNormal"/>
     <w:uiPriority w:val="42"/>
     <w:rsid w:val="007E578E"/>
     <w:tblPr>
@@ -11632,7 +11244,7 @@
 </file>
 
 <file path=customXml/itemProps1.xml><?xml version="1.0" encoding="utf-8"?>
-<ds:datastoreItem xmlns:ds="http://schemas.openxmlformats.org/officeDocument/2006/customXml" ds:itemID="{FE41D396-F20E-4CCE-BFE2-894F131AB42F}">
+<ds:datastoreItem xmlns:ds="http://schemas.openxmlformats.org/officeDocument/2006/customXml" ds:itemID="{044CB063-B731-4B07-BBCB-501052742BDE}">
   <ds:schemaRefs>
     <ds:schemaRef ds:uri="http://schemas.openxmlformats.org/officeDocument/2006/bibliography"/>
   </ds:schemaRefs>

</xml_diff>

<commit_message>
Scripts and documentation update: validation OK.
</commit_message>
<xml_diff>
--- a/scripts/COPA_Brazil_input_data/!!Documentation.docx
+++ b/scripts/COPA_Brazil_input_data/!!Documentation.docx
@@ -2588,15 +2588,34 @@
                 <w:lang w:eastAsia="en-US"/>
               </w:rPr>
             </w:pPr>
-            <w:proofErr w:type="spellStart"/>
             <w:r>
               <w:rPr>
                 <w:sz w:val="22"/>
                 <w:lang w:eastAsia="en-US"/>
               </w:rPr>
-              <w:t>Creating_hydro_br.R</w:t>
+              <w:t>Creating_hydro_br</w:t>
             </w:r>
-            <w:proofErr w:type="spellEnd"/>
+            <w:r>
+              <w:rPr>
+                <w:sz w:val="22"/>
+                <w:lang w:eastAsia="en-US"/>
+              </w:rPr>
+              <w:t>_2012</w:t>
+            </w:r>
+            <w:r>
+              <w:rPr>
+                <w:sz w:val="22"/>
+                <w:lang w:eastAsia="en-US"/>
+              </w:rPr>
+              <w:t>.R</w:t>
+            </w:r>
+            <w:r>
+              <w:rPr>
+                <w:sz w:val="22"/>
+                <w:lang w:eastAsia="en-US"/>
+              </w:rPr>
+              <w:t>(it contains updated code)</w:t>
+            </w:r>
           </w:p>
         </w:tc>
         <w:tc>
@@ -2828,31 +2847,223 @@
     <w:p>
       <w:pPr>
         <w:rPr>
-          <w:lang w:eastAsia="en-US"/>
-        </w:rPr>
-      </w:pPr>
-      <w:r>
-        <w:rPr>
           <w:highlight w:val="yellow"/>
           <w:lang w:eastAsia="en-US"/>
         </w:rPr>
-        <w:t>(</w:t>
+      </w:pPr>
+      <w:r>
+        <w:rPr>
+          <w:lang w:eastAsia="en-US"/>
+        </w:rPr>
+        <w:t>This script creates the hydro files for validation of Brazilian version of COPA. They are “</w:t>
+      </w:r>
+      <w:r>
+        <w:rPr>
+          <w:lang w:eastAsia="en-US"/>
+        </w:rPr>
+        <w:t>hydro_data_br_2012 - only 2012 capacity.csv</w:t>
+      </w:r>
+      <w:r>
+        <w:rPr>
+          <w:lang w:eastAsia="en-US"/>
+        </w:rPr>
+        <w:t>” and “</w:t>
+      </w:r>
+      <w:r>
+        <w:rPr>
+          <w:lang w:eastAsia="en-US"/>
+        </w:rPr>
+        <w:t>br_shype_hydro_2012_093_adaptFactor.feather</w:t>
+      </w:r>
+      <w:r>
+        <w:rPr>
+          <w:lang w:eastAsia="en-US"/>
+        </w:rPr>
+        <w:t>”</w:t>
+      </w:r>
+    </w:p>
+    <w:p>
+      <w:pPr>
+        <w:rPr>
+          <w:lang w:eastAsia="en-US"/>
+        </w:rPr>
+      </w:pPr>
+      <w:r>
+        <w:rPr>
+          <w:lang w:eastAsia="en-US"/>
+        </w:rPr>
+        <w:t xml:space="preserve">The script reads daily inflow from Johannes file, passes </w:t>
+      </w:r>
+      <w:r>
+        <w:rPr>
+          <w:lang w:eastAsia="en-US"/>
+        </w:rPr>
+        <w:t xml:space="preserve">it </w:t>
+      </w:r>
+      <w:r>
+        <w:rPr>
+          <w:lang w:eastAsia="en-US"/>
+        </w:rPr>
+        <w:t>to hourly basis multiplying by 24 each daily value. Then it reads the calibration factors calculated in “</w:t>
+      </w:r>
+      <w:proofErr w:type="spellStart"/>
+      <w:r>
+        <w:rPr>
+          <w:lang w:eastAsia="en-US"/>
+        </w:rPr>
+        <w:t>Calibration_inflows.R</w:t>
+      </w:r>
+      <w:proofErr w:type="spellEnd"/>
+      <w:r>
+        <w:rPr>
+          <w:lang w:eastAsia="en-US"/>
+        </w:rPr>
+        <w:t xml:space="preserve">” and multiply the hourly inflows by these factors. </w:t>
+      </w:r>
+    </w:p>
+    <w:p>
+      <w:pPr>
+        <w:rPr>
+          <w:lang w:eastAsia="en-US"/>
+        </w:rPr>
+      </w:pPr>
+      <w:r>
+        <w:rPr>
+          <w:lang w:eastAsia="en-US"/>
+        </w:rPr>
+        <w:t xml:space="preserve">After that, the script reads the table of generation and inflows for COPA runs and ONS observed </w:t>
+      </w:r>
+      <w:r>
+        <w:rPr>
+          <w:lang w:eastAsia="en-US"/>
+        </w:rPr>
+        <w:t xml:space="preserve">hydro generation </w:t>
+      </w:r>
+      <w:r>
+        <w:rPr>
+          <w:lang w:eastAsia="en-US"/>
+        </w:rPr>
+        <w:t xml:space="preserve">and differences between them and multiply this difference factor (93%) by the hourly inflows. </w:t>
+      </w:r>
+      <w:r>
+        <w:rPr>
+          <w:lang w:eastAsia="en-US"/>
+        </w:rPr>
+        <w:t>Then we saved this file in “.../</w:t>
       </w:r>
       <w:proofErr w:type="gramStart"/>
       <w:r>
         <w:rPr>
-          <w:highlight w:val="yellow"/>
-          <w:lang w:eastAsia="en-US"/>
-        </w:rPr>
-        <w:t>continue</w:t>
+          <w:lang w:eastAsia="en-US"/>
+        </w:rPr>
+        <w:t>!IIASA</w:t>
       </w:r>
       <w:proofErr w:type="gramEnd"/>
       <w:r>
         <w:rPr>
-          <w:highlight w:val="yellow"/>
-          <w:lang w:eastAsia="en-US"/>
-        </w:rPr>
-        <w:t>)</w:t>
+          <w:lang w:eastAsia="en-US"/>
+        </w:rPr>
+        <w:t>/COPA/data/</w:t>
+      </w:r>
+      <w:r>
+        <w:rPr>
+          <w:lang w:eastAsia="en-US"/>
+        </w:rPr>
+        <w:t>hydro</w:t>
+      </w:r>
+      <w:r>
+        <w:rPr>
+          <w:lang w:eastAsia="en-US"/>
+        </w:rPr>
+        <w:t>”</w:t>
+      </w:r>
+      <w:r>
+        <w:rPr>
+          <w:lang w:eastAsia="en-US"/>
+        </w:rPr>
+        <w:t>.</w:t>
+      </w:r>
+    </w:p>
+    <w:p>
+      <w:pPr>
+        <w:rPr>
+          <w:lang w:eastAsia="en-US"/>
+        </w:rPr>
+      </w:pPr>
+      <w:r>
+        <w:rPr>
+          <w:lang w:eastAsia="en-US"/>
+        </w:rPr>
+        <w:t xml:space="preserve">The following script lines pertain to hydro parameters, such as maximum </w:t>
+      </w:r>
+      <w:r>
+        <w:rPr>
+          <w:lang w:eastAsia="en-US"/>
+        </w:rPr>
+        <w:t>hydropower</w:t>
+      </w:r>
+      <w:r>
+        <w:rPr>
+          <w:lang w:eastAsia="en-US"/>
+        </w:rPr>
+        <w:t xml:space="preserve"> </w:t>
+      </w:r>
+      <w:r>
+        <w:rPr>
+          <w:lang w:eastAsia="en-US"/>
+        </w:rPr>
+        <w:t xml:space="preserve">production </w:t>
+      </w:r>
+      <w:r>
+        <w:rPr>
+          <w:lang w:eastAsia="en-US"/>
+        </w:rPr>
+        <w:t xml:space="preserve">and maximum and minimum flows. It is important to mention that we pulled off the power plants that were not in operation on December 2012, including Belo Monte (12 GW). </w:t>
+      </w:r>
+      <w:r>
+        <w:rPr>
+          <w:lang w:eastAsia="en-US"/>
+        </w:rPr>
+        <w:t>After that we saved this file in “.../</w:t>
+      </w:r>
+      <w:proofErr w:type="gramStart"/>
+      <w:r>
+        <w:rPr>
+          <w:lang w:eastAsia="en-US"/>
+        </w:rPr>
+        <w:t>!IIASA</w:t>
+      </w:r>
+      <w:proofErr w:type="gramEnd"/>
+      <w:r>
+        <w:rPr>
+          <w:lang w:eastAsia="en-US"/>
+        </w:rPr>
+        <w:t>/COPA/data/</w:t>
+      </w:r>
+      <w:r>
+        <w:rPr>
+          <w:lang w:eastAsia="en-US"/>
+        </w:rPr>
+        <w:t>hydro</w:t>
+      </w:r>
+      <w:r>
+        <w:rPr>
+          <w:lang w:eastAsia="en-US"/>
+        </w:rPr>
+        <w:t>”.</w:t>
+      </w:r>
+    </w:p>
+    <w:p>
+      <w:pPr>
+        <w:rPr>
+          <w:lang w:eastAsia="en-US"/>
+        </w:rPr>
+      </w:pPr>
+      <w:r>
+        <w:rPr>
+          <w:lang w:eastAsia="en-US"/>
+        </w:rPr>
+        <w:t xml:space="preserve"> </w:t>
       </w:r>
     </w:p>
     <w:p>
@@ -2877,34 +3088,74 @@
       </w:pPr>
       <w:r>
         <w:rPr>
-          <w:highlight w:val="yellow"/>
-          <w:lang w:eastAsia="en-US"/>
-        </w:rPr>
-        <w:t xml:space="preserve"> (</w:t>
-      </w:r>
-      <w:proofErr w:type="gramStart"/>
-      <w:r>
-        <w:rPr>
-          <w:highlight w:val="yellow"/>
-          <w:lang w:eastAsia="en-US"/>
-        </w:rPr>
-        <w:t>continue</w:t>
-      </w:r>
-      <w:proofErr w:type="gramEnd"/>
-      <w:r>
-        <w:rPr>
-          <w:highlight w:val="yellow"/>
-          <w:lang w:eastAsia="en-US"/>
-        </w:rPr>
-        <w:t>)</w:t>
-      </w:r>
-    </w:p>
-    <w:p>
-      <w:pPr>
-        <w:rPr>
-          <w:lang w:eastAsia="en-US"/>
-        </w:rPr>
-      </w:pPr>
+          <w:lang w:eastAsia="en-US"/>
+        </w:rPr>
+        <w:t xml:space="preserve">This script creates inflows profile file for ONS data for 2012. </w:t>
+      </w:r>
+      <w:r>
+        <w:rPr>
+          <w:lang w:eastAsia="en-US"/>
+        </w:rPr>
+        <w:t>It reads "Comparativo_Energia_Natural_Afluente_Subsistema_Dia_2012.csv”</w:t>
+      </w:r>
+      <w:r>
+        <w:rPr>
+          <w:lang w:eastAsia="en-US"/>
+        </w:rPr>
+        <w:t xml:space="preserve"> and </w:t>
+      </w:r>
+      <w:r>
+        <w:rPr>
+          <w:lang w:eastAsia="en-US"/>
+        </w:rPr>
+        <w:t xml:space="preserve">creates “shype_hydro_ons12.feather”, </w:t>
+      </w:r>
+      <w:r>
+        <w:rPr>
+          <w:lang w:eastAsia="en-US"/>
+        </w:rPr>
+        <w:t>saving</w:t>
+      </w:r>
+      <w:r>
+        <w:rPr>
+          <w:lang w:eastAsia="en-US"/>
+        </w:rPr>
+        <w:t xml:space="preserve"> it in </w:t>
+      </w:r>
+      <w:r>
+        <w:rPr>
+          <w:lang w:eastAsia="en-US"/>
+        </w:rPr>
+        <w:t>“…/COPA/data/</w:t>
+      </w:r>
+      <w:r>
+        <w:rPr>
+          <w:lang w:eastAsia="en-US"/>
+        </w:rPr>
+        <w:t>hydro</w:t>
+      </w:r>
+      <w:r>
+        <w:rPr>
+          <w:lang w:eastAsia="en-US"/>
+        </w:rPr>
+        <w:t>”.</w:t>
+      </w:r>
+    </w:p>
+    <w:p>
+      <w:pPr>
+        <w:spacing w:line="240" w:lineRule="auto"/>
+        <w:ind w:firstLine="0"/>
+        <w:jc w:val="left"/>
+        <w:rPr>
+          <w:lang w:eastAsia="en-US"/>
+        </w:rPr>
+      </w:pPr>
+      <w:r>
+        <w:rPr>
+          <w:lang w:eastAsia="en-US"/>
+        </w:rPr>
+        <w:br w:type="page"/>
+      </w:r>
     </w:p>
     <w:p>
       <w:pPr>
@@ -2917,6 +3168,7 @@
         <w:rPr>
           <w:lang w:eastAsia="en-US"/>
         </w:rPr>
+        <w:lastRenderedPageBreak/>
         <w:t>Analizing results scripts</w:t>
       </w:r>
     </w:p>
@@ -3018,12 +3270,6 @@
       <w:pPr>
         <w:pStyle w:val="Heading2"/>
       </w:pPr>
-      <w:r>
-        <w:rPr>
-          <w:lang w:eastAsia="en-US"/>
-        </w:rPr>
-        <w:t xml:space="preserve">  </w:t>
-      </w:r>
       <w:proofErr w:type="spellStart"/>
       <w:r>
         <w:t>Cleaning_ONS_validation_data.R</w:t>
@@ -3126,93 +3372,99 @@
         <w:rPr>
           <w:lang w:eastAsia="en-US"/>
         </w:rPr>
+        <w:t>Cleaning_ONS_transfer_data.R</w:t>
+      </w:r>
+      <w:proofErr w:type="spellEnd"/>
+    </w:p>
+    <w:p>
+      <w:pPr>
+        <w:rPr>
+          <w:lang w:eastAsia="en-US"/>
+        </w:rPr>
+      </w:pPr>
+      <w:r>
+        <w:rPr>
+          <w:lang w:eastAsia="en-US"/>
+        </w:rPr>
+        <w:t>This script simply reads ONS file containing electricity exchanges by subsystems, selects relevant information and saves it in a table named “transfer_ONS.csv”.</w:t>
+      </w:r>
+    </w:p>
+    <w:p>
+      <w:pPr>
+        <w:pStyle w:val="Heading2"/>
+        <w:rPr>
+          <w:lang w:eastAsia="en-US"/>
+        </w:rPr>
+      </w:pPr>
+      <w:r>
+        <w:rPr>
+          <w:lang w:eastAsia="en-US"/>
+        </w:rPr>
+        <w:t>ONS_validation_data_2012_complete.R</w:t>
+      </w:r>
+    </w:p>
+    <w:p>
+      <w:pPr>
+        <w:rPr>
+          <w:lang w:eastAsia="en-US"/>
+        </w:rPr>
+      </w:pPr>
+      <w:r>
+        <w:rPr>
+          <w:lang w:eastAsia="en-US"/>
+        </w:rPr>
+        <w:t>This script compares results of generation of electricity by source and region of ONS and COPA Brazil. Daily values of electricit</w:t>
+      </w:r>
+      <w:r>
+        <w:rPr>
+          <w:lang w:eastAsia="en-US"/>
+        </w:rPr>
+        <w:t>y generation from ONS. Period: 1/1/2012 to 12</w:t>
+      </w:r>
+      <w:r>
+        <w:rPr>
+          <w:lang w:eastAsia="en-US"/>
+        </w:rPr>
+        <w:t>/31/2012. It r</w:t>
+      </w:r>
+      <w:r>
+        <w:rPr>
+          <w:lang w:eastAsia="en-US"/>
+        </w:rPr>
+        <w:t xml:space="preserve">eads csv files created in </w:t>
+      </w:r>
+      <w:r>
+        <w:rPr>
+          <w:lang w:eastAsia="en-US"/>
+        </w:rPr>
+        <w:t>“</w:t>
+      </w:r>
+      <w:proofErr w:type="spellStart"/>
+      <w:r>
+        <w:rPr>
+          <w:lang w:eastAsia="en-US"/>
+        </w:rPr>
+        <w:t>Cleaning_ONS_validation_data.R</w:t>
+      </w:r>
+      <w:proofErr w:type="spellEnd"/>
+      <w:r>
+        <w:rPr>
+          <w:lang w:eastAsia="en-US"/>
+        </w:rPr>
+        <w:t xml:space="preserve">” and creates figures comparing technology generation in each region. </w:t>
+      </w:r>
+      <w:r>
+        <w:rPr>
+          <w:lang w:eastAsia="en-US"/>
+        </w:rPr>
+        <w:t xml:space="preserve">It also saves these figures in the folder </w:t>
+      </w:r>
+      <w:r>
+        <w:rPr>
+          <w:lang w:eastAsia="en-US"/>
+        </w:rPr>
         <w:lastRenderedPageBreak/>
-        <w:t>Cleaning_ONS_transfer_data.R</w:t>
-      </w:r>
-      <w:proofErr w:type="spellEnd"/>
-    </w:p>
-    <w:p>
-      <w:pPr>
-        <w:rPr>
-          <w:lang w:eastAsia="en-US"/>
-        </w:rPr>
-      </w:pPr>
-      <w:r>
-        <w:rPr>
-          <w:lang w:eastAsia="en-US"/>
-        </w:rPr>
-        <w:t>This script simply reads ONS file containing electricity exchanges by subsystems, selects relevant information and saves it in a table named “transfer_ONS.csv”.</w:t>
-      </w:r>
-    </w:p>
-    <w:p>
-      <w:pPr>
-        <w:pStyle w:val="Heading2"/>
-        <w:rPr>
-          <w:lang w:eastAsia="en-US"/>
-        </w:rPr>
-      </w:pPr>
-      <w:r>
-        <w:rPr>
-          <w:lang w:eastAsia="en-US"/>
-        </w:rPr>
-        <w:t>ONS_validation_data_2012_complete.R</w:t>
-      </w:r>
-    </w:p>
-    <w:p>
-      <w:pPr>
-        <w:rPr>
-          <w:lang w:eastAsia="en-US"/>
-        </w:rPr>
-      </w:pPr>
-      <w:r>
-        <w:rPr>
-          <w:lang w:eastAsia="en-US"/>
-        </w:rPr>
-        <w:t>This script compares results of generation of electricity by source and region of ONS and COPA Brazil. Daily values of electricit</w:t>
-      </w:r>
-      <w:r>
-        <w:rPr>
-          <w:lang w:eastAsia="en-US"/>
-        </w:rPr>
-        <w:t>y generation from ONS. Period: 1/1/2012 to 12</w:t>
-      </w:r>
-      <w:r>
-        <w:rPr>
-          <w:lang w:eastAsia="en-US"/>
-        </w:rPr>
-        <w:t>/31/2012. It r</w:t>
-      </w:r>
-      <w:r>
-        <w:rPr>
-          <w:lang w:eastAsia="en-US"/>
-        </w:rPr>
-        <w:t xml:space="preserve">eads csv files created in </w:t>
-      </w:r>
-      <w:r>
-        <w:rPr>
-          <w:lang w:eastAsia="en-US"/>
-        </w:rPr>
         <w:t>“</w:t>
-      </w:r>
-      <w:proofErr w:type="spellStart"/>
-      <w:r>
-        <w:rPr>
-          <w:lang w:eastAsia="en-US"/>
-        </w:rPr>
-        <w:t>Cleaning_ONS_validation_data.R</w:t>
-      </w:r>
-      <w:proofErr w:type="spellEnd"/>
-      <w:r>
-        <w:rPr>
-          <w:lang w:eastAsia="en-US"/>
-        </w:rPr>
-        <w:t xml:space="preserve">” and creates figures comparing technology generation in each region. </w:t>
-      </w:r>
-      <w:r>
-        <w:rPr>
-          <w:lang w:eastAsia="en-US"/>
-        </w:rPr>
-        <w:t>It also saves these figures in the folder “</w:t>
       </w:r>
       <w:r>
         <w:rPr>
@@ -3270,7 +3522,7 @@
         <w:rPr>
           <w:lang w:eastAsia="en-US"/>
         </w:rPr>
-        <w:t xml:space="preserve">”, but in form of a loop. I just have to check with Johannes how can we save the summary plots in one pdf file for each region. </w:t>
+        <w:t xml:space="preserve">”, but in form of a loop. </w:t>
       </w:r>
     </w:p>
     <w:p>
@@ -3546,8 +3798,157 @@
         <w:rPr>
           <w:lang w:val="en"/>
         </w:rPr>
+        <w:t>Comparing_transfer_ONS_COPA.R</w:t>
+      </w:r>
+      <w:proofErr w:type="spellEnd"/>
+    </w:p>
+    <w:p>
+      <w:pPr>
+        <w:rPr>
+          <w:lang w:val="en"/>
+        </w:rPr>
+      </w:pPr>
+      <w:r>
+        <w:rPr>
+          <w:lang w:val="en"/>
+        </w:rPr>
+        <w:t>This script compares ONS daily electricity transfers from 2012 to COPA transfer results. The main result is a .pdf figure</w:t>
+      </w:r>
+      <w:r>
+        <w:rPr>
+          <w:lang w:val="en"/>
+        </w:rPr>
+        <w:t xml:space="preserve"> containing transfer graph from ONS and COPA side by side. </w:t>
+      </w:r>
+      <w:r>
+        <w:rPr>
+          <w:lang w:val="en"/>
+        </w:rPr>
+        <w:t>This figure is saved in “</w:t>
+      </w:r>
+      <w:r>
+        <w:rPr>
+          <w:lang w:val="en"/>
+        </w:rPr>
+        <w:t>CO</w:t>
+      </w:r>
+      <w:r>
+        <w:rPr>
+          <w:lang w:val="en"/>
+        </w:rPr>
+        <w:t>PA/runs/Validation_2012/figures”.</w:t>
+      </w:r>
+    </w:p>
+    <w:p>
+      <w:pPr>
+        <w:pStyle w:val="Heading2"/>
+        <w:rPr>
+          <w:lang w:val="en"/>
+        </w:rPr>
+      </w:pPr>
+      <w:proofErr w:type="spellStart"/>
+      <w:r>
+        <w:rPr>
+          <w:lang w:val="en"/>
+        </w:rPr>
+        <w:t>Understanding_hydro_generation.R</w:t>
+      </w:r>
+      <w:proofErr w:type="spellEnd"/>
+    </w:p>
+    <w:p>
+      <w:pPr>
+        <w:rPr>
+          <w:lang w:val="en"/>
+        </w:rPr>
+      </w:pPr>
+      <w:r>
+        <w:rPr>
+          <w:lang w:val="en"/>
+        </w:rPr>
+        <w:t>This script compares hydro parameters from “</w:t>
+      </w:r>
+      <w:r>
+        <w:rPr>
+          <w:lang w:val="en"/>
+        </w:rPr>
+        <w:t>hydro_data_br_2012_1.csv</w:t>
+      </w:r>
+      <w:r>
+        <w:rPr>
+          <w:lang w:val="en"/>
+        </w:rPr>
+        <w:t>”</w:t>
+      </w:r>
+      <w:r>
+        <w:rPr>
+          <w:lang w:val="en"/>
+        </w:rPr>
+        <w:t xml:space="preserve"> </w:t>
+      </w:r>
+      <w:r>
+        <w:rPr>
+          <w:lang w:val="en"/>
+        </w:rPr>
+        <w:t xml:space="preserve">with the results of COPA model in order to check the attendance of constraints. It makes a plot of storage levels of each subsystem in the same graph. </w:t>
+      </w:r>
+    </w:p>
+    <w:p>
+      <w:pPr>
+        <w:rPr>
+          <w:lang w:val="en"/>
+        </w:rPr>
+      </w:pPr>
+      <w:r>
+        <w:rPr>
+          <w:lang w:val="en"/>
+        </w:rPr>
+        <w:t xml:space="preserve">Other result of this script is a plot that </w:t>
+      </w:r>
+      <w:r>
+        <w:rPr>
+          <w:lang w:val="en"/>
+        </w:rPr>
+        <w:t>compares the total hydro</w:t>
+      </w:r>
+      <w:r>
+        <w:rPr>
+          <w:lang w:val="en"/>
+        </w:rPr>
+        <w:t xml:space="preserve"> and thermal </w:t>
+      </w:r>
+      <w:r>
+        <w:rPr>
+          <w:lang w:val="en"/>
+        </w:rPr>
+        <w:t xml:space="preserve">generation </w:t>
+      </w:r>
+      <w:r>
+        <w:rPr>
+          <w:lang w:val="en"/>
+        </w:rPr>
+        <w:t>between ONS and COPA</w:t>
+      </w:r>
+      <w:r>
+        <w:rPr>
+          <w:lang w:val="en"/>
+        </w:rPr>
+        <w:t xml:space="preserve">. </w:t>
+      </w:r>
+    </w:p>
+    <w:p>
+      <w:pPr>
+        <w:pStyle w:val="Heading2"/>
+        <w:rPr>
+          <w:lang w:val="en"/>
+        </w:rPr>
+      </w:pPr>
+      <w:proofErr w:type="spellStart"/>
+      <w:r>
+        <w:rPr>
+          <w:lang w:val="en"/>
+        </w:rPr>
         <w:lastRenderedPageBreak/>
-        <w:t>Comparing_transfer_ONS_COPA.R</w:t>
+        <w:t>Comparing_inflows_x_hydro.R</w:t>
       </w:r>
       <w:proofErr w:type="spellEnd"/>
     </w:p>
@@ -3561,31 +3962,88 @@
         <w:rPr>
           <w:lang w:val="en"/>
         </w:rPr>
-        <w:t>This script compares ONS daily electricity transfers from 2012 to COPA transfer results. The main result is a .pdf figure</w:t>
-      </w:r>
-      <w:r>
-        <w:rPr>
-          <w:lang w:val="en"/>
-        </w:rPr>
-        <w:t xml:space="preserve"> containing transfer graph from ONS and COPA side by side. </w:t>
-      </w:r>
-      <w:r>
-        <w:rPr>
-          <w:lang w:val="en"/>
-        </w:rPr>
-        <w:t>This figure is saved in “</w:t>
-      </w:r>
-      <w:r>
-        <w:rPr>
-          <w:lang w:val="en"/>
-        </w:rPr>
-        <w:t>CO</w:t>
-      </w:r>
-      <w:r>
-        <w:rPr>
-          <w:lang w:val="en"/>
-        </w:rPr>
-        <w:t>PA/runs/Validation_2012/figures”.</w:t>
+        <w:t>This script compares the inflows from “</w:t>
+      </w:r>
+      <w:proofErr w:type="spellStart"/>
+      <w:r>
+        <w:rPr>
+          <w:lang w:val="en"/>
+        </w:rPr>
+        <w:t>br_shype_hydro.feather</w:t>
+      </w:r>
+      <w:proofErr w:type="spellEnd"/>
+      <w:r>
+        <w:rPr>
+          <w:lang w:val="en"/>
+        </w:rPr>
+        <w:t>” file and the COPA results in terms of hydro generation. It also compares</w:t>
+      </w:r>
+      <w:r>
+        <w:rPr>
+          <w:lang w:val="en"/>
+        </w:rPr>
+        <w:t xml:space="preserve"> </w:t>
+      </w:r>
+      <w:r>
+        <w:rPr>
+          <w:lang w:val="en"/>
+        </w:rPr>
+        <w:t xml:space="preserve">COPA inflows and ONS observed hydro generation. </w:t>
+      </w:r>
+      <w:r>
+        <w:rPr>
+          <w:lang w:val="en"/>
+        </w:rPr>
+        <w:t>We see hydro generation fo</w:t>
+      </w:r>
+      <w:r>
+        <w:rPr>
+          <w:lang w:val="en"/>
+        </w:rPr>
+        <w:t>llowing the available resources and COPA inflows</w:t>
+      </w:r>
+      <w:r>
+        <w:rPr>
+          <w:lang w:val="en"/>
+        </w:rPr>
+        <w:t xml:space="preserve"> </w:t>
+      </w:r>
+      <w:r>
+        <w:rPr>
+          <w:lang w:val="en"/>
+        </w:rPr>
+        <w:t xml:space="preserve">look like ONS hydro generation. </w:t>
+      </w:r>
+    </w:p>
+    <w:p>
+      <w:pPr>
+        <w:rPr>
+          <w:lang w:val="en"/>
+        </w:rPr>
+      </w:pPr>
+      <w:r>
+        <w:rPr>
+          <w:lang w:val="en"/>
+        </w:rPr>
+        <w:t xml:space="preserve">The main objective is to verify if the model </w:t>
+      </w:r>
+      <w:r>
+        <w:rPr>
+          <w:lang w:val="en"/>
+        </w:rPr>
+        <w:t xml:space="preserve">is generating </w:t>
+      </w:r>
+      <w:r>
+        <w:rPr>
+          <w:lang w:val="en"/>
+        </w:rPr>
+        <w:t>according the availability of these resources.</w:t>
+      </w:r>
+      <w:r>
+        <w:rPr>
+          <w:lang w:val="en"/>
+        </w:rPr>
+        <w:t xml:space="preserve"> This script produces two plots in order to represent these comparisons.  </w:t>
       </w:r>
     </w:p>
     <w:p>
@@ -3600,7 +4058,7 @@
         <w:rPr>
           <w:lang w:val="en"/>
         </w:rPr>
-        <w:t>Understanding_hydro_generation.R</w:t>
+        <w:t>Hydro_capacity_factor.R</w:t>
       </w:r>
       <w:proofErr w:type="spellEnd"/>
     </w:p>
@@ -3614,19 +4072,21 @@
         <w:rPr>
           <w:lang w:val="en"/>
         </w:rPr>
-        <w:t>This script compares hydro parameters from “</w:t>
-      </w:r>
-      <w:r>
-        <w:rPr>
-          <w:lang w:val="en"/>
-        </w:rPr>
-        <w:t>hydro_data_br_2012_1.csv</w:t>
-      </w:r>
-      <w:r>
-        <w:rPr>
-          <w:lang w:val="en"/>
-        </w:rPr>
-        <w:t>”</w:t>
+        <w:t xml:space="preserve">This script computes </w:t>
+      </w:r>
+      <w:proofErr w:type="spellStart"/>
+      <w:r>
+        <w:rPr>
+          <w:lang w:val="en"/>
+        </w:rPr>
+        <w:t>capcity</w:t>
+      </w:r>
+      <w:proofErr w:type="spellEnd"/>
+      <w:r>
+        <w:rPr>
+          <w:lang w:val="en"/>
+        </w:rPr>
+        <w:t xml:space="preserve"> factor of hydro total production and compares it to BEN/EPE.</w:t>
       </w:r>
       <w:r>
         <w:rPr>
@@ -3638,50 +4098,25 @@
         <w:rPr>
           <w:lang w:val="en"/>
         </w:rPr>
-        <w:t xml:space="preserve">with the results of COPA model in order to check the attendance of constraints. It makes a plot of storage levels of each subsystem in the same graph. </w:t>
-      </w:r>
-    </w:p>
-    <w:p>
-      <w:pPr>
-        <w:rPr>
-          <w:lang w:val="en"/>
-        </w:rPr>
-      </w:pPr>
-      <w:r>
-        <w:rPr>
-          <w:lang w:val="en"/>
-        </w:rPr>
-        <w:t xml:space="preserve">Other result of this script is a plot that </w:t>
-      </w:r>
-      <w:r>
-        <w:rPr>
-          <w:lang w:val="en"/>
-        </w:rPr>
-        <w:t>compares the total hydro</w:t>
-      </w:r>
-      <w:r>
-        <w:rPr>
-          <w:lang w:val="en"/>
-        </w:rPr>
-        <w:t xml:space="preserve"> and thermal </w:t>
-      </w:r>
-      <w:r>
-        <w:rPr>
-          <w:lang w:val="en"/>
-        </w:rPr>
-        <w:t xml:space="preserve">generation </w:t>
-      </w:r>
-      <w:r>
-        <w:rPr>
-          <w:lang w:val="en"/>
-        </w:rPr>
-        <w:t>between ONS and COPA</w:t>
-      </w:r>
-      <w:r>
-        <w:rPr>
-          <w:lang w:val="en"/>
-        </w:rPr>
-        <w:t xml:space="preserve">. </w:t>
+        <w:t>It calculates some hydro indicators as well, like sums of ONS and COPA inflows and hydro generation.</w:t>
+      </w:r>
+      <w:r>
+        <w:rPr>
+          <w:lang w:val="en"/>
+        </w:rPr>
+        <w:t xml:space="preserve"> We save these indicators in a table named </w:t>
+      </w:r>
+      <w:r>
+        <w:rPr>
+          <w:lang w:val="en"/>
+        </w:rPr>
+        <w:t>"sums_gen_inflows.csv"</w:t>
+      </w:r>
+      <w:r>
+        <w:rPr>
+          <w:lang w:val="en"/>
+        </w:rPr>
+        <w:t>.</w:t>
       </w:r>
     </w:p>
     <w:p>
@@ -3696,7 +4131,7 @@
         <w:rPr>
           <w:lang w:val="en"/>
         </w:rPr>
-        <w:t>Comparing_inflows_x_hydro.R</w:t>
+        <w:t>Comparing_wind_feather_x_renew_wind.R</w:t>
       </w:r>
       <w:proofErr w:type="spellEnd"/>
     </w:p>
@@ -3708,63 +4143,64 @@
       </w:pPr>
       <w:r>
         <w:rPr>
-          <w:highlight w:val="yellow"/>
-          <w:lang w:val="en"/>
-        </w:rPr>
-        <w:t>(Update)</w:t>
-      </w:r>
-    </w:p>
-    <w:p>
-      <w:pPr>
-        <w:rPr>
-          <w:lang w:val="en"/>
-        </w:rPr>
-      </w:pPr>
-      <w:r>
-        <w:rPr>
-          <w:lang w:val="en"/>
-        </w:rPr>
-        <w:t>This script compares the inflows from “</w:t>
+          <w:lang w:val="en"/>
+        </w:rPr>
+        <w:t>This script compares wind generation from COPA and time series of wind resources from Renewables Ninja (</w:t>
       </w:r>
       <w:proofErr w:type="spellStart"/>
       <w:r>
         <w:rPr>
           <w:lang w:val="en"/>
         </w:rPr>
-        <w:t>br_shype_hydro.feather</w:t>
+        <w:t>wind_br.feather</w:t>
       </w:r>
       <w:proofErr w:type="spellEnd"/>
       <w:r>
         <w:rPr>
           <w:lang w:val="en"/>
         </w:rPr>
-        <w:t>” file and the COPA results in terms of hydro generation. It also compares the wind resources of “</w:t>
-      </w:r>
+        <w:t>)</w:t>
+      </w:r>
+      <w:r>
+        <w:rPr>
+          <w:lang w:val="en"/>
+        </w:rPr>
+        <w:t xml:space="preserve">. It produces some plots and we conclude that COPA </w:t>
+      </w:r>
+      <w:r>
+        <w:rPr>
+          <w:lang w:val="en"/>
+        </w:rPr>
+        <w:t>wind power generation following the available resources.</w:t>
+      </w:r>
+    </w:p>
+    <w:p>
+      <w:pPr>
+        <w:pStyle w:val="Heading2"/>
+        <w:rPr>
+          <w:lang w:val="en"/>
+        </w:rPr>
+      </w:pPr>
       <w:proofErr w:type="spellStart"/>
       <w:r>
         <w:rPr>
           <w:lang w:val="en"/>
         </w:rPr>
-        <w:t>wind_br.feather</w:t>
+        <w:t>Comparing_total_wind_gen.R</w:t>
       </w:r>
       <w:proofErr w:type="spellEnd"/>
-      <w:r>
-        <w:rPr>
-          <w:lang w:val="en"/>
-        </w:rPr>
-        <w:t xml:space="preserve">” to wind production in COPA. The main objective is to verify if the model </w:t>
-      </w:r>
-      <w:r>
-        <w:rPr>
-          <w:lang w:val="en"/>
-        </w:rPr>
-        <w:t xml:space="preserve">is generating </w:t>
-      </w:r>
-      <w:r>
-        <w:rPr>
-          <w:lang w:val="en"/>
-        </w:rPr>
-        <w:t>according the availability of these resources.</w:t>
+    </w:p>
+    <w:p>
+      <w:pPr>
+        <w:rPr>
+          <w:lang w:val="en"/>
+        </w:rPr>
+      </w:pPr>
+      <w:r>
+        <w:rPr>
+          <w:lang w:val="en"/>
+        </w:rPr>
+        <w:t>This script compares total wind generation from COPA and ONS and save the figure entitled “wind_total_generation.png” in “validation/2012/figures” folder.</w:t>
       </w:r>
     </w:p>
     <w:p>
@@ -3779,23 +4215,9 @@
         <w:rPr>
           <w:lang w:val="en"/>
         </w:rPr>
-        <w:t>Comparing_wind_feather_x_renew_wind.R</w:t>
+        <w:t>Comparing_x_term_investOpts.R</w:t>
       </w:r>
       <w:proofErr w:type="spellEnd"/>
-    </w:p>
-    <w:p>
-      <w:pPr>
-        <w:rPr>
-          <w:lang w:val="en"/>
-        </w:rPr>
-      </w:pPr>
-      <w:r>
-        <w:rPr>
-          <w:highlight w:val="yellow"/>
-          <w:lang w:val="en"/>
-        </w:rPr>
-        <w:t>Continue</w:t>
-      </w:r>
       <w:r>
         <w:rPr>
           <w:lang w:val="en"/>
@@ -3805,53 +4227,136 @@
     </w:p>
     <w:p>
       <w:pPr>
+        <w:rPr>
+          <w:lang w:val="en"/>
+        </w:rPr>
+      </w:pPr>
+      <w:r>
+        <w:rPr>
+          <w:lang w:val="en"/>
+        </w:rPr>
+        <w:t xml:space="preserve">This script compares </w:t>
+      </w:r>
+      <w:proofErr w:type="spellStart"/>
+      <w:r>
+        <w:rPr>
+          <w:lang w:val="en"/>
+        </w:rPr>
+        <w:t>themal</w:t>
+      </w:r>
+      <w:proofErr w:type="spellEnd"/>
+      <w:r>
+        <w:rPr>
+          <w:lang w:val="en"/>
+        </w:rPr>
+        <w:t xml:space="preserve"> input file (investOpts_br_thermal.sources_1_2012.csv) and the results from COPA run</w:t>
+      </w:r>
+      <w:r>
+        <w:rPr>
+          <w:lang w:val="en"/>
+        </w:rPr>
+        <w:t xml:space="preserve">s. We can see that thermal generation is respecting the regional thresholds. </w:t>
+      </w:r>
+    </w:p>
+    <w:p>
+      <w:pPr>
         <w:pStyle w:val="Heading2"/>
         <w:rPr>
-          <w:lang w:eastAsia="en-US"/>
+          <w:lang w:val="en"/>
         </w:rPr>
       </w:pPr>
       <w:proofErr w:type="spellStart"/>
       <w:r>
         <w:rPr>
-          <w:lang w:eastAsia="en-US"/>
-        </w:rPr>
-        <w:t>Comparing_COPA_ONS_load.R</w:t>
+          <w:lang w:val="en"/>
+        </w:rPr>
+        <w:t>Results_thermal_sources.R</w:t>
       </w:r>
       <w:proofErr w:type="spellEnd"/>
-      <w:r>
-        <w:rPr>
-          <w:lang w:eastAsia="en-US"/>
-        </w:rPr>
-        <w:t xml:space="preserve"> </w:t>
-      </w:r>
-    </w:p>
-    <w:p>
-      <w:pPr>
-        <w:rPr>
-          <w:lang w:eastAsia="en-US"/>
-        </w:rPr>
-      </w:pPr>
-      <w:r>
-        <w:rPr>
-          <w:lang w:eastAsia="en-US"/>
-        </w:rPr>
-        <w:t>This script compares the website ONS load with the load that Wilkens sent us.</w:t>
-      </w:r>
-      <w:r>
-        <w:rPr>
-          <w:lang w:eastAsia="en-US"/>
-        </w:rPr>
-        <w:t xml:space="preserve"> It creates a graph to compare this data. It seems they are very close to each other, but I need to check with Johannes a question regarding the dates. I’m not able to merge the dates of this two time series. </w:t>
-      </w:r>
-    </w:p>
-    <w:p>
-      <w:pPr>
-        <w:rPr>
-          <w:lang w:val="en"/>
-        </w:rPr>
-      </w:pPr>
+    </w:p>
+    <w:p>
+      <w:pPr>
+        <w:rPr>
+          <w:lang w:val="en"/>
+        </w:rPr>
+      </w:pPr>
+      <w:r>
+        <w:rPr>
+          <w:lang w:val="en"/>
+        </w:rPr>
+        <w:t xml:space="preserve">This script makes the correspondence between thermal results and thermal sources, allowing us to know the thermal fuels that generates electricity in each moment </w:t>
+      </w:r>
+      <w:r>
+        <w:rPr>
+          <w:lang w:val="en"/>
+        </w:rPr>
+        <w:lastRenderedPageBreak/>
+        <w:t xml:space="preserve">of time. </w:t>
+      </w:r>
+      <w:r>
+        <w:rPr>
+          <w:lang w:val="en"/>
+        </w:rPr>
+        <w:t xml:space="preserve">The figure “Brazilian_thermal_generation.png” is saved in “runs/Baseline draft/figures” folder. </w:t>
+      </w:r>
       <w:bookmarkStart w:id="1" w:name="_GoBack"/>
       <w:bookmarkEnd w:id="1"/>
+    </w:p>
+    <w:p>
+      <w:pPr>
+        <w:rPr>
+          <w:highlight w:val="yellow"/>
+          <w:lang w:val="en"/>
+        </w:rPr>
+      </w:pPr>
+    </w:p>
+    <w:p>
+      <w:pPr>
+        <w:pStyle w:val="Heading2"/>
+        <w:rPr>
+          <w:lang w:eastAsia="en-US"/>
+        </w:rPr>
+      </w:pPr>
+      <w:proofErr w:type="spellStart"/>
+      <w:r>
+        <w:rPr>
+          <w:lang w:eastAsia="en-US"/>
+        </w:rPr>
+        <w:t>Comparing_COPA_ONS_load.R</w:t>
+      </w:r>
+      <w:proofErr w:type="spellEnd"/>
+      <w:r>
+        <w:rPr>
+          <w:lang w:eastAsia="en-US"/>
+        </w:rPr>
+        <w:t xml:space="preserve"> </w:t>
+      </w:r>
+    </w:p>
+    <w:p>
+      <w:pPr>
+        <w:rPr>
+          <w:lang w:eastAsia="en-US"/>
+        </w:rPr>
+      </w:pPr>
+      <w:r>
+        <w:rPr>
+          <w:lang w:eastAsia="en-US"/>
+        </w:rPr>
+        <w:t>This script compares the website ONS load with the load that Wilkens sent us.</w:t>
+      </w:r>
+      <w:r>
+        <w:rPr>
+          <w:lang w:eastAsia="en-US"/>
+        </w:rPr>
+        <w:t xml:space="preserve"> It creates a graph to compare this data. It seems they are very close to each other, but I need to check with Johannes a question regarding the dates. I’m not able to merge the dates of this two time series. </w:t>
+      </w:r>
+    </w:p>
+    <w:p>
+      <w:pPr>
+        <w:rPr>
+          <w:lang w:val="en"/>
+        </w:rPr>
+      </w:pPr>
       <w:r>
         <w:rPr>
           <w:lang w:val="en"/>
@@ -11244,7 +11749,7 @@
 </file>
 
 <file path=customXml/itemProps1.xml><?xml version="1.0" encoding="utf-8"?>
-<ds:datastoreItem xmlns:ds="http://schemas.openxmlformats.org/officeDocument/2006/customXml" ds:itemID="{044CB063-B731-4B07-BBCB-501052742BDE}">
+<ds:datastoreItem xmlns:ds="http://schemas.openxmlformats.org/officeDocument/2006/customXml" ds:itemID="{FCBA2172-A553-41AD-A009-4F910F521946}">
   <ds:schemaRefs>
     <ds:schemaRef ds:uri="http://schemas.openxmlformats.org/officeDocument/2006/bibliography"/>
   </ds:schemaRefs>

</xml_diff>